<commit_message>
menampilkan return dan value dari print_r
</commit_message>
<xml_diff>
--- a/PROJECT ALGORITMA 3-NOVLA RAHMULIA.docx
+++ b/PROJECT ALGORITMA 3-NOVLA RAHMULIA.docx
@@ -188,7 +188,7 @@
                     <a:blip r:embed="rId7" cstate="print">
                       <a:extLst>
                         <a:ext uri="{28A0092B-C50C-407E-A947-70E740481C1C}">
-                          <a14:useLocalDpi xmlns:a14="http://schemas.microsoft.com/office/drawing/2010/main" xmlns:wps="http://schemas.microsoft.com/office/word/2010/wordprocessingShape" xmlns:wpi="http://schemas.microsoft.com/office/word/2010/wordprocessingInk" xmlns:wpg="http://schemas.microsoft.com/office/word/2010/wordprocessingGroup" xmlns:w16se="http://schemas.microsoft.com/office/word/2015/wordml/symex" xmlns:w16sdtdh="http://schemas.microsoft.com/office/word/2020/wordml/sdtdatahash" xmlns:w16du="http://schemas.microsoft.com/office/word/2023/wordml/word16du" xmlns:w16="http://schemas.microsoft.com/office/word/2018/wordml" xmlns:w16cid="http://schemas.microsoft.com/office/word/2016/wordml/cid" xmlns:w16cex="http://schemas.microsoft.com/office/word/2018/wordml/cex" xmlns:w15="http://schemas.microsoft.com/office/word/2012/wordml" xmlns:w14="http://schemas.microsoft.com/office/word/2010/wordml" xmlns:w="http://schemas.openxmlformats.org/wordprocessingml/2006/main" xmlns:w10="urn:schemas-microsoft-com:office:word" xmlns:wp14="http://schemas.microsoft.com/office/word/2010/wordprocessingDrawing" xmlns:v="urn:schemas-microsoft-com:vml" xmlns:oel="http://schemas.microsoft.com/office/2019/extlst" xmlns:o="urn:schemas-microsoft-com:office:office" xmlns:am3d="http://schemas.microsoft.com/office/drawing/2017/model3d" xmlns:aink="http://schemas.microsoft.com/office/drawing/2016/ink" xmlns:mc="http://schemas.openxmlformats.org/markup-compatibility/2006" xmlns:cx8="http://schemas.microsoft.com/office/drawing/2016/5/14/chartex" xmlns:cx7="http://schemas.microsoft.com/office/drawing/2016/5/13/chartex" xmlns:cx6="http://schemas.microsoft.com/office/drawing/2016/5/12/chartex" xmlns:cx5="http://schemas.microsoft.com/office/drawing/2016/5/11/chartex" xmlns:cx4="http://schemas.microsoft.com/office/drawing/2016/5/10/chartex" xmlns:cx3="http://schemas.microsoft.com/office/drawing/2016/5/9/chartex" xmlns:cx2="http://schemas.microsoft.com/office/drawing/2015/10/21/chartex" xmlns:cx1="http://schemas.microsoft.com/office/drawing/2015/9/8/chartex" xmlns:cx="http://schemas.microsoft.com/office/drawing/2014/chartex" xmlns:wpc="http://schemas.microsoft.com/office/word/2010/wordprocessingCanvas" xmlns="" val="0"/>
+                          <a14:useLocalDpi xmlns="" xmlns:wpc="http://schemas.microsoft.com/office/word/2010/wordprocessingCanvas" xmlns:cx="http://schemas.microsoft.com/office/drawing/2014/chartex" xmlns:cx1="http://schemas.microsoft.com/office/drawing/2015/9/8/chartex" xmlns:cx2="http://schemas.microsoft.com/office/drawing/2015/10/21/chartex" xmlns:cx3="http://schemas.microsoft.com/office/drawing/2016/5/9/chartex" xmlns:cx4="http://schemas.microsoft.com/office/drawing/2016/5/10/chartex" xmlns:cx5="http://schemas.microsoft.com/office/drawing/2016/5/11/chartex" xmlns:cx6="http://schemas.microsoft.com/office/drawing/2016/5/12/chartex" xmlns:cx7="http://schemas.microsoft.com/office/drawing/2016/5/13/chartex" xmlns:cx8="http://schemas.microsoft.com/office/drawing/2016/5/14/chartex" xmlns:mc="http://schemas.openxmlformats.org/markup-compatibility/2006" xmlns:aink="http://schemas.microsoft.com/office/drawing/2016/ink" xmlns:am3d="http://schemas.microsoft.com/office/drawing/2017/model3d" xmlns:o="urn:schemas-microsoft-com:office:office" xmlns:oel="http://schemas.microsoft.com/office/2019/extlst" xmlns:v="urn:schemas-microsoft-com:vml" xmlns:wp14="http://schemas.microsoft.com/office/word/2010/wordprocessingDrawing" xmlns:w10="urn:schemas-microsoft-com:office:word" xmlns:w="http://schemas.openxmlformats.org/wordprocessingml/2006/main" xmlns:w14="http://schemas.microsoft.com/office/word/2010/wordml" xmlns:w15="http://schemas.microsoft.com/office/word/2012/wordml" xmlns:w16cex="http://schemas.microsoft.com/office/word/2018/wordml/cex" xmlns:w16cid="http://schemas.microsoft.com/office/word/2016/wordml/cid" xmlns:w16="http://schemas.microsoft.com/office/word/2018/wordml" xmlns:w16du="http://schemas.microsoft.com/office/word/2023/wordml/word16du" xmlns:w16sdtdh="http://schemas.microsoft.com/office/word/2020/wordml/sdtdatahash" xmlns:w16se="http://schemas.microsoft.com/office/word/2015/wordml/symex" xmlns:wpg="http://schemas.microsoft.com/office/word/2010/wordprocessingGroup" xmlns:wpi="http://schemas.microsoft.com/office/word/2010/wordprocessingInk" xmlns:wps="http://schemas.microsoft.com/office/word/2010/wordprocessingShape" xmlns:a14="http://schemas.microsoft.com/office/drawing/2010/main" val="0"/>
                         </a:ext>
                       </a:extLst>
                     </a:blip>
@@ -591,7 +591,7 @@
                     <a:blip r:embed="rId8" cstate="print">
                       <a:extLst>
                         <a:ext uri="{28A0092B-C50C-407E-A947-70E740481C1C}">
-                          <a14:useLocalDpi xmlns:a14="http://schemas.microsoft.com/office/drawing/2010/main" xmlns:wps="http://schemas.microsoft.com/office/word/2010/wordprocessingShape" xmlns:wpi="http://schemas.microsoft.com/office/word/2010/wordprocessingInk" xmlns:wpg="http://schemas.microsoft.com/office/word/2010/wordprocessingGroup" xmlns:w16se="http://schemas.microsoft.com/office/word/2015/wordml/symex" xmlns:w16sdtdh="http://schemas.microsoft.com/office/word/2020/wordml/sdtdatahash" xmlns:w16du="http://schemas.microsoft.com/office/word/2023/wordml/word16du" xmlns:w16="http://schemas.microsoft.com/office/word/2018/wordml" xmlns:w16cid="http://schemas.microsoft.com/office/word/2016/wordml/cid" xmlns:w16cex="http://schemas.microsoft.com/office/word/2018/wordml/cex" xmlns:w15="http://schemas.microsoft.com/office/word/2012/wordml" xmlns:w14="http://schemas.microsoft.com/office/word/2010/wordml" xmlns:w="http://schemas.openxmlformats.org/wordprocessingml/2006/main" xmlns:w10="urn:schemas-microsoft-com:office:word" xmlns:wp14="http://schemas.microsoft.com/office/word/2010/wordprocessingDrawing" xmlns:v="urn:schemas-microsoft-com:vml" xmlns:oel="http://schemas.microsoft.com/office/2019/extlst" xmlns:o="urn:schemas-microsoft-com:office:office" xmlns:am3d="http://schemas.microsoft.com/office/drawing/2017/model3d" xmlns:aink="http://schemas.microsoft.com/office/drawing/2016/ink" xmlns:mc="http://schemas.openxmlformats.org/markup-compatibility/2006" xmlns:cx8="http://schemas.microsoft.com/office/drawing/2016/5/14/chartex" xmlns:cx7="http://schemas.microsoft.com/office/drawing/2016/5/13/chartex" xmlns:cx6="http://schemas.microsoft.com/office/drawing/2016/5/12/chartex" xmlns:cx5="http://schemas.microsoft.com/office/drawing/2016/5/11/chartex" xmlns:cx4="http://schemas.microsoft.com/office/drawing/2016/5/10/chartex" xmlns:cx3="http://schemas.microsoft.com/office/drawing/2016/5/9/chartex" xmlns:cx2="http://schemas.microsoft.com/office/drawing/2015/10/21/chartex" xmlns:cx1="http://schemas.microsoft.com/office/drawing/2015/9/8/chartex" xmlns:cx="http://schemas.microsoft.com/office/drawing/2014/chartex" xmlns:wpc="http://schemas.microsoft.com/office/word/2010/wordprocessingCanvas" xmlns="" val="0"/>
+                          <a14:useLocalDpi xmlns="" xmlns:wpc="http://schemas.microsoft.com/office/word/2010/wordprocessingCanvas" xmlns:cx="http://schemas.microsoft.com/office/drawing/2014/chartex" xmlns:cx1="http://schemas.microsoft.com/office/drawing/2015/9/8/chartex" xmlns:cx2="http://schemas.microsoft.com/office/drawing/2015/10/21/chartex" xmlns:cx3="http://schemas.microsoft.com/office/drawing/2016/5/9/chartex" xmlns:cx4="http://schemas.microsoft.com/office/drawing/2016/5/10/chartex" xmlns:cx5="http://schemas.microsoft.com/office/drawing/2016/5/11/chartex" xmlns:cx6="http://schemas.microsoft.com/office/drawing/2016/5/12/chartex" xmlns:cx7="http://schemas.microsoft.com/office/drawing/2016/5/13/chartex" xmlns:cx8="http://schemas.microsoft.com/office/drawing/2016/5/14/chartex" xmlns:mc="http://schemas.openxmlformats.org/markup-compatibility/2006" xmlns:aink="http://schemas.microsoft.com/office/drawing/2016/ink" xmlns:am3d="http://schemas.microsoft.com/office/drawing/2017/model3d" xmlns:o="urn:schemas-microsoft-com:office:office" xmlns:oel="http://schemas.microsoft.com/office/2019/extlst" xmlns:v="urn:schemas-microsoft-com:vml" xmlns:wp14="http://schemas.microsoft.com/office/word/2010/wordprocessingDrawing" xmlns:w10="urn:schemas-microsoft-com:office:word" xmlns:w="http://schemas.openxmlformats.org/wordprocessingml/2006/main" xmlns:w14="http://schemas.microsoft.com/office/word/2010/wordml" xmlns:w15="http://schemas.microsoft.com/office/word/2012/wordml" xmlns:w16cex="http://schemas.microsoft.com/office/word/2018/wordml/cex" xmlns:w16cid="http://schemas.microsoft.com/office/word/2016/wordml/cid" xmlns:w16="http://schemas.microsoft.com/office/word/2018/wordml" xmlns:w16du="http://schemas.microsoft.com/office/word/2023/wordml/word16du" xmlns:w16sdtdh="http://schemas.microsoft.com/office/word/2020/wordml/sdtdatahash" xmlns:w16se="http://schemas.microsoft.com/office/word/2015/wordml/symex" xmlns:wpg="http://schemas.microsoft.com/office/word/2010/wordprocessingGroup" xmlns:wpi="http://schemas.microsoft.com/office/word/2010/wordprocessingInk" xmlns:wps="http://schemas.microsoft.com/office/word/2010/wordprocessingShape" xmlns:a14="http://schemas.microsoft.com/office/drawing/2010/main" val="0"/>
                         </a:ext>
                       </a:extLst>
                     </a:blip>
@@ -1053,7 +1053,7 @@
                     <a:blip r:embed="rId9" cstate="print">
                       <a:extLst>
                         <a:ext uri="{28A0092B-C50C-407E-A947-70E740481C1C}">
-                          <a14:useLocalDpi xmlns:a14="http://schemas.microsoft.com/office/drawing/2010/main" xmlns:wps="http://schemas.microsoft.com/office/word/2010/wordprocessingShape" xmlns:wpi="http://schemas.microsoft.com/office/word/2010/wordprocessingInk" xmlns:wpg="http://schemas.microsoft.com/office/word/2010/wordprocessingGroup" xmlns:w16se="http://schemas.microsoft.com/office/word/2015/wordml/symex" xmlns:w16sdtdh="http://schemas.microsoft.com/office/word/2020/wordml/sdtdatahash" xmlns:w16du="http://schemas.microsoft.com/office/word/2023/wordml/word16du" xmlns:w16="http://schemas.microsoft.com/office/word/2018/wordml" xmlns:w16cid="http://schemas.microsoft.com/office/word/2016/wordml/cid" xmlns:w16cex="http://schemas.microsoft.com/office/word/2018/wordml/cex" xmlns:w15="http://schemas.microsoft.com/office/word/2012/wordml" xmlns:w14="http://schemas.microsoft.com/office/word/2010/wordml" xmlns:w="http://schemas.openxmlformats.org/wordprocessingml/2006/main" xmlns:w10="urn:schemas-microsoft-com:office:word" xmlns:wp14="http://schemas.microsoft.com/office/word/2010/wordprocessingDrawing" xmlns:v="urn:schemas-microsoft-com:vml" xmlns:oel="http://schemas.microsoft.com/office/2019/extlst" xmlns:o="urn:schemas-microsoft-com:office:office" xmlns:am3d="http://schemas.microsoft.com/office/drawing/2017/model3d" xmlns:aink="http://schemas.microsoft.com/office/drawing/2016/ink" xmlns:mc="http://schemas.openxmlformats.org/markup-compatibility/2006" xmlns:cx8="http://schemas.microsoft.com/office/drawing/2016/5/14/chartex" xmlns:cx7="http://schemas.microsoft.com/office/drawing/2016/5/13/chartex" xmlns:cx6="http://schemas.microsoft.com/office/drawing/2016/5/12/chartex" xmlns:cx5="http://schemas.microsoft.com/office/drawing/2016/5/11/chartex" xmlns:cx4="http://schemas.microsoft.com/office/drawing/2016/5/10/chartex" xmlns:cx3="http://schemas.microsoft.com/office/drawing/2016/5/9/chartex" xmlns:cx2="http://schemas.microsoft.com/office/drawing/2015/10/21/chartex" xmlns:cx1="http://schemas.microsoft.com/office/drawing/2015/9/8/chartex" xmlns:cx="http://schemas.microsoft.com/office/drawing/2014/chartex" xmlns:wpc="http://schemas.microsoft.com/office/word/2010/wordprocessingCanvas" xmlns="" val="0"/>
+                          <a14:useLocalDpi xmlns="" xmlns:wpc="http://schemas.microsoft.com/office/word/2010/wordprocessingCanvas" xmlns:cx="http://schemas.microsoft.com/office/drawing/2014/chartex" xmlns:cx1="http://schemas.microsoft.com/office/drawing/2015/9/8/chartex" xmlns:cx2="http://schemas.microsoft.com/office/drawing/2015/10/21/chartex" xmlns:cx3="http://schemas.microsoft.com/office/drawing/2016/5/9/chartex" xmlns:cx4="http://schemas.microsoft.com/office/drawing/2016/5/10/chartex" xmlns:cx5="http://schemas.microsoft.com/office/drawing/2016/5/11/chartex" xmlns:cx6="http://schemas.microsoft.com/office/drawing/2016/5/12/chartex" xmlns:cx7="http://schemas.microsoft.com/office/drawing/2016/5/13/chartex" xmlns:cx8="http://schemas.microsoft.com/office/drawing/2016/5/14/chartex" xmlns:mc="http://schemas.openxmlformats.org/markup-compatibility/2006" xmlns:aink="http://schemas.microsoft.com/office/drawing/2016/ink" xmlns:am3d="http://schemas.microsoft.com/office/drawing/2017/model3d" xmlns:o="urn:schemas-microsoft-com:office:office" xmlns:oel="http://schemas.microsoft.com/office/2019/extlst" xmlns:v="urn:schemas-microsoft-com:vml" xmlns:wp14="http://schemas.microsoft.com/office/word/2010/wordprocessingDrawing" xmlns:w10="urn:schemas-microsoft-com:office:word" xmlns:w="http://schemas.openxmlformats.org/wordprocessingml/2006/main" xmlns:w14="http://schemas.microsoft.com/office/word/2010/wordml" xmlns:w15="http://schemas.microsoft.com/office/word/2012/wordml" xmlns:w16cex="http://schemas.microsoft.com/office/word/2018/wordml/cex" xmlns:w16cid="http://schemas.microsoft.com/office/word/2016/wordml/cid" xmlns:w16="http://schemas.microsoft.com/office/word/2018/wordml" xmlns:w16du="http://schemas.microsoft.com/office/word/2023/wordml/word16du" xmlns:w16sdtdh="http://schemas.microsoft.com/office/word/2020/wordml/sdtdatahash" xmlns:w16se="http://schemas.microsoft.com/office/word/2015/wordml/symex" xmlns:wpg="http://schemas.microsoft.com/office/word/2010/wordprocessingGroup" xmlns:wpi="http://schemas.microsoft.com/office/word/2010/wordprocessingInk" xmlns:wps="http://schemas.microsoft.com/office/word/2010/wordprocessingShape" xmlns:a14="http://schemas.microsoft.com/office/drawing/2010/main" val="0"/>
                         </a:ext>
                       </a:extLst>
                     </a:blip>
@@ -3815,6 +3815,7 @@
           <w:kern w:val="36"/>
           <w:sz w:val="24"/>
           <w:szCs w:val="24"/>
+          <w:lang w:val="id-ID"/>
         </w:rPr>
       </w:pPr>
     </w:p>
@@ -3831,9 +3832,14 @@
           <w:kern w:val="36"/>
           <w:sz w:val="24"/>
           <w:szCs w:val="24"/>
-        </w:rPr>
-      </w:pPr>
-      <w:r>
+          <w:lang w:val="id-ID"/>
+        </w:rPr>
+      </w:pPr>
+    </w:p>
+    <w:p>
+      <w:pPr>
+        <w:spacing w:after="0" w:line="240" w:lineRule="auto"/>
+        <w:contextualSpacing/>
         <w:rPr>
           <w:rFonts w:ascii="Times New Roman" w:eastAsia="Times New Roman" w:hAnsi="Times New Roman" w:cs="Times New Roman"/>
           <w:b/>
@@ -3843,218 +3849,73 @@
           <w:kern w:val="36"/>
           <w:sz w:val="24"/>
           <w:szCs w:val="24"/>
-        </w:rPr>
-        <w:t>Menampilkan Return Value dari print_r</w:t>
-      </w:r>
-    </w:p>
-    <w:p>
-      <w:pPr>
-        <w:spacing w:after="0" w:line="240" w:lineRule="auto"/>
-        <w:contextualSpacing/>
-        <w:rPr>
-          <w:rFonts w:ascii="Times New Roman" w:eastAsia="Times New Roman" w:hAnsi="Times New Roman" w:cs="Times New Roman"/>
-          <w:color w:val="000000" w:themeColor="text1"/>
-          <w:spacing w:val="-6"/>
-          <w:kern w:val="36"/>
-          <w:sz w:val="24"/>
-          <w:szCs w:val="24"/>
-        </w:rPr>
-      </w:pPr>
-      <w:r>
-        <w:rPr>
-          <w:rFonts w:ascii="Times New Roman" w:eastAsia="Times New Roman" w:hAnsi="Times New Roman" w:cs="Times New Roman"/>
-          <w:color w:val="000000" w:themeColor="text1"/>
-          <w:spacing w:val="-6"/>
-          <w:kern w:val="36"/>
-          <w:sz w:val="24"/>
-          <w:szCs w:val="24"/>
-        </w:rPr>
-        <w:t>Kamu bisa membuat print_r() mengembalikan informasi sebagai nilai dengan menetapkan parameter kedua menjadi true. Ini sangat berguna ketika kamu ingin menyimpan output print_r() ke dalam variabel.</w:t>
-      </w:r>
-    </w:p>
-    <w:p>
-      <w:pPr>
-        <w:spacing w:after="0" w:line="240" w:lineRule="auto"/>
-        <w:contextualSpacing/>
-        <w:rPr>
-          <w:rFonts w:ascii="Times New Roman" w:eastAsia="Times New Roman" w:hAnsi="Times New Roman" w:cs="Times New Roman"/>
-          <w:color w:val="000000" w:themeColor="text1"/>
-          <w:spacing w:val="-6"/>
-          <w:kern w:val="36"/>
-          <w:sz w:val="24"/>
-          <w:szCs w:val="24"/>
-        </w:rPr>
-      </w:pPr>
-    </w:p>
-    <w:p>
-      <w:pPr>
-        <w:spacing w:after="0" w:line="240" w:lineRule="auto"/>
-        <w:contextualSpacing/>
-        <w:rPr>
-          <w:rFonts w:ascii="Times New Roman" w:eastAsia="Times New Roman" w:hAnsi="Times New Roman" w:cs="Times New Roman"/>
-          <w:color w:val="000000" w:themeColor="text1"/>
-          <w:spacing w:val="-6"/>
-          <w:kern w:val="36"/>
-          <w:sz w:val="24"/>
-          <w:szCs w:val="24"/>
-        </w:rPr>
-      </w:pPr>
-      <w:r>
-        <w:rPr>
-          <w:rFonts w:ascii="Times New Roman" w:eastAsia="Times New Roman" w:hAnsi="Times New Roman" w:cs="Times New Roman"/>
-          <w:color w:val="000000" w:themeColor="text1"/>
-          <w:spacing w:val="-6"/>
-          <w:kern w:val="36"/>
-          <w:sz w:val="24"/>
-          <w:szCs w:val="24"/>
-        </w:rPr>
-        <w:t>Contoh Mengembalikan Nilai</w:t>
-      </w:r>
-    </w:p>
-    <w:p>
-      <w:pPr>
-        <w:shd w:val="clear" w:color="auto" w:fill="FBE4D5" w:themeFill="accent2" w:themeFillTint="33"/>
-        <w:spacing w:after="0" w:line="240" w:lineRule="auto"/>
-        <w:rPr>
-          <w:rFonts w:ascii="Consolas" w:eastAsia="Times New Roman" w:hAnsi="Consolas" w:cs="Times New Roman"/>
-          <w:color w:val="000000" w:themeColor="text1"/>
-          <w:spacing w:val="-6"/>
-          <w:kern w:val="36"/>
-          <w:sz w:val="18"/>
-          <w:szCs w:val="18"/>
-        </w:rPr>
-      </w:pPr>
-      <w:r>
-        <w:rPr>
-          <w:rFonts w:ascii="Consolas" w:eastAsia="Times New Roman" w:hAnsi="Consolas" w:cs="Times New Roman"/>
-          <w:color w:val="000000" w:themeColor="text1"/>
-          <w:spacing w:val="-6"/>
-          <w:kern w:val="36"/>
-          <w:sz w:val="18"/>
-          <w:szCs w:val="18"/>
-        </w:rPr>
-        <w:t>$buah = array("apel", "pisang", "ceri");</w:t>
-      </w:r>
-    </w:p>
-    <w:p>
-      <w:pPr>
-        <w:shd w:val="clear" w:color="auto" w:fill="FBE4D5" w:themeFill="accent2" w:themeFillTint="33"/>
-        <w:spacing w:after="0" w:line="240" w:lineRule="auto"/>
-        <w:rPr>
-          <w:rFonts w:ascii="Consolas" w:eastAsia="Times New Roman" w:hAnsi="Consolas" w:cs="Times New Roman"/>
-          <w:color w:val="000000" w:themeColor="text1"/>
-          <w:spacing w:val="-6"/>
-          <w:kern w:val="36"/>
-          <w:sz w:val="18"/>
-          <w:szCs w:val="18"/>
-        </w:rPr>
-      </w:pPr>
-      <w:r>
-        <w:rPr>
-          <w:rFonts w:ascii="Consolas" w:eastAsia="Times New Roman" w:hAnsi="Consolas" w:cs="Times New Roman"/>
-          <w:color w:val="000000" w:themeColor="text1"/>
-          <w:spacing w:val="-6"/>
-          <w:kern w:val="36"/>
-          <w:sz w:val="18"/>
-          <w:szCs w:val="18"/>
-        </w:rPr>
-        <w:t>$hasil = print_r($buah, true);</w:t>
-      </w:r>
-    </w:p>
-    <w:p>
-      <w:pPr>
-        <w:shd w:val="clear" w:color="auto" w:fill="FBE4D5" w:themeFill="accent2" w:themeFillTint="33"/>
-        <w:spacing w:after="0" w:line="240" w:lineRule="auto"/>
-        <w:rPr>
-          <w:rFonts w:ascii="Consolas" w:eastAsia="Times New Roman" w:hAnsi="Consolas" w:cs="Times New Roman"/>
-          <w:color w:val="000000" w:themeColor="text1"/>
-          <w:spacing w:val="-6"/>
-          <w:kern w:val="36"/>
-          <w:sz w:val="18"/>
-          <w:szCs w:val="18"/>
-        </w:rPr>
-      </w:pPr>
-    </w:p>
-    <w:p>
-      <w:pPr>
-        <w:shd w:val="clear" w:color="auto" w:fill="FBE4D5" w:themeFill="accent2" w:themeFillTint="33"/>
-        <w:spacing w:after="0" w:line="240" w:lineRule="auto"/>
-        <w:rPr>
-          <w:rFonts w:ascii="Consolas" w:eastAsia="Times New Roman" w:hAnsi="Consolas" w:cs="Times New Roman"/>
-          <w:color w:val="000000" w:themeColor="text1"/>
-          <w:spacing w:val="-6"/>
-          <w:kern w:val="36"/>
-          <w:sz w:val="18"/>
-          <w:szCs w:val="18"/>
-        </w:rPr>
-      </w:pPr>
-      <w:r>
-        <w:rPr>
-          <w:rFonts w:ascii="Consolas" w:eastAsia="Times New Roman" w:hAnsi="Consolas" w:cs="Times New Roman"/>
-          <w:color w:val="000000" w:themeColor="text1"/>
-          <w:spacing w:val="-6"/>
-          <w:kern w:val="36"/>
-          <w:sz w:val="18"/>
-          <w:szCs w:val="18"/>
-        </w:rPr>
-        <w:t>echo $hasil;</w:t>
-      </w:r>
-    </w:p>
-    <w:p>
-      <w:pPr>
-        <w:spacing w:after="0" w:line="240" w:lineRule="auto"/>
-        <w:contextualSpacing/>
-        <w:rPr>
-          <w:rFonts w:ascii="Times New Roman" w:eastAsia="Times New Roman" w:hAnsi="Times New Roman" w:cs="Times New Roman"/>
-          <w:color w:val="000000" w:themeColor="text1"/>
-          <w:spacing w:val="-6"/>
-          <w:kern w:val="36"/>
-          <w:sz w:val="24"/>
-          <w:szCs w:val="24"/>
-        </w:rPr>
-      </w:pPr>
-      <w:r>
-        <w:rPr>
-          <w:rFonts w:ascii="Times New Roman" w:eastAsia="Times New Roman" w:hAnsi="Times New Roman" w:cs="Times New Roman"/>
-          <w:color w:val="000000" w:themeColor="text1"/>
-          <w:spacing w:val="-6"/>
-          <w:kern w:val="36"/>
-          <w:sz w:val="24"/>
-          <w:szCs w:val="24"/>
-        </w:rPr>
-        <w:t>Output akan sama seperti contoh sebelumnya, namun sekarang disimpan dalam variabel $hasil.</w:t>
-      </w:r>
-    </w:p>
-    <w:p>
-      <w:pPr>
-        <w:spacing w:after="0" w:line="240" w:lineRule="auto"/>
-        <w:contextualSpacing/>
-        <w:rPr>
-          <w:rFonts w:ascii="Times New Roman" w:eastAsia="Times New Roman" w:hAnsi="Times New Roman" w:cs="Times New Roman"/>
-          <w:color w:val="000000" w:themeColor="text1"/>
-          <w:spacing w:val="-6"/>
-          <w:kern w:val="36"/>
-          <w:sz w:val="24"/>
-          <w:szCs w:val="24"/>
-        </w:rPr>
-      </w:pPr>
-    </w:p>
-    <w:p>
-      <w:pPr>
-        <w:spacing w:after="0" w:line="240" w:lineRule="auto"/>
-        <w:contextualSpacing/>
+          <w:lang w:val="id-ID"/>
+        </w:rPr>
+      </w:pPr>
+      <w:r>
         <w:rPr>
           <w:rFonts w:ascii="Times New Roman" w:eastAsia="Times New Roman" w:hAnsi="Times New Roman" w:cs="Times New Roman"/>
           <w:b/>
           <w:bCs/>
-          <w:color w:val="000000" w:themeColor="text1"/>
-          <w:spacing w:val="-6"/>
-          <w:kern w:val="36"/>
-          <w:sz w:val="24"/>
-          <w:szCs w:val="24"/>
-        </w:rPr>
-      </w:pPr>
-      <w:r>
+          <w:noProof/>
+          <w:color w:val="000000" w:themeColor="text1"/>
+          <w:spacing w:val="-6"/>
+          <w:kern w:val="36"/>
+          <w:sz w:val="24"/>
+          <w:szCs w:val="24"/>
+          <w:lang w:val="id-ID" w:eastAsia="id-ID"/>
+        </w:rPr>
+        <w:drawing>
+          <wp:inline distT="0" distB="0" distL="0" distR="0">
+            <wp:extent cx="5732145" cy="1787624"/>
+            <wp:effectExtent l="19050" t="0" r="1905" b="0"/>
+            <wp:docPr id="4" name="Picture 4"/>
+            <wp:cNvGraphicFramePr>
+              <a:graphicFrameLocks xmlns:a="http://schemas.openxmlformats.org/drawingml/2006/main" noChangeAspect="1"/>
+            </wp:cNvGraphicFramePr>
+            <a:graphic xmlns:a="http://schemas.openxmlformats.org/drawingml/2006/main">
+              <a:graphicData uri="http://schemas.openxmlformats.org/drawingml/2006/picture">
+                <pic:pic xmlns:pic="http://schemas.openxmlformats.org/drawingml/2006/picture">
+                  <pic:nvPicPr>
+                    <pic:cNvPr id="0" name="Picture 4"/>
+                    <pic:cNvPicPr>
+                      <a:picLocks noChangeAspect="1" noChangeArrowheads="1"/>
+                    </pic:cNvPicPr>
+                  </pic:nvPicPr>
+                  <pic:blipFill>
+                    <a:blip r:embed="rId10"/>
+                    <a:srcRect/>
+                    <a:stretch>
+                      <a:fillRect/>
+                    </a:stretch>
+                  </pic:blipFill>
+                  <pic:spPr bwMode="auto">
+                    <a:xfrm>
+                      <a:off x="0" y="0"/>
+                      <a:ext cx="5732145" cy="1787624"/>
+                    </a:xfrm>
+                    <a:prstGeom prst="rect">
+                      <a:avLst/>
+                    </a:prstGeom>
+                    <a:noFill/>
+                    <a:ln w="9525">
+                      <a:noFill/>
+                      <a:miter lim="800000"/>
+                      <a:headEnd/>
+                      <a:tailEnd/>
+                    </a:ln>
+                  </pic:spPr>
+                </pic:pic>
+              </a:graphicData>
+            </a:graphic>
+          </wp:inline>
+        </w:drawing>
+      </w:r>
+    </w:p>
+    <w:p>
+      <w:pPr>
+        <w:spacing w:after="0" w:line="240" w:lineRule="auto"/>
+        <w:contextualSpacing/>
         <w:rPr>
           <w:rFonts w:ascii="Times New Roman" w:eastAsia="Times New Roman" w:hAnsi="Times New Roman" w:cs="Times New Roman"/>
           <w:b/>
@@ -4065,520 +3926,8 @@
           <w:sz w:val="24"/>
           <w:szCs w:val="24"/>
         </w:rPr>
-        <w:t>Mencetak Objek</w:t>
-      </w:r>
-    </w:p>
-    <w:p>
-      <w:pPr>
-        <w:spacing w:after="0" w:line="240" w:lineRule="auto"/>
-        <w:contextualSpacing/>
-        <w:rPr>
-          <w:rFonts w:ascii="Times New Roman" w:eastAsia="Times New Roman" w:hAnsi="Times New Roman" w:cs="Times New Roman"/>
-          <w:color w:val="000000" w:themeColor="text1"/>
-          <w:spacing w:val="-6"/>
-          <w:kern w:val="36"/>
-          <w:sz w:val="24"/>
-          <w:szCs w:val="24"/>
-        </w:rPr>
-      </w:pPr>
-      <w:r>
-        <w:rPr>
-          <w:rFonts w:ascii="Times New Roman" w:eastAsia="Times New Roman" w:hAnsi="Times New Roman" w:cs="Times New Roman"/>
-          <w:color w:val="000000" w:themeColor="text1"/>
-          <w:spacing w:val="-6"/>
-          <w:kern w:val="36"/>
-          <w:sz w:val="24"/>
-          <w:szCs w:val="24"/>
-        </w:rPr>
-        <w:t>print_r() juga bisa digunakan untuk mencetak informasi tentang objek. Kamu akan melihat properti dan nilai dalam bentuk yang terstruktur.</w:t>
-      </w:r>
-    </w:p>
-    <w:p>
-      <w:pPr>
-        <w:spacing w:after="0" w:line="240" w:lineRule="auto"/>
-        <w:contextualSpacing/>
-        <w:rPr>
-          <w:rFonts w:ascii="Times New Roman" w:eastAsia="Times New Roman" w:hAnsi="Times New Roman" w:cs="Times New Roman"/>
-          <w:color w:val="000000" w:themeColor="text1"/>
-          <w:spacing w:val="-6"/>
-          <w:kern w:val="36"/>
-          <w:sz w:val="24"/>
-          <w:szCs w:val="24"/>
-        </w:rPr>
-      </w:pPr>
-    </w:p>
-    <w:p>
-      <w:pPr>
-        <w:spacing w:after="0" w:line="240" w:lineRule="auto"/>
-        <w:contextualSpacing/>
-        <w:rPr>
-          <w:rFonts w:ascii="Times New Roman" w:eastAsia="Times New Roman" w:hAnsi="Times New Roman" w:cs="Times New Roman"/>
-          <w:color w:val="000000" w:themeColor="text1"/>
-          <w:spacing w:val="-6"/>
-          <w:kern w:val="36"/>
-          <w:sz w:val="24"/>
-          <w:szCs w:val="24"/>
-        </w:rPr>
-      </w:pPr>
-      <w:r>
-        <w:rPr>
-          <w:rFonts w:ascii="Times New Roman" w:eastAsia="Times New Roman" w:hAnsi="Times New Roman" w:cs="Times New Roman"/>
-          <w:color w:val="000000" w:themeColor="text1"/>
-          <w:spacing w:val="-6"/>
-          <w:kern w:val="36"/>
-          <w:sz w:val="24"/>
-          <w:szCs w:val="24"/>
-        </w:rPr>
-        <w:t>Contoh dengan Objek</w:t>
-      </w:r>
-    </w:p>
-    <w:p>
-      <w:pPr>
-        <w:shd w:val="clear" w:color="auto" w:fill="FBE4D5" w:themeFill="accent2" w:themeFillTint="33"/>
-        <w:spacing w:after="0" w:line="240" w:lineRule="auto"/>
-        <w:rPr>
-          <w:rFonts w:ascii="Consolas" w:eastAsia="Times New Roman" w:hAnsi="Consolas" w:cs="Times New Roman"/>
-          <w:color w:val="000000" w:themeColor="text1"/>
-          <w:spacing w:val="-6"/>
-          <w:kern w:val="36"/>
-          <w:sz w:val="18"/>
-          <w:szCs w:val="18"/>
-        </w:rPr>
-      </w:pPr>
-      <w:r>
-        <w:rPr>
-          <w:rFonts w:ascii="Consolas" w:eastAsia="Times New Roman" w:hAnsi="Consolas" w:cs="Times New Roman"/>
-          <w:color w:val="000000" w:themeColor="text1"/>
-          <w:spacing w:val="-6"/>
-          <w:kern w:val="36"/>
-          <w:sz w:val="18"/>
-          <w:szCs w:val="18"/>
-        </w:rPr>
-        <w:t>class Buah {</w:t>
-      </w:r>
-    </w:p>
-    <w:p>
-      <w:pPr>
-        <w:shd w:val="clear" w:color="auto" w:fill="FBE4D5" w:themeFill="accent2" w:themeFillTint="33"/>
-        <w:spacing w:after="0" w:line="240" w:lineRule="auto"/>
-        <w:rPr>
-          <w:rFonts w:ascii="Consolas" w:eastAsia="Times New Roman" w:hAnsi="Consolas" w:cs="Times New Roman"/>
-          <w:color w:val="000000" w:themeColor="text1"/>
-          <w:spacing w:val="-6"/>
-          <w:kern w:val="36"/>
-          <w:sz w:val="18"/>
-          <w:szCs w:val="18"/>
-        </w:rPr>
-      </w:pPr>
-      <w:r>
-        <w:rPr>
-          <w:rFonts w:ascii="Consolas" w:eastAsia="Times New Roman" w:hAnsi="Consolas" w:cs="Times New Roman"/>
-          <w:color w:val="000000" w:themeColor="text1"/>
-          <w:spacing w:val="-6"/>
-          <w:kern w:val="36"/>
-          <w:sz w:val="18"/>
-          <w:szCs w:val="18"/>
-        </w:rPr>
-        <w:t xml:space="preserve">  public $nama;</w:t>
-      </w:r>
-    </w:p>
-    <w:p>
-      <w:pPr>
-        <w:shd w:val="clear" w:color="auto" w:fill="FBE4D5" w:themeFill="accent2" w:themeFillTint="33"/>
-        <w:spacing w:after="0" w:line="240" w:lineRule="auto"/>
-        <w:rPr>
-          <w:rFonts w:ascii="Consolas" w:eastAsia="Times New Roman" w:hAnsi="Consolas" w:cs="Times New Roman"/>
-          <w:color w:val="000000" w:themeColor="text1"/>
-          <w:spacing w:val="-6"/>
-          <w:kern w:val="36"/>
-          <w:sz w:val="18"/>
-          <w:szCs w:val="18"/>
-        </w:rPr>
-      </w:pPr>
-      <w:r>
-        <w:rPr>
-          <w:rFonts w:ascii="Consolas" w:eastAsia="Times New Roman" w:hAnsi="Consolas" w:cs="Times New Roman"/>
-          <w:color w:val="000000" w:themeColor="text1"/>
-          <w:spacing w:val="-6"/>
-          <w:kern w:val="36"/>
-          <w:sz w:val="18"/>
-          <w:szCs w:val="18"/>
-        </w:rPr>
-        <w:t xml:space="preserve">  public $warna;</w:t>
-      </w:r>
-    </w:p>
-    <w:p>
-      <w:pPr>
-        <w:shd w:val="clear" w:color="auto" w:fill="FBE4D5" w:themeFill="accent2" w:themeFillTint="33"/>
-        <w:spacing w:after="0" w:line="240" w:lineRule="auto"/>
-        <w:rPr>
-          <w:rFonts w:ascii="Consolas" w:eastAsia="Times New Roman" w:hAnsi="Consolas" w:cs="Times New Roman"/>
-          <w:color w:val="000000" w:themeColor="text1"/>
-          <w:spacing w:val="-6"/>
-          <w:kern w:val="36"/>
-          <w:sz w:val="18"/>
-          <w:szCs w:val="18"/>
-        </w:rPr>
-      </w:pPr>
-    </w:p>
-    <w:p>
-      <w:pPr>
-        <w:shd w:val="clear" w:color="auto" w:fill="FBE4D5" w:themeFill="accent2" w:themeFillTint="33"/>
-        <w:spacing w:after="0" w:line="240" w:lineRule="auto"/>
-        <w:rPr>
-          <w:rFonts w:ascii="Consolas" w:eastAsia="Times New Roman" w:hAnsi="Consolas" w:cs="Times New Roman"/>
-          <w:color w:val="000000" w:themeColor="text1"/>
-          <w:spacing w:val="-6"/>
-          <w:kern w:val="36"/>
-          <w:sz w:val="18"/>
-          <w:szCs w:val="18"/>
-        </w:rPr>
-      </w:pPr>
-      <w:r>
-        <w:rPr>
-          <w:rFonts w:ascii="Consolas" w:eastAsia="Times New Roman" w:hAnsi="Consolas" w:cs="Times New Roman"/>
-          <w:color w:val="000000" w:themeColor="text1"/>
-          <w:spacing w:val="-6"/>
-          <w:kern w:val="36"/>
-          <w:sz w:val="18"/>
-          <w:szCs w:val="18"/>
-        </w:rPr>
-        <w:t xml:space="preserve">  public function __construct($nama, $warna){</w:t>
-      </w:r>
-    </w:p>
-    <w:p>
-      <w:pPr>
-        <w:shd w:val="clear" w:color="auto" w:fill="FBE4D5" w:themeFill="accent2" w:themeFillTint="33"/>
-        <w:spacing w:after="0" w:line="240" w:lineRule="auto"/>
-        <w:rPr>
-          <w:rFonts w:ascii="Consolas" w:eastAsia="Times New Roman" w:hAnsi="Consolas" w:cs="Times New Roman"/>
-          <w:color w:val="000000" w:themeColor="text1"/>
-          <w:spacing w:val="-6"/>
-          <w:kern w:val="36"/>
-          <w:sz w:val="18"/>
-          <w:szCs w:val="18"/>
-        </w:rPr>
-      </w:pPr>
-      <w:r>
-        <w:rPr>
-          <w:rFonts w:ascii="Consolas" w:eastAsia="Times New Roman" w:hAnsi="Consolas" w:cs="Times New Roman"/>
-          <w:color w:val="000000" w:themeColor="text1"/>
-          <w:spacing w:val="-6"/>
-          <w:kern w:val="36"/>
-          <w:sz w:val="18"/>
-          <w:szCs w:val="18"/>
-        </w:rPr>
-        <w:t xml:space="preserve">    $this-&gt;nama = $nama;</w:t>
-      </w:r>
-    </w:p>
-    <w:p>
-      <w:pPr>
-        <w:shd w:val="clear" w:color="auto" w:fill="FBE4D5" w:themeFill="accent2" w:themeFillTint="33"/>
-        <w:spacing w:after="0" w:line="240" w:lineRule="auto"/>
-        <w:rPr>
-          <w:rFonts w:ascii="Consolas" w:eastAsia="Times New Roman" w:hAnsi="Consolas" w:cs="Times New Roman"/>
-          <w:color w:val="000000" w:themeColor="text1"/>
-          <w:spacing w:val="-6"/>
-          <w:kern w:val="36"/>
-          <w:sz w:val="18"/>
-          <w:szCs w:val="18"/>
-        </w:rPr>
-      </w:pPr>
-      <w:r>
-        <w:rPr>
-          <w:rFonts w:ascii="Consolas" w:eastAsia="Times New Roman" w:hAnsi="Consolas" w:cs="Times New Roman"/>
-          <w:color w:val="000000" w:themeColor="text1"/>
-          <w:spacing w:val="-6"/>
-          <w:kern w:val="36"/>
-          <w:sz w:val="18"/>
-          <w:szCs w:val="18"/>
-        </w:rPr>
-        <w:t xml:space="preserve">    $this-&gt;warna = $warna;</w:t>
-      </w:r>
-    </w:p>
-    <w:p>
-      <w:pPr>
-        <w:shd w:val="clear" w:color="auto" w:fill="FBE4D5" w:themeFill="accent2" w:themeFillTint="33"/>
-        <w:spacing w:after="0" w:line="240" w:lineRule="auto"/>
-        <w:rPr>
-          <w:rFonts w:ascii="Consolas" w:eastAsia="Times New Roman" w:hAnsi="Consolas" w:cs="Times New Roman"/>
-          <w:color w:val="000000" w:themeColor="text1"/>
-          <w:spacing w:val="-6"/>
-          <w:kern w:val="36"/>
-          <w:sz w:val="18"/>
-          <w:szCs w:val="18"/>
-        </w:rPr>
-      </w:pPr>
-      <w:r>
-        <w:rPr>
-          <w:rFonts w:ascii="Consolas" w:eastAsia="Times New Roman" w:hAnsi="Consolas" w:cs="Times New Roman"/>
-          <w:color w:val="000000" w:themeColor="text1"/>
-          <w:spacing w:val="-6"/>
-          <w:kern w:val="36"/>
-          <w:sz w:val="18"/>
-          <w:szCs w:val="18"/>
-        </w:rPr>
-        <w:t xml:space="preserve">  }</w:t>
-      </w:r>
-    </w:p>
-    <w:p>
-      <w:pPr>
-        <w:shd w:val="clear" w:color="auto" w:fill="FBE4D5" w:themeFill="accent2" w:themeFillTint="33"/>
-        <w:spacing w:after="0" w:line="240" w:lineRule="auto"/>
-        <w:rPr>
-          <w:rFonts w:ascii="Consolas" w:eastAsia="Times New Roman" w:hAnsi="Consolas" w:cs="Times New Roman"/>
-          <w:color w:val="000000" w:themeColor="text1"/>
-          <w:spacing w:val="-6"/>
-          <w:kern w:val="36"/>
-          <w:sz w:val="18"/>
-          <w:szCs w:val="18"/>
-        </w:rPr>
-      </w:pPr>
-      <w:r>
-        <w:rPr>
-          <w:rFonts w:ascii="Consolas" w:eastAsia="Times New Roman" w:hAnsi="Consolas" w:cs="Times New Roman"/>
-          <w:color w:val="000000" w:themeColor="text1"/>
-          <w:spacing w:val="-6"/>
-          <w:kern w:val="36"/>
-          <w:sz w:val="18"/>
-          <w:szCs w:val="18"/>
-        </w:rPr>
-        <w:t>}</w:t>
-      </w:r>
-    </w:p>
-    <w:p>
-      <w:pPr>
-        <w:shd w:val="clear" w:color="auto" w:fill="FBE4D5" w:themeFill="accent2" w:themeFillTint="33"/>
-        <w:spacing w:after="0" w:line="240" w:lineRule="auto"/>
-        <w:rPr>
-          <w:rFonts w:ascii="Consolas" w:eastAsia="Times New Roman" w:hAnsi="Consolas" w:cs="Times New Roman"/>
-          <w:color w:val="000000" w:themeColor="text1"/>
-          <w:spacing w:val="-6"/>
-          <w:kern w:val="36"/>
-          <w:sz w:val="18"/>
-          <w:szCs w:val="18"/>
-        </w:rPr>
-      </w:pPr>
-    </w:p>
-    <w:p>
-      <w:pPr>
-        <w:shd w:val="clear" w:color="auto" w:fill="FBE4D5" w:themeFill="accent2" w:themeFillTint="33"/>
-        <w:spacing w:after="0" w:line="240" w:lineRule="auto"/>
-        <w:rPr>
-          <w:rFonts w:ascii="Consolas" w:eastAsia="Times New Roman" w:hAnsi="Consolas" w:cs="Times New Roman"/>
-          <w:color w:val="000000" w:themeColor="text1"/>
-          <w:spacing w:val="-6"/>
-          <w:kern w:val="36"/>
-          <w:sz w:val="18"/>
-          <w:szCs w:val="18"/>
-        </w:rPr>
-      </w:pPr>
-      <w:r>
-        <w:rPr>
-          <w:rFonts w:ascii="Consolas" w:eastAsia="Times New Roman" w:hAnsi="Consolas" w:cs="Times New Roman"/>
-          <w:color w:val="000000" w:themeColor="text1"/>
-          <w:spacing w:val="-6"/>
-          <w:kern w:val="36"/>
-          <w:sz w:val="18"/>
-          <w:szCs w:val="18"/>
-        </w:rPr>
-        <w:t>$apel = new Buah("Apel", "Merah");</w:t>
-      </w:r>
-    </w:p>
-    <w:p>
-      <w:pPr>
-        <w:shd w:val="clear" w:color="auto" w:fill="FBE4D5" w:themeFill="accent2" w:themeFillTint="33"/>
-        <w:spacing w:after="0" w:line="240" w:lineRule="auto"/>
-        <w:rPr>
-          <w:rFonts w:ascii="Consolas" w:eastAsia="Times New Roman" w:hAnsi="Consolas" w:cs="Times New Roman"/>
-          <w:color w:val="000000" w:themeColor="text1"/>
-          <w:spacing w:val="-6"/>
-          <w:kern w:val="36"/>
-          <w:sz w:val="18"/>
-          <w:szCs w:val="18"/>
-        </w:rPr>
-      </w:pPr>
-      <w:r>
-        <w:rPr>
-          <w:rFonts w:ascii="Consolas" w:eastAsia="Times New Roman" w:hAnsi="Consolas" w:cs="Times New Roman"/>
-          <w:color w:val="000000" w:themeColor="text1"/>
-          <w:spacing w:val="-6"/>
-          <w:kern w:val="36"/>
-          <w:sz w:val="18"/>
-          <w:szCs w:val="18"/>
-        </w:rPr>
-        <w:t>print_r($apel);</w:t>
-      </w:r>
-    </w:p>
-    <w:p>
-      <w:pPr>
-        <w:spacing w:after="0" w:line="240" w:lineRule="auto"/>
-        <w:contextualSpacing/>
-        <w:rPr>
-          <w:rFonts w:ascii="Times New Roman" w:eastAsia="Times New Roman" w:hAnsi="Times New Roman" w:cs="Times New Roman"/>
-          <w:color w:val="000000" w:themeColor="text1"/>
-          <w:spacing w:val="-6"/>
-          <w:kern w:val="36"/>
-          <w:sz w:val="24"/>
-          <w:szCs w:val="24"/>
-        </w:rPr>
-      </w:pPr>
-    </w:p>
-    <w:p>
-      <w:pPr>
-        <w:spacing w:after="0" w:line="240" w:lineRule="auto"/>
-        <w:contextualSpacing/>
-        <w:rPr>
-          <w:rFonts w:ascii="Times New Roman" w:eastAsia="Times New Roman" w:hAnsi="Times New Roman" w:cs="Times New Roman"/>
-          <w:color w:val="000000" w:themeColor="text1"/>
-          <w:spacing w:val="-6"/>
-          <w:kern w:val="36"/>
-          <w:sz w:val="24"/>
-          <w:szCs w:val="24"/>
-        </w:rPr>
-      </w:pPr>
-      <w:r>
-        <w:rPr>
-          <w:rFonts w:ascii="Times New Roman" w:eastAsia="Times New Roman" w:hAnsi="Times New Roman" w:cs="Times New Roman"/>
-          <w:color w:val="000000" w:themeColor="text1"/>
-          <w:spacing w:val="-6"/>
-          <w:kern w:val="36"/>
-          <w:sz w:val="24"/>
-          <w:szCs w:val="24"/>
-        </w:rPr>
-        <w:t>Hasil:</w:t>
-      </w:r>
-    </w:p>
-    <w:p>
-      <w:pPr>
-        <w:shd w:val="clear" w:color="auto" w:fill="FBE4D5" w:themeFill="accent2" w:themeFillTint="33"/>
-        <w:spacing w:after="0" w:line="240" w:lineRule="auto"/>
-        <w:rPr>
-          <w:rFonts w:ascii="Consolas" w:eastAsia="Times New Roman" w:hAnsi="Consolas" w:cs="Times New Roman"/>
-          <w:color w:val="000000" w:themeColor="text1"/>
-          <w:spacing w:val="-6"/>
-          <w:kern w:val="36"/>
-          <w:sz w:val="18"/>
-          <w:szCs w:val="18"/>
-        </w:rPr>
-      </w:pPr>
-      <w:r>
-        <w:rPr>
-          <w:rFonts w:ascii="Consolas" w:eastAsia="Times New Roman" w:hAnsi="Consolas" w:cs="Times New Roman"/>
-          <w:color w:val="000000" w:themeColor="text1"/>
-          <w:spacing w:val="-6"/>
-          <w:kern w:val="36"/>
-          <w:sz w:val="18"/>
-          <w:szCs w:val="18"/>
-        </w:rPr>
-        <w:t>Buah Object</w:t>
-      </w:r>
-    </w:p>
-    <w:p>
-      <w:pPr>
-        <w:shd w:val="clear" w:color="auto" w:fill="FBE4D5" w:themeFill="accent2" w:themeFillTint="33"/>
-        <w:spacing w:after="0" w:line="240" w:lineRule="auto"/>
-        <w:rPr>
-          <w:rFonts w:ascii="Consolas" w:eastAsia="Times New Roman" w:hAnsi="Consolas" w:cs="Times New Roman"/>
-          <w:color w:val="000000" w:themeColor="text1"/>
-          <w:spacing w:val="-6"/>
-          <w:kern w:val="36"/>
-          <w:sz w:val="18"/>
-          <w:szCs w:val="18"/>
-        </w:rPr>
-      </w:pPr>
-      <w:r>
-        <w:rPr>
-          <w:rFonts w:ascii="Consolas" w:eastAsia="Times New Roman" w:hAnsi="Consolas" w:cs="Times New Roman"/>
-          <w:color w:val="000000" w:themeColor="text1"/>
-          <w:spacing w:val="-6"/>
-          <w:kern w:val="36"/>
-          <w:sz w:val="18"/>
-          <w:szCs w:val="18"/>
-        </w:rPr>
-        <w:t>(</w:t>
-      </w:r>
-    </w:p>
-    <w:p>
-      <w:pPr>
-        <w:shd w:val="clear" w:color="auto" w:fill="FBE4D5" w:themeFill="accent2" w:themeFillTint="33"/>
-        <w:spacing w:after="0" w:line="240" w:lineRule="auto"/>
-        <w:rPr>
-          <w:rFonts w:ascii="Consolas" w:eastAsia="Times New Roman" w:hAnsi="Consolas" w:cs="Times New Roman"/>
-          <w:color w:val="000000" w:themeColor="text1"/>
-          <w:spacing w:val="-6"/>
-          <w:kern w:val="36"/>
-          <w:sz w:val="18"/>
-          <w:szCs w:val="18"/>
-        </w:rPr>
-      </w:pPr>
-      <w:r>
-        <w:rPr>
-          <w:rFonts w:ascii="Consolas" w:eastAsia="Times New Roman" w:hAnsi="Consolas" w:cs="Times New Roman"/>
-          <w:color w:val="000000" w:themeColor="text1"/>
-          <w:spacing w:val="-6"/>
-          <w:kern w:val="36"/>
-          <w:sz w:val="18"/>
-          <w:szCs w:val="18"/>
-        </w:rPr>
-        <w:t xml:space="preserve">    [nama] =&gt; Apel</w:t>
-      </w:r>
-    </w:p>
-    <w:p>
-      <w:pPr>
-        <w:shd w:val="clear" w:color="auto" w:fill="FBE4D5" w:themeFill="accent2" w:themeFillTint="33"/>
-        <w:spacing w:after="0" w:line="240" w:lineRule="auto"/>
-        <w:rPr>
-          <w:rFonts w:ascii="Consolas" w:eastAsia="Times New Roman" w:hAnsi="Consolas" w:cs="Times New Roman"/>
-          <w:color w:val="000000" w:themeColor="text1"/>
-          <w:spacing w:val="-6"/>
-          <w:kern w:val="36"/>
-          <w:sz w:val="18"/>
-          <w:szCs w:val="18"/>
-        </w:rPr>
-      </w:pPr>
-      <w:r>
-        <w:rPr>
-          <w:rFonts w:ascii="Consolas" w:eastAsia="Times New Roman" w:hAnsi="Consolas" w:cs="Times New Roman"/>
-          <w:color w:val="000000" w:themeColor="text1"/>
-          <w:spacing w:val="-6"/>
-          <w:kern w:val="36"/>
-          <w:sz w:val="18"/>
-          <w:szCs w:val="18"/>
-        </w:rPr>
-        <w:lastRenderedPageBreak/>
-        <w:t xml:space="preserve">    [warna] =&gt; Merah</w:t>
-      </w:r>
-    </w:p>
-    <w:p>
-      <w:pPr>
-        <w:shd w:val="clear" w:color="auto" w:fill="FBE4D5" w:themeFill="accent2" w:themeFillTint="33"/>
-        <w:spacing w:after="0" w:line="240" w:lineRule="auto"/>
-        <w:rPr>
-          <w:rFonts w:ascii="Consolas" w:eastAsia="Times New Roman" w:hAnsi="Consolas" w:cs="Times New Roman"/>
-          <w:color w:val="000000" w:themeColor="text1"/>
-          <w:spacing w:val="-6"/>
-          <w:kern w:val="36"/>
-          <w:sz w:val="18"/>
-          <w:szCs w:val="18"/>
-        </w:rPr>
-      </w:pPr>
-      <w:r>
-        <w:rPr>
-          <w:rFonts w:ascii="Consolas" w:eastAsia="Times New Roman" w:hAnsi="Consolas" w:cs="Times New Roman"/>
-          <w:color w:val="000000" w:themeColor="text1"/>
-          <w:spacing w:val="-6"/>
-          <w:kern w:val="36"/>
-          <w:sz w:val="18"/>
-          <w:szCs w:val="18"/>
-        </w:rPr>
-        <w:t>)</w:t>
-      </w:r>
-    </w:p>
-    <w:p>
-      <w:pPr>
-        <w:spacing w:after="0" w:line="240" w:lineRule="auto"/>
-        <w:contextualSpacing/>
+      </w:pPr>
+      <w:r>
         <w:rPr>
           <w:rFonts w:ascii="Times New Roman" w:eastAsia="Times New Roman" w:hAnsi="Times New Roman" w:cs="Times New Roman"/>
           <w:b/>
@@ -4589,6 +3938,288 @@
           <w:sz w:val="24"/>
           <w:szCs w:val="24"/>
         </w:rPr>
+        <w:t>Menampilkan Return Value dari print_r</w:t>
+      </w:r>
+    </w:p>
+    <w:p>
+      <w:pPr>
+        <w:spacing w:after="0" w:line="240" w:lineRule="auto"/>
+        <w:contextualSpacing/>
+        <w:rPr>
+          <w:rFonts w:ascii="Times New Roman" w:eastAsia="Times New Roman" w:hAnsi="Times New Roman" w:cs="Times New Roman"/>
+          <w:color w:val="000000" w:themeColor="text1"/>
+          <w:spacing w:val="-6"/>
+          <w:kern w:val="36"/>
+          <w:sz w:val="24"/>
+          <w:szCs w:val="24"/>
+        </w:rPr>
+      </w:pPr>
+      <w:r>
+        <w:rPr>
+          <w:rFonts w:ascii="Times New Roman" w:eastAsia="Times New Roman" w:hAnsi="Times New Roman" w:cs="Times New Roman"/>
+          <w:color w:val="000000" w:themeColor="text1"/>
+          <w:spacing w:val="-6"/>
+          <w:kern w:val="36"/>
+          <w:sz w:val="24"/>
+          <w:szCs w:val="24"/>
+        </w:rPr>
+        <w:t>Kamu bisa membuat print_r() mengembalikan informasi sebagai nilai dengan menetapkan parameter kedua menjadi true. Ini sangat berguna ketika kamu ingin menyimpan output print_r() ke dalam variabel.</w:t>
+      </w:r>
+    </w:p>
+    <w:p>
+      <w:pPr>
+        <w:spacing w:after="0" w:line="240" w:lineRule="auto"/>
+        <w:contextualSpacing/>
+        <w:rPr>
+          <w:rFonts w:ascii="Times New Roman" w:eastAsia="Times New Roman" w:hAnsi="Times New Roman" w:cs="Times New Roman"/>
+          <w:color w:val="000000" w:themeColor="text1"/>
+          <w:spacing w:val="-6"/>
+          <w:kern w:val="36"/>
+          <w:sz w:val="24"/>
+          <w:szCs w:val="24"/>
+        </w:rPr>
+      </w:pPr>
+    </w:p>
+    <w:p>
+      <w:pPr>
+        <w:spacing w:after="0" w:line="240" w:lineRule="auto"/>
+        <w:contextualSpacing/>
+        <w:rPr>
+          <w:rFonts w:ascii="Times New Roman" w:eastAsia="Times New Roman" w:hAnsi="Times New Roman" w:cs="Times New Roman"/>
+          <w:color w:val="000000" w:themeColor="text1"/>
+          <w:spacing w:val="-6"/>
+          <w:kern w:val="36"/>
+          <w:sz w:val="24"/>
+          <w:szCs w:val="24"/>
+        </w:rPr>
+      </w:pPr>
+      <w:r>
+        <w:rPr>
+          <w:rFonts w:ascii="Times New Roman" w:eastAsia="Times New Roman" w:hAnsi="Times New Roman" w:cs="Times New Roman"/>
+          <w:color w:val="000000" w:themeColor="text1"/>
+          <w:spacing w:val="-6"/>
+          <w:kern w:val="36"/>
+          <w:sz w:val="24"/>
+          <w:szCs w:val="24"/>
+        </w:rPr>
+        <w:t>Contoh Mengembalikan Nilai</w:t>
+      </w:r>
+    </w:p>
+    <w:p>
+      <w:pPr>
+        <w:shd w:val="clear" w:color="auto" w:fill="FBE4D5" w:themeFill="accent2" w:themeFillTint="33"/>
+        <w:spacing w:after="0" w:line="240" w:lineRule="auto"/>
+        <w:rPr>
+          <w:rFonts w:ascii="Consolas" w:eastAsia="Times New Roman" w:hAnsi="Consolas" w:cs="Times New Roman"/>
+          <w:color w:val="000000" w:themeColor="text1"/>
+          <w:spacing w:val="-6"/>
+          <w:kern w:val="36"/>
+          <w:sz w:val="18"/>
+          <w:szCs w:val="18"/>
+        </w:rPr>
+      </w:pPr>
+      <w:r>
+        <w:rPr>
+          <w:rFonts w:ascii="Consolas" w:eastAsia="Times New Roman" w:hAnsi="Consolas" w:cs="Times New Roman"/>
+          <w:color w:val="000000" w:themeColor="text1"/>
+          <w:spacing w:val="-6"/>
+          <w:kern w:val="36"/>
+          <w:sz w:val="18"/>
+          <w:szCs w:val="18"/>
+        </w:rPr>
+        <w:t>$buah = array("apel", "pisang", "ceri");</w:t>
+      </w:r>
+    </w:p>
+    <w:p>
+      <w:pPr>
+        <w:shd w:val="clear" w:color="auto" w:fill="FBE4D5" w:themeFill="accent2" w:themeFillTint="33"/>
+        <w:spacing w:after="0" w:line="240" w:lineRule="auto"/>
+        <w:rPr>
+          <w:rFonts w:ascii="Consolas" w:eastAsia="Times New Roman" w:hAnsi="Consolas" w:cs="Times New Roman"/>
+          <w:color w:val="000000" w:themeColor="text1"/>
+          <w:spacing w:val="-6"/>
+          <w:kern w:val="36"/>
+          <w:sz w:val="18"/>
+          <w:szCs w:val="18"/>
+        </w:rPr>
+      </w:pPr>
+      <w:r>
+        <w:rPr>
+          <w:rFonts w:ascii="Consolas" w:eastAsia="Times New Roman" w:hAnsi="Consolas" w:cs="Times New Roman"/>
+          <w:color w:val="000000" w:themeColor="text1"/>
+          <w:spacing w:val="-6"/>
+          <w:kern w:val="36"/>
+          <w:sz w:val="18"/>
+          <w:szCs w:val="18"/>
+        </w:rPr>
+        <w:t>$hasil = print_r($buah, true);</w:t>
+      </w:r>
+    </w:p>
+    <w:p>
+      <w:pPr>
+        <w:shd w:val="clear" w:color="auto" w:fill="FBE4D5" w:themeFill="accent2" w:themeFillTint="33"/>
+        <w:spacing w:after="0" w:line="240" w:lineRule="auto"/>
+        <w:rPr>
+          <w:rFonts w:ascii="Consolas" w:eastAsia="Times New Roman" w:hAnsi="Consolas" w:cs="Times New Roman"/>
+          <w:color w:val="000000" w:themeColor="text1"/>
+          <w:spacing w:val="-6"/>
+          <w:kern w:val="36"/>
+          <w:sz w:val="18"/>
+          <w:szCs w:val="18"/>
+        </w:rPr>
+      </w:pPr>
+    </w:p>
+    <w:p>
+      <w:pPr>
+        <w:shd w:val="clear" w:color="auto" w:fill="FBE4D5" w:themeFill="accent2" w:themeFillTint="33"/>
+        <w:spacing w:after="0" w:line="240" w:lineRule="auto"/>
+        <w:rPr>
+          <w:rFonts w:ascii="Consolas" w:eastAsia="Times New Roman" w:hAnsi="Consolas" w:cs="Times New Roman"/>
+          <w:color w:val="000000" w:themeColor="text1"/>
+          <w:spacing w:val="-6"/>
+          <w:kern w:val="36"/>
+          <w:sz w:val="18"/>
+          <w:szCs w:val="18"/>
+          <w:lang w:val="id-ID"/>
+        </w:rPr>
+      </w:pPr>
+      <w:r>
+        <w:rPr>
+          <w:rFonts w:ascii="Consolas" w:eastAsia="Times New Roman" w:hAnsi="Consolas" w:cs="Times New Roman"/>
+          <w:color w:val="000000" w:themeColor="text1"/>
+          <w:spacing w:val="-6"/>
+          <w:kern w:val="36"/>
+          <w:sz w:val="18"/>
+          <w:szCs w:val="18"/>
+        </w:rPr>
+        <w:t>echo $hasil;</w:t>
+      </w:r>
+    </w:p>
+    <w:p>
+      <w:pPr>
+        <w:shd w:val="clear" w:color="auto" w:fill="FBE4D5" w:themeFill="accent2" w:themeFillTint="33"/>
+        <w:spacing w:after="0" w:line="240" w:lineRule="auto"/>
+        <w:rPr>
+          <w:rFonts w:ascii="Consolas" w:eastAsia="Times New Roman" w:hAnsi="Consolas" w:cs="Times New Roman"/>
+          <w:color w:val="000000" w:themeColor="text1"/>
+          <w:spacing w:val="-6"/>
+          <w:kern w:val="36"/>
+          <w:sz w:val="18"/>
+          <w:szCs w:val="18"/>
+          <w:lang w:val="id-ID"/>
+        </w:rPr>
+      </w:pPr>
+    </w:p>
+    <w:p>
+      <w:pPr>
+        <w:shd w:val="clear" w:color="auto" w:fill="FBE4D5" w:themeFill="accent2" w:themeFillTint="33"/>
+        <w:spacing w:after="0" w:line="240" w:lineRule="auto"/>
+        <w:rPr>
+          <w:rFonts w:ascii="Consolas" w:eastAsia="Times New Roman" w:hAnsi="Consolas" w:cs="Times New Roman"/>
+          <w:color w:val="000000" w:themeColor="text1"/>
+          <w:spacing w:val="-6"/>
+          <w:kern w:val="36"/>
+          <w:sz w:val="18"/>
+          <w:szCs w:val="18"/>
+          <w:lang w:val="id-ID"/>
+        </w:rPr>
+      </w:pPr>
+      <w:r>
+        <w:rPr>
+          <w:rFonts w:ascii="Consolas" w:eastAsia="Times New Roman" w:hAnsi="Consolas" w:cs="Times New Roman"/>
+          <w:noProof/>
+          <w:color w:val="000000" w:themeColor="text1"/>
+          <w:spacing w:val="-6"/>
+          <w:kern w:val="36"/>
+          <w:sz w:val="18"/>
+          <w:szCs w:val="18"/>
+          <w:lang w:val="id-ID" w:eastAsia="id-ID"/>
+        </w:rPr>
+        <w:lastRenderedPageBreak/>
+        <w:drawing>
+          <wp:inline distT="0" distB="0" distL="0" distR="0">
+            <wp:extent cx="5732145" cy="2077168"/>
+            <wp:effectExtent l="19050" t="0" r="1905" b="0"/>
+            <wp:docPr id="10" name="Picture 10"/>
+            <wp:cNvGraphicFramePr>
+              <a:graphicFrameLocks xmlns:a="http://schemas.openxmlformats.org/drawingml/2006/main" noChangeAspect="1"/>
+            </wp:cNvGraphicFramePr>
+            <a:graphic xmlns:a="http://schemas.openxmlformats.org/drawingml/2006/main">
+              <a:graphicData uri="http://schemas.openxmlformats.org/drawingml/2006/picture">
+                <pic:pic xmlns:pic="http://schemas.openxmlformats.org/drawingml/2006/picture">
+                  <pic:nvPicPr>
+                    <pic:cNvPr id="0" name="Picture 10"/>
+                    <pic:cNvPicPr>
+                      <a:picLocks noChangeAspect="1" noChangeArrowheads="1"/>
+                    </pic:cNvPicPr>
+                  </pic:nvPicPr>
+                  <pic:blipFill>
+                    <a:blip r:embed="rId11"/>
+                    <a:srcRect/>
+                    <a:stretch>
+                      <a:fillRect/>
+                    </a:stretch>
+                  </pic:blipFill>
+                  <pic:spPr bwMode="auto">
+                    <a:xfrm>
+                      <a:off x="0" y="0"/>
+                      <a:ext cx="5732145" cy="2077168"/>
+                    </a:xfrm>
+                    <a:prstGeom prst="rect">
+                      <a:avLst/>
+                    </a:prstGeom>
+                    <a:noFill/>
+                    <a:ln w="9525">
+                      <a:noFill/>
+                      <a:miter lim="800000"/>
+                      <a:headEnd/>
+                      <a:tailEnd/>
+                    </a:ln>
+                  </pic:spPr>
+                </pic:pic>
+              </a:graphicData>
+            </a:graphic>
+          </wp:inline>
+        </w:drawing>
+      </w:r>
+    </w:p>
+    <w:p>
+      <w:pPr>
+        <w:spacing w:after="0" w:line="240" w:lineRule="auto"/>
+        <w:contextualSpacing/>
+        <w:rPr>
+          <w:rFonts w:ascii="Times New Roman" w:eastAsia="Times New Roman" w:hAnsi="Times New Roman" w:cs="Times New Roman"/>
+          <w:color w:val="000000" w:themeColor="text1"/>
+          <w:spacing w:val="-6"/>
+          <w:kern w:val="36"/>
+          <w:sz w:val="24"/>
+          <w:szCs w:val="24"/>
+        </w:rPr>
+      </w:pPr>
+      <w:r>
+        <w:rPr>
+          <w:rFonts w:ascii="Times New Roman" w:eastAsia="Times New Roman" w:hAnsi="Times New Roman" w:cs="Times New Roman"/>
+          <w:color w:val="000000" w:themeColor="text1"/>
+          <w:spacing w:val="-6"/>
+          <w:kern w:val="36"/>
+          <w:sz w:val="24"/>
+          <w:szCs w:val="24"/>
+        </w:rPr>
+        <w:t>Output akan sama seperti contoh sebelumnya, namun sekarang disimpan dalam variabel $hasil.</w:t>
+      </w:r>
+    </w:p>
+    <w:p>
+      <w:pPr>
+        <w:spacing w:after="0" w:line="240" w:lineRule="auto"/>
+        <w:contextualSpacing/>
+        <w:rPr>
+          <w:rFonts w:ascii="Times New Roman" w:eastAsia="Times New Roman" w:hAnsi="Times New Roman" w:cs="Times New Roman"/>
+          <w:color w:val="000000" w:themeColor="text1"/>
+          <w:spacing w:val="-6"/>
+          <w:kern w:val="36"/>
+          <w:sz w:val="24"/>
+          <w:szCs w:val="24"/>
+        </w:rPr>
       </w:pPr>
     </w:p>
     <w:p>
@@ -4617,7 +4248,7 @@
           <w:sz w:val="24"/>
           <w:szCs w:val="24"/>
         </w:rPr>
-        <w:t>Kesalahan Umum</w:t>
+        <w:t>Mencetak Objek</w:t>
       </w:r>
     </w:p>
     <w:p>
@@ -4642,7 +4273,7 @@
           <w:sz w:val="24"/>
           <w:szCs w:val="24"/>
         </w:rPr>
-        <w:t>Seringkali pengguna baru bingung antara print_r() dan echo. Ingatlah bahwa echo digunakan untuk mencetak string sederhana, sedangkan print_r() lebih cocok untuk struktur data yang kompleks seperti array dan objek.</w:t>
+        <w:t>print_r() juga bisa digunakan untuk mencetak informasi tentang objek. Kamu akan melihat properti dan nilai dalam bentuk yang terstruktur.</w:t>
       </w:r>
     </w:p>
     <w:p>
@@ -4681,24 +4312,455 @@
           <w:sz w:val="24"/>
           <w:szCs w:val="24"/>
         </w:rPr>
-        <w:t>Dengan memanfaatkan print_r(), kamu dapat dengan mudah memeriksa dan men-debug struktur data pada aplikasi PHP yang kamu kembangkan.</w:t>
-      </w:r>
-    </w:p>
-    <w:p>
-      <w:pPr>
-        <w:rPr>
-          <w:rFonts w:ascii="Times New Roman" w:eastAsia="Times New Roman" w:hAnsi="Times New Roman" w:cs="Times New Roman"/>
-          <w:color w:val="000000" w:themeColor="text1"/>
-          <w:spacing w:val="-6"/>
-          <w:kern w:val="36"/>
-          <w:sz w:val="24"/>
-          <w:szCs w:val="24"/>
-        </w:rPr>
-      </w:pPr>
-    </w:p>
-    <w:p>
-      <w:pPr>
-        <w:spacing w:after="0" w:line="240" w:lineRule="auto"/>
+        <w:t>Contoh dengan Objek</w:t>
+      </w:r>
+    </w:p>
+    <w:p>
+      <w:pPr>
+        <w:shd w:val="clear" w:color="auto" w:fill="FBE4D5" w:themeFill="accent2" w:themeFillTint="33"/>
+        <w:spacing w:after="0" w:line="240" w:lineRule="auto"/>
+        <w:rPr>
+          <w:rFonts w:ascii="Consolas" w:eastAsia="Times New Roman" w:hAnsi="Consolas" w:cs="Times New Roman"/>
+          <w:color w:val="000000" w:themeColor="text1"/>
+          <w:spacing w:val="-6"/>
+          <w:kern w:val="36"/>
+          <w:sz w:val="18"/>
+          <w:szCs w:val="18"/>
+        </w:rPr>
+      </w:pPr>
+      <w:r>
+        <w:rPr>
+          <w:rFonts w:ascii="Consolas" w:eastAsia="Times New Roman" w:hAnsi="Consolas" w:cs="Times New Roman"/>
+          <w:color w:val="000000" w:themeColor="text1"/>
+          <w:spacing w:val="-6"/>
+          <w:kern w:val="36"/>
+          <w:sz w:val="18"/>
+          <w:szCs w:val="18"/>
+        </w:rPr>
+        <w:t>class Buah {</w:t>
+      </w:r>
+    </w:p>
+    <w:p>
+      <w:pPr>
+        <w:shd w:val="clear" w:color="auto" w:fill="FBE4D5" w:themeFill="accent2" w:themeFillTint="33"/>
+        <w:spacing w:after="0" w:line="240" w:lineRule="auto"/>
+        <w:rPr>
+          <w:rFonts w:ascii="Consolas" w:eastAsia="Times New Roman" w:hAnsi="Consolas" w:cs="Times New Roman"/>
+          <w:color w:val="000000" w:themeColor="text1"/>
+          <w:spacing w:val="-6"/>
+          <w:kern w:val="36"/>
+          <w:sz w:val="18"/>
+          <w:szCs w:val="18"/>
+        </w:rPr>
+      </w:pPr>
+      <w:r>
+        <w:rPr>
+          <w:rFonts w:ascii="Consolas" w:eastAsia="Times New Roman" w:hAnsi="Consolas" w:cs="Times New Roman"/>
+          <w:color w:val="000000" w:themeColor="text1"/>
+          <w:spacing w:val="-6"/>
+          <w:kern w:val="36"/>
+          <w:sz w:val="18"/>
+          <w:szCs w:val="18"/>
+        </w:rPr>
+        <w:t xml:space="preserve">  public $nama;</w:t>
+      </w:r>
+    </w:p>
+    <w:p>
+      <w:pPr>
+        <w:shd w:val="clear" w:color="auto" w:fill="FBE4D5" w:themeFill="accent2" w:themeFillTint="33"/>
+        <w:spacing w:after="0" w:line="240" w:lineRule="auto"/>
+        <w:rPr>
+          <w:rFonts w:ascii="Consolas" w:eastAsia="Times New Roman" w:hAnsi="Consolas" w:cs="Times New Roman"/>
+          <w:color w:val="000000" w:themeColor="text1"/>
+          <w:spacing w:val="-6"/>
+          <w:kern w:val="36"/>
+          <w:sz w:val="18"/>
+          <w:szCs w:val="18"/>
+        </w:rPr>
+      </w:pPr>
+      <w:r>
+        <w:rPr>
+          <w:rFonts w:ascii="Consolas" w:eastAsia="Times New Roman" w:hAnsi="Consolas" w:cs="Times New Roman"/>
+          <w:color w:val="000000" w:themeColor="text1"/>
+          <w:spacing w:val="-6"/>
+          <w:kern w:val="36"/>
+          <w:sz w:val="18"/>
+          <w:szCs w:val="18"/>
+        </w:rPr>
+        <w:t xml:space="preserve">  public $warna;</w:t>
+      </w:r>
+    </w:p>
+    <w:p>
+      <w:pPr>
+        <w:shd w:val="clear" w:color="auto" w:fill="FBE4D5" w:themeFill="accent2" w:themeFillTint="33"/>
+        <w:spacing w:after="0" w:line="240" w:lineRule="auto"/>
+        <w:rPr>
+          <w:rFonts w:ascii="Consolas" w:eastAsia="Times New Roman" w:hAnsi="Consolas" w:cs="Times New Roman"/>
+          <w:color w:val="000000" w:themeColor="text1"/>
+          <w:spacing w:val="-6"/>
+          <w:kern w:val="36"/>
+          <w:sz w:val="18"/>
+          <w:szCs w:val="18"/>
+        </w:rPr>
+      </w:pPr>
+    </w:p>
+    <w:p>
+      <w:pPr>
+        <w:shd w:val="clear" w:color="auto" w:fill="FBE4D5" w:themeFill="accent2" w:themeFillTint="33"/>
+        <w:spacing w:after="0" w:line="240" w:lineRule="auto"/>
+        <w:rPr>
+          <w:rFonts w:ascii="Consolas" w:eastAsia="Times New Roman" w:hAnsi="Consolas" w:cs="Times New Roman"/>
+          <w:color w:val="000000" w:themeColor="text1"/>
+          <w:spacing w:val="-6"/>
+          <w:kern w:val="36"/>
+          <w:sz w:val="18"/>
+          <w:szCs w:val="18"/>
+        </w:rPr>
+      </w:pPr>
+      <w:r>
+        <w:rPr>
+          <w:rFonts w:ascii="Consolas" w:eastAsia="Times New Roman" w:hAnsi="Consolas" w:cs="Times New Roman"/>
+          <w:color w:val="000000" w:themeColor="text1"/>
+          <w:spacing w:val="-6"/>
+          <w:kern w:val="36"/>
+          <w:sz w:val="18"/>
+          <w:szCs w:val="18"/>
+        </w:rPr>
+        <w:t xml:space="preserve">  public function __construct($nama, $warna){</w:t>
+      </w:r>
+    </w:p>
+    <w:p>
+      <w:pPr>
+        <w:shd w:val="clear" w:color="auto" w:fill="FBE4D5" w:themeFill="accent2" w:themeFillTint="33"/>
+        <w:spacing w:after="0" w:line="240" w:lineRule="auto"/>
+        <w:rPr>
+          <w:rFonts w:ascii="Consolas" w:eastAsia="Times New Roman" w:hAnsi="Consolas" w:cs="Times New Roman"/>
+          <w:color w:val="000000" w:themeColor="text1"/>
+          <w:spacing w:val="-6"/>
+          <w:kern w:val="36"/>
+          <w:sz w:val="18"/>
+          <w:szCs w:val="18"/>
+        </w:rPr>
+      </w:pPr>
+      <w:r>
+        <w:rPr>
+          <w:rFonts w:ascii="Consolas" w:eastAsia="Times New Roman" w:hAnsi="Consolas" w:cs="Times New Roman"/>
+          <w:color w:val="000000" w:themeColor="text1"/>
+          <w:spacing w:val="-6"/>
+          <w:kern w:val="36"/>
+          <w:sz w:val="18"/>
+          <w:szCs w:val="18"/>
+        </w:rPr>
+        <w:t xml:space="preserve">    $this-&gt;nama = $nama;</w:t>
+      </w:r>
+    </w:p>
+    <w:p>
+      <w:pPr>
+        <w:shd w:val="clear" w:color="auto" w:fill="FBE4D5" w:themeFill="accent2" w:themeFillTint="33"/>
+        <w:spacing w:after="0" w:line="240" w:lineRule="auto"/>
+        <w:rPr>
+          <w:rFonts w:ascii="Consolas" w:eastAsia="Times New Roman" w:hAnsi="Consolas" w:cs="Times New Roman"/>
+          <w:color w:val="000000" w:themeColor="text1"/>
+          <w:spacing w:val="-6"/>
+          <w:kern w:val="36"/>
+          <w:sz w:val="18"/>
+          <w:szCs w:val="18"/>
+        </w:rPr>
+      </w:pPr>
+      <w:r>
+        <w:rPr>
+          <w:rFonts w:ascii="Consolas" w:eastAsia="Times New Roman" w:hAnsi="Consolas" w:cs="Times New Roman"/>
+          <w:color w:val="000000" w:themeColor="text1"/>
+          <w:spacing w:val="-6"/>
+          <w:kern w:val="36"/>
+          <w:sz w:val="18"/>
+          <w:szCs w:val="18"/>
+        </w:rPr>
+        <w:t xml:space="preserve">    $this-&gt;warna = $warna;</w:t>
+      </w:r>
+    </w:p>
+    <w:p>
+      <w:pPr>
+        <w:shd w:val="clear" w:color="auto" w:fill="FBE4D5" w:themeFill="accent2" w:themeFillTint="33"/>
+        <w:spacing w:after="0" w:line="240" w:lineRule="auto"/>
+        <w:rPr>
+          <w:rFonts w:ascii="Consolas" w:eastAsia="Times New Roman" w:hAnsi="Consolas" w:cs="Times New Roman"/>
+          <w:color w:val="000000" w:themeColor="text1"/>
+          <w:spacing w:val="-6"/>
+          <w:kern w:val="36"/>
+          <w:sz w:val="18"/>
+          <w:szCs w:val="18"/>
+        </w:rPr>
+      </w:pPr>
+      <w:r>
+        <w:rPr>
+          <w:rFonts w:ascii="Consolas" w:eastAsia="Times New Roman" w:hAnsi="Consolas" w:cs="Times New Roman"/>
+          <w:color w:val="000000" w:themeColor="text1"/>
+          <w:spacing w:val="-6"/>
+          <w:kern w:val="36"/>
+          <w:sz w:val="18"/>
+          <w:szCs w:val="18"/>
+        </w:rPr>
+        <w:t xml:space="preserve">  }</w:t>
+      </w:r>
+    </w:p>
+    <w:p>
+      <w:pPr>
+        <w:shd w:val="clear" w:color="auto" w:fill="FBE4D5" w:themeFill="accent2" w:themeFillTint="33"/>
+        <w:spacing w:after="0" w:line="240" w:lineRule="auto"/>
+        <w:rPr>
+          <w:rFonts w:ascii="Consolas" w:eastAsia="Times New Roman" w:hAnsi="Consolas" w:cs="Times New Roman"/>
+          <w:color w:val="000000" w:themeColor="text1"/>
+          <w:spacing w:val="-6"/>
+          <w:kern w:val="36"/>
+          <w:sz w:val="18"/>
+          <w:szCs w:val="18"/>
+        </w:rPr>
+      </w:pPr>
+      <w:r>
+        <w:rPr>
+          <w:rFonts w:ascii="Consolas" w:eastAsia="Times New Roman" w:hAnsi="Consolas" w:cs="Times New Roman"/>
+          <w:color w:val="000000" w:themeColor="text1"/>
+          <w:spacing w:val="-6"/>
+          <w:kern w:val="36"/>
+          <w:sz w:val="18"/>
+          <w:szCs w:val="18"/>
+        </w:rPr>
+        <w:t>}</w:t>
+      </w:r>
+    </w:p>
+    <w:p>
+      <w:pPr>
+        <w:shd w:val="clear" w:color="auto" w:fill="FBE4D5" w:themeFill="accent2" w:themeFillTint="33"/>
+        <w:spacing w:after="0" w:line="240" w:lineRule="auto"/>
+        <w:rPr>
+          <w:rFonts w:ascii="Consolas" w:eastAsia="Times New Roman" w:hAnsi="Consolas" w:cs="Times New Roman"/>
+          <w:color w:val="000000" w:themeColor="text1"/>
+          <w:spacing w:val="-6"/>
+          <w:kern w:val="36"/>
+          <w:sz w:val="18"/>
+          <w:szCs w:val="18"/>
+        </w:rPr>
+      </w:pPr>
+    </w:p>
+    <w:p>
+      <w:pPr>
+        <w:shd w:val="clear" w:color="auto" w:fill="FBE4D5" w:themeFill="accent2" w:themeFillTint="33"/>
+        <w:spacing w:after="0" w:line="240" w:lineRule="auto"/>
+        <w:rPr>
+          <w:rFonts w:ascii="Consolas" w:eastAsia="Times New Roman" w:hAnsi="Consolas" w:cs="Times New Roman"/>
+          <w:color w:val="000000" w:themeColor="text1"/>
+          <w:spacing w:val="-6"/>
+          <w:kern w:val="36"/>
+          <w:sz w:val="18"/>
+          <w:szCs w:val="18"/>
+        </w:rPr>
+      </w:pPr>
+      <w:r>
+        <w:rPr>
+          <w:rFonts w:ascii="Consolas" w:eastAsia="Times New Roman" w:hAnsi="Consolas" w:cs="Times New Roman"/>
+          <w:color w:val="000000" w:themeColor="text1"/>
+          <w:spacing w:val="-6"/>
+          <w:kern w:val="36"/>
+          <w:sz w:val="18"/>
+          <w:szCs w:val="18"/>
+        </w:rPr>
+        <w:t>$apel = new Buah("Apel", "Merah");</w:t>
+      </w:r>
+    </w:p>
+    <w:p>
+      <w:pPr>
+        <w:shd w:val="clear" w:color="auto" w:fill="FBE4D5" w:themeFill="accent2" w:themeFillTint="33"/>
+        <w:spacing w:after="0" w:line="240" w:lineRule="auto"/>
+        <w:rPr>
+          <w:rFonts w:ascii="Consolas" w:eastAsia="Times New Roman" w:hAnsi="Consolas" w:cs="Times New Roman"/>
+          <w:color w:val="000000" w:themeColor="text1"/>
+          <w:spacing w:val="-6"/>
+          <w:kern w:val="36"/>
+          <w:sz w:val="18"/>
+          <w:szCs w:val="18"/>
+        </w:rPr>
+      </w:pPr>
+      <w:r>
+        <w:rPr>
+          <w:rFonts w:ascii="Consolas" w:eastAsia="Times New Roman" w:hAnsi="Consolas" w:cs="Times New Roman"/>
+          <w:color w:val="000000" w:themeColor="text1"/>
+          <w:spacing w:val="-6"/>
+          <w:kern w:val="36"/>
+          <w:sz w:val="18"/>
+          <w:szCs w:val="18"/>
+        </w:rPr>
+        <w:t>print_r($apel);</w:t>
+      </w:r>
+    </w:p>
+    <w:p>
+      <w:pPr>
+        <w:spacing w:after="0" w:line="240" w:lineRule="auto"/>
+        <w:contextualSpacing/>
+        <w:rPr>
+          <w:rFonts w:ascii="Times New Roman" w:eastAsia="Times New Roman" w:hAnsi="Times New Roman" w:cs="Times New Roman"/>
+          <w:color w:val="000000" w:themeColor="text1"/>
+          <w:spacing w:val="-6"/>
+          <w:kern w:val="36"/>
+          <w:sz w:val="24"/>
+          <w:szCs w:val="24"/>
+        </w:rPr>
+      </w:pPr>
+    </w:p>
+    <w:p>
+      <w:pPr>
+        <w:spacing w:after="0" w:line="240" w:lineRule="auto"/>
+        <w:contextualSpacing/>
+        <w:rPr>
+          <w:rFonts w:ascii="Times New Roman" w:eastAsia="Times New Roman" w:hAnsi="Times New Roman" w:cs="Times New Roman"/>
+          <w:color w:val="000000" w:themeColor="text1"/>
+          <w:spacing w:val="-6"/>
+          <w:kern w:val="36"/>
+          <w:sz w:val="24"/>
+          <w:szCs w:val="24"/>
+        </w:rPr>
+      </w:pPr>
+      <w:r>
+        <w:rPr>
+          <w:rFonts w:ascii="Times New Roman" w:eastAsia="Times New Roman" w:hAnsi="Times New Roman" w:cs="Times New Roman"/>
+          <w:color w:val="000000" w:themeColor="text1"/>
+          <w:spacing w:val="-6"/>
+          <w:kern w:val="36"/>
+          <w:sz w:val="24"/>
+          <w:szCs w:val="24"/>
+        </w:rPr>
+        <w:t>Hasil:</w:t>
+      </w:r>
+    </w:p>
+    <w:p>
+      <w:pPr>
+        <w:shd w:val="clear" w:color="auto" w:fill="FBE4D5" w:themeFill="accent2" w:themeFillTint="33"/>
+        <w:spacing w:after="0" w:line="240" w:lineRule="auto"/>
+        <w:rPr>
+          <w:rFonts w:ascii="Consolas" w:eastAsia="Times New Roman" w:hAnsi="Consolas" w:cs="Times New Roman"/>
+          <w:color w:val="000000" w:themeColor="text1"/>
+          <w:spacing w:val="-6"/>
+          <w:kern w:val="36"/>
+          <w:sz w:val="18"/>
+          <w:szCs w:val="18"/>
+        </w:rPr>
+      </w:pPr>
+      <w:r>
+        <w:rPr>
+          <w:rFonts w:ascii="Consolas" w:eastAsia="Times New Roman" w:hAnsi="Consolas" w:cs="Times New Roman"/>
+          <w:color w:val="000000" w:themeColor="text1"/>
+          <w:spacing w:val="-6"/>
+          <w:kern w:val="36"/>
+          <w:sz w:val="18"/>
+          <w:szCs w:val="18"/>
+        </w:rPr>
+        <w:t>Buah Object</w:t>
+      </w:r>
+    </w:p>
+    <w:p>
+      <w:pPr>
+        <w:shd w:val="clear" w:color="auto" w:fill="FBE4D5" w:themeFill="accent2" w:themeFillTint="33"/>
+        <w:spacing w:after="0" w:line="240" w:lineRule="auto"/>
+        <w:rPr>
+          <w:rFonts w:ascii="Consolas" w:eastAsia="Times New Roman" w:hAnsi="Consolas" w:cs="Times New Roman"/>
+          <w:color w:val="000000" w:themeColor="text1"/>
+          <w:spacing w:val="-6"/>
+          <w:kern w:val="36"/>
+          <w:sz w:val="18"/>
+          <w:szCs w:val="18"/>
+        </w:rPr>
+      </w:pPr>
+      <w:r>
+        <w:rPr>
+          <w:rFonts w:ascii="Consolas" w:eastAsia="Times New Roman" w:hAnsi="Consolas" w:cs="Times New Roman"/>
+          <w:color w:val="000000" w:themeColor="text1"/>
+          <w:spacing w:val="-6"/>
+          <w:kern w:val="36"/>
+          <w:sz w:val="18"/>
+          <w:szCs w:val="18"/>
+        </w:rPr>
+        <w:t>(</w:t>
+      </w:r>
+    </w:p>
+    <w:p>
+      <w:pPr>
+        <w:shd w:val="clear" w:color="auto" w:fill="FBE4D5" w:themeFill="accent2" w:themeFillTint="33"/>
+        <w:spacing w:after="0" w:line="240" w:lineRule="auto"/>
+        <w:rPr>
+          <w:rFonts w:ascii="Consolas" w:eastAsia="Times New Roman" w:hAnsi="Consolas" w:cs="Times New Roman"/>
+          <w:color w:val="000000" w:themeColor="text1"/>
+          <w:spacing w:val="-6"/>
+          <w:kern w:val="36"/>
+          <w:sz w:val="18"/>
+          <w:szCs w:val="18"/>
+        </w:rPr>
+      </w:pPr>
+      <w:r>
+        <w:rPr>
+          <w:rFonts w:ascii="Consolas" w:eastAsia="Times New Roman" w:hAnsi="Consolas" w:cs="Times New Roman"/>
+          <w:color w:val="000000" w:themeColor="text1"/>
+          <w:spacing w:val="-6"/>
+          <w:kern w:val="36"/>
+          <w:sz w:val="18"/>
+          <w:szCs w:val="18"/>
+        </w:rPr>
+        <w:t xml:space="preserve">    [nama] =&gt; Apel</w:t>
+      </w:r>
+    </w:p>
+    <w:p>
+      <w:pPr>
+        <w:shd w:val="clear" w:color="auto" w:fill="FBE4D5" w:themeFill="accent2" w:themeFillTint="33"/>
+        <w:spacing w:after="0" w:line="240" w:lineRule="auto"/>
+        <w:rPr>
+          <w:rFonts w:ascii="Consolas" w:eastAsia="Times New Roman" w:hAnsi="Consolas" w:cs="Times New Roman"/>
+          <w:color w:val="000000" w:themeColor="text1"/>
+          <w:spacing w:val="-6"/>
+          <w:kern w:val="36"/>
+          <w:sz w:val="18"/>
+          <w:szCs w:val="18"/>
+        </w:rPr>
+      </w:pPr>
+      <w:r>
+        <w:rPr>
+          <w:rFonts w:ascii="Consolas" w:eastAsia="Times New Roman" w:hAnsi="Consolas" w:cs="Times New Roman"/>
+          <w:color w:val="000000" w:themeColor="text1"/>
+          <w:spacing w:val="-6"/>
+          <w:kern w:val="36"/>
+          <w:sz w:val="18"/>
+          <w:szCs w:val="18"/>
+        </w:rPr>
+        <w:t xml:space="preserve">    [warna] =&gt; Merah</w:t>
+      </w:r>
+    </w:p>
+    <w:p>
+      <w:pPr>
+        <w:shd w:val="clear" w:color="auto" w:fill="FBE4D5" w:themeFill="accent2" w:themeFillTint="33"/>
+        <w:spacing w:after="0" w:line="240" w:lineRule="auto"/>
+        <w:rPr>
+          <w:rFonts w:ascii="Consolas" w:eastAsia="Times New Roman" w:hAnsi="Consolas" w:cs="Times New Roman"/>
+          <w:color w:val="000000" w:themeColor="text1"/>
+          <w:spacing w:val="-6"/>
+          <w:kern w:val="36"/>
+          <w:sz w:val="18"/>
+          <w:szCs w:val="18"/>
+        </w:rPr>
+      </w:pPr>
+      <w:r>
+        <w:rPr>
+          <w:rFonts w:ascii="Consolas" w:eastAsia="Times New Roman" w:hAnsi="Consolas" w:cs="Times New Roman"/>
+          <w:color w:val="000000" w:themeColor="text1"/>
+          <w:spacing w:val="-6"/>
+          <w:kern w:val="36"/>
+          <w:sz w:val="18"/>
+          <w:szCs w:val="18"/>
+        </w:rPr>
+        <w:t>)</w:t>
+      </w:r>
+    </w:p>
+    <w:p>
+      <w:pPr>
+        <w:spacing w:after="0" w:line="240" w:lineRule="auto"/>
+        <w:contextualSpacing/>
         <w:rPr>
           <w:rFonts w:ascii="Times New Roman" w:eastAsia="Times New Roman" w:hAnsi="Times New Roman" w:cs="Times New Roman"/>
           <w:b/>
@@ -4706,6 +4768,203 @@
           <w:color w:val="000000" w:themeColor="text1"/>
           <w:spacing w:val="-6"/>
           <w:kern w:val="36"/>
+          <w:sz w:val="24"/>
+          <w:szCs w:val="24"/>
+          <w:lang w:val="id-ID"/>
+        </w:rPr>
+      </w:pPr>
+    </w:p>
+    <w:p>
+      <w:pPr>
+        <w:spacing w:after="0" w:line="240" w:lineRule="auto"/>
+        <w:contextualSpacing/>
+        <w:rPr>
+          <w:rFonts w:ascii="Times New Roman" w:eastAsia="Times New Roman" w:hAnsi="Times New Roman" w:cs="Times New Roman"/>
+          <w:b/>
+          <w:bCs/>
+          <w:color w:val="000000" w:themeColor="text1"/>
+          <w:spacing w:val="-6"/>
+          <w:kern w:val="36"/>
+          <w:sz w:val="24"/>
+          <w:szCs w:val="24"/>
+          <w:lang w:val="id-ID"/>
+        </w:rPr>
+      </w:pPr>
+      <w:r>
+        <w:rPr>
+          <w:rFonts w:ascii="Times New Roman" w:eastAsia="Times New Roman" w:hAnsi="Times New Roman" w:cs="Times New Roman"/>
+          <w:b/>
+          <w:bCs/>
+          <w:noProof/>
+          <w:color w:val="000000" w:themeColor="text1"/>
+          <w:spacing w:val="-6"/>
+          <w:kern w:val="36"/>
+          <w:sz w:val="24"/>
+          <w:szCs w:val="24"/>
+          <w:lang w:val="id-ID" w:eastAsia="id-ID"/>
+        </w:rPr>
+        <w:drawing>
+          <wp:inline distT="0" distB="0" distL="0" distR="0">
+            <wp:extent cx="5732145" cy="2513583"/>
+            <wp:effectExtent l="19050" t="0" r="1905" b="0"/>
+            <wp:docPr id="13" name="Picture 13"/>
+            <wp:cNvGraphicFramePr>
+              <a:graphicFrameLocks xmlns:a="http://schemas.openxmlformats.org/drawingml/2006/main" noChangeAspect="1"/>
+            </wp:cNvGraphicFramePr>
+            <a:graphic xmlns:a="http://schemas.openxmlformats.org/drawingml/2006/main">
+              <a:graphicData uri="http://schemas.openxmlformats.org/drawingml/2006/picture">
+                <pic:pic xmlns:pic="http://schemas.openxmlformats.org/drawingml/2006/picture">
+                  <pic:nvPicPr>
+                    <pic:cNvPr id="0" name="Picture 13"/>
+                    <pic:cNvPicPr>
+                      <a:picLocks noChangeAspect="1" noChangeArrowheads="1"/>
+                    </pic:cNvPicPr>
+                  </pic:nvPicPr>
+                  <pic:blipFill>
+                    <a:blip r:embed="rId12"/>
+                    <a:srcRect/>
+                    <a:stretch>
+                      <a:fillRect/>
+                    </a:stretch>
+                  </pic:blipFill>
+                  <pic:spPr bwMode="auto">
+                    <a:xfrm>
+                      <a:off x="0" y="0"/>
+                      <a:ext cx="5732145" cy="2513583"/>
+                    </a:xfrm>
+                    <a:prstGeom prst="rect">
+                      <a:avLst/>
+                    </a:prstGeom>
+                    <a:noFill/>
+                    <a:ln w="9525">
+                      <a:noFill/>
+                      <a:miter lim="800000"/>
+                      <a:headEnd/>
+                      <a:tailEnd/>
+                    </a:ln>
+                  </pic:spPr>
+                </pic:pic>
+              </a:graphicData>
+            </a:graphic>
+          </wp:inline>
+        </w:drawing>
+      </w:r>
+    </w:p>
+    <w:p>
+      <w:pPr>
+        <w:spacing w:after="0" w:line="240" w:lineRule="auto"/>
+        <w:contextualSpacing/>
+        <w:rPr>
+          <w:rFonts w:ascii="Times New Roman" w:eastAsia="Times New Roman" w:hAnsi="Times New Roman" w:cs="Times New Roman"/>
+          <w:b/>
+          <w:bCs/>
+          <w:color w:val="000000" w:themeColor="text1"/>
+          <w:spacing w:val="-6"/>
+          <w:kern w:val="36"/>
+          <w:sz w:val="24"/>
+          <w:szCs w:val="24"/>
+        </w:rPr>
+      </w:pPr>
+      <w:r>
+        <w:rPr>
+          <w:rFonts w:ascii="Times New Roman" w:eastAsia="Times New Roman" w:hAnsi="Times New Roman" w:cs="Times New Roman"/>
+          <w:b/>
+          <w:bCs/>
+          <w:color w:val="000000" w:themeColor="text1"/>
+          <w:spacing w:val="-6"/>
+          <w:kern w:val="36"/>
+          <w:sz w:val="24"/>
+          <w:szCs w:val="24"/>
+        </w:rPr>
+        <w:t>Kesalahan Umum</w:t>
+      </w:r>
+    </w:p>
+    <w:p>
+      <w:pPr>
+        <w:spacing w:after="0" w:line="240" w:lineRule="auto"/>
+        <w:contextualSpacing/>
+        <w:rPr>
+          <w:rFonts w:ascii="Times New Roman" w:eastAsia="Times New Roman" w:hAnsi="Times New Roman" w:cs="Times New Roman"/>
+          <w:color w:val="000000" w:themeColor="text1"/>
+          <w:spacing w:val="-6"/>
+          <w:kern w:val="36"/>
+          <w:sz w:val="24"/>
+          <w:szCs w:val="24"/>
+        </w:rPr>
+      </w:pPr>
+      <w:r>
+        <w:rPr>
+          <w:rFonts w:ascii="Times New Roman" w:eastAsia="Times New Roman" w:hAnsi="Times New Roman" w:cs="Times New Roman"/>
+          <w:color w:val="000000" w:themeColor="text1"/>
+          <w:spacing w:val="-6"/>
+          <w:kern w:val="36"/>
+          <w:sz w:val="24"/>
+          <w:szCs w:val="24"/>
+        </w:rPr>
+        <w:t>Seringkali pengguna baru bingung antara print_r() dan echo. Ingatlah bahwa echo digunakan untuk mencetak string sederhana, sedangkan print_r() lebih cocok untuk struktur data yang kompleks seperti array dan objek.</w:t>
+      </w:r>
+    </w:p>
+    <w:p>
+      <w:pPr>
+        <w:spacing w:after="0" w:line="240" w:lineRule="auto"/>
+        <w:contextualSpacing/>
+        <w:rPr>
+          <w:rFonts w:ascii="Times New Roman" w:eastAsia="Times New Roman" w:hAnsi="Times New Roman" w:cs="Times New Roman"/>
+          <w:color w:val="000000" w:themeColor="text1"/>
+          <w:spacing w:val="-6"/>
+          <w:kern w:val="36"/>
+          <w:sz w:val="24"/>
+          <w:szCs w:val="24"/>
+        </w:rPr>
+      </w:pPr>
+    </w:p>
+    <w:p>
+      <w:pPr>
+        <w:spacing w:after="0" w:line="240" w:lineRule="auto"/>
+        <w:contextualSpacing/>
+        <w:rPr>
+          <w:rFonts w:ascii="Times New Roman" w:eastAsia="Times New Roman" w:hAnsi="Times New Roman" w:cs="Times New Roman"/>
+          <w:color w:val="000000" w:themeColor="text1"/>
+          <w:spacing w:val="-6"/>
+          <w:kern w:val="36"/>
+          <w:sz w:val="24"/>
+          <w:szCs w:val="24"/>
+        </w:rPr>
+      </w:pPr>
+      <w:r>
+        <w:rPr>
+          <w:rFonts w:ascii="Times New Roman" w:eastAsia="Times New Roman" w:hAnsi="Times New Roman" w:cs="Times New Roman"/>
+          <w:color w:val="000000" w:themeColor="text1"/>
+          <w:spacing w:val="-6"/>
+          <w:kern w:val="36"/>
+          <w:sz w:val="24"/>
+          <w:szCs w:val="24"/>
+        </w:rPr>
+        <w:t>Dengan memanfaatkan print_r(), kamu dapat dengan mudah memeriksa dan men-debug struktur data pada aplikasi PHP yang kamu kembangkan.</w:t>
+      </w:r>
+    </w:p>
+    <w:p>
+      <w:pPr>
+        <w:rPr>
+          <w:rFonts w:ascii="Times New Roman" w:eastAsia="Times New Roman" w:hAnsi="Times New Roman" w:cs="Times New Roman"/>
+          <w:color w:val="000000" w:themeColor="text1"/>
+          <w:spacing w:val="-6"/>
+          <w:kern w:val="36"/>
+          <w:sz w:val="24"/>
+          <w:szCs w:val="24"/>
+        </w:rPr>
+      </w:pPr>
+    </w:p>
+    <w:p>
+      <w:pPr>
+        <w:spacing w:after="0" w:line="240" w:lineRule="auto"/>
+        <w:rPr>
+          <w:rFonts w:ascii="Times New Roman" w:eastAsia="Times New Roman" w:hAnsi="Times New Roman" w:cs="Times New Roman"/>
+          <w:b/>
+          <w:bCs/>
+          <w:color w:val="000000" w:themeColor="text1"/>
+          <w:spacing w:val="-6"/>
+          <w:kern w:val="36"/>
           <w:sz w:val="28"/>
           <w:szCs w:val="28"/>
         </w:rPr>
@@ -5424,8 +5683,80 @@
           <w:kern w:val="36"/>
           <w:sz w:val="24"/>
           <w:szCs w:val="24"/>
-        </w:rPr>
-      </w:pPr>
+          <w:lang w:val="id-ID"/>
+        </w:rPr>
+      </w:pPr>
+    </w:p>
+    <w:p>
+      <w:pPr>
+        <w:spacing w:after="0" w:line="240" w:lineRule="auto"/>
+        <w:rPr>
+          <w:rFonts w:ascii="Times New Roman" w:eastAsia="Times New Roman" w:hAnsi="Times New Roman" w:cs="Times New Roman"/>
+          <w:color w:val="000000" w:themeColor="text1"/>
+          <w:spacing w:val="-6"/>
+          <w:kern w:val="36"/>
+          <w:sz w:val="24"/>
+          <w:szCs w:val="24"/>
+          <w:lang w:val="id-ID"/>
+        </w:rPr>
+      </w:pPr>
+      <w:r>
+        <w:rPr>
+          <w:rFonts w:ascii="Times New Roman" w:eastAsia="Times New Roman" w:hAnsi="Times New Roman" w:cs="Times New Roman"/>
+          <w:noProof/>
+          <w:color w:val="000000" w:themeColor="text1"/>
+          <w:spacing w:val="-6"/>
+          <w:kern w:val="36"/>
+          <w:sz w:val="24"/>
+          <w:szCs w:val="24"/>
+          <w:lang w:val="id-ID" w:eastAsia="id-ID"/>
+        </w:rPr>
+        <w:drawing>
+          <wp:inline distT="0" distB="0" distL="0" distR="0">
+            <wp:extent cx="5732145" cy="1636557"/>
+            <wp:effectExtent l="19050" t="0" r="1905" b="0"/>
+            <wp:docPr id="16" name="Picture 16"/>
+            <wp:cNvGraphicFramePr>
+              <a:graphicFrameLocks xmlns:a="http://schemas.openxmlformats.org/drawingml/2006/main" noChangeAspect="1"/>
+            </wp:cNvGraphicFramePr>
+            <a:graphic xmlns:a="http://schemas.openxmlformats.org/drawingml/2006/main">
+              <a:graphicData uri="http://schemas.openxmlformats.org/drawingml/2006/picture">
+                <pic:pic xmlns:pic="http://schemas.openxmlformats.org/drawingml/2006/picture">
+                  <pic:nvPicPr>
+                    <pic:cNvPr id="0" name="Picture 16"/>
+                    <pic:cNvPicPr>
+                      <a:picLocks noChangeAspect="1" noChangeArrowheads="1"/>
+                    </pic:cNvPicPr>
+                  </pic:nvPicPr>
+                  <pic:blipFill>
+                    <a:blip r:embed="rId13"/>
+                    <a:srcRect/>
+                    <a:stretch>
+                      <a:fillRect/>
+                    </a:stretch>
+                  </pic:blipFill>
+                  <pic:spPr bwMode="auto">
+                    <a:xfrm>
+                      <a:off x="0" y="0"/>
+                      <a:ext cx="5732145" cy="1636557"/>
+                    </a:xfrm>
+                    <a:prstGeom prst="rect">
+                      <a:avLst/>
+                    </a:prstGeom>
+                    <a:noFill/>
+                    <a:ln w="9525">
+                      <a:noFill/>
+                      <a:miter lim="800000"/>
+                      <a:headEnd/>
+                      <a:tailEnd/>
+                    </a:ln>
+                  </pic:spPr>
+                </pic:pic>
+              </a:graphicData>
+            </a:graphic>
+          </wp:inline>
+        </w:drawing>
+      </w:r>
     </w:p>
     <w:p>
       <w:pPr>
@@ -5513,6 +5844,7 @@
           <w:sz w:val="24"/>
           <w:szCs w:val="24"/>
         </w:rPr>
+        <w:lastRenderedPageBreak/>
         <w:t>var_dump() juga sangat berguna ketika bekerja dengan objek. Fungsi ini akan menampilkan informasi tentang properti dari objek beserta tipe datanya.</w:t>
       </w:r>
     </w:p>
@@ -5550,7 +5882,6 @@
           <w:sz w:val="24"/>
           <w:szCs w:val="24"/>
         </w:rPr>
-        <w:lastRenderedPageBreak/>
         <w:t>Contoh dengan Objek</w:t>
       </w:r>
     </w:p>
@@ -5818,6 +6149,7 @@
           <w:kern w:val="36"/>
           <w:sz w:val="18"/>
           <w:szCs w:val="18"/>
+          <w:lang w:val="id-ID"/>
         </w:rPr>
       </w:pPr>
       <w:r>
@@ -5842,8 +6174,80 @@
           <w:kern w:val="36"/>
           <w:sz w:val="24"/>
           <w:szCs w:val="24"/>
-        </w:rPr>
-      </w:pPr>
+          <w:lang w:val="id-ID"/>
+        </w:rPr>
+      </w:pPr>
+    </w:p>
+    <w:p>
+      <w:pPr>
+        <w:spacing w:after="0" w:line="240" w:lineRule="auto"/>
+        <w:rPr>
+          <w:rFonts w:ascii="Times New Roman" w:eastAsia="Times New Roman" w:hAnsi="Times New Roman" w:cs="Times New Roman"/>
+          <w:color w:val="000000" w:themeColor="text1"/>
+          <w:spacing w:val="-6"/>
+          <w:kern w:val="36"/>
+          <w:sz w:val="24"/>
+          <w:szCs w:val="24"/>
+          <w:lang w:val="id-ID"/>
+        </w:rPr>
+      </w:pPr>
+      <w:r>
+        <w:rPr>
+          <w:rFonts w:ascii="Times New Roman" w:eastAsia="Times New Roman" w:hAnsi="Times New Roman" w:cs="Times New Roman"/>
+          <w:noProof/>
+          <w:color w:val="000000" w:themeColor="text1"/>
+          <w:spacing w:val="-6"/>
+          <w:kern w:val="36"/>
+          <w:sz w:val="24"/>
+          <w:szCs w:val="24"/>
+          <w:lang w:val="id-ID" w:eastAsia="id-ID"/>
+        </w:rPr>
+        <w:drawing>
+          <wp:inline distT="0" distB="0" distL="0" distR="0">
+            <wp:extent cx="5732145" cy="1679749"/>
+            <wp:effectExtent l="19050" t="0" r="1905" b="0"/>
+            <wp:docPr id="19" name="Picture 19"/>
+            <wp:cNvGraphicFramePr>
+              <a:graphicFrameLocks xmlns:a="http://schemas.openxmlformats.org/drawingml/2006/main" noChangeAspect="1"/>
+            </wp:cNvGraphicFramePr>
+            <a:graphic xmlns:a="http://schemas.openxmlformats.org/drawingml/2006/main">
+              <a:graphicData uri="http://schemas.openxmlformats.org/drawingml/2006/picture">
+                <pic:pic xmlns:pic="http://schemas.openxmlformats.org/drawingml/2006/picture">
+                  <pic:nvPicPr>
+                    <pic:cNvPr id="0" name="Picture 19"/>
+                    <pic:cNvPicPr>
+                      <a:picLocks noChangeAspect="1" noChangeArrowheads="1"/>
+                    </pic:cNvPicPr>
+                  </pic:nvPicPr>
+                  <pic:blipFill>
+                    <a:blip r:embed="rId14"/>
+                    <a:srcRect/>
+                    <a:stretch>
+                      <a:fillRect/>
+                    </a:stretch>
+                  </pic:blipFill>
+                  <pic:spPr bwMode="auto">
+                    <a:xfrm>
+                      <a:off x="0" y="0"/>
+                      <a:ext cx="5732145" cy="1679749"/>
+                    </a:xfrm>
+                    <a:prstGeom prst="rect">
+                      <a:avLst/>
+                    </a:prstGeom>
+                    <a:noFill/>
+                    <a:ln w="9525">
+                      <a:noFill/>
+                      <a:miter lim="800000"/>
+                      <a:headEnd/>
+                      <a:tailEnd/>
+                    </a:ln>
+                  </pic:spPr>
+                </pic:pic>
+              </a:graphicData>
+            </a:graphic>
+          </wp:inline>
+        </w:drawing>
+      </w:r>
     </w:p>
     <w:p>
       <w:pPr>
@@ -6313,6 +6717,7 @@
           <w:kern w:val="36"/>
           <w:sz w:val="18"/>
           <w:szCs w:val="18"/>
+          <w:lang w:val="id-ID"/>
         </w:rPr>
       </w:pPr>
       <w:r>
@@ -6329,25 +6734,113 @@
     </w:p>
     <w:p>
       <w:pPr>
-        <w:spacing w:after="0" w:line="240" w:lineRule="auto"/>
-        <w:rPr>
-          <w:rFonts w:ascii="Times New Roman" w:eastAsia="Times New Roman" w:hAnsi="Times New Roman" w:cs="Times New Roman"/>
-          <w:color w:val="000000" w:themeColor="text1"/>
-          <w:spacing w:val="-6"/>
-          <w:kern w:val="36"/>
-          <w:sz w:val="24"/>
-          <w:szCs w:val="24"/>
-        </w:rPr>
-      </w:pPr>
-      <w:r>
-        <w:rPr>
-          <w:rFonts w:ascii="Times New Roman" w:eastAsia="Times New Roman" w:hAnsi="Times New Roman" w:cs="Times New Roman"/>
-          <w:color w:val="000000" w:themeColor="text1"/>
-          <w:spacing w:val="-6"/>
-          <w:kern w:val="36"/>
-          <w:sz w:val="24"/>
-          <w:szCs w:val="24"/>
-        </w:rPr>
+        <w:shd w:val="clear" w:color="auto" w:fill="FBE4D5" w:themeFill="accent2" w:themeFillTint="33"/>
+        <w:spacing w:after="0" w:line="240" w:lineRule="auto"/>
+        <w:rPr>
+          <w:rFonts w:ascii="Consolas" w:eastAsia="Times New Roman" w:hAnsi="Consolas" w:cs="Times New Roman"/>
+          <w:color w:val="000000" w:themeColor="text1"/>
+          <w:spacing w:val="-6"/>
+          <w:kern w:val="36"/>
+          <w:sz w:val="18"/>
+          <w:szCs w:val="18"/>
+          <w:lang w:val="id-ID"/>
+        </w:rPr>
+      </w:pPr>
+    </w:p>
+    <w:p>
+      <w:pPr>
+        <w:shd w:val="clear" w:color="auto" w:fill="FBE4D5" w:themeFill="accent2" w:themeFillTint="33"/>
+        <w:spacing w:after="0" w:line="240" w:lineRule="auto"/>
+        <w:rPr>
+          <w:rFonts w:ascii="Consolas" w:eastAsia="Times New Roman" w:hAnsi="Consolas" w:cs="Times New Roman"/>
+          <w:color w:val="000000" w:themeColor="text1"/>
+          <w:spacing w:val="-6"/>
+          <w:kern w:val="36"/>
+          <w:sz w:val="18"/>
+          <w:szCs w:val="18"/>
+          <w:lang w:val="id-ID"/>
+        </w:rPr>
+      </w:pPr>
+      <w:r>
+        <w:rPr>
+          <w:rFonts w:ascii="Consolas" w:eastAsia="Times New Roman" w:hAnsi="Consolas" w:cs="Times New Roman"/>
+          <w:noProof/>
+          <w:color w:val="000000" w:themeColor="text1"/>
+          <w:spacing w:val="-6"/>
+          <w:kern w:val="36"/>
+          <w:sz w:val="18"/>
+          <w:szCs w:val="18"/>
+          <w:lang w:val="id-ID" w:eastAsia="id-ID"/>
+        </w:rPr>
+        <w:drawing>
+          <wp:inline distT="0" distB="0" distL="0" distR="0">
+            <wp:extent cx="5732145" cy="1644949"/>
+            <wp:effectExtent l="19050" t="0" r="1905" b="0"/>
+            <wp:docPr id="22" name="Picture 22"/>
+            <wp:cNvGraphicFramePr>
+              <a:graphicFrameLocks xmlns:a="http://schemas.openxmlformats.org/drawingml/2006/main" noChangeAspect="1"/>
+            </wp:cNvGraphicFramePr>
+            <a:graphic xmlns:a="http://schemas.openxmlformats.org/drawingml/2006/main">
+              <a:graphicData uri="http://schemas.openxmlformats.org/drawingml/2006/picture">
+                <pic:pic xmlns:pic="http://schemas.openxmlformats.org/drawingml/2006/picture">
+                  <pic:nvPicPr>
+                    <pic:cNvPr id="0" name="Picture 22"/>
+                    <pic:cNvPicPr>
+                      <a:picLocks noChangeAspect="1" noChangeArrowheads="1"/>
+                    </pic:cNvPicPr>
+                  </pic:nvPicPr>
+                  <pic:blipFill>
+                    <a:blip r:embed="rId15"/>
+                    <a:srcRect/>
+                    <a:stretch>
+                      <a:fillRect/>
+                    </a:stretch>
+                  </pic:blipFill>
+                  <pic:spPr bwMode="auto">
+                    <a:xfrm>
+                      <a:off x="0" y="0"/>
+                      <a:ext cx="5732145" cy="1644949"/>
+                    </a:xfrm>
+                    <a:prstGeom prst="rect">
+                      <a:avLst/>
+                    </a:prstGeom>
+                    <a:noFill/>
+                    <a:ln w="9525">
+                      <a:noFill/>
+                      <a:miter lim="800000"/>
+                      <a:headEnd/>
+                      <a:tailEnd/>
+                    </a:ln>
+                  </pic:spPr>
+                </pic:pic>
+              </a:graphicData>
+            </a:graphic>
+          </wp:inline>
+        </w:drawing>
+      </w:r>
+    </w:p>
+    <w:p>
+      <w:pPr>
+        <w:spacing w:after="0" w:line="240" w:lineRule="auto"/>
+        <w:rPr>
+          <w:rFonts w:ascii="Times New Roman" w:eastAsia="Times New Roman" w:hAnsi="Times New Roman" w:cs="Times New Roman"/>
+          <w:color w:val="000000" w:themeColor="text1"/>
+          <w:spacing w:val="-6"/>
+          <w:kern w:val="36"/>
+          <w:sz w:val="24"/>
+          <w:szCs w:val="24"/>
+        </w:rPr>
+      </w:pPr>
+      <w:r>
+        <w:rPr>
+          <w:rFonts w:ascii="Times New Roman" w:eastAsia="Times New Roman" w:hAnsi="Times New Roman" w:cs="Times New Roman"/>
+          <w:color w:val="000000" w:themeColor="text1"/>
+          <w:spacing w:val="-6"/>
+          <w:kern w:val="36"/>
+          <w:sz w:val="24"/>
+          <w:szCs w:val="24"/>
+        </w:rPr>
+        <w:lastRenderedPageBreak/>
         <w:t>Eincode dalam tag &lt;pre&gt; akan membuat struktur array lebih terorganisir dan mudah diperiksa.</w:t>
       </w:r>
     </w:p>
@@ -6653,6 +7146,7 @@
           <w:kern w:val="36"/>
           <w:sz w:val="18"/>
           <w:szCs w:val="18"/>
+          <w:lang w:val="id-ID"/>
         </w:rPr>
       </w:pPr>
       <w:r>
@@ -6665,6 +7159,78 @@
           <w:szCs w:val="18"/>
         </w:rPr>
         <w:t>NULL</w:t>
+      </w:r>
+    </w:p>
+    <w:p>
+      <w:pPr>
+        <w:shd w:val="clear" w:color="auto" w:fill="FBE4D5" w:themeFill="accent2" w:themeFillTint="33"/>
+        <w:spacing w:after="0" w:line="240" w:lineRule="auto"/>
+        <w:rPr>
+          <w:rFonts w:ascii="Consolas" w:eastAsia="Times New Roman" w:hAnsi="Consolas" w:cs="Times New Roman"/>
+          <w:color w:val="000000" w:themeColor="text1"/>
+          <w:spacing w:val="-6"/>
+          <w:kern w:val="36"/>
+          <w:sz w:val="18"/>
+          <w:szCs w:val="18"/>
+          <w:lang w:val="id-ID"/>
+        </w:rPr>
+      </w:pPr>
+      <w:r>
+        <w:rPr>
+          <w:rFonts w:ascii="Consolas" w:eastAsia="Times New Roman" w:hAnsi="Consolas" w:cs="Times New Roman"/>
+          <w:noProof/>
+          <w:color w:val="000000" w:themeColor="text1"/>
+          <w:spacing w:val="-6"/>
+          <w:kern w:val="36"/>
+          <w:sz w:val="18"/>
+          <w:szCs w:val="18"/>
+          <w:lang w:val="id-ID" w:eastAsia="id-ID"/>
+        </w:rPr>
+        <w:drawing>
+          <wp:inline distT="0" distB="0" distL="0" distR="0">
+            <wp:extent cx="5732145" cy="1837979"/>
+            <wp:effectExtent l="19050" t="0" r="1905" b="0"/>
+            <wp:docPr id="25" name="Picture 25"/>
+            <wp:cNvGraphicFramePr>
+              <a:graphicFrameLocks xmlns:a="http://schemas.openxmlformats.org/drawingml/2006/main" noChangeAspect="1"/>
+            </wp:cNvGraphicFramePr>
+            <a:graphic xmlns:a="http://schemas.openxmlformats.org/drawingml/2006/main">
+              <a:graphicData uri="http://schemas.openxmlformats.org/drawingml/2006/picture">
+                <pic:pic xmlns:pic="http://schemas.openxmlformats.org/drawingml/2006/picture">
+                  <pic:nvPicPr>
+                    <pic:cNvPr id="0" name="Picture 25"/>
+                    <pic:cNvPicPr>
+                      <a:picLocks noChangeAspect="1" noChangeArrowheads="1"/>
+                    </pic:cNvPicPr>
+                  </pic:nvPicPr>
+                  <pic:blipFill>
+                    <a:blip r:embed="rId16"/>
+                    <a:srcRect/>
+                    <a:stretch>
+                      <a:fillRect/>
+                    </a:stretch>
+                  </pic:blipFill>
+                  <pic:spPr bwMode="auto">
+                    <a:xfrm>
+                      <a:off x="0" y="0"/>
+                      <a:ext cx="5732145" cy="1837979"/>
+                    </a:xfrm>
+                    <a:prstGeom prst="rect">
+                      <a:avLst/>
+                    </a:prstGeom>
+                    <a:noFill/>
+                    <a:ln w="9525">
+                      <a:noFill/>
+                      <a:miter lim="800000"/>
+                      <a:headEnd/>
+                      <a:tailEnd/>
+                    </a:ln>
+                  </pic:spPr>
+                </pic:pic>
+              </a:graphicData>
+            </a:graphic>
+          </wp:inline>
+        </w:drawing>
       </w:r>
     </w:p>
     <w:p>
@@ -6781,7 +7347,6 @@
           <w:sz w:val="28"/>
           <w:szCs w:val="28"/>
         </w:rPr>
-        <w:lastRenderedPageBreak/>
         <w:t>EXIT</w:t>
       </w:r>
     </w:p>
@@ -7065,6 +7630,7 @@
           <w:kern w:val="36"/>
           <w:sz w:val="18"/>
           <w:szCs w:val="18"/>
+          <w:lang w:val="id-ID"/>
         </w:rPr>
       </w:pPr>
       <w:r>
@@ -7077,6 +7643,93 @@
           <w:szCs w:val="18"/>
         </w:rPr>
         <w:t>echo 'Ini tidak akan tampil di browser.';</w:t>
+      </w:r>
+    </w:p>
+    <w:p>
+      <w:pPr>
+        <w:shd w:val="clear" w:color="auto" w:fill="FBE4D5" w:themeFill="accent2" w:themeFillTint="33"/>
+        <w:spacing w:after="0" w:line="240" w:lineRule="auto"/>
+        <w:rPr>
+          <w:rFonts w:ascii="Consolas" w:eastAsia="Times New Roman" w:hAnsi="Consolas" w:cs="Times New Roman"/>
+          <w:color w:val="000000" w:themeColor="text1"/>
+          <w:spacing w:val="-6"/>
+          <w:kern w:val="36"/>
+          <w:sz w:val="18"/>
+          <w:szCs w:val="18"/>
+          <w:lang w:val="id-ID"/>
+        </w:rPr>
+      </w:pPr>
+    </w:p>
+    <w:p>
+      <w:pPr>
+        <w:shd w:val="clear" w:color="auto" w:fill="FBE4D5" w:themeFill="accent2" w:themeFillTint="33"/>
+        <w:spacing w:after="0" w:line="240" w:lineRule="auto"/>
+        <w:rPr>
+          <w:rFonts w:ascii="Consolas" w:eastAsia="Times New Roman" w:hAnsi="Consolas" w:cs="Times New Roman"/>
+          <w:color w:val="000000" w:themeColor="text1"/>
+          <w:spacing w:val="-6"/>
+          <w:kern w:val="36"/>
+          <w:sz w:val="18"/>
+          <w:szCs w:val="18"/>
+          <w:lang w:val="id-ID"/>
+        </w:rPr>
+      </w:pPr>
+      <w:r>
+        <w:rPr>
+          <w:rFonts w:ascii="Consolas" w:eastAsia="Times New Roman" w:hAnsi="Consolas" w:cs="Times New Roman"/>
+          <w:noProof/>
+          <w:color w:val="000000" w:themeColor="text1"/>
+          <w:spacing w:val="-6"/>
+          <w:kern w:val="36"/>
+          <w:sz w:val="18"/>
+          <w:szCs w:val="18"/>
+          <w:lang w:val="id-ID" w:eastAsia="id-ID"/>
+        </w:rPr>
+        <w:drawing>
+          <wp:inline distT="0" distB="0" distL="0" distR="0">
+            <wp:extent cx="5732145" cy="1795764"/>
+            <wp:effectExtent l="19050" t="0" r="1905" b="0"/>
+            <wp:docPr id="28" name="Picture 28"/>
+            <wp:cNvGraphicFramePr>
+              <a:graphicFrameLocks xmlns:a="http://schemas.openxmlformats.org/drawingml/2006/main" noChangeAspect="1"/>
+            </wp:cNvGraphicFramePr>
+            <a:graphic xmlns:a="http://schemas.openxmlformats.org/drawingml/2006/main">
+              <a:graphicData uri="http://schemas.openxmlformats.org/drawingml/2006/picture">
+                <pic:pic xmlns:pic="http://schemas.openxmlformats.org/drawingml/2006/picture">
+                  <pic:nvPicPr>
+                    <pic:cNvPr id="0" name="Picture 28"/>
+                    <pic:cNvPicPr>
+                      <a:picLocks noChangeAspect="1" noChangeArrowheads="1"/>
+                    </pic:cNvPicPr>
+                  </pic:nvPicPr>
+                  <pic:blipFill>
+                    <a:blip r:embed="rId17"/>
+                    <a:srcRect/>
+                    <a:stretch>
+                      <a:fillRect/>
+                    </a:stretch>
+                  </pic:blipFill>
+                  <pic:spPr bwMode="auto">
+                    <a:xfrm>
+                      <a:off x="0" y="0"/>
+                      <a:ext cx="5732145" cy="1795764"/>
+                    </a:xfrm>
+                    <a:prstGeom prst="rect">
+                      <a:avLst/>
+                    </a:prstGeom>
+                    <a:noFill/>
+                    <a:ln w="9525">
+                      <a:noFill/>
+                      <a:miter lim="800000"/>
+                      <a:headEnd/>
+                      <a:tailEnd/>
+                    </a:ln>
+                  </pic:spPr>
+                </pic:pic>
+              </a:graphicData>
+            </a:graphic>
+          </wp:inline>
+        </w:drawing>
       </w:r>
     </w:p>
     <w:p>
@@ -7665,7 +8318,6 @@
           <w:sz w:val="28"/>
           <w:szCs w:val="28"/>
         </w:rPr>
-        <w:lastRenderedPageBreak/>
         <w:t>DIE</w:t>
       </w:r>
     </w:p>
@@ -7768,6 +8420,7 @@
           <w:sz w:val="24"/>
           <w:szCs w:val="24"/>
         </w:rPr>
+        <w:lastRenderedPageBreak/>
         <w:t>Dalam pemrograman PHP, terkadang kamu perlu menghentikan eksekusi skrip sebelum ia mencapai akhir. Fungsi die() adalah cara yang efektif untuk melakukan ini, khususnya ketika menghadapi error atau situasi yang memerlukan berhentinya program.</w:t>
       </w:r>
     </w:p>
@@ -8652,8 +9305,81 @@
           <w:kern w:val="36"/>
           <w:sz w:val="24"/>
           <w:szCs w:val="24"/>
-        </w:rPr>
-      </w:pPr>
+          <w:lang w:val="id-ID"/>
+        </w:rPr>
+      </w:pPr>
+    </w:p>
+    <w:p>
+      <w:pPr>
+        <w:spacing w:after="0" w:line="240" w:lineRule="auto"/>
+        <w:rPr>
+          <w:rFonts w:ascii="Times New Roman" w:eastAsia="Times New Roman" w:hAnsi="Times New Roman" w:cs="Times New Roman"/>
+          <w:color w:val="000000" w:themeColor="text1"/>
+          <w:spacing w:val="-6"/>
+          <w:kern w:val="36"/>
+          <w:sz w:val="24"/>
+          <w:szCs w:val="24"/>
+          <w:lang w:val="id-ID"/>
+        </w:rPr>
+      </w:pPr>
+      <w:r>
+        <w:rPr>
+          <w:rFonts w:ascii="Times New Roman" w:eastAsia="Times New Roman" w:hAnsi="Times New Roman" w:cs="Times New Roman"/>
+          <w:noProof/>
+          <w:color w:val="000000" w:themeColor="text1"/>
+          <w:spacing w:val="-6"/>
+          <w:kern w:val="36"/>
+          <w:sz w:val="24"/>
+          <w:szCs w:val="24"/>
+          <w:lang w:val="id-ID" w:eastAsia="id-ID"/>
+        </w:rPr>
+        <w:lastRenderedPageBreak/>
+        <w:drawing>
+          <wp:inline distT="0" distB="0" distL="0" distR="0">
+            <wp:extent cx="5732145" cy="2607052"/>
+            <wp:effectExtent l="19050" t="0" r="1905" b="0"/>
+            <wp:docPr id="31" name="Picture 31"/>
+            <wp:cNvGraphicFramePr>
+              <a:graphicFrameLocks xmlns:a="http://schemas.openxmlformats.org/drawingml/2006/main" noChangeAspect="1"/>
+            </wp:cNvGraphicFramePr>
+            <a:graphic xmlns:a="http://schemas.openxmlformats.org/drawingml/2006/main">
+              <a:graphicData uri="http://schemas.openxmlformats.org/drawingml/2006/picture">
+                <pic:pic xmlns:pic="http://schemas.openxmlformats.org/drawingml/2006/picture">
+                  <pic:nvPicPr>
+                    <pic:cNvPr id="0" name="Picture 31"/>
+                    <pic:cNvPicPr>
+                      <a:picLocks noChangeAspect="1" noChangeArrowheads="1"/>
+                    </pic:cNvPicPr>
+                  </pic:nvPicPr>
+                  <pic:blipFill>
+                    <a:blip r:embed="rId18"/>
+                    <a:srcRect/>
+                    <a:stretch>
+                      <a:fillRect/>
+                    </a:stretch>
+                  </pic:blipFill>
+                  <pic:spPr bwMode="auto">
+                    <a:xfrm>
+                      <a:off x="0" y="0"/>
+                      <a:ext cx="5732145" cy="2607052"/>
+                    </a:xfrm>
+                    <a:prstGeom prst="rect">
+                      <a:avLst/>
+                    </a:prstGeom>
+                    <a:noFill/>
+                    <a:ln w="9525">
+                      <a:noFill/>
+                      <a:miter lim="800000"/>
+                      <a:headEnd/>
+                      <a:tailEnd/>
+                    </a:ln>
+                  </pic:spPr>
+                </pic:pic>
+              </a:graphicData>
+            </a:graphic>
+          </wp:inline>
+        </w:drawing>
+      </w:r>
     </w:p>
     <w:p>
       <w:pPr>
@@ -8704,7 +9430,6 @@
           <w:sz w:val="24"/>
           <w:szCs w:val="24"/>
         </w:rPr>
-        <w:lastRenderedPageBreak/>
         <w:t>Fungsi die() sangat berguna dalam mengontrol alur eksekusi skrip PHP kamu. Gunakan fungsi ini dengan bijak untuk menangani error atau kondisi yang membutuhkan skrip untuk dihentikan. Ingatlah untuk memberikan informasi yang bermanfaat kepada pengguna tentang mengapa skrip dihentikan. Selain itu, sesuaikan penggunaan status HTTP dan output buffering sesuai dengan situasi yang kamu hadapi.</w:t>
       </w:r>
     </w:p>
@@ -9484,52 +10209,151 @@
         <w:pStyle w:val="HTMLPreformatted"/>
         <w:shd w:val="clear" w:color="auto" w:fill="F5F2F0"/>
         <w:rPr>
+          <w:rStyle w:val="token"/>
+          <w:rFonts w:ascii="Consolas" w:hAnsi="Consolas"/>
+          <w:color w:val="999999"/>
+          <w:sz w:val="18"/>
+          <w:szCs w:val="18"/>
+          <w:lang w:val="id-ID"/>
+        </w:rPr>
+      </w:pPr>
+      <w:r>
+        <w:rPr>
+          <w:rStyle w:val="token"/>
+          <w:rFonts w:ascii="Consolas" w:hAnsi="Consolas"/>
+          <w:color w:val="DD4A68"/>
+          <w:sz w:val="18"/>
+          <w:szCs w:val="18"/>
+        </w:rPr>
+        <w:t>print_r</w:t>
+      </w:r>
+      <w:r>
+        <w:rPr>
+          <w:rStyle w:val="token"/>
+          <w:rFonts w:ascii="Consolas" w:hAnsi="Consolas"/>
+          <w:color w:val="999999"/>
+          <w:sz w:val="18"/>
+          <w:szCs w:val="18"/>
+        </w:rPr>
+        <w:t>(</w:t>
+      </w:r>
+      <w:r>
+        <w:rPr>
+          <w:rStyle w:val="token"/>
+          <w:rFonts w:ascii="Consolas" w:hAnsi="Consolas"/>
+          <w:color w:val="EE9900"/>
+          <w:sz w:val="18"/>
+          <w:szCs w:val="18"/>
+        </w:rPr>
+        <w:t>$array</w:t>
+      </w:r>
+      <w:r>
+        <w:rPr>
+          <w:rStyle w:val="token"/>
+          <w:rFonts w:ascii="Consolas" w:hAnsi="Consolas"/>
+          <w:color w:val="999999"/>
+          <w:sz w:val="18"/>
+          <w:szCs w:val="18"/>
+        </w:rPr>
+        <w:t>);</w:t>
+      </w:r>
+    </w:p>
+    <w:p>
+      <w:pPr>
+        <w:pStyle w:val="HTMLPreformatted"/>
+        <w:shd w:val="clear" w:color="auto" w:fill="F5F2F0"/>
+        <w:rPr>
+          <w:rStyle w:val="token"/>
+          <w:rFonts w:ascii="Consolas" w:hAnsi="Consolas"/>
+          <w:color w:val="999999"/>
+          <w:sz w:val="18"/>
+          <w:szCs w:val="18"/>
+          <w:lang w:val="id-ID"/>
+        </w:rPr>
+      </w:pPr>
+    </w:p>
+    <w:p>
+      <w:pPr>
+        <w:pStyle w:val="HTMLPreformatted"/>
+        <w:shd w:val="clear" w:color="auto" w:fill="F5F2F0"/>
+        <w:rPr>
+          <w:rStyle w:val="token"/>
+          <w:rFonts w:ascii="Consolas" w:hAnsi="Consolas"/>
+          <w:color w:val="999999"/>
+          <w:sz w:val="18"/>
+          <w:szCs w:val="18"/>
+          <w:lang w:val="id-ID"/>
+        </w:rPr>
+      </w:pPr>
+    </w:p>
+    <w:p>
+      <w:pPr>
+        <w:pStyle w:val="HTMLPreformatted"/>
+        <w:shd w:val="clear" w:color="auto" w:fill="F5F2F0"/>
+        <w:rPr>
           <w:rStyle w:val="HTMLCode"/>
           <w:rFonts w:ascii="Consolas" w:hAnsi="Consolas"/>
           <w:color w:val="000000"/>
           <w:sz w:val="18"/>
           <w:szCs w:val="18"/>
-        </w:rPr>
-      </w:pPr>
-      <w:r>
-        <w:rPr>
-          <w:rStyle w:val="token"/>
-          <w:rFonts w:ascii="Consolas" w:hAnsi="Consolas"/>
-          <w:color w:val="DD4A68"/>
-          <w:sz w:val="18"/>
-          <w:szCs w:val="18"/>
-        </w:rPr>
-        <w:t>print_r</w:t>
-      </w:r>
-      <w:r>
-        <w:rPr>
-          <w:rStyle w:val="token"/>
-          <w:rFonts w:ascii="Consolas" w:hAnsi="Consolas"/>
-          <w:color w:val="999999"/>
-          <w:sz w:val="18"/>
-          <w:szCs w:val="18"/>
-        </w:rPr>
-        <w:t>(</w:t>
-      </w:r>
-      <w:r>
-        <w:rPr>
-          <w:rStyle w:val="token"/>
-          <w:rFonts w:ascii="Consolas" w:hAnsi="Consolas"/>
-          <w:color w:val="EE9900"/>
-          <w:sz w:val="18"/>
-          <w:szCs w:val="18"/>
-        </w:rPr>
-        <w:t>$array</w:t>
-      </w:r>
-      <w:r>
-        <w:rPr>
-          <w:rStyle w:val="token"/>
-          <w:rFonts w:ascii="Consolas" w:hAnsi="Consolas"/>
-          <w:color w:val="999999"/>
-          <w:sz w:val="18"/>
-          <w:szCs w:val="18"/>
-        </w:rPr>
-        <w:t>);</w:t>
+          <w:lang w:val="id-ID"/>
+        </w:rPr>
+      </w:pPr>
+      <w:r>
+        <w:rPr>
+          <w:rFonts w:ascii="Consolas" w:hAnsi="Consolas"/>
+          <w:noProof/>
+          <w:color w:val="000000"/>
+          <w:sz w:val="18"/>
+          <w:szCs w:val="18"/>
+          <w:lang w:val="id-ID" w:eastAsia="id-ID"/>
+        </w:rPr>
+        <w:lastRenderedPageBreak/>
+        <w:drawing>
+          <wp:inline distT="0" distB="0" distL="0" distR="0">
+            <wp:extent cx="5732145" cy="2103617"/>
+            <wp:effectExtent l="19050" t="0" r="1905" b="0"/>
+            <wp:docPr id="34" name="Picture 34"/>
+            <wp:cNvGraphicFramePr>
+              <a:graphicFrameLocks xmlns:a="http://schemas.openxmlformats.org/drawingml/2006/main" noChangeAspect="1"/>
+            </wp:cNvGraphicFramePr>
+            <a:graphic xmlns:a="http://schemas.openxmlformats.org/drawingml/2006/main">
+              <a:graphicData uri="http://schemas.openxmlformats.org/drawingml/2006/picture">
+                <pic:pic xmlns:pic="http://schemas.openxmlformats.org/drawingml/2006/picture">
+                  <pic:nvPicPr>
+                    <pic:cNvPr id="0" name="Picture 34"/>
+                    <pic:cNvPicPr>
+                      <a:picLocks noChangeAspect="1" noChangeArrowheads="1"/>
+                    </pic:cNvPicPr>
+                  </pic:nvPicPr>
+                  <pic:blipFill>
+                    <a:blip r:embed="rId19"/>
+                    <a:srcRect/>
+                    <a:stretch>
+                      <a:fillRect/>
+                    </a:stretch>
+                  </pic:blipFill>
+                  <pic:spPr bwMode="auto">
+                    <a:xfrm>
+                      <a:off x="0" y="0"/>
+                      <a:ext cx="5732145" cy="2103617"/>
+                    </a:xfrm>
+                    <a:prstGeom prst="rect">
+                      <a:avLst/>
+                    </a:prstGeom>
+                    <a:noFill/>
+                    <a:ln w="9525">
+                      <a:noFill/>
+                      <a:miter lim="800000"/>
+                      <a:headEnd/>
+                      <a:tailEnd/>
+                    </a:ln>
+                  </pic:spPr>
+                </pic:pic>
+              </a:graphicData>
+            </a:graphic>
+          </wp:inline>
+        </w:drawing>
       </w:r>
     </w:p>
     <w:p>
@@ -10125,17 +10949,7 @@
           <w:sz w:val="22"/>
           <w:szCs w:val="22"/>
         </w:rPr>
-        <w:t xml:space="preserve">While `print_r()` is useful for displaying human-readable information about a variable, `var_dump()` goes one step further by providing more detailed information, including data </w:t>
-      </w:r>
-      <w:r>
-        <w:rPr>
-          <w:rFonts w:ascii="Segoe UI" w:hAnsi="Segoe UI" w:cs="Segoe UI"/>
-          <w:color w:val="312F3A"/>
-          <w:sz w:val="22"/>
-          <w:szCs w:val="22"/>
-        </w:rPr>
-        <w:lastRenderedPageBreak/>
-        <w:t>types and sizes. This function is particularly helpful when debugging code, as it helps you understand the structure and content of variables more thoroughly.</w:t>
+        <w:t>While `print_r()` is useful for displaying human-readable information about a variable, `var_dump()` goes one step further by providing more detailed information, including data types and sizes. This function is particularly helpful when debugging code, as it helps you understand the structure and content of variables more thoroughly.</w:t>
       </w:r>
     </w:p>
     <w:p>
@@ -11140,6 +11954,7 @@
           <w:sz w:val="18"/>
           <w:szCs w:val="18"/>
         </w:rPr>
+        <w:lastRenderedPageBreak/>
         <w:t>array</w:t>
       </w:r>
       <w:r>
@@ -11646,7 +12461,7 @@
         </w:rPr>
         <w:t>In this tutorial, we covered the practical use of PHP's `print_r()` and `var_dump()` functions for inspecting and debugging variables. Both functions are essential tools for any PHP developer, and understanding how to use them effectively can significantly improve your productivity and code quality. When looking to </w:t>
       </w:r>
-      <w:hyperlink r:id="rId10" w:history="1">
+      <w:hyperlink r:id="rId20" w:history="1">
         <w:r>
           <w:rPr>
             <w:rStyle w:val="Hyperlink"/>
@@ -11770,7 +12585,7 @@
                     <a:blip r:embed="rId8" cstate="print">
                       <a:extLst>
                         <a:ext uri="{28A0092B-C50C-407E-A947-70E740481C1C}">
-                          <a14:useLocalDpi xmlns:a14="http://schemas.microsoft.com/office/drawing/2010/main" xmlns:wps="http://schemas.microsoft.com/office/word/2010/wordprocessingShape" xmlns:wpi="http://schemas.microsoft.com/office/word/2010/wordprocessingInk" xmlns:wpg="http://schemas.microsoft.com/office/word/2010/wordprocessingGroup" xmlns:w16se="http://schemas.microsoft.com/office/word/2015/wordml/symex" xmlns:w16sdtdh="http://schemas.microsoft.com/office/word/2020/wordml/sdtdatahash" xmlns:w16du="http://schemas.microsoft.com/office/word/2023/wordml/word16du" xmlns:w16="http://schemas.microsoft.com/office/word/2018/wordml" xmlns:w16cid="http://schemas.microsoft.com/office/word/2016/wordml/cid" xmlns:w16cex="http://schemas.microsoft.com/office/word/2018/wordml/cex" xmlns:w15="http://schemas.microsoft.com/office/word/2012/wordml" xmlns:w14="http://schemas.microsoft.com/office/word/2010/wordml" xmlns:w="http://schemas.openxmlformats.org/wordprocessingml/2006/main" xmlns:w10="urn:schemas-microsoft-com:office:word" xmlns:wp14="http://schemas.microsoft.com/office/word/2010/wordprocessingDrawing" xmlns:v="urn:schemas-microsoft-com:vml" xmlns:oel="http://schemas.microsoft.com/office/2019/extlst" xmlns:o="urn:schemas-microsoft-com:office:office" xmlns:am3d="http://schemas.microsoft.com/office/drawing/2017/model3d" xmlns:aink="http://schemas.microsoft.com/office/drawing/2016/ink" xmlns:mc="http://schemas.openxmlformats.org/markup-compatibility/2006" xmlns:cx8="http://schemas.microsoft.com/office/drawing/2016/5/14/chartex" xmlns:cx7="http://schemas.microsoft.com/office/drawing/2016/5/13/chartex" xmlns:cx6="http://schemas.microsoft.com/office/drawing/2016/5/12/chartex" xmlns:cx5="http://schemas.microsoft.com/office/drawing/2016/5/11/chartex" xmlns:cx4="http://schemas.microsoft.com/office/drawing/2016/5/10/chartex" xmlns:cx3="http://schemas.microsoft.com/office/drawing/2016/5/9/chartex" xmlns:cx2="http://schemas.microsoft.com/office/drawing/2015/10/21/chartex" xmlns:cx1="http://schemas.microsoft.com/office/drawing/2015/9/8/chartex" xmlns:cx="http://schemas.microsoft.com/office/drawing/2014/chartex" xmlns:wpc="http://schemas.microsoft.com/office/word/2010/wordprocessingCanvas" xmlns="" val="0"/>
+                          <a14:useLocalDpi xmlns="" xmlns:wpc="http://schemas.microsoft.com/office/word/2010/wordprocessingCanvas" xmlns:cx="http://schemas.microsoft.com/office/drawing/2014/chartex" xmlns:cx1="http://schemas.microsoft.com/office/drawing/2015/9/8/chartex" xmlns:cx2="http://schemas.microsoft.com/office/drawing/2015/10/21/chartex" xmlns:cx3="http://schemas.microsoft.com/office/drawing/2016/5/9/chartex" xmlns:cx4="http://schemas.microsoft.com/office/drawing/2016/5/10/chartex" xmlns:cx5="http://schemas.microsoft.com/office/drawing/2016/5/11/chartex" xmlns:cx6="http://schemas.microsoft.com/office/drawing/2016/5/12/chartex" xmlns:cx7="http://schemas.microsoft.com/office/drawing/2016/5/13/chartex" xmlns:cx8="http://schemas.microsoft.com/office/drawing/2016/5/14/chartex" xmlns:mc="http://schemas.openxmlformats.org/markup-compatibility/2006" xmlns:aink="http://schemas.microsoft.com/office/drawing/2016/ink" xmlns:am3d="http://schemas.microsoft.com/office/drawing/2017/model3d" xmlns:o="urn:schemas-microsoft-com:office:office" xmlns:oel="http://schemas.microsoft.com/office/2019/extlst" xmlns:v="urn:schemas-microsoft-com:vml" xmlns:wp14="http://schemas.microsoft.com/office/word/2010/wordprocessingDrawing" xmlns:w10="urn:schemas-microsoft-com:office:word" xmlns:w="http://schemas.openxmlformats.org/wordprocessingml/2006/main" xmlns:w14="http://schemas.microsoft.com/office/word/2010/wordml" xmlns:w15="http://schemas.microsoft.com/office/word/2012/wordml" xmlns:w16cex="http://schemas.microsoft.com/office/word/2018/wordml/cex" xmlns:w16cid="http://schemas.microsoft.com/office/word/2016/wordml/cid" xmlns:w16="http://schemas.microsoft.com/office/word/2018/wordml" xmlns:w16du="http://schemas.microsoft.com/office/word/2023/wordml/word16du" xmlns:w16sdtdh="http://schemas.microsoft.com/office/word/2020/wordml/sdtdatahash" xmlns:w16se="http://schemas.microsoft.com/office/word/2015/wordml/symex" xmlns:wpg="http://schemas.microsoft.com/office/word/2010/wordprocessingGroup" xmlns:wpi="http://schemas.microsoft.com/office/word/2010/wordprocessingInk" xmlns:wps="http://schemas.microsoft.com/office/word/2010/wordprocessingShape" xmlns:a14="http://schemas.microsoft.com/office/drawing/2010/main" val="0"/>
                         </a:ext>
                       </a:extLst>
                     </a:blip>
@@ -12243,7 +13058,7 @@
                     <a:blip r:embed="rId9" cstate="print">
                       <a:extLst>
                         <a:ext uri="{28A0092B-C50C-407E-A947-70E740481C1C}">
-                          <a14:useLocalDpi xmlns:a14="http://schemas.microsoft.com/office/drawing/2010/main" xmlns:wps="http://schemas.microsoft.com/office/word/2010/wordprocessingShape" xmlns:wpi="http://schemas.microsoft.com/office/word/2010/wordprocessingInk" xmlns:wpg="http://schemas.microsoft.com/office/word/2010/wordprocessingGroup" xmlns:w16se="http://schemas.microsoft.com/office/word/2015/wordml/symex" xmlns:w16sdtdh="http://schemas.microsoft.com/office/word/2020/wordml/sdtdatahash" xmlns:w16du="http://schemas.microsoft.com/office/word/2023/wordml/word16du" xmlns:w16="http://schemas.microsoft.com/office/word/2018/wordml" xmlns:w16cid="http://schemas.microsoft.com/office/word/2016/wordml/cid" xmlns:w16cex="http://schemas.microsoft.com/office/word/2018/wordml/cex" xmlns:w15="http://schemas.microsoft.com/office/word/2012/wordml" xmlns:w14="http://schemas.microsoft.com/office/word/2010/wordml" xmlns:w="http://schemas.openxmlformats.org/wordprocessingml/2006/main" xmlns:w10="urn:schemas-microsoft-com:office:word" xmlns:wp14="http://schemas.microsoft.com/office/word/2010/wordprocessingDrawing" xmlns:v="urn:schemas-microsoft-com:vml" xmlns:oel="http://schemas.microsoft.com/office/2019/extlst" xmlns:o="urn:schemas-microsoft-com:office:office" xmlns:am3d="http://schemas.microsoft.com/office/drawing/2017/model3d" xmlns:aink="http://schemas.microsoft.com/office/drawing/2016/ink" xmlns:mc="http://schemas.openxmlformats.org/markup-compatibility/2006" xmlns:cx8="http://schemas.microsoft.com/office/drawing/2016/5/14/chartex" xmlns:cx7="http://schemas.microsoft.com/office/drawing/2016/5/13/chartex" xmlns:cx6="http://schemas.microsoft.com/office/drawing/2016/5/12/chartex" xmlns:cx5="http://schemas.microsoft.com/office/drawing/2016/5/11/chartex" xmlns:cx4="http://schemas.microsoft.com/office/drawing/2016/5/10/chartex" xmlns:cx3="http://schemas.microsoft.com/office/drawing/2016/5/9/chartex" xmlns:cx2="http://schemas.microsoft.com/office/drawing/2015/10/21/chartex" xmlns:cx1="http://schemas.microsoft.com/office/drawing/2015/9/8/chartex" xmlns:cx="http://schemas.microsoft.com/office/drawing/2014/chartex" xmlns:wpc="http://schemas.microsoft.com/office/word/2010/wordprocessingCanvas" xmlns="" val="0"/>
+                          <a14:useLocalDpi xmlns="" xmlns:wpc="http://schemas.microsoft.com/office/word/2010/wordprocessingCanvas" xmlns:cx="http://schemas.microsoft.com/office/drawing/2014/chartex" xmlns:cx1="http://schemas.microsoft.com/office/drawing/2015/9/8/chartex" xmlns:cx2="http://schemas.microsoft.com/office/drawing/2015/10/21/chartex" xmlns:cx3="http://schemas.microsoft.com/office/drawing/2016/5/9/chartex" xmlns:cx4="http://schemas.microsoft.com/office/drawing/2016/5/10/chartex" xmlns:cx5="http://schemas.microsoft.com/office/drawing/2016/5/11/chartex" xmlns:cx6="http://schemas.microsoft.com/office/drawing/2016/5/12/chartex" xmlns:cx7="http://schemas.microsoft.com/office/drawing/2016/5/13/chartex" xmlns:cx8="http://schemas.microsoft.com/office/drawing/2016/5/14/chartex" xmlns:mc="http://schemas.openxmlformats.org/markup-compatibility/2006" xmlns:aink="http://schemas.microsoft.com/office/drawing/2016/ink" xmlns:am3d="http://schemas.microsoft.com/office/drawing/2017/model3d" xmlns:o="urn:schemas-microsoft-com:office:office" xmlns:oel="http://schemas.microsoft.com/office/2019/extlst" xmlns:v="urn:schemas-microsoft-com:vml" xmlns:wp14="http://schemas.microsoft.com/office/word/2010/wordprocessingDrawing" xmlns:w10="urn:schemas-microsoft-com:office:word" xmlns:w="http://schemas.openxmlformats.org/wordprocessingml/2006/main" xmlns:w14="http://schemas.microsoft.com/office/word/2010/wordml" xmlns:w15="http://schemas.microsoft.com/office/word/2012/wordml" xmlns:w16cex="http://schemas.microsoft.com/office/word/2018/wordml/cex" xmlns:w16cid="http://schemas.microsoft.com/office/word/2016/wordml/cid" xmlns:w16="http://schemas.microsoft.com/office/word/2018/wordml" xmlns:w16du="http://schemas.microsoft.com/office/word/2023/wordml/word16du" xmlns:w16sdtdh="http://schemas.microsoft.com/office/word/2020/wordml/sdtdatahash" xmlns:w16se="http://schemas.microsoft.com/office/word/2015/wordml/symex" xmlns:wpg="http://schemas.microsoft.com/office/word/2010/wordprocessingGroup" xmlns:wpi="http://schemas.microsoft.com/office/word/2010/wordprocessingInk" xmlns:wps="http://schemas.microsoft.com/office/word/2010/wordprocessingShape" xmlns:a14="http://schemas.microsoft.com/office/drawing/2010/main" val="0"/>
                         </a:ext>
                       </a:extLst>
                     </a:blip>
@@ -15414,10 +16229,10 @@
                     </pic:cNvPicPr>
                   </pic:nvPicPr>
                   <pic:blipFill rotWithShape="1">
-                    <a:blip r:embed="rId11">
+                    <a:blip r:embed="rId21">
                       <a:extLst>
                         <a:ext uri="{28A0092B-C50C-407E-A947-70E740481C1C}">
-                          <a14:useLocalDpi xmlns:a14="http://schemas.microsoft.com/office/drawing/2010/main" xmlns:wps="http://schemas.microsoft.com/office/word/2010/wordprocessingShape" xmlns:wpi="http://schemas.microsoft.com/office/word/2010/wordprocessingInk" xmlns:wpg="http://schemas.microsoft.com/office/word/2010/wordprocessingGroup" xmlns:w16se="http://schemas.microsoft.com/office/word/2015/wordml/symex" xmlns:w16sdtdh="http://schemas.microsoft.com/office/word/2020/wordml/sdtdatahash" xmlns:w16du="http://schemas.microsoft.com/office/word/2023/wordml/word16du" xmlns:w16="http://schemas.microsoft.com/office/word/2018/wordml" xmlns:w16cid="http://schemas.microsoft.com/office/word/2016/wordml/cid" xmlns:w16cex="http://schemas.microsoft.com/office/word/2018/wordml/cex" xmlns:w15="http://schemas.microsoft.com/office/word/2012/wordml" xmlns:w14="http://schemas.microsoft.com/office/word/2010/wordml" xmlns:w="http://schemas.openxmlformats.org/wordprocessingml/2006/main" xmlns:w10="urn:schemas-microsoft-com:office:word" xmlns:wp14="http://schemas.microsoft.com/office/word/2010/wordprocessingDrawing" xmlns:v="urn:schemas-microsoft-com:vml" xmlns:oel="http://schemas.microsoft.com/office/2019/extlst" xmlns:o="urn:schemas-microsoft-com:office:office" xmlns:am3d="http://schemas.microsoft.com/office/drawing/2017/model3d" xmlns:aink="http://schemas.microsoft.com/office/drawing/2016/ink" xmlns:mc="http://schemas.openxmlformats.org/markup-compatibility/2006" xmlns:cx8="http://schemas.microsoft.com/office/drawing/2016/5/14/chartex" xmlns:cx7="http://schemas.microsoft.com/office/drawing/2016/5/13/chartex" xmlns:cx6="http://schemas.microsoft.com/office/drawing/2016/5/12/chartex" xmlns:cx5="http://schemas.microsoft.com/office/drawing/2016/5/11/chartex" xmlns:cx4="http://schemas.microsoft.com/office/drawing/2016/5/10/chartex" xmlns:cx3="http://schemas.microsoft.com/office/drawing/2016/5/9/chartex" xmlns:cx2="http://schemas.microsoft.com/office/drawing/2015/10/21/chartex" xmlns:cx1="http://schemas.microsoft.com/office/drawing/2015/9/8/chartex" xmlns:cx="http://schemas.microsoft.com/office/drawing/2014/chartex" xmlns:wpc="http://schemas.microsoft.com/office/word/2010/wordprocessingCanvas" xmlns="" val="0"/>
+                          <a14:useLocalDpi xmlns="" xmlns:wpc="http://schemas.microsoft.com/office/word/2010/wordprocessingCanvas" xmlns:cx="http://schemas.microsoft.com/office/drawing/2014/chartex" xmlns:cx1="http://schemas.microsoft.com/office/drawing/2015/9/8/chartex" xmlns:cx2="http://schemas.microsoft.com/office/drawing/2015/10/21/chartex" xmlns:cx3="http://schemas.microsoft.com/office/drawing/2016/5/9/chartex" xmlns:cx4="http://schemas.microsoft.com/office/drawing/2016/5/10/chartex" xmlns:cx5="http://schemas.microsoft.com/office/drawing/2016/5/11/chartex" xmlns:cx6="http://schemas.microsoft.com/office/drawing/2016/5/12/chartex" xmlns:cx7="http://schemas.microsoft.com/office/drawing/2016/5/13/chartex" xmlns:cx8="http://schemas.microsoft.com/office/drawing/2016/5/14/chartex" xmlns:mc="http://schemas.openxmlformats.org/markup-compatibility/2006" xmlns:aink="http://schemas.microsoft.com/office/drawing/2016/ink" xmlns:am3d="http://schemas.microsoft.com/office/drawing/2017/model3d" xmlns:o="urn:schemas-microsoft-com:office:office" xmlns:oel="http://schemas.microsoft.com/office/2019/extlst" xmlns:v="urn:schemas-microsoft-com:vml" xmlns:wp14="http://schemas.microsoft.com/office/word/2010/wordprocessingDrawing" xmlns:w10="urn:schemas-microsoft-com:office:word" xmlns:w="http://schemas.openxmlformats.org/wordprocessingml/2006/main" xmlns:w14="http://schemas.microsoft.com/office/word/2010/wordml" xmlns:w15="http://schemas.microsoft.com/office/word/2012/wordml" xmlns:w16cex="http://schemas.microsoft.com/office/word/2018/wordml/cex" xmlns:w16cid="http://schemas.microsoft.com/office/word/2016/wordml/cid" xmlns:w16="http://schemas.microsoft.com/office/word/2018/wordml" xmlns:w16du="http://schemas.microsoft.com/office/word/2023/wordml/word16du" xmlns:w16sdtdh="http://schemas.microsoft.com/office/word/2020/wordml/sdtdatahash" xmlns:w16se="http://schemas.microsoft.com/office/word/2015/wordml/symex" xmlns:wpg="http://schemas.microsoft.com/office/word/2010/wordprocessingGroup" xmlns:wpi="http://schemas.microsoft.com/office/word/2010/wordprocessingInk" xmlns:wps="http://schemas.microsoft.com/office/word/2010/wordprocessingShape" xmlns:a14="http://schemas.microsoft.com/office/drawing/2010/main" val="0"/>
                         </a:ext>
                       </a:extLst>
                     </a:blip>
@@ -15438,7 +16253,7 @@
                     </a:ln>
                     <a:extLst>
                       <a:ext uri="{53640926-AAD7-44D8-BBD7-CCE9431645EC}">
-                        <a14:shadowObscured xmlns:a14="http://schemas.microsoft.com/office/drawing/2010/main" xmlns:wps="http://schemas.microsoft.com/office/word/2010/wordprocessingShape" xmlns:wpi="http://schemas.microsoft.com/office/word/2010/wordprocessingInk" xmlns:wpg="http://schemas.microsoft.com/office/word/2010/wordprocessingGroup" xmlns:w16se="http://schemas.microsoft.com/office/word/2015/wordml/symex" xmlns:w16sdtdh="http://schemas.microsoft.com/office/word/2020/wordml/sdtdatahash" xmlns:w16du="http://schemas.microsoft.com/office/word/2023/wordml/word16du" xmlns:w16="http://schemas.microsoft.com/office/word/2018/wordml" xmlns:w16cid="http://schemas.microsoft.com/office/word/2016/wordml/cid" xmlns:w16cex="http://schemas.microsoft.com/office/word/2018/wordml/cex" xmlns:w15="http://schemas.microsoft.com/office/word/2012/wordml" xmlns:w14="http://schemas.microsoft.com/office/word/2010/wordml" xmlns:w="http://schemas.openxmlformats.org/wordprocessingml/2006/main" xmlns:w10="urn:schemas-microsoft-com:office:word" xmlns:wp14="http://schemas.microsoft.com/office/word/2010/wordprocessingDrawing" xmlns:v="urn:schemas-microsoft-com:vml" xmlns:oel="http://schemas.microsoft.com/office/2019/extlst" xmlns:o="urn:schemas-microsoft-com:office:office" xmlns:am3d="http://schemas.microsoft.com/office/drawing/2017/model3d" xmlns:aink="http://schemas.microsoft.com/office/drawing/2016/ink" xmlns:mc="http://schemas.openxmlformats.org/markup-compatibility/2006" xmlns:cx8="http://schemas.microsoft.com/office/drawing/2016/5/14/chartex" xmlns:cx7="http://schemas.microsoft.com/office/drawing/2016/5/13/chartex" xmlns:cx6="http://schemas.microsoft.com/office/drawing/2016/5/12/chartex" xmlns:cx5="http://schemas.microsoft.com/office/drawing/2016/5/11/chartex" xmlns:cx4="http://schemas.microsoft.com/office/drawing/2016/5/10/chartex" xmlns:cx3="http://schemas.microsoft.com/office/drawing/2016/5/9/chartex" xmlns:cx2="http://schemas.microsoft.com/office/drawing/2015/10/21/chartex" xmlns:cx1="http://schemas.microsoft.com/office/drawing/2015/9/8/chartex" xmlns:cx="http://schemas.microsoft.com/office/drawing/2014/chartex" xmlns:wpc="http://schemas.microsoft.com/office/word/2010/wordprocessingCanvas" xmlns=""/>
+                        <a14:shadowObscured xmlns="" xmlns:wpc="http://schemas.microsoft.com/office/word/2010/wordprocessingCanvas" xmlns:cx="http://schemas.microsoft.com/office/drawing/2014/chartex" xmlns:cx1="http://schemas.microsoft.com/office/drawing/2015/9/8/chartex" xmlns:cx2="http://schemas.microsoft.com/office/drawing/2015/10/21/chartex" xmlns:cx3="http://schemas.microsoft.com/office/drawing/2016/5/9/chartex" xmlns:cx4="http://schemas.microsoft.com/office/drawing/2016/5/10/chartex" xmlns:cx5="http://schemas.microsoft.com/office/drawing/2016/5/11/chartex" xmlns:cx6="http://schemas.microsoft.com/office/drawing/2016/5/12/chartex" xmlns:cx7="http://schemas.microsoft.com/office/drawing/2016/5/13/chartex" xmlns:cx8="http://schemas.microsoft.com/office/drawing/2016/5/14/chartex" xmlns:mc="http://schemas.openxmlformats.org/markup-compatibility/2006" xmlns:aink="http://schemas.microsoft.com/office/drawing/2016/ink" xmlns:am3d="http://schemas.microsoft.com/office/drawing/2017/model3d" xmlns:o="urn:schemas-microsoft-com:office:office" xmlns:oel="http://schemas.microsoft.com/office/2019/extlst" xmlns:v="urn:schemas-microsoft-com:vml" xmlns:wp14="http://schemas.microsoft.com/office/word/2010/wordprocessingDrawing" xmlns:w10="urn:schemas-microsoft-com:office:word" xmlns:w="http://schemas.openxmlformats.org/wordprocessingml/2006/main" xmlns:w14="http://schemas.microsoft.com/office/word/2010/wordml" xmlns:w15="http://schemas.microsoft.com/office/word/2012/wordml" xmlns:w16cex="http://schemas.microsoft.com/office/word/2018/wordml/cex" xmlns:w16cid="http://schemas.microsoft.com/office/word/2016/wordml/cid" xmlns:w16="http://schemas.microsoft.com/office/word/2018/wordml" xmlns:w16du="http://schemas.microsoft.com/office/word/2023/wordml/word16du" xmlns:w16sdtdh="http://schemas.microsoft.com/office/word/2020/wordml/sdtdatahash" xmlns:w16se="http://schemas.microsoft.com/office/word/2015/wordml/symex" xmlns:wpg="http://schemas.microsoft.com/office/word/2010/wordprocessingGroup" xmlns:wpi="http://schemas.microsoft.com/office/word/2010/wordprocessingInk" xmlns:wps="http://schemas.microsoft.com/office/word/2010/wordprocessingShape" xmlns:a14="http://schemas.microsoft.com/office/drawing/2010/main"/>
                       </a:ext>
                     </a:extLst>
                   </pic:spPr>
@@ -15939,10 +16754,10 @@
                     </pic:cNvPicPr>
                   </pic:nvPicPr>
                   <pic:blipFill rotWithShape="1">
-                    <a:blip r:embed="rId12">
+                    <a:blip r:embed="rId22">
                       <a:extLst>
                         <a:ext uri="{28A0092B-C50C-407E-A947-70E740481C1C}">
-                          <a14:useLocalDpi xmlns:a14="http://schemas.microsoft.com/office/drawing/2010/main" xmlns:wps="http://schemas.microsoft.com/office/word/2010/wordprocessingShape" xmlns:wpi="http://schemas.microsoft.com/office/word/2010/wordprocessingInk" xmlns:wpg="http://schemas.microsoft.com/office/word/2010/wordprocessingGroup" xmlns:w16se="http://schemas.microsoft.com/office/word/2015/wordml/symex" xmlns:w16sdtdh="http://schemas.microsoft.com/office/word/2020/wordml/sdtdatahash" xmlns:w16du="http://schemas.microsoft.com/office/word/2023/wordml/word16du" xmlns:w16="http://schemas.microsoft.com/office/word/2018/wordml" xmlns:w16cid="http://schemas.microsoft.com/office/word/2016/wordml/cid" xmlns:w16cex="http://schemas.microsoft.com/office/word/2018/wordml/cex" xmlns:w15="http://schemas.microsoft.com/office/word/2012/wordml" xmlns:w14="http://schemas.microsoft.com/office/word/2010/wordml" xmlns:w="http://schemas.openxmlformats.org/wordprocessingml/2006/main" xmlns:w10="urn:schemas-microsoft-com:office:word" xmlns:wp14="http://schemas.microsoft.com/office/word/2010/wordprocessingDrawing" xmlns:v="urn:schemas-microsoft-com:vml" xmlns:oel="http://schemas.microsoft.com/office/2019/extlst" xmlns:o="urn:schemas-microsoft-com:office:office" xmlns:am3d="http://schemas.microsoft.com/office/drawing/2017/model3d" xmlns:aink="http://schemas.microsoft.com/office/drawing/2016/ink" xmlns:mc="http://schemas.openxmlformats.org/markup-compatibility/2006" xmlns:cx8="http://schemas.microsoft.com/office/drawing/2016/5/14/chartex" xmlns:cx7="http://schemas.microsoft.com/office/drawing/2016/5/13/chartex" xmlns:cx6="http://schemas.microsoft.com/office/drawing/2016/5/12/chartex" xmlns:cx5="http://schemas.microsoft.com/office/drawing/2016/5/11/chartex" xmlns:cx4="http://schemas.microsoft.com/office/drawing/2016/5/10/chartex" xmlns:cx3="http://schemas.microsoft.com/office/drawing/2016/5/9/chartex" xmlns:cx2="http://schemas.microsoft.com/office/drawing/2015/10/21/chartex" xmlns:cx1="http://schemas.microsoft.com/office/drawing/2015/9/8/chartex" xmlns:cx="http://schemas.microsoft.com/office/drawing/2014/chartex" xmlns:wpc="http://schemas.microsoft.com/office/word/2010/wordprocessingCanvas" xmlns="" val="0"/>
+                          <a14:useLocalDpi xmlns="" xmlns:wpc="http://schemas.microsoft.com/office/word/2010/wordprocessingCanvas" xmlns:cx="http://schemas.microsoft.com/office/drawing/2014/chartex" xmlns:cx1="http://schemas.microsoft.com/office/drawing/2015/9/8/chartex" xmlns:cx2="http://schemas.microsoft.com/office/drawing/2015/10/21/chartex" xmlns:cx3="http://schemas.microsoft.com/office/drawing/2016/5/9/chartex" xmlns:cx4="http://schemas.microsoft.com/office/drawing/2016/5/10/chartex" xmlns:cx5="http://schemas.microsoft.com/office/drawing/2016/5/11/chartex" xmlns:cx6="http://schemas.microsoft.com/office/drawing/2016/5/12/chartex" xmlns:cx7="http://schemas.microsoft.com/office/drawing/2016/5/13/chartex" xmlns:cx8="http://schemas.microsoft.com/office/drawing/2016/5/14/chartex" xmlns:mc="http://schemas.openxmlformats.org/markup-compatibility/2006" xmlns:aink="http://schemas.microsoft.com/office/drawing/2016/ink" xmlns:am3d="http://schemas.microsoft.com/office/drawing/2017/model3d" xmlns:o="urn:schemas-microsoft-com:office:office" xmlns:oel="http://schemas.microsoft.com/office/2019/extlst" xmlns:v="urn:schemas-microsoft-com:vml" xmlns:wp14="http://schemas.microsoft.com/office/word/2010/wordprocessingDrawing" xmlns:w10="urn:schemas-microsoft-com:office:word" xmlns:w="http://schemas.openxmlformats.org/wordprocessingml/2006/main" xmlns:w14="http://schemas.microsoft.com/office/word/2010/wordml" xmlns:w15="http://schemas.microsoft.com/office/word/2012/wordml" xmlns:w16cex="http://schemas.microsoft.com/office/word/2018/wordml/cex" xmlns:w16cid="http://schemas.microsoft.com/office/word/2016/wordml/cid" xmlns:w16="http://schemas.microsoft.com/office/word/2018/wordml" xmlns:w16du="http://schemas.microsoft.com/office/word/2023/wordml/word16du" xmlns:w16sdtdh="http://schemas.microsoft.com/office/word/2020/wordml/sdtdatahash" xmlns:w16se="http://schemas.microsoft.com/office/word/2015/wordml/symex" xmlns:wpg="http://schemas.microsoft.com/office/word/2010/wordprocessingGroup" xmlns:wpi="http://schemas.microsoft.com/office/word/2010/wordprocessingInk" xmlns:wps="http://schemas.microsoft.com/office/word/2010/wordprocessingShape" xmlns:a14="http://schemas.microsoft.com/office/drawing/2010/main" val="0"/>
                         </a:ext>
                       </a:extLst>
                     </a:blip>
@@ -15963,7 +16778,7 @@
                     </a:ln>
                     <a:extLst>
                       <a:ext uri="{53640926-AAD7-44D8-BBD7-CCE9431645EC}">
-                        <a14:shadowObscured xmlns:a14="http://schemas.microsoft.com/office/drawing/2010/main" xmlns:wps="http://schemas.microsoft.com/office/word/2010/wordprocessingShape" xmlns:wpi="http://schemas.microsoft.com/office/word/2010/wordprocessingInk" xmlns:wpg="http://schemas.microsoft.com/office/word/2010/wordprocessingGroup" xmlns:w16se="http://schemas.microsoft.com/office/word/2015/wordml/symex" xmlns:w16sdtdh="http://schemas.microsoft.com/office/word/2020/wordml/sdtdatahash" xmlns:w16du="http://schemas.microsoft.com/office/word/2023/wordml/word16du" xmlns:w16="http://schemas.microsoft.com/office/word/2018/wordml" xmlns:w16cid="http://schemas.microsoft.com/office/word/2016/wordml/cid" xmlns:w16cex="http://schemas.microsoft.com/office/word/2018/wordml/cex" xmlns:w15="http://schemas.microsoft.com/office/word/2012/wordml" xmlns:w14="http://schemas.microsoft.com/office/word/2010/wordml" xmlns:w="http://schemas.openxmlformats.org/wordprocessingml/2006/main" xmlns:w10="urn:schemas-microsoft-com:office:word" xmlns:wp14="http://schemas.microsoft.com/office/word/2010/wordprocessingDrawing" xmlns:v="urn:schemas-microsoft-com:vml" xmlns:oel="http://schemas.microsoft.com/office/2019/extlst" xmlns:o="urn:schemas-microsoft-com:office:office" xmlns:am3d="http://schemas.microsoft.com/office/drawing/2017/model3d" xmlns:aink="http://schemas.microsoft.com/office/drawing/2016/ink" xmlns:mc="http://schemas.openxmlformats.org/markup-compatibility/2006" xmlns:cx8="http://schemas.microsoft.com/office/drawing/2016/5/14/chartex" xmlns:cx7="http://schemas.microsoft.com/office/drawing/2016/5/13/chartex" xmlns:cx6="http://schemas.microsoft.com/office/drawing/2016/5/12/chartex" xmlns:cx5="http://schemas.microsoft.com/office/drawing/2016/5/11/chartex" xmlns:cx4="http://schemas.microsoft.com/office/drawing/2016/5/10/chartex" xmlns:cx3="http://schemas.microsoft.com/office/drawing/2016/5/9/chartex" xmlns:cx2="http://schemas.microsoft.com/office/drawing/2015/10/21/chartex" xmlns:cx1="http://schemas.microsoft.com/office/drawing/2015/9/8/chartex" xmlns:cx="http://schemas.microsoft.com/office/drawing/2014/chartex" xmlns:wpc="http://schemas.microsoft.com/office/word/2010/wordprocessingCanvas" xmlns=""/>
+                        <a14:shadowObscured xmlns="" xmlns:wpc="http://schemas.microsoft.com/office/word/2010/wordprocessingCanvas" xmlns:cx="http://schemas.microsoft.com/office/drawing/2014/chartex" xmlns:cx1="http://schemas.microsoft.com/office/drawing/2015/9/8/chartex" xmlns:cx2="http://schemas.microsoft.com/office/drawing/2015/10/21/chartex" xmlns:cx3="http://schemas.microsoft.com/office/drawing/2016/5/9/chartex" xmlns:cx4="http://schemas.microsoft.com/office/drawing/2016/5/10/chartex" xmlns:cx5="http://schemas.microsoft.com/office/drawing/2016/5/11/chartex" xmlns:cx6="http://schemas.microsoft.com/office/drawing/2016/5/12/chartex" xmlns:cx7="http://schemas.microsoft.com/office/drawing/2016/5/13/chartex" xmlns:cx8="http://schemas.microsoft.com/office/drawing/2016/5/14/chartex" xmlns:mc="http://schemas.openxmlformats.org/markup-compatibility/2006" xmlns:aink="http://schemas.microsoft.com/office/drawing/2016/ink" xmlns:am3d="http://schemas.microsoft.com/office/drawing/2017/model3d" xmlns:o="urn:schemas-microsoft-com:office:office" xmlns:oel="http://schemas.microsoft.com/office/2019/extlst" xmlns:v="urn:schemas-microsoft-com:vml" xmlns:wp14="http://schemas.microsoft.com/office/word/2010/wordprocessingDrawing" xmlns:w10="urn:schemas-microsoft-com:office:word" xmlns:w="http://schemas.openxmlformats.org/wordprocessingml/2006/main" xmlns:w14="http://schemas.microsoft.com/office/word/2010/wordml" xmlns:w15="http://schemas.microsoft.com/office/word/2012/wordml" xmlns:w16cex="http://schemas.microsoft.com/office/word/2018/wordml/cex" xmlns:w16cid="http://schemas.microsoft.com/office/word/2016/wordml/cid" xmlns:w16="http://schemas.microsoft.com/office/word/2018/wordml" xmlns:w16du="http://schemas.microsoft.com/office/word/2023/wordml/word16du" xmlns:w16sdtdh="http://schemas.microsoft.com/office/word/2020/wordml/sdtdatahash" xmlns:w16se="http://schemas.microsoft.com/office/word/2015/wordml/symex" xmlns:wpg="http://schemas.microsoft.com/office/word/2010/wordprocessingGroup" xmlns:wpi="http://schemas.microsoft.com/office/word/2010/wordprocessingInk" xmlns:wps="http://schemas.microsoft.com/office/word/2010/wordprocessingShape" xmlns:a14="http://schemas.microsoft.com/office/drawing/2010/main"/>
                       </a:ext>
                     </a:extLst>
                   </pic:spPr>
@@ -17240,10 +18055,10 @@
                     </pic:cNvPicPr>
                   </pic:nvPicPr>
                   <pic:blipFill rotWithShape="1">
-                    <a:blip r:embed="rId13">
+                    <a:blip r:embed="rId23">
                       <a:extLst>
                         <a:ext uri="{28A0092B-C50C-407E-A947-70E740481C1C}">
-                          <a14:useLocalDpi xmlns:a14="http://schemas.microsoft.com/office/drawing/2010/main" xmlns:wps="http://schemas.microsoft.com/office/word/2010/wordprocessingShape" xmlns:wpi="http://schemas.microsoft.com/office/word/2010/wordprocessingInk" xmlns:wpg="http://schemas.microsoft.com/office/word/2010/wordprocessingGroup" xmlns:w16se="http://schemas.microsoft.com/office/word/2015/wordml/symex" xmlns:w16sdtdh="http://schemas.microsoft.com/office/word/2020/wordml/sdtdatahash" xmlns:w16du="http://schemas.microsoft.com/office/word/2023/wordml/word16du" xmlns:w16="http://schemas.microsoft.com/office/word/2018/wordml" xmlns:w16cid="http://schemas.microsoft.com/office/word/2016/wordml/cid" xmlns:w16cex="http://schemas.microsoft.com/office/word/2018/wordml/cex" xmlns:w15="http://schemas.microsoft.com/office/word/2012/wordml" xmlns:w14="http://schemas.microsoft.com/office/word/2010/wordml" xmlns:w="http://schemas.openxmlformats.org/wordprocessingml/2006/main" xmlns:w10="urn:schemas-microsoft-com:office:word" xmlns:wp14="http://schemas.microsoft.com/office/word/2010/wordprocessingDrawing" xmlns:v="urn:schemas-microsoft-com:vml" xmlns:oel="http://schemas.microsoft.com/office/2019/extlst" xmlns:o="urn:schemas-microsoft-com:office:office" xmlns:am3d="http://schemas.microsoft.com/office/drawing/2017/model3d" xmlns:aink="http://schemas.microsoft.com/office/drawing/2016/ink" xmlns:mc="http://schemas.openxmlformats.org/markup-compatibility/2006" xmlns:cx8="http://schemas.microsoft.com/office/drawing/2016/5/14/chartex" xmlns:cx7="http://schemas.microsoft.com/office/drawing/2016/5/13/chartex" xmlns:cx6="http://schemas.microsoft.com/office/drawing/2016/5/12/chartex" xmlns:cx5="http://schemas.microsoft.com/office/drawing/2016/5/11/chartex" xmlns:cx4="http://schemas.microsoft.com/office/drawing/2016/5/10/chartex" xmlns:cx3="http://schemas.microsoft.com/office/drawing/2016/5/9/chartex" xmlns:cx2="http://schemas.microsoft.com/office/drawing/2015/10/21/chartex" xmlns:cx1="http://schemas.microsoft.com/office/drawing/2015/9/8/chartex" xmlns:cx="http://schemas.microsoft.com/office/drawing/2014/chartex" xmlns:wpc="http://schemas.microsoft.com/office/word/2010/wordprocessingCanvas" xmlns="" val="0"/>
+                          <a14:useLocalDpi xmlns="" xmlns:wpc="http://schemas.microsoft.com/office/word/2010/wordprocessingCanvas" xmlns:cx="http://schemas.microsoft.com/office/drawing/2014/chartex" xmlns:cx1="http://schemas.microsoft.com/office/drawing/2015/9/8/chartex" xmlns:cx2="http://schemas.microsoft.com/office/drawing/2015/10/21/chartex" xmlns:cx3="http://schemas.microsoft.com/office/drawing/2016/5/9/chartex" xmlns:cx4="http://schemas.microsoft.com/office/drawing/2016/5/10/chartex" xmlns:cx5="http://schemas.microsoft.com/office/drawing/2016/5/11/chartex" xmlns:cx6="http://schemas.microsoft.com/office/drawing/2016/5/12/chartex" xmlns:cx7="http://schemas.microsoft.com/office/drawing/2016/5/13/chartex" xmlns:cx8="http://schemas.microsoft.com/office/drawing/2016/5/14/chartex" xmlns:mc="http://schemas.openxmlformats.org/markup-compatibility/2006" xmlns:aink="http://schemas.microsoft.com/office/drawing/2016/ink" xmlns:am3d="http://schemas.microsoft.com/office/drawing/2017/model3d" xmlns:o="urn:schemas-microsoft-com:office:office" xmlns:oel="http://schemas.microsoft.com/office/2019/extlst" xmlns:v="urn:schemas-microsoft-com:vml" xmlns:wp14="http://schemas.microsoft.com/office/word/2010/wordprocessingDrawing" xmlns:w10="urn:schemas-microsoft-com:office:word" xmlns:w="http://schemas.openxmlformats.org/wordprocessingml/2006/main" xmlns:w14="http://schemas.microsoft.com/office/word/2010/wordml" xmlns:w15="http://schemas.microsoft.com/office/word/2012/wordml" xmlns:w16cex="http://schemas.microsoft.com/office/word/2018/wordml/cex" xmlns:w16cid="http://schemas.microsoft.com/office/word/2016/wordml/cid" xmlns:w16="http://schemas.microsoft.com/office/word/2018/wordml" xmlns:w16du="http://schemas.microsoft.com/office/word/2023/wordml/word16du" xmlns:w16sdtdh="http://schemas.microsoft.com/office/word/2020/wordml/sdtdatahash" xmlns:w16se="http://schemas.microsoft.com/office/word/2015/wordml/symex" xmlns:wpg="http://schemas.microsoft.com/office/word/2010/wordprocessingGroup" xmlns:wpi="http://schemas.microsoft.com/office/word/2010/wordprocessingInk" xmlns:wps="http://schemas.microsoft.com/office/word/2010/wordprocessingShape" xmlns:a14="http://schemas.microsoft.com/office/drawing/2010/main" val="0"/>
                         </a:ext>
                       </a:extLst>
                     </a:blip>
@@ -17264,7 +18079,7 @@
                     </a:ln>
                     <a:extLst>
                       <a:ext uri="{53640926-AAD7-44D8-BBD7-CCE9431645EC}">
-                        <a14:shadowObscured xmlns:a14="http://schemas.microsoft.com/office/drawing/2010/main" xmlns:wps="http://schemas.microsoft.com/office/word/2010/wordprocessingShape" xmlns:wpi="http://schemas.microsoft.com/office/word/2010/wordprocessingInk" xmlns:wpg="http://schemas.microsoft.com/office/word/2010/wordprocessingGroup" xmlns:w16se="http://schemas.microsoft.com/office/word/2015/wordml/symex" xmlns:w16sdtdh="http://schemas.microsoft.com/office/word/2020/wordml/sdtdatahash" xmlns:w16du="http://schemas.microsoft.com/office/word/2023/wordml/word16du" xmlns:w16="http://schemas.microsoft.com/office/word/2018/wordml" xmlns:w16cid="http://schemas.microsoft.com/office/word/2016/wordml/cid" xmlns:w16cex="http://schemas.microsoft.com/office/word/2018/wordml/cex" xmlns:w15="http://schemas.microsoft.com/office/word/2012/wordml" xmlns:w14="http://schemas.microsoft.com/office/word/2010/wordml" xmlns:w="http://schemas.openxmlformats.org/wordprocessingml/2006/main" xmlns:w10="urn:schemas-microsoft-com:office:word" xmlns:wp14="http://schemas.microsoft.com/office/word/2010/wordprocessingDrawing" xmlns:v="urn:schemas-microsoft-com:vml" xmlns:oel="http://schemas.microsoft.com/office/2019/extlst" xmlns:o="urn:schemas-microsoft-com:office:office" xmlns:am3d="http://schemas.microsoft.com/office/drawing/2017/model3d" xmlns:aink="http://schemas.microsoft.com/office/drawing/2016/ink" xmlns:mc="http://schemas.openxmlformats.org/markup-compatibility/2006" xmlns:cx8="http://schemas.microsoft.com/office/drawing/2016/5/14/chartex" xmlns:cx7="http://schemas.microsoft.com/office/drawing/2016/5/13/chartex" xmlns:cx6="http://schemas.microsoft.com/office/drawing/2016/5/12/chartex" xmlns:cx5="http://schemas.microsoft.com/office/drawing/2016/5/11/chartex" xmlns:cx4="http://schemas.microsoft.com/office/drawing/2016/5/10/chartex" xmlns:cx3="http://schemas.microsoft.com/office/drawing/2016/5/9/chartex" xmlns:cx2="http://schemas.microsoft.com/office/drawing/2015/10/21/chartex" xmlns:cx1="http://schemas.microsoft.com/office/drawing/2015/9/8/chartex" xmlns:cx="http://schemas.microsoft.com/office/drawing/2014/chartex" xmlns:wpc="http://schemas.microsoft.com/office/word/2010/wordprocessingCanvas" xmlns=""/>
+                        <a14:shadowObscured xmlns="" xmlns:wpc="http://schemas.microsoft.com/office/word/2010/wordprocessingCanvas" xmlns:cx="http://schemas.microsoft.com/office/drawing/2014/chartex" xmlns:cx1="http://schemas.microsoft.com/office/drawing/2015/9/8/chartex" xmlns:cx2="http://schemas.microsoft.com/office/drawing/2015/10/21/chartex" xmlns:cx3="http://schemas.microsoft.com/office/drawing/2016/5/9/chartex" xmlns:cx4="http://schemas.microsoft.com/office/drawing/2016/5/10/chartex" xmlns:cx5="http://schemas.microsoft.com/office/drawing/2016/5/11/chartex" xmlns:cx6="http://schemas.microsoft.com/office/drawing/2016/5/12/chartex" xmlns:cx7="http://schemas.microsoft.com/office/drawing/2016/5/13/chartex" xmlns:cx8="http://schemas.microsoft.com/office/drawing/2016/5/14/chartex" xmlns:mc="http://schemas.openxmlformats.org/markup-compatibility/2006" xmlns:aink="http://schemas.microsoft.com/office/drawing/2016/ink" xmlns:am3d="http://schemas.microsoft.com/office/drawing/2017/model3d" xmlns:o="urn:schemas-microsoft-com:office:office" xmlns:oel="http://schemas.microsoft.com/office/2019/extlst" xmlns:v="urn:schemas-microsoft-com:vml" xmlns:wp14="http://schemas.microsoft.com/office/word/2010/wordprocessingDrawing" xmlns:w10="urn:schemas-microsoft-com:office:word" xmlns:w="http://schemas.openxmlformats.org/wordprocessingml/2006/main" xmlns:w14="http://schemas.microsoft.com/office/word/2010/wordml" xmlns:w15="http://schemas.microsoft.com/office/word/2012/wordml" xmlns:w16cex="http://schemas.microsoft.com/office/word/2018/wordml/cex" xmlns:w16cid="http://schemas.microsoft.com/office/word/2016/wordml/cid" xmlns:w16="http://schemas.microsoft.com/office/word/2018/wordml" xmlns:w16du="http://schemas.microsoft.com/office/word/2023/wordml/word16du" xmlns:w16sdtdh="http://schemas.microsoft.com/office/word/2020/wordml/sdtdatahash" xmlns:w16se="http://schemas.microsoft.com/office/word/2015/wordml/symex" xmlns:wpg="http://schemas.microsoft.com/office/word/2010/wordprocessingGroup" xmlns:wpi="http://schemas.microsoft.com/office/word/2010/wordprocessingInk" xmlns:wps="http://schemas.microsoft.com/office/word/2010/wordprocessingShape" xmlns:a14="http://schemas.microsoft.com/office/drawing/2010/main"/>
                       </a:ext>
                     </a:extLst>
                   </pic:spPr>
@@ -18365,10 +19180,10 @@
                     </pic:cNvPicPr>
                   </pic:nvPicPr>
                   <pic:blipFill rotWithShape="1">
-                    <a:blip r:embed="rId14">
+                    <a:blip r:embed="rId24">
                       <a:extLst>
                         <a:ext uri="{28A0092B-C50C-407E-A947-70E740481C1C}">
-                          <a14:useLocalDpi xmlns:a14="http://schemas.microsoft.com/office/drawing/2010/main" xmlns:wps="http://schemas.microsoft.com/office/word/2010/wordprocessingShape" xmlns:wpi="http://schemas.microsoft.com/office/word/2010/wordprocessingInk" xmlns:wpg="http://schemas.microsoft.com/office/word/2010/wordprocessingGroup" xmlns:w16se="http://schemas.microsoft.com/office/word/2015/wordml/symex" xmlns:w16sdtdh="http://schemas.microsoft.com/office/word/2020/wordml/sdtdatahash" xmlns:w16du="http://schemas.microsoft.com/office/word/2023/wordml/word16du" xmlns:w16="http://schemas.microsoft.com/office/word/2018/wordml" xmlns:w16cid="http://schemas.microsoft.com/office/word/2016/wordml/cid" xmlns:w16cex="http://schemas.microsoft.com/office/word/2018/wordml/cex" xmlns:w15="http://schemas.microsoft.com/office/word/2012/wordml" xmlns:w14="http://schemas.microsoft.com/office/word/2010/wordml" xmlns:w="http://schemas.openxmlformats.org/wordprocessingml/2006/main" xmlns:w10="urn:schemas-microsoft-com:office:word" xmlns:wp14="http://schemas.microsoft.com/office/word/2010/wordprocessingDrawing" xmlns:v="urn:schemas-microsoft-com:vml" xmlns:oel="http://schemas.microsoft.com/office/2019/extlst" xmlns:o="urn:schemas-microsoft-com:office:office" xmlns:am3d="http://schemas.microsoft.com/office/drawing/2017/model3d" xmlns:aink="http://schemas.microsoft.com/office/drawing/2016/ink" xmlns:mc="http://schemas.openxmlformats.org/markup-compatibility/2006" xmlns:cx8="http://schemas.microsoft.com/office/drawing/2016/5/14/chartex" xmlns:cx7="http://schemas.microsoft.com/office/drawing/2016/5/13/chartex" xmlns:cx6="http://schemas.microsoft.com/office/drawing/2016/5/12/chartex" xmlns:cx5="http://schemas.microsoft.com/office/drawing/2016/5/11/chartex" xmlns:cx4="http://schemas.microsoft.com/office/drawing/2016/5/10/chartex" xmlns:cx3="http://schemas.microsoft.com/office/drawing/2016/5/9/chartex" xmlns:cx2="http://schemas.microsoft.com/office/drawing/2015/10/21/chartex" xmlns:cx1="http://schemas.microsoft.com/office/drawing/2015/9/8/chartex" xmlns:cx="http://schemas.microsoft.com/office/drawing/2014/chartex" xmlns:wpc="http://schemas.microsoft.com/office/word/2010/wordprocessingCanvas" xmlns="" val="0"/>
+                          <a14:useLocalDpi xmlns="" xmlns:wpc="http://schemas.microsoft.com/office/word/2010/wordprocessingCanvas" xmlns:cx="http://schemas.microsoft.com/office/drawing/2014/chartex" xmlns:cx1="http://schemas.microsoft.com/office/drawing/2015/9/8/chartex" xmlns:cx2="http://schemas.microsoft.com/office/drawing/2015/10/21/chartex" xmlns:cx3="http://schemas.microsoft.com/office/drawing/2016/5/9/chartex" xmlns:cx4="http://schemas.microsoft.com/office/drawing/2016/5/10/chartex" xmlns:cx5="http://schemas.microsoft.com/office/drawing/2016/5/11/chartex" xmlns:cx6="http://schemas.microsoft.com/office/drawing/2016/5/12/chartex" xmlns:cx7="http://schemas.microsoft.com/office/drawing/2016/5/13/chartex" xmlns:cx8="http://schemas.microsoft.com/office/drawing/2016/5/14/chartex" xmlns:mc="http://schemas.openxmlformats.org/markup-compatibility/2006" xmlns:aink="http://schemas.microsoft.com/office/drawing/2016/ink" xmlns:am3d="http://schemas.microsoft.com/office/drawing/2017/model3d" xmlns:o="urn:schemas-microsoft-com:office:office" xmlns:oel="http://schemas.microsoft.com/office/2019/extlst" xmlns:v="urn:schemas-microsoft-com:vml" xmlns:wp14="http://schemas.microsoft.com/office/word/2010/wordprocessingDrawing" xmlns:w10="urn:schemas-microsoft-com:office:word" xmlns:w="http://schemas.openxmlformats.org/wordprocessingml/2006/main" xmlns:w14="http://schemas.microsoft.com/office/word/2010/wordml" xmlns:w15="http://schemas.microsoft.com/office/word/2012/wordml" xmlns:w16cex="http://schemas.microsoft.com/office/word/2018/wordml/cex" xmlns:w16cid="http://schemas.microsoft.com/office/word/2016/wordml/cid" xmlns:w16="http://schemas.microsoft.com/office/word/2018/wordml" xmlns:w16du="http://schemas.microsoft.com/office/word/2023/wordml/word16du" xmlns:w16sdtdh="http://schemas.microsoft.com/office/word/2020/wordml/sdtdatahash" xmlns:w16se="http://schemas.microsoft.com/office/word/2015/wordml/symex" xmlns:wpg="http://schemas.microsoft.com/office/word/2010/wordprocessingGroup" xmlns:wpi="http://schemas.microsoft.com/office/word/2010/wordprocessingInk" xmlns:wps="http://schemas.microsoft.com/office/word/2010/wordprocessingShape" xmlns:a14="http://schemas.microsoft.com/office/drawing/2010/main" val="0"/>
                         </a:ext>
                       </a:extLst>
                     </a:blip>
@@ -18389,7 +19204,7 @@
                     </a:ln>
                     <a:extLst>
                       <a:ext uri="{53640926-AAD7-44D8-BBD7-CCE9431645EC}">
-                        <a14:shadowObscured xmlns:a14="http://schemas.microsoft.com/office/drawing/2010/main" xmlns:wps="http://schemas.microsoft.com/office/word/2010/wordprocessingShape" xmlns:wpi="http://schemas.microsoft.com/office/word/2010/wordprocessingInk" xmlns:wpg="http://schemas.microsoft.com/office/word/2010/wordprocessingGroup" xmlns:w16se="http://schemas.microsoft.com/office/word/2015/wordml/symex" xmlns:w16sdtdh="http://schemas.microsoft.com/office/word/2020/wordml/sdtdatahash" xmlns:w16du="http://schemas.microsoft.com/office/word/2023/wordml/word16du" xmlns:w16="http://schemas.microsoft.com/office/word/2018/wordml" xmlns:w16cid="http://schemas.microsoft.com/office/word/2016/wordml/cid" xmlns:w16cex="http://schemas.microsoft.com/office/word/2018/wordml/cex" xmlns:w15="http://schemas.microsoft.com/office/word/2012/wordml" xmlns:w14="http://schemas.microsoft.com/office/word/2010/wordml" xmlns:w="http://schemas.openxmlformats.org/wordprocessingml/2006/main" xmlns:w10="urn:schemas-microsoft-com:office:word" xmlns:wp14="http://schemas.microsoft.com/office/word/2010/wordprocessingDrawing" xmlns:v="urn:schemas-microsoft-com:vml" xmlns:oel="http://schemas.microsoft.com/office/2019/extlst" xmlns:o="urn:schemas-microsoft-com:office:office" xmlns:am3d="http://schemas.microsoft.com/office/drawing/2017/model3d" xmlns:aink="http://schemas.microsoft.com/office/drawing/2016/ink" xmlns:mc="http://schemas.openxmlformats.org/markup-compatibility/2006" xmlns:cx8="http://schemas.microsoft.com/office/drawing/2016/5/14/chartex" xmlns:cx7="http://schemas.microsoft.com/office/drawing/2016/5/13/chartex" xmlns:cx6="http://schemas.microsoft.com/office/drawing/2016/5/12/chartex" xmlns:cx5="http://schemas.microsoft.com/office/drawing/2016/5/11/chartex" xmlns:cx4="http://schemas.microsoft.com/office/drawing/2016/5/10/chartex" xmlns:cx3="http://schemas.microsoft.com/office/drawing/2016/5/9/chartex" xmlns:cx2="http://schemas.microsoft.com/office/drawing/2015/10/21/chartex" xmlns:cx1="http://schemas.microsoft.com/office/drawing/2015/9/8/chartex" xmlns:cx="http://schemas.microsoft.com/office/drawing/2014/chartex" xmlns:wpc="http://schemas.microsoft.com/office/word/2010/wordprocessingCanvas" xmlns=""/>
+                        <a14:shadowObscured xmlns="" xmlns:wpc="http://schemas.microsoft.com/office/word/2010/wordprocessingCanvas" xmlns:cx="http://schemas.microsoft.com/office/drawing/2014/chartex" xmlns:cx1="http://schemas.microsoft.com/office/drawing/2015/9/8/chartex" xmlns:cx2="http://schemas.microsoft.com/office/drawing/2015/10/21/chartex" xmlns:cx3="http://schemas.microsoft.com/office/drawing/2016/5/9/chartex" xmlns:cx4="http://schemas.microsoft.com/office/drawing/2016/5/10/chartex" xmlns:cx5="http://schemas.microsoft.com/office/drawing/2016/5/11/chartex" xmlns:cx6="http://schemas.microsoft.com/office/drawing/2016/5/12/chartex" xmlns:cx7="http://schemas.microsoft.com/office/drawing/2016/5/13/chartex" xmlns:cx8="http://schemas.microsoft.com/office/drawing/2016/5/14/chartex" xmlns:mc="http://schemas.openxmlformats.org/markup-compatibility/2006" xmlns:aink="http://schemas.microsoft.com/office/drawing/2016/ink" xmlns:am3d="http://schemas.microsoft.com/office/drawing/2017/model3d" xmlns:o="urn:schemas-microsoft-com:office:office" xmlns:oel="http://schemas.microsoft.com/office/2019/extlst" xmlns:v="urn:schemas-microsoft-com:vml" xmlns:wp14="http://schemas.microsoft.com/office/word/2010/wordprocessingDrawing" xmlns:w10="urn:schemas-microsoft-com:office:word" xmlns:w="http://schemas.openxmlformats.org/wordprocessingml/2006/main" xmlns:w14="http://schemas.microsoft.com/office/word/2010/wordml" xmlns:w15="http://schemas.microsoft.com/office/word/2012/wordml" xmlns:w16cex="http://schemas.microsoft.com/office/word/2018/wordml/cex" xmlns:w16cid="http://schemas.microsoft.com/office/word/2016/wordml/cid" xmlns:w16="http://schemas.microsoft.com/office/word/2018/wordml" xmlns:w16du="http://schemas.microsoft.com/office/word/2023/wordml/word16du" xmlns:w16sdtdh="http://schemas.microsoft.com/office/word/2020/wordml/sdtdatahash" xmlns:w16se="http://schemas.microsoft.com/office/word/2015/wordml/symex" xmlns:wpg="http://schemas.microsoft.com/office/word/2010/wordprocessingGroup" xmlns:wpi="http://schemas.microsoft.com/office/word/2010/wordprocessingInk" xmlns:wps="http://schemas.microsoft.com/office/word/2010/wordprocessingShape" xmlns:a14="http://schemas.microsoft.com/office/drawing/2010/main"/>
                       </a:ext>
                     </a:extLst>
                   </pic:spPr>
@@ -18810,10 +19625,10 @@
                     </pic:cNvPicPr>
                   </pic:nvPicPr>
                   <pic:blipFill rotWithShape="1">
-                    <a:blip r:embed="rId15">
+                    <a:blip r:embed="rId25">
                       <a:extLst>
                         <a:ext uri="{28A0092B-C50C-407E-A947-70E740481C1C}">
-                          <a14:useLocalDpi xmlns:a14="http://schemas.microsoft.com/office/drawing/2010/main" xmlns:wps="http://schemas.microsoft.com/office/word/2010/wordprocessingShape" xmlns:wpi="http://schemas.microsoft.com/office/word/2010/wordprocessingInk" xmlns:wpg="http://schemas.microsoft.com/office/word/2010/wordprocessingGroup" xmlns:w16se="http://schemas.microsoft.com/office/word/2015/wordml/symex" xmlns:w16sdtdh="http://schemas.microsoft.com/office/word/2020/wordml/sdtdatahash" xmlns:w16du="http://schemas.microsoft.com/office/word/2023/wordml/word16du" xmlns:w16="http://schemas.microsoft.com/office/word/2018/wordml" xmlns:w16cid="http://schemas.microsoft.com/office/word/2016/wordml/cid" xmlns:w16cex="http://schemas.microsoft.com/office/word/2018/wordml/cex" xmlns:w15="http://schemas.microsoft.com/office/word/2012/wordml" xmlns:w14="http://schemas.microsoft.com/office/word/2010/wordml" xmlns:w="http://schemas.openxmlformats.org/wordprocessingml/2006/main" xmlns:w10="urn:schemas-microsoft-com:office:word" xmlns:wp14="http://schemas.microsoft.com/office/word/2010/wordprocessingDrawing" xmlns:v="urn:schemas-microsoft-com:vml" xmlns:oel="http://schemas.microsoft.com/office/2019/extlst" xmlns:o="urn:schemas-microsoft-com:office:office" xmlns:am3d="http://schemas.microsoft.com/office/drawing/2017/model3d" xmlns:aink="http://schemas.microsoft.com/office/drawing/2016/ink" xmlns:mc="http://schemas.openxmlformats.org/markup-compatibility/2006" xmlns:cx8="http://schemas.microsoft.com/office/drawing/2016/5/14/chartex" xmlns:cx7="http://schemas.microsoft.com/office/drawing/2016/5/13/chartex" xmlns:cx6="http://schemas.microsoft.com/office/drawing/2016/5/12/chartex" xmlns:cx5="http://schemas.microsoft.com/office/drawing/2016/5/11/chartex" xmlns:cx4="http://schemas.microsoft.com/office/drawing/2016/5/10/chartex" xmlns:cx3="http://schemas.microsoft.com/office/drawing/2016/5/9/chartex" xmlns:cx2="http://schemas.microsoft.com/office/drawing/2015/10/21/chartex" xmlns:cx1="http://schemas.microsoft.com/office/drawing/2015/9/8/chartex" xmlns:cx="http://schemas.microsoft.com/office/drawing/2014/chartex" xmlns:wpc="http://schemas.microsoft.com/office/word/2010/wordprocessingCanvas" xmlns="" val="0"/>
+                          <a14:useLocalDpi xmlns="" xmlns:wpc="http://schemas.microsoft.com/office/word/2010/wordprocessingCanvas" xmlns:cx="http://schemas.microsoft.com/office/drawing/2014/chartex" xmlns:cx1="http://schemas.microsoft.com/office/drawing/2015/9/8/chartex" xmlns:cx2="http://schemas.microsoft.com/office/drawing/2015/10/21/chartex" xmlns:cx3="http://schemas.microsoft.com/office/drawing/2016/5/9/chartex" xmlns:cx4="http://schemas.microsoft.com/office/drawing/2016/5/10/chartex" xmlns:cx5="http://schemas.microsoft.com/office/drawing/2016/5/11/chartex" xmlns:cx6="http://schemas.microsoft.com/office/drawing/2016/5/12/chartex" xmlns:cx7="http://schemas.microsoft.com/office/drawing/2016/5/13/chartex" xmlns:cx8="http://schemas.microsoft.com/office/drawing/2016/5/14/chartex" xmlns:mc="http://schemas.openxmlformats.org/markup-compatibility/2006" xmlns:aink="http://schemas.microsoft.com/office/drawing/2016/ink" xmlns:am3d="http://schemas.microsoft.com/office/drawing/2017/model3d" xmlns:o="urn:schemas-microsoft-com:office:office" xmlns:oel="http://schemas.microsoft.com/office/2019/extlst" xmlns:v="urn:schemas-microsoft-com:vml" xmlns:wp14="http://schemas.microsoft.com/office/word/2010/wordprocessingDrawing" xmlns:w10="urn:schemas-microsoft-com:office:word" xmlns:w="http://schemas.openxmlformats.org/wordprocessingml/2006/main" xmlns:w14="http://schemas.microsoft.com/office/word/2010/wordml" xmlns:w15="http://schemas.microsoft.com/office/word/2012/wordml" xmlns:w16cex="http://schemas.microsoft.com/office/word/2018/wordml/cex" xmlns:w16cid="http://schemas.microsoft.com/office/word/2016/wordml/cid" xmlns:w16="http://schemas.microsoft.com/office/word/2018/wordml" xmlns:w16du="http://schemas.microsoft.com/office/word/2023/wordml/word16du" xmlns:w16sdtdh="http://schemas.microsoft.com/office/word/2020/wordml/sdtdatahash" xmlns:w16se="http://schemas.microsoft.com/office/word/2015/wordml/symex" xmlns:wpg="http://schemas.microsoft.com/office/word/2010/wordprocessingGroup" xmlns:wpi="http://schemas.microsoft.com/office/word/2010/wordprocessingInk" xmlns:wps="http://schemas.microsoft.com/office/word/2010/wordprocessingShape" xmlns:a14="http://schemas.microsoft.com/office/drawing/2010/main" val="0"/>
                         </a:ext>
                       </a:extLst>
                     </a:blip>
@@ -18834,7 +19649,7 @@
                     </a:ln>
                     <a:extLst>
                       <a:ext uri="{53640926-AAD7-44D8-BBD7-CCE9431645EC}">
-                        <a14:shadowObscured xmlns:a14="http://schemas.microsoft.com/office/drawing/2010/main" xmlns:wps="http://schemas.microsoft.com/office/word/2010/wordprocessingShape" xmlns:wpi="http://schemas.microsoft.com/office/word/2010/wordprocessingInk" xmlns:wpg="http://schemas.microsoft.com/office/word/2010/wordprocessingGroup" xmlns:w16se="http://schemas.microsoft.com/office/word/2015/wordml/symex" xmlns:w16sdtdh="http://schemas.microsoft.com/office/word/2020/wordml/sdtdatahash" xmlns:w16du="http://schemas.microsoft.com/office/word/2023/wordml/word16du" xmlns:w16="http://schemas.microsoft.com/office/word/2018/wordml" xmlns:w16cid="http://schemas.microsoft.com/office/word/2016/wordml/cid" xmlns:w16cex="http://schemas.microsoft.com/office/word/2018/wordml/cex" xmlns:w15="http://schemas.microsoft.com/office/word/2012/wordml" xmlns:w14="http://schemas.microsoft.com/office/word/2010/wordml" xmlns:w="http://schemas.openxmlformats.org/wordprocessingml/2006/main" xmlns:w10="urn:schemas-microsoft-com:office:word" xmlns:wp14="http://schemas.microsoft.com/office/word/2010/wordprocessingDrawing" xmlns:v="urn:schemas-microsoft-com:vml" xmlns:oel="http://schemas.microsoft.com/office/2019/extlst" xmlns:o="urn:schemas-microsoft-com:office:office" xmlns:am3d="http://schemas.microsoft.com/office/drawing/2017/model3d" xmlns:aink="http://schemas.microsoft.com/office/drawing/2016/ink" xmlns:mc="http://schemas.openxmlformats.org/markup-compatibility/2006" xmlns:cx8="http://schemas.microsoft.com/office/drawing/2016/5/14/chartex" xmlns:cx7="http://schemas.microsoft.com/office/drawing/2016/5/13/chartex" xmlns:cx6="http://schemas.microsoft.com/office/drawing/2016/5/12/chartex" xmlns:cx5="http://schemas.microsoft.com/office/drawing/2016/5/11/chartex" xmlns:cx4="http://schemas.microsoft.com/office/drawing/2016/5/10/chartex" xmlns:cx3="http://schemas.microsoft.com/office/drawing/2016/5/9/chartex" xmlns:cx2="http://schemas.microsoft.com/office/drawing/2015/10/21/chartex" xmlns:cx1="http://schemas.microsoft.com/office/drawing/2015/9/8/chartex" xmlns:cx="http://schemas.microsoft.com/office/drawing/2014/chartex" xmlns:wpc="http://schemas.microsoft.com/office/word/2010/wordprocessingCanvas" xmlns=""/>
+                        <a14:shadowObscured xmlns="" xmlns:wpc="http://schemas.microsoft.com/office/word/2010/wordprocessingCanvas" xmlns:cx="http://schemas.microsoft.com/office/drawing/2014/chartex" xmlns:cx1="http://schemas.microsoft.com/office/drawing/2015/9/8/chartex" xmlns:cx2="http://schemas.microsoft.com/office/drawing/2015/10/21/chartex" xmlns:cx3="http://schemas.microsoft.com/office/drawing/2016/5/9/chartex" xmlns:cx4="http://schemas.microsoft.com/office/drawing/2016/5/10/chartex" xmlns:cx5="http://schemas.microsoft.com/office/drawing/2016/5/11/chartex" xmlns:cx6="http://schemas.microsoft.com/office/drawing/2016/5/12/chartex" xmlns:cx7="http://schemas.microsoft.com/office/drawing/2016/5/13/chartex" xmlns:cx8="http://schemas.microsoft.com/office/drawing/2016/5/14/chartex" xmlns:mc="http://schemas.openxmlformats.org/markup-compatibility/2006" xmlns:aink="http://schemas.microsoft.com/office/drawing/2016/ink" xmlns:am3d="http://schemas.microsoft.com/office/drawing/2017/model3d" xmlns:o="urn:schemas-microsoft-com:office:office" xmlns:oel="http://schemas.microsoft.com/office/2019/extlst" xmlns:v="urn:schemas-microsoft-com:vml" xmlns:wp14="http://schemas.microsoft.com/office/word/2010/wordprocessingDrawing" xmlns:w10="urn:schemas-microsoft-com:office:word" xmlns:w="http://schemas.openxmlformats.org/wordprocessingml/2006/main" xmlns:w14="http://schemas.microsoft.com/office/word/2010/wordml" xmlns:w15="http://schemas.microsoft.com/office/word/2012/wordml" xmlns:w16cex="http://schemas.microsoft.com/office/word/2018/wordml/cex" xmlns:w16cid="http://schemas.microsoft.com/office/word/2016/wordml/cid" xmlns:w16="http://schemas.microsoft.com/office/word/2018/wordml" xmlns:w16du="http://schemas.microsoft.com/office/word/2023/wordml/word16du" xmlns:w16sdtdh="http://schemas.microsoft.com/office/word/2020/wordml/sdtdatahash" xmlns:w16se="http://schemas.microsoft.com/office/word/2015/wordml/symex" xmlns:wpg="http://schemas.microsoft.com/office/word/2010/wordprocessingGroup" xmlns:wpi="http://schemas.microsoft.com/office/word/2010/wordprocessingInk" xmlns:wps="http://schemas.microsoft.com/office/word/2010/wordprocessingShape" xmlns:a14="http://schemas.microsoft.com/office/drawing/2010/main"/>
                       </a:ext>
                     </a:extLst>
                   </pic:spPr>
@@ -18871,10 +19686,10 @@
                     </pic:cNvPicPr>
                   </pic:nvPicPr>
                   <pic:blipFill rotWithShape="1">
-                    <a:blip r:embed="rId15">
+                    <a:blip r:embed="rId25">
                       <a:extLst>
                         <a:ext uri="{28A0092B-C50C-407E-A947-70E740481C1C}">
-                          <a14:useLocalDpi xmlns:a14="http://schemas.microsoft.com/office/drawing/2010/main" xmlns:wps="http://schemas.microsoft.com/office/word/2010/wordprocessingShape" xmlns:wpi="http://schemas.microsoft.com/office/word/2010/wordprocessingInk" xmlns:wpg="http://schemas.microsoft.com/office/word/2010/wordprocessingGroup" xmlns:w16se="http://schemas.microsoft.com/office/word/2015/wordml/symex" xmlns:w16sdtdh="http://schemas.microsoft.com/office/word/2020/wordml/sdtdatahash" xmlns:w16du="http://schemas.microsoft.com/office/word/2023/wordml/word16du" xmlns:w16="http://schemas.microsoft.com/office/word/2018/wordml" xmlns:w16cid="http://schemas.microsoft.com/office/word/2016/wordml/cid" xmlns:w16cex="http://schemas.microsoft.com/office/word/2018/wordml/cex" xmlns:w15="http://schemas.microsoft.com/office/word/2012/wordml" xmlns:w14="http://schemas.microsoft.com/office/word/2010/wordml" xmlns:w="http://schemas.openxmlformats.org/wordprocessingml/2006/main" xmlns:w10="urn:schemas-microsoft-com:office:word" xmlns:wp14="http://schemas.microsoft.com/office/word/2010/wordprocessingDrawing" xmlns:v="urn:schemas-microsoft-com:vml" xmlns:oel="http://schemas.microsoft.com/office/2019/extlst" xmlns:o="urn:schemas-microsoft-com:office:office" xmlns:am3d="http://schemas.microsoft.com/office/drawing/2017/model3d" xmlns:aink="http://schemas.microsoft.com/office/drawing/2016/ink" xmlns:mc="http://schemas.openxmlformats.org/markup-compatibility/2006" xmlns:cx8="http://schemas.microsoft.com/office/drawing/2016/5/14/chartex" xmlns:cx7="http://schemas.microsoft.com/office/drawing/2016/5/13/chartex" xmlns:cx6="http://schemas.microsoft.com/office/drawing/2016/5/12/chartex" xmlns:cx5="http://schemas.microsoft.com/office/drawing/2016/5/11/chartex" xmlns:cx4="http://schemas.microsoft.com/office/drawing/2016/5/10/chartex" xmlns:cx3="http://schemas.microsoft.com/office/drawing/2016/5/9/chartex" xmlns:cx2="http://schemas.microsoft.com/office/drawing/2015/10/21/chartex" xmlns:cx1="http://schemas.microsoft.com/office/drawing/2015/9/8/chartex" xmlns:cx="http://schemas.microsoft.com/office/drawing/2014/chartex" xmlns:wpc="http://schemas.microsoft.com/office/word/2010/wordprocessingCanvas" xmlns="" val="0"/>
+                          <a14:useLocalDpi xmlns="" xmlns:wpc="http://schemas.microsoft.com/office/word/2010/wordprocessingCanvas" xmlns:cx="http://schemas.microsoft.com/office/drawing/2014/chartex" xmlns:cx1="http://schemas.microsoft.com/office/drawing/2015/9/8/chartex" xmlns:cx2="http://schemas.microsoft.com/office/drawing/2015/10/21/chartex" xmlns:cx3="http://schemas.microsoft.com/office/drawing/2016/5/9/chartex" xmlns:cx4="http://schemas.microsoft.com/office/drawing/2016/5/10/chartex" xmlns:cx5="http://schemas.microsoft.com/office/drawing/2016/5/11/chartex" xmlns:cx6="http://schemas.microsoft.com/office/drawing/2016/5/12/chartex" xmlns:cx7="http://schemas.microsoft.com/office/drawing/2016/5/13/chartex" xmlns:cx8="http://schemas.microsoft.com/office/drawing/2016/5/14/chartex" xmlns:mc="http://schemas.openxmlformats.org/markup-compatibility/2006" xmlns:aink="http://schemas.microsoft.com/office/drawing/2016/ink" xmlns:am3d="http://schemas.microsoft.com/office/drawing/2017/model3d" xmlns:o="urn:schemas-microsoft-com:office:office" xmlns:oel="http://schemas.microsoft.com/office/2019/extlst" xmlns:v="urn:schemas-microsoft-com:vml" xmlns:wp14="http://schemas.microsoft.com/office/word/2010/wordprocessingDrawing" xmlns:w10="urn:schemas-microsoft-com:office:word" xmlns:w="http://schemas.openxmlformats.org/wordprocessingml/2006/main" xmlns:w14="http://schemas.microsoft.com/office/word/2010/wordml" xmlns:w15="http://schemas.microsoft.com/office/word/2012/wordml" xmlns:w16cex="http://schemas.microsoft.com/office/word/2018/wordml/cex" xmlns:w16cid="http://schemas.microsoft.com/office/word/2016/wordml/cid" xmlns:w16="http://schemas.microsoft.com/office/word/2018/wordml" xmlns:w16du="http://schemas.microsoft.com/office/word/2023/wordml/word16du" xmlns:w16sdtdh="http://schemas.microsoft.com/office/word/2020/wordml/sdtdatahash" xmlns:w16se="http://schemas.microsoft.com/office/word/2015/wordml/symex" xmlns:wpg="http://schemas.microsoft.com/office/word/2010/wordprocessingGroup" xmlns:wpi="http://schemas.microsoft.com/office/word/2010/wordprocessingInk" xmlns:wps="http://schemas.microsoft.com/office/word/2010/wordprocessingShape" xmlns:a14="http://schemas.microsoft.com/office/drawing/2010/main" val="0"/>
                         </a:ext>
                       </a:extLst>
                     </a:blip>
@@ -18895,7 +19710,7 @@
                     </a:ln>
                     <a:extLst>
                       <a:ext uri="{53640926-AAD7-44D8-BBD7-CCE9431645EC}">
-                        <a14:shadowObscured xmlns:a14="http://schemas.microsoft.com/office/drawing/2010/main" xmlns:wps="http://schemas.microsoft.com/office/word/2010/wordprocessingShape" xmlns:wpi="http://schemas.microsoft.com/office/word/2010/wordprocessingInk" xmlns:wpg="http://schemas.microsoft.com/office/word/2010/wordprocessingGroup" xmlns:w16se="http://schemas.microsoft.com/office/word/2015/wordml/symex" xmlns:w16sdtdh="http://schemas.microsoft.com/office/word/2020/wordml/sdtdatahash" xmlns:w16du="http://schemas.microsoft.com/office/word/2023/wordml/word16du" xmlns:w16="http://schemas.microsoft.com/office/word/2018/wordml" xmlns:w16cid="http://schemas.microsoft.com/office/word/2016/wordml/cid" xmlns:w16cex="http://schemas.microsoft.com/office/word/2018/wordml/cex" xmlns:w15="http://schemas.microsoft.com/office/word/2012/wordml" xmlns:w14="http://schemas.microsoft.com/office/word/2010/wordml" xmlns:w="http://schemas.openxmlformats.org/wordprocessingml/2006/main" xmlns:w10="urn:schemas-microsoft-com:office:word" xmlns:wp14="http://schemas.microsoft.com/office/word/2010/wordprocessingDrawing" xmlns:v="urn:schemas-microsoft-com:vml" xmlns:oel="http://schemas.microsoft.com/office/2019/extlst" xmlns:o="urn:schemas-microsoft-com:office:office" xmlns:am3d="http://schemas.microsoft.com/office/drawing/2017/model3d" xmlns:aink="http://schemas.microsoft.com/office/drawing/2016/ink" xmlns:mc="http://schemas.openxmlformats.org/markup-compatibility/2006" xmlns:cx8="http://schemas.microsoft.com/office/drawing/2016/5/14/chartex" xmlns:cx7="http://schemas.microsoft.com/office/drawing/2016/5/13/chartex" xmlns:cx6="http://schemas.microsoft.com/office/drawing/2016/5/12/chartex" xmlns:cx5="http://schemas.microsoft.com/office/drawing/2016/5/11/chartex" xmlns:cx4="http://schemas.microsoft.com/office/drawing/2016/5/10/chartex" xmlns:cx3="http://schemas.microsoft.com/office/drawing/2016/5/9/chartex" xmlns:cx2="http://schemas.microsoft.com/office/drawing/2015/10/21/chartex" xmlns:cx1="http://schemas.microsoft.com/office/drawing/2015/9/8/chartex" xmlns:cx="http://schemas.microsoft.com/office/drawing/2014/chartex" xmlns:wpc="http://schemas.microsoft.com/office/word/2010/wordprocessingCanvas" xmlns=""/>
+                        <a14:shadowObscured xmlns="" xmlns:wpc="http://schemas.microsoft.com/office/word/2010/wordprocessingCanvas" xmlns:cx="http://schemas.microsoft.com/office/drawing/2014/chartex" xmlns:cx1="http://schemas.microsoft.com/office/drawing/2015/9/8/chartex" xmlns:cx2="http://schemas.microsoft.com/office/drawing/2015/10/21/chartex" xmlns:cx3="http://schemas.microsoft.com/office/drawing/2016/5/9/chartex" xmlns:cx4="http://schemas.microsoft.com/office/drawing/2016/5/10/chartex" xmlns:cx5="http://schemas.microsoft.com/office/drawing/2016/5/11/chartex" xmlns:cx6="http://schemas.microsoft.com/office/drawing/2016/5/12/chartex" xmlns:cx7="http://schemas.microsoft.com/office/drawing/2016/5/13/chartex" xmlns:cx8="http://schemas.microsoft.com/office/drawing/2016/5/14/chartex" xmlns:mc="http://schemas.openxmlformats.org/markup-compatibility/2006" xmlns:aink="http://schemas.microsoft.com/office/drawing/2016/ink" xmlns:am3d="http://schemas.microsoft.com/office/drawing/2017/model3d" xmlns:o="urn:schemas-microsoft-com:office:office" xmlns:oel="http://schemas.microsoft.com/office/2019/extlst" xmlns:v="urn:schemas-microsoft-com:vml" xmlns:wp14="http://schemas.microsoft.com/office/word/2010/wordprocessingDrawing" xmlns:w10="urn:schemas-microsoft-com:office:word" xmlns:w="http://schemas.openxmlformats.org/wordprocessingml/2006/main" xmlns:w14="http://schemas.microsoft.com/office/word/2010/wordml" xmlns:w15="http://schemas.microsoft.com/office/word/2012/wordml" xmlns:w16cex="http://schemas.microsoft.com/office/word/2018/wordml/cex" xmlns:w16cid="http://schemas.microsoft.com/office/word/2016/wordml/cid" xmlns:w16="http://schemas.microsoft.com/office/word/2018/wordml" xmlns:w16du="http://schemas.microsoft.com/office/word/2023/wordml/word16du" xmlns:w16sdtdh="http://schemas.microsoft.com/office/word/2020/wordml/sdtdatahash" xmlns:w16se="http://schemas.microsoft.com/office/word/2015/wordml/symex" xmlns:wpg="http://schemas.microsoft.com/office/word/2010/wordprocessingGroup" xmlns:wpi="http://schemas.microsoft.com/office/word/2010/wordprocessingInk" xmlns:wps="http://schemas.microsoft.com/office/word/2010/wordprocessingShape" xmlns:a14="http://schemas.microsoft.com/office/drawing/2010/main"/>
                       </a:ext>
                     </a:extLst>
                   </pic:spPr>
@@ -20461,10 +21276,10 @@
                     </pic:cNvPicPr>
                   </pic:nvPicPr>
                   <pic:blipFill rotWithShape="1">
-                    <a:blip r:embed="rId16">
+                    <a:blip r:embed="rId26">
                       <a:extLst>
                         <a:ext uri="{28A0092B-C50C-407E-A947-70E740481C1C}">
-                          <a14:useLocalDpi xmlns:a14="http://schemas.microsoft.com/office/drawing/2010/main" xmlns:wps="http://schemas.microsoft.com/office/word/2010/wordprocessingShape" xmlns:wpi="http://schemas.microsoft.com/office/word/2010/wordprocessingInk" xmlns:wpg="http://schemas.microsoft.com/office/word/2010/wordprocessingGroup" xmlns:w16se="http://schemas.microsoft.com/office/word/2015/wordml/symex" xmlns:w16sdtdh="http://schemas.microsoft.com/office/word/2020/wordml/sdtdatahash" xmlns:w16du="http://schemas.microsoft.com/office/word/2023/wordml/word16du" xmlns:w16="http://schemas.microsoft.com/office/word/2018/wordml" xmlns:w16cid="http://schemas.microsoft.com/office/word/2016/wordml/cid" xmlns:w16cex="http://schemas.microsoft.com/office/word/2018/wordml/cex" xmlns:w15="http://schemas.microsoft.com/office/word/2012/wordml" xmlns:w14="http://schemas.microsoft.com/office/word/2010/wordml" xmlns:w="http://schemas.openxmlformats.org/wordprocessingml/2006/main" xmlns:w10="urn:schemas-microsoft-com:office:word" xmlns:wp14="http://schemas.microsoft.com/office/word/2010/wordprocessingDrawing" xmlns:v="urn:schemas-microsoft-com:vml" xmlns:oel="http://schemas.microsoft.com/office/2019/extlst" xmlns:o="urn:schemas-microsoft-com:office:office" xmlns:am3d="http://schemas.microsoft.com/office/drawing/2017/model3d" xmlns:aink="http://schemas.microsoft.com/office/drawing/2016/ink" xmlns:mc="http://schemas.openxmlformats.org/markup-compatibility/2006" xmlns:cx8="http://schemas.microsoft.com/office/drawing/2016/5/14/chartex" xmlns:cx7="http://schemas.microsoft.com/office/drawing/2016/5/13/chartex" xmlns:cx6="http://schemas.microsoft.com/office/drawing/2016/5/12/chartex" xmlns:cx5="http://schemas.microsoft.com/office/drawing/2016/5/11/chartex" xmlns:cx4="http://schemas.microsoft.com/office/drawing/2016/5/10/chartex" xmlns:cx3="http://schemas.microsoft.com/office/drawing/2016/5/9/chartex" xmlns:cx2="http://schemas.microsoft.com/office/drawing/2015/10/21/chartex" xmlns:cx1="http://schemas.microsoft.com/office/drawing/2015/9/8/chartex" xmlns:cx="http://schemas.microsoft.com/office/drawing/2014/chartex" xmlns:wpc="http://schemas.microsoft.com/office/word/2010/wordprocessingCanvas" xmlns="" val="0"/>
+                          <a14:useLocalDpi xmlns="" xmlns:wpc="http://schemas.microsoft.com/office/word/2010/wordprocessingCanvas" xmlns:cx="http://schemas.microsoft.com/office/drawing/2014/chartex" xmlns:cx1="http://schemas.microsoft.com/office/drawing/2015/9/8/chartex" xmlns:cx2="http://schemas.microsoft.com/office/drawing/2015/10/21/chartex" xmlns:cx3="http://schemas.microsoft.com/office/drawing/2016/5/9/chartex" xmlns:cx4="http://schemas.microsoft.com/office/drawing/2016/5/10/chartex" xmlns:cx5="http://schemas.microsoft.com/office/drawing/2016/5/11/chartex" xmlns:cx6="http://schemas.microsoft.com/office/drawing/2016/5/12/chartex" xmlns:cx7="http://schemas.microsoft.com/office/drawing/2016/5/13/chartex" xmlns:cx8="http://schemas.microsoft.com/office/drawing/2016/5/14/chartex" xmlns:mc="http://schemas.openxmlformats.org/markup-compatibility/2006" xmlns:aink="http://schemas.microsoft.com/office/drawing/2016/ink" xmlns:am3d="http://schemas.microsoft.com/office/drawing/2017/model3d" xmlns:o="urn:schemas-microsoft-com:office:office" xmlns:oel="http://schemas.microsoft.com/office/2019/extlst" xmlns:v="urn:schemas-microsoft-com:vml" xmlns:wp14="http://schemas.microsoft.com/office/word/2010/wordprocessingDrawing" xmlns:w10="urn:schemas-microsoft-com:office:word" xmlns:w="http://schemas.openxmlformats.org/wordprocessingml/2006/main" xmlns:w14="http://schemas.microsoft.com/office/word/2010/wordml" xmlns:w15="http://schemas.microsoft.com/office/word/2012/wordml" xmlns:w16cex="http://schemas.microsoft.com/office/word/2018/wordml/cex" xmlns:w16cid="http://schemas.microsoft.com/office/word/2016/wordml/cid" xmlns:w16="http://schemas.microsoft.com/office/word/2018/wordml" xmlns:w16du="http://schemas.microsoft.com/office/word/2023/wordml/word16du" xmlns:w16sdtdh="http://schemas.microsoft.com/office/word/2020/wordml/sdtdatahash" xmlns:w16se="http://schemas.microsoft.com/office/word/2015/wordml/symex" xmlns:wpg="http://schemas.microsoft.com/office/word/2010/wordprocessingGroup" xmlns:wpi="http://schemas.microsoft.com/office/word/2010/wordprocessingInk" xmlns:wps="http://schemas.microsoft.com/office/word/2010/wordprocessingShape" xmlns:a14="http://schemas.microsoft.com/office/drawing/2010/main" val="0"/>
                         </a:ext>
                       </a:extLst>
                     </a:blip>
@@ -20485,7 +21300,7 @@
                     </a:ln>
                     <a:extLst>
                       <a:ext uri="{53640926-AAD7-44D8-BBD7-CCE9431645EC}">
-                        <a14:shadowObscured xmlns:a14="http://schemas.microsoft.com/office/drawing/2010/main" xmlns:wps="http://schemas.microsoft.com/office/word/2010/wordprocessingShape" xmlns:wpi="http://schemas.microsoft.com/office/word/2010/wordprocessingInk" xmlns:wpg="http://schemas.microsoft.com/office/word/2010/wordprocessingGroup" xmlns:w16se="http://schemas.microsoft.com/office/word/2015/wordml/symex" xmlns:w16sdtdh="http://schemas.microsoft.com/office/word/2020/wordml/sdtdatahash" xmlns:w16du="http://schemas.microsoft.com/office/word/2023/wordml/word16du" xmlns:w16="http://schemas.microsoft.com/office/word/2018/wordml" xmlns:w16cid="http://schemas.microsoft.com/office/word/2016/wordml/cid" xmlns:w16cex="http://schemas.microsoft.com/office/word/2018/wordml/cex" xmlns:w15="http://schemas.microsoft.com/office/word/2012/wordml" xmlns:w14="http://schemas.microsoft.com/office/word/2010/wordml" xmlns:w="http://schemas.openxmlformats.org/wordprocessingml/2006/main" xmlns:w10="urn:schemas-microsoft-com:office:word" xmlns:wp14="http://schemas.microsoft.com/office/word/2010/wordprocessingDrawing" xmlns:v="urn:schemas-microsoft-com:vml" xmlns:oel="http://schemas.microsoft.com/office/2019/extlst" xmlns:o="urn:schemas-microsoft-com:office:office" xmlns:am3d="http://schemas.microsoft.com/office/drawing/2017/model3d" xmlns:aink="http://schemas.microsoft.com/office/drawing/2016/ink" xmlns:mc="http://schemas.openxmlformats.org/markup-compatibility/2006" xmlns:cx8="http://schemas.microsoft.com/office/drawing/2016/5/14/chartex" xmlns:cx7="http://schemas.microsoft.com/office/drawing/2016/5/13/chartex" xmlns:cx6="http://schemas.microsoft.com/office/drawing/2016/5/12/chartex" xmlns:cx5="http://schemas.microsoft.com/office/drawing/2016/5/11/chartex" xmlns:cx4="http://schemas.microsoft.com/office/drawing/2016/5/10/chartex" xmlns:cx3="http://schemas.microsoft.com/office/drawing/2016/5/9/chartex" xmlns:cx2="http://schemas.microsoft.com/office/drawing/2015/10/21/chartex" xmlns:cx1="http://schemas.microsoft.com/office/drawing/2015/9/8/chartex" xmlns:cx="http://schemas.microsoft.com/office/drawing/2014/chartex" xmlns:wpc="http://schemas.microsoft.com/office/word/2010/wordprocessingCanvas" xmlns=""/>
+                        <a14:shadowObscured xmlns="" xmlns:wpc="http://schemas.microsoft.com/office/word/2010/wordprocessingCanvas" xmlns:cx="http://schemas.microsoft.com/office/drawing/2014/chartex" xmlns:cx1="http://schemas.microsoft.com/office/drawing/2015/9/8/chartex" xmlns:cx2="http://schemas.microsoft.com/office/drawing/2015/10/21/chartex" xmlns:cx3="http://schemas.microsoft.com/office/drawing/2016/5/9/chartex" xmlns:cx4="http://schemas.microsoft.com/office/drawing/2016/5/10/chartex" xmlns:cx5="http://schemas.microsoft.com/office/drawing/2016/5/11/chartex" xmlns:cx6="http://schemas.microsoft.com/office/drawing/2016/5/12/chartex" xmlns:cx7="http://schemas.microsoft.com/office/drawing/2016/5/13/chartex" xmlns:cx8="http://schemas.microsoft.com/office/drawing/2016/5/14/chartex" xmlns:mc="http://schemas.openxmlformats.org/markup-compatibility/2006" xmlns:aink="http://schemas.microsoft.com/office/drawing/2016/ink" xmlns:am3d="http://schemas.microsoft.com/office/drawing/2017/model3d" xmlns:o="urn:schemas-microsoft-com:office:office" xmlns:oel="http://schemas.microsoft.com/office/2019/extlst" xmlns:v="urn:schemas-microsoft-com:vml" xmlns:wp14="http://schemas.microsoft.com/office/word/2010/wordprocessingDrawing" xmlns:w10="urn:schemas-microsoft-com:office:word" xmlns:w="http://schemas.openxmlformats.org/wordprocessingml/2006/main" xmlns:w14="http://schemas.microsoft.com/office/word/2010/wordml" xmlns:w15="http://schemas.microsoft.com/office/word/2012/wordml" xmlns:w16cex="http://schemas.microsoft.com/office/word/2018/wordml/cex" xmlns:w16cid="http://schemas.microsoft.com/office/word/2016/wordml/cid" xmlns:w16="http://schemas.microsoft.com/office/word/2018/wordml" xmlns:w16du="http://schemas.microsoft.com/office/word/2023/wordml/word16du" xmlns:w16sdtdh="http://schemas.microsoft.com/office/word/2020/wordml/sdtdatahash" xmlns:w16se="http://schemas.microsoft.com/office/word/2015/wordml/symex" xmlns:wpg="http://schemas.microsoft.com/office/word/2010/wordprocessingGroup" xmlns:wpi="http://schemas.microsoft.com/office/word/2010/wordprocessingInk" xmlns:wps="http://schemas.microsoft.com/office/word/2010/wordprocessingShape" xmlns:a14="http://schemas.microsoft.com/office/drawing/2010/main"/>
                       </a:ext>
                     </a:extLst>
                   </pic:spPr>
@@ -20618,10 +21433,10 @@
                     </pic:cNvPicPr>
                   </pic:nvPicPr>
                   <pic:blipFill>
-                    <a:blip r:embed="rId17" cstate="print">
+                    <a:blip r:embed="rId27" cstate="print">
                       <a:extLst>
                         <a:ext uri="{28A0092B-C50C-407E-A947-70E740481C1C}">
-                          <a14:useLocalDpi xmlns:a14="http://schemas.microsoft.com/office/drawing/2010/main" xmlns:wps="http://schemas.microsoft.com/office/word/2010/wordprocessingShape" xmlns:wpi="http://schemas.microsoft.com/office/word/2010/wordprocessingInk" xmlns:wpg="http://schemas.microsoft.com/office/word/2010/wordprocessingGroup" xmlns:w16se="http://schemas.microsoft.com/office/word/2015/wordml/symex" xmlns:w16sdtdh="http://schemas.microsoft.com/office/word/2020/wordml/sdtdatahash" xmlns:w16du="http://schemas.microsoft.com/office/word/2023/wordml/word16du" xmlns:w16="http://schemas.microsoft.com/office/word/2018/wordml" xmlns:w16cid="http://schemas.microsoft.com/office/word/2016/wordml/cid" xmlns:w16cex="http://schemas.microsoft.com/office/word/2018/wordml/cex" xmlns:w15="http://schemas.microsoft.com/office/word/2012/wordml" xmlns:w14="http://schemas.microsoft.com/office/word/2010/wordml" xmlns:w="http://schemas.openxmlformats.org/wordprocessingml/2006/main" xmlns:w10="urn:schemas-microsoft-com:office:word" xmlns:wp14="http://schemas.microsoft.com/office/word/2010/wordprocessingDrawing" xmlns:v="urn:schemas-microsoft-com:vml" xmlns:oel="http://schemas.microsoft.com/office/2019/extlst" xmlns:o="urn:schemas-microsoft-com:office:office" xmlns:am3d="http://schemas.microsoft.com/office/drawing/2017/model3d" xmlns:aink="http://schemas.microsoft.com/office/drawing/2016/ink" xmlns:mc="http://schemas.openxmlformats.org/markup-compatibility/2006" xmlns:cx8="http://schemas.microsoft.com/office/drawing/2016/5/14/chartex" xmlns:cx7="http://schemas.microsoft.com/office/drawing/2016/5/13/chartex" xmlns:cx6="http://schemas.microsoft.com/office/drawing/2016/5/12/chartex" xmlns:cx5="http://schemas.microsoft.com/office/drawing/2016/5/11/chartex" xmlns:cx4="http://schemas.microsoft.com/office/drawing/2016/5/10/chartex" xmlns:cx3="http://schemas.microsoft.com/office/drawing/2016/5/9/chartex" xmlns:cx2="http://schemas.microsoft.com/office/drawing/2015/10/21/chartex" xmlns:cx1="http://schemas.microsoft.com/office/drawing/2015/9/8/chartex" xmlns:cx="http://schemas.microsoft.com/office/drawing/2014/chartex" xmlns:wpc="http://schemas.microsoft.com/office/word/2010/wordprocessingCanvas" xmlns="" val="0"/>
+                          <a14:useLocalDpi xmlns="" xmlns:wpc="http://schemas.microsoft.com/office/word/2010/wordprocessingCanvas" xmlns:cx="http://schemas.microsoft.com/office/drawing/2014/chartex" xmlns:cx1="http://schemas.microsoft.com/office/drawing/2015/9/8/chartex" xmlns:cx2="http://schemas.microsoft.com/office/drawing/2015/10/21/chartex" xmlns:cx3="http://schemas.microsoft.com/office/drawing/2016/5/9/chartex" xmlns:cx4="http://schemas.microsoft.com/office/drawing/2016/5/10/chartex" xmlns:cx5="http://schemas.microsoft.com/office/drawing/2016/5/11/chartex" xmlns:cx6="http://schemas.microsoft.com/office/drawing/2016/5/12/chartex" xmlns:cx7="http://schemas.microsoft.com/office/drawing/2016/5/13/chartex" xmlns:cx8="http://schemas.microsoft.com/office/drawing/2016/5/14/chartex" xmlns:mc="http://schemas.openxmlformats.org/markup-compatibility/2006" xmlns:aink="http://schemas.microsoft.com/office/drawing/2016/ink" xmlns:am3d="http://schemas.microsoft.com/office/drawing/2017/model3d" xmlns:o="urn:schemas-microsoft-com:office:office" xmlns:oel="http://schemas.microsoft.com/office/2019/extlst" xmlns:v="urn:schemas-microsoft-com:vml" xmlns:wp14="http://schemas.microsoft.com/office/word/2010/wordprocessingDrawing" xmlns:w10="urn:schemas-microsoft-com:office:word" xmlns:w="http://schemas.openxmlformats.org/wordprocessingml/2006/main" xmlns:w14="http://schemas.microsoft.com/office/word/2010/wordml" xmlns:w15="http://schemas.microsoft.com/office/word/2012/wordml" xmlns:w16cex="http://schemas.microsoft.com/office/word/2018/wordml/cex" xmlns:w16cid="http://schemas.microsoft.com/office/word/2016/wordml/cid" xmlns:w16="http://schemas.microsoft.com/office/word/2018/wordml" xmlns:w16du="http://schemas.microsoft.com/office/word/2023/wordml/word16du" xmlns:w16sdtdh="http://schemas.microsoft.com/office/word/2020/wordml/sdtdatahash" xmlns:w16se="http://schemas.microsoft.com/office/word/2015/wordml/symex" xmlns:wpg="http://schemas.microsoft.com/office/word/2010/wordprocessingGroup" xmlns:wpi="http://schemas.microsoft.com/office/word/2010/wordprocessingInk" xmlns:wps="http://schemas.microsoft.com/office/word/2010/wordprocessingShape" xmlns:a14="http://schemas.microsoft.com/office/drawing/2010/main" val="0"/>
                         </a:ext>
                       </a:extLst>
                     </a:blip>
@@ -20894,10 +21709,10 @@
                     </pic:cNvPicPr>
                   </pic:nvPicPr>
                   <pic:blipFill rotWithShape="1">
-                    <a:blip r:embed="rId18">
+                    <a:blip r:embed="rId28">
                       <a:extLst>
                         <a:ext uri="{28A0092B-C50C-407E-A947-70E740481C1C}">
-                          <a14:useLocalDpi xmlns:a14="http://schemas.microsoft.com/office/drawing/2010/main" xmlns:wps="http://schemas.microsoft.com/office/word/2010/wordprocessingShape" xmlns:wpi="http://schemas.microsoft.com/office/word/2010/wordprocessingInk" xmlns:wpg="http://schemas.microsoft.com/office/word/2010/wordprocessingGroup" xmlns:w16se="http://schemas.microsoft.com/office/word/2015/wordml/symex" xmlns:w16sdtdh="http://schemas.microsoft.com/office/word/2020/wordml/sdtdatahash" xmlns:w16du="http://schemas.microsoft.com/office/word/2023/wordml/word16du" xmlns:w16="http://schemas.microsoft.com/office/word/2018/wordml" xmlns:w16cid="http://schemas.microsoft.com/office/word/2016/wordml/cid" xmlns:w16cex="http://schemas.microsoft.com/office/word/2018/wordml/cex" xmlns:w15="http://schemas.microsoft.com/office/word/2012/wordml" xmlns:w14="http://schemas.microsoft.com/office/word/2010/wordml" xmlns:w="http://schemas.openxmlformats.org/wordprocessingml/2006/main" xmlns:w10="urn:schemas-microsoft-com:office:word" xmlns:wp14="http://schemas.microsoft.com/office/word/2010/wordprocessingDrawing" xmlns:v="urn:schemas-microsoft-com:vml" xmlns:oel="http://schemas.microsoft.com/office/2019/extlst" xmlns:o="urn:schemas-microsoft-com:office:office" xmlns:am3d="http://schemas.microsoft.com/office/drawing/2017/model3d" xmlns:aink="http://schemas.microsoft.com/office/drawing/2016/ink" xmlns:mc="http://schemas.openxmlformats.org/markup-compatibility/2006" xmlns:cx8="http://schemas.microsoft.com/office/drawing/2016/5/14/chartex" xmlns:cx7="http://schemas.microsoft.com/office/drawing/2016/5/13/chartex" xmlns:cx6="http://schemas.microsoft.com/office/drawing/2016/5/12/chartex" xmlns:cx5="http://schemas.microsoft.com/office/drawing/2016/5/11/chartex" xmlns:cx4="http://schemas.microsoft.com/office/drawing/2016/5/10/chartex" xmlns:cx3="http://schemas.microsoft.com/office/drawing/2016/5/9/chartex" xmlns:cx2="http://schemas.microsoft.com/office/drawing/2015/10/21/chartex" xmlns:cx1="http://schemas.microsoft.com/office/drawing/2015/9/8/chartex" xmlns:cx="http://schemas.microsoft.com/office/drawing/2014/chartex" xmlns:wpc="http://schemas.microsoft.com/office/word/2010/wordprocessingCanvas" xmlns="" val="0"/>
+                          <a14:useLocalDpi xmlns="" xmlns:wpc="http://schemas.microsoft.com/office/word/2010/wordprocessingCanvas" xmlns:cx="http://schemas.microsoft.com/office/drawing/2014/chartex" xmlns:cx1="http://schemas.microsoft.com/office/drawing/2015/9/8/chartex" xmlns:cx2="http://schemas.microsoft.com/office/drawing/2015/10/21/chartex" xmlns:cx3="http://schemas.microsoft.com/office/drawing/2016/5/9/chartex" xmlns:cx4="http://schemas.microsoft.com/office/drawing/2016/5/10/chartex" xmlns:cx5="http://schemas.microsoft.com/office/drawing/2016/5/11/chartex" xmlns:cx6="http://schemas.microsoft.com/office/drawing/2016/5/12/chartex" xmlns:cx7="http://schemas.microsoft.com/office/drawing/2016/5/13/chartex" xmlns:cx8="http://schemas.microsoft.com/office/drawing/2016/5/14/chartex" xmlns:mc="http://schemas.openxmlformats.org/markup-compatibility/2006" xmlns:aink="http://schemas.microsoft.com/office/drawing/2016/ink" xmlns:am3d="http://schemas.microsoft.com/office/drawing/2017/model3d" xmlns:o="urn:schemas-microsoft-com:office:office" xmlns:oel="http://schemas.microsoft.com/office/2019/extlst" xmlns:v="urn:schemas-microsoft-com:vml" xmlns:wp14="http://schemas.microsoft.com/office/word/2010/wordprocessingDrawing" xmlns:w10="urn:schemas-microsoft-com:office:word" xmlns:w="http://schemas.openxmlformats.org/wordprocessingml/2006/main" xmlns:w14="http://schemas.microsoft.com/office/word/2010/wordml" xmlns:w15="http://schemas.microsoft.com/office/word/2012/wordml" xmlns:w16cex="http://schemas.microsoft.com/office/word/2018/wordml/cex" xmlns:w16cid="http://schemas.microsoft.com/office/word/2016/wordml/cid" xmlns:w16="http://schemas.microsoft.com/office/word/2018/wordml" xmlns:w16du="http://schemas.microsoft.com/office/word/2023/wordml/word16du" xmlns:w16sdtdh="http://schemas.microsoft.com/office/word/2020/wordml/sdtdatahash" xmlns:w16se="http://schemas.microsoft.com/office/word/2015/wordml/symex" xmlns:wpg="http://schemas.microsoft.com/office/word/2010/wordprocessingGroup" xmlns:wpi="http://schemas.microsoft.com/office/word/2010/wordprocessingInk" xmlns:wps="http://schemas.microsoft.com/office/word/2010/wordprocessingShape" xmlns:a14="http://schemas.microsoft.com/office/drawing/2010/main" val="0"/>
                         </a:ext>
                       </a:extLst>
                     </a:blip>
@@ -20918,7 +21733,7 @@
                     </a:ln>
                     <a:extLst>
                       <a:ext uri="{53640926-AAD7-44D8-BBD7-CCE9431645EC}">
-                        <a14:shadowObscured xmlns:a14="http://schemas.microsoft.com/office/drawing/2010/main" xmlns:wps="http://schemas.microsoft.com/office/word/2010/wordprocessingShape" xmlns:wpi="http://schemas.microsoft.com/office/word/2010/wordprocessingInk" xmlns:wpg="http://schemas.microsoft.com/office/word/2010/wordprocessingGroup" xmlns:w16se="http://schemas.microsoft.com/office/word/2015/wordml/symex" xmlns:w16sdtdh="http://schemas.microsoft.com/office/word/2020/wordml/sdtdatahash" xmlns:w16du="http://schemas.microsoft.com/office/word/2023/wordml/word16du" xmlns:w16="http://schemas.microsoft.com/office/word/2018/wordml" xmlns:w16cid="http://schemas.microsoft.com/office/word/2016/wordml/cid" xmlns:w16cex="http://schemas.microsoft.com/office/word/2018/wordml/cex" xmlns:w15="http://schemas.microsoft.com/office/word/2012/wordml" xmlns:w14="http://schemas.microsoft.com/office/word/2010/wordml" xmlns:w="http://schemas.openxmlformats.org/wordprocessingml/2006/main" xmlns:w10="urn:schemas-microsoft-com:office:word" xmlns:wp14="http://schemas.microsoft.com/office/word/2010/wordprocessingDrawing" xmlns:v="urn:schemas-microsoft-com:vml" xmlns:oel="http://schemas.microsoft.com/office/2019/extlst" xmlns:o="urn:schemas-microsoft-com:office:office" xmlns:am3d="http://schemas.microsoft.com/office/drawing/2017/model3d" xmlns:aink="http://schemas.microsoft.com/office/drawing/2016/ink" xmlns:mc="http://schemas.openxmlformats.org/markup-compatibility/2006" xmlns:cx8="http://schemas.microsoft.com/office/drawing/2016/5/14/chartex" xmlns:cx7="http://schemas.microsoft.com/office/drawing/2016/5/13/chartex" xmlns:cx6="http://schemas.microsoft.com/office/drawing/2016/5/12/chartex" xmlns:cx5="http://schemas.microsoft.com/office/drawing/2016/5/11/chartex" xmlns:cx4="http://schemas.microsoft.com/office/drawing/2016/5/10/chartex" xmlns:cx3="http://schemas.microsoft.com/office/drawing/2016/5/9/chartex" xmlns:cx2="http://schemas.microsoft.com/office/drawing/2015/10/21/chartex" xmlns:cx1="http://schemas.microsoft.com/office/drawing/2015/9/8/chartex" xmlns:cx="http://schemas.microsoft.com/office/drawing/2014/chartex" xmlns:wpc="http://schemas.microsoft.com/office/word/2010/wordprocessingCanvas" xmlns=""/>
+                        <a14:shadowObscured xmlns="" xmlns:wpc="http://schemas.microsoft.com/office/word/2010/wordprocessingCanvas" xmlns:cx="http://schemas.microsoft.com/office/drawing/2014/chartex" xmlns:cx1="http://schemas.microsoft.com/office/drawing/2015/9/8/chartex" xmlns:cx2="http://schemas.microsoft.com/office/drawing/2015/10/21/chartex" xmlns:cx3="http://schemas.microsoft.com/office/drawing/2016/5/9/chartex" xmlns:cx4="http://schemas.microsoft.com/office/drawing/2016/5/10/chartex" xmlns:cx5="http://schemas.microsoft.com/office/drawing/2016/5/11/chartex" xmlns:cx6="http://schemas.microsoft.com/office/drawing/2016/5/12/chartex" xmlns:cx7="http://schemas.microsoft.com/office/drawing/2016/5/13/chartex" xmlns:cx8="http://schemas.microsoft.com/office/drawing/2016/5/14/chartex" xmlns:mc="http://schemas.openxmlformats.org/markup-compatibility/2006" xmlns:aink="http://schemas.microsoft.com/office/drawing/2016/ink" xmlns:am3d="http://schemas.microsoft.com/office/drawing/2017/model3d" xmlns:o="urn:schemas-microsoft-com:office:office" xmlns:oel="http://schemas.microsoft.com/office/2019/extlst" xmlns:v="urn:schemas-microsoft-com:vml" xmlns:wp14="http://schemas.microsoft.com/office/word/2010/wordprocessingDrawing" xmlns:w10="urn:schemas-microsoft-com:office:word" xmlns:w="http://schemas.openxmlformats.org/wordprocessingml/2006/main" xmlns:w14="http://schemas.microsoft.com/office/word/2010/wordml" xmlns:w15="http://schemas.microsoft.com/office/word/2012/wordml" xmlns:w16cex="http://schemas.microsoft.com/office/word/2018/wordml/cex" xmlns:w16cid="http://schemas.microsoft.com/office/word/2016/wordml/cid" xmlns:w16="http://schemas.microsoft.com/office/word/2018/wordml" xmlns:w16du="http://schemas.microsoft.com/office/word/2023/wordml/word16du" xmlns:w16sdtdh="http://schemas.microsoft.com/office/word/2020/wordml/sdtdatahash" xmlns:w16se="http://schemas.microsoft.com/office/word/2015/wordml/symex" xmlns:wpg="http://schemas.microsoft.com/office/word/2010/wordprocessingGroup" xmlns:wpi="http://schemas.microsoft.com/office/word/2010/wordprocessingInk" xmlns:wps="http://schemas.microsoft.com/office/word/2010/wordprocessingShape" xmlns:a14="http://schemas.microsoft.com/office/drawing/2010/main"/>
                       </a:ext>
                     </a:extLst>
                   </pic:spPr>
@@ -23931,7 +24746,7 @@
                     <a:blip r:embed="rId8" cstate="print">
                       <a:extLst>
                         <a:ext uri="{28A0092B-C50C-407E-A947-70E740481C1C}">
-                          <a14:useLocalDpi xmlns:a14="http://schemas.microsoft.com/office/drawing/2010/main" xmlns:wps="http://schemas.microsoft.com/office/word/2010/wordprocessingShape" xmlns:wpi="http://schemas.microsoft.com/office/word/2010/wordprocessingInk" xmlns:wpg="http://schemas.microsoft.com/office/word/2010/wordprocessingGroup" xmlns:w16se="http://schemas.microsoft.com/office/word/2015/wordml/symex" xmlns:w16sdtdh="http://schemas.microsoft.com/office/word/2020/wordml/sdtdatahash" xmlns:w16du="http://schemas.microsoft.com/office/word/2023/wordml/word16du" xmlns:w16="http://schemas.microsoft.com/office/word/2018/wordml" xmlns:w16cid="http://schemas.microsoft.com/office/word/2016/wordml/cid" xmlns:w16cex="http://schemas.microsoft.com/office/word/2018/wordml/cex" xmlns:w15="http://schemas.microsoft.com/office/word/2012/wordml" xmlns:w14="http://schemas.microsoft.com/office/word/2010/wordml" xmlns:w="http://schemas.openxmlformats.org/wordprocessingml/2006/main" xmlns:w10="urn:schemas-microsoft-com:office:word" xmlns:wp14="http://schemas.microsoft.com/office/word/2010/wordprocessingDrawing" xmlns:v="urn:schemas-microsoft-com:vml" xmlns:oel="http://schemas.microsoft.com/office/2019/extlst" xmlns:o="urn:schemas-microsoft-com:office:office" xmlns:am3d="http://schemas.microsoft.com/office/drawing/2017/model3d" xmlns:aink="http://schemas.microsoft.com/office/drawing/2016/ink" xmlns:mc="http://schemas.openxmlformats.org/markup-compatibility/2006" xmlns:cx8="http://schemas.microsoft.com/office/drawing/2016/5/14/chartex" xmlns:cx7="http://schemas.microsoft.com/office/drawing/2016/5/13/chartex" xmlns:cx6="http://schemas.microsoft.com/office/drawing/2016/5/12/chartex" xmlns:cx5="http://schemas.microsoft.com/office/drawing/2016/5/11/chartex" xmlns:cx4="http://schemas.microsoft.com/office/drawing/2016/5/10/chartex" xmlns:cx3="http://schemas.microsoft.com/office/drawing/2016/5/9/chartex" xmlns:cx2="http://schemas.microsoft.com/office/drawing/2015/10/21/chartex" xmlns:cx1="http://schemas.microsoft.com/office/drawing/2015/9/8/chartex" xmlns:cx="http://schemas.microsoft.com/office/drawing/2014/chartex" xmlns:wpc="http://schemas.microsoft.com/office/word/2010/wordprocessingCanvas" xmlns="" val="0"/>
+                          <a14:useLocalDpi xmlns="" xmlns:wpc="http://schemas.microsoft.com/office/word/2010/wordprocessingCanvas" xmlns:cx="http://schemas.microsoft.com/office/drawing/2014/chartex" xmlns:cx1="http://schemas.microsoft.com/office/drawing/2015/9/8/chartex" xmlns:cx2="http://schemas.microsoft.com/office/drawing/2015/10/21/chartex" xmlns:cx3="http://schemas.microsoft.com/office/drawing/2016/5/9/chartex" xmlns:cx4="http://schemas.microsoft.com/office/drawing/2016/5/10/chartex" xmlns:cx5="http://schemas.microsoft.com/office/drawing/2016/5/11/chartex" xmlns:cx6="http://schemas.microsoft.com/office/drawing/2016/5/12/chartex" xmlns:cx7="http://schemas.microsoft.com/office/drawing/2016/5/13/chartex" xmlns:cx8="http://schemas.microsoft.com/office/drawing/2016/5/14/chartex" xmlns:mc="http://schemas.openxmlformats.org/markup-compatibility/2006" xmlns:aink="http://schemas.microsoft.com/office/drawing/2016/ink" xmlns:am3d="http://schemas.microsoft.com/office/drawing/2017/model3d" xmlns:o="urn:schemas-microsoft-com:office:office" xmlns:oel="http://schemas.microsoft.com/office/2019/extlst" xmlns:v="urn:schemas-microsoft-com:vml" xmlns:wp14="http://schemas.microsoft.com/office/word/2010/wordprocessingDrawing" xmlns:w10="urn:schemas-microsoft-com:office:word" xmlns:w="http://schemas.openxmlformats.org/wordprocessingml/2006/main" xmlns:w14="http://schemas.microsoft.com/office/word/2010/wordml" xmlns:w15="http://schemas.microsoft.com/office/word/2012/wordml" xmlns:w16cex="http://schemas.microsoft.com/office/word/2018/wordml/cex" xmlns:w16cid="http://schemas.microsoft.com/office/word/2016/wordml/cid" xmlns:w16="http://schemas.microsoft.com/office/word/2018/wordml" xmlns:w16du="http://schemas.microsoft.com/office/word/2023/wordml/word16du" xmlns:w16sdtdh="http://schemas.microsoft.com/office/word/2020/wordml/sdtdatahash" xmlns:w16se="http://schemas.microsoft.com/office/word/2015/wordml/symex" xmlns:wpg="http://schemas.microsoft.com/office/word/2010/wordprocessingGroup" xmlns:wpi="http://schemas.microsoft.com/office/word/2010/wordprocessingInk" xmlns:wps="http://schemas.microsoft.com/office/word/2010/wordprocessingShape" xmlns:a14="http://schemas.microsoft.com/office/drawing/2010/main" val="0"/>
                         </a:ext>
                       </a:extLst>
                     </a:blip>
@@ -24334,10 +25149,10 @@
                     </pic:cNvPicPr>
                   </pic:nvPicPr>
                   <pic:blipFill>
-                    <a:blip r:embed="rId19" cstate="print">
+                    <a:blip r:embed="rId29" cstate="print">
                       <a:extLst>
                         <a:ext uri="{28A0092B-C50C-407E-A947-70E740481C1C}">
-                          <a14:useLocalDpi xmlns:a14="http://schemas.microsoft.com/office/drawing/2010/main" xmlns:wps="http://schemas.microsoft.com/office/word/2010/wordprocessingShape" xmlns:wpi="http://schemas.microsoft.com/office/word/2010/wordprocessingInk" xmlns:wpg="http://schemas.microsoft.com/office/word/2010/wordprocessingGroup" xmlns:w16se="http://schemas.microsoft.com/office/word/2015/wordml/symex" xmlns:w16sdtdh="http://schemas.microsoft.com/office/word/2020/wordml/sdtdatahash" xmlns:w16du="http://schemas.microsoft.com/office/word/2023/wordml/word16du" xmlns:w16="http://schemas.microsoft.com/office/word/2018/wordml" xmlns:w16cid="http://schemas.microsoft.com/office/word/2016/wordml/cid" xmlns:w16cex="http://schemas.microsoft.com/office/word/2018/wordml/cex" xmlns:w15="http://schemas.microsoft.com/office/word/2012/wordml" xmlns:w14="http://schemas.microsoft.com/office/word/2010/wordml" xmlns:w="http://schemas.openxmlformats.org/wordprocessingml/2006/main" xmlns:w10="urn:schemas-microsoft-com:office:word" xmlns:wp14="http://schemas.microsoft.com/office/word/2010/wordprocessingDrawing" xmlns:v="urn:schemas-microsoft-com:vml" xmlns:oel="http://schemas.microsoft.com/office/2019/extlst" xmlns:o="urn:schemas-microsoft-com:office:office" xmlns:am3d="http://schemas.microsoft.com/office/drawing/2017/model3d" xmlns:aink="http://schemas.microsoft.com/office/drawing/2016/ink" xmlns:mc="http://schemas.openxmlformats.org/markup-compatibility/2006" xmlns:cx8="http://schemas.microsoft.com/office/drawing/2016/5/14/chartex" xmlns:cx7="http://schemas.microsoft.com/office/drawing/2016/5/13/chartex" xmlns:cx6="http://schemas.microsoft.com/office/drawing/2016/5/12/chartex" xmlns:cx5="http://schemas.microsoft.com/office/drawing/2016/5/11/chartex" xmlns:cx4="http://schemas.microsoft.com/office/drawing/2016/5/10/chartex" xmlns:cx3="http://schemas.microsoft.com/office/drawing/2016/5/9/chartex" xmlns:cx2="http://schemas.microsoft.com/office/drawing/2015/10/21/chartex" xmlns:cx1="http://schemas.microsoft.com/office/drawing/2015/9/8/chartex" xmlns:cx="http://schemas.microsoft.com/office/drawing/2014/chartex" xmlns:wpc="http://schemas.microsoft.com/office/word/2010/wordprocessingCanvas" xmlns="" val="0"/>
+                          <a14:useLocalDpi xmlns="" xmlns:wpc="http://schemas.microsoft.com/office/word/2010/wordprocessingCanvas" xmlns:cx="http://schemas.microsoft.com/office/drawing/2014/chartex" xmlns:cx1="http://schemas.microsoft.com/office/drawing/2015/9/8/chartex" xmlns:cx2="http://schemas.microsoft.com/office/drawing/2015/10/21/chartex" xmlns:cx3="http://schemas.microsoft.com/office/drawing/2016/5/9/chartex" xmlns:cx4="http://schemas.microsoft.com/office/drawing/2016/5/10/chartex" xmlns:cx5="http://schemas.microsoft.com/office/drawing/2016/5/11/chartex" xmlns:cx6="http://schemas.microsoft.com/office/drawing/2016/5/12/chartex" xmlns:cx7="http://schemas.microsoft.com/office/drawing/2016/5/13/chartex" xmlns:cx8="http://schemas.microsoft.com/office/drawing/2016/5/14/chartex" xmlns:mc="http://schemas.openxmlformats.org/markup-compatibility/2006" xmlns:aink="http://schemas.microsoft.com/office/drawing/2016/ink" xmlns:am3d="http://schemas.microsoft.com/office/drawing/2017/model3d" xmlns:o="urn:schemas-microsoft-com:office:office" xmlns:oel="http://schemas.microsoft.com/office/2019/extlst" xmlns:v="urn:schemas-microsoft-com:vml" xmlns:wp14="http://schemas.microsoft.com/office/word/2010/wordprocessingDrawing" xmlns:w10="urn:schemas-microsoft-com:office:word" xmlns:w="http://schemas.openxmlformats.org/wordprocessingml/2006/main" xmlns:w14="http://schemas.microsoft.com/office/word/2010/wordml" xmlns:w15="http://schemas.microsoft.com/office/word/2012/wordml" xmlns:w16cex="http://schemas.microsoft.com/office/word/2018/wordml/cex" xmlns:w16cid="http://schemas.microsoft.com/office/word/2016/wordml/cid" xmlns:w16="http://schemas.microsoft.com/office/word/2018/wordml" xmlns:w16du="http://schemas.microsoft.com/office/word/2023/wordml/word16du" xmlns:w16sdtdh="http://schemas.microsoft.com/office/word/2020/wordml/sdtdatahash" xmlns:w16se="http://schemas.microsoft.com/office/word/2015/wordml/symex" xmlns:wpg="http://schemas.microsoft.com/office/word/2010/wordprocessingGroup" xmlns:wpi="http://schemas.microsoft.com/office/word/2010/wordprocessingInk" xmlns:wps="http://schemas.microsoft.com/office/word/2010/wordprocessingShape" xmlns:a14="http://schemas.microsoft.com/office/drawing/2010/main" val="0"/>
                         </a:ext>
                       </a:extLst>
                     </a:blip>
@@ -24572,11 +25387,11 @@
                     </pic:cNvPicPr>
                   </pic:nvPicPr>
                   <pic:blipFill rotWithShape="1">
-                    <a:blip r:embed="rId20">
+                    <a:blip r:embed="rId30">
                       <a:extLst>
                         <a:ext uri="{BEBA8EAE-BF5A-486C-A8C5-ECC9F3942E4B}">
-                          <a14:imgProps xmlns:a14="http://schemas.microsoft.com/office/drawing/2010/main" xmlns:wps="http://schemas.microsoft.com/office/word/2010/wordprocessingShape" xmlns:wpi="http://schemas.microsoft.com/office/word/2010/wordprocessingInk" xmlns:wpg="http://schemas.microsoft.com/office/word/2010/wordprocessingGroup" xmlns:w16se="http://schemas.microsoft.com/office/word/2015/wordml/symex" xmlns:w16sdtdh="http://schemas.microsoft.com/office/word/2020/wordml/sdtdatahash" xmlns:w16du="http://schemas.microsoft.com/office/word/2023/wordml/word16du" xmlns:w16="http://schemas.microsoft.com/office/word/2018/wordml" xmlns:w16cid="http://schemas.microsoft.com/office/word/2016/wordml/cid" xmlns:w16cex="http://schemas.microsoft.com/office/word/2018/wordml/cex" xmlns:w15="http://schemas.microsoft.com/office/word/2012/wordml" xmlns:w14="http://schemas.microsoft.com/office/word/2010/wordml" xmlns:w="http://schemas.openxmlformats.org/wordprocessingml/2006/main" xmlns:w10="urn:schemas-microsoft-com:office:word" xmlns:wp14="http://schemas.microsoft.com/office/word/2010/wordprocessingDrawing" xmlns:v="urn:schemas-microsoft-com:vml" xmlns:oel="http://schemas.microsoft.com/office/2019/extlst" xmlns:o="urn:schemas-microsoft-com:office:office" xmlns:am3d="http://schemas.microsoft.com/office/drawing/2017/model3d" xmlns:aink="http://schemas.microsoft.com/office/drawing/2016/ink" xmlns:mc="http://schemas.openxmlformats.org/markup-compatibility/2006" xmlns:cx8="http://schemas.microsoft.com/office/drawing/2016/5/14/chartex" xmlns:cx7="http://schemas.microsoft.com/office/drawing/2016/5/13/chartex" xmlns:cx6="http://schemas.microsoft.com/office/drawing/2016/5/12/chartex" xmlns:cx5="http://schemas.microsoft.com/office/drawing/2016/5/11/chartex" xmlns:cx4="http://schemas.microsoft.com/office/drawing/2016/5/10/chartex" xmlns:cx3="http://schemas.microsoft.com/office/drawing/2016/5/9/chartex" xmlns:cx2="http://schemas.microsoft.com/office/drawing/2015/10/21/chartex" xmlns:cx1="http://schemas.microsoft.com/office/drawing/2015/9/8/chartex" xmlns:cx="http://schemas.microsoft.com/office/drawing/2014/chartex" xmlns:wpc="http://schemas.microsoft.com/office/word/2010/wordprocessingCanvas" xmlns="">
-                            <a14:imgLayer r:embed="rId21">
+                          <a14:imgProps xmlns="" xmlns:wpc="http://schemas.microsoft.com/office/word/2010/wordprocessingCanvas" xmlns:cx="http://schemas.microsoft.com/office/drawing/2014/chartex" xmlns:cx1="http://schemas.microsoft.com/office/drawing/2015/9/8/chartex" xmlns:cx2="http://schemas.microsoft.com/office/drawing/2015/10/21/chartex" xmlns:cx3="http://schemas.microsoft.com/office/drawing/2016/5/9/chartex" xmlns:cx4="http://schemas.microsoft.com/office/drawing/2016/5/10/chartex" xmlns:cx5="http://schemas.microsoft.com/office/drawing/2016/5/11/chartex" xmlns:cx6="http://schemas.microsoft.com/office/drawing/2016/5/12/chartex" xmlns:cx7="http://schemas.microsoft.com/office/drawing/2016/5/13/chartex" xmlns:cx8="http://schemas.microsoft.com/office/drawing/2016/5/14/chartex" xmlns:mc="http://schemas.openxmlformats.org/markup-compatibility/2006" xmlns:aink="http://schemas.microsoft.com/office/drawing/2016/ink" xmlns:am3d="http://schemas.microsoft.com/office/drawing/2017/model3d" xmlns:o="urn:schemas-microsoft-com:office:office" xmlns:oel="http://schemas.microsoft.com/office/2019/extlst" xmlns:v="urn:schemas-microsoft-com:vml" xmlns:wp14="http://schemas.microsoft.com/office/word/2010/wordprocessingDrawing" xmlns:w10="urn:schemas-microsoft-com:office:word" xmlns:w="http://schemas.openxmlformats.org/wordprocessingml/2006/main" xmlns:w14="http://schemas.microsoft.com/office/word/2010/wordml" xmlns:w15="http://schemas.microsoft.com/office/word/2012/wordml" xmlns:w16cex="http://schemas.microsoft.com/office/word/2018/wordml/cex" xmlns:w16cid="http://schemas.microsoft.com/office/word/2016/wordml/cid" xmlns:w16="http://schemas.microsoft.com/office/word/2018/wordml" xmlns:w16du="http://schemas.microsoft.com/office/word/2023/wordml/word16du" xmlns:w16sdtdh="http://schemas.microsoft.com/office/word/2020/wordml/sdtdatahash" xmlns:w16se="http://schemas.microsoft.com/office/word/2015/wordml/symex" xmlns:wpg="http://schemas.microsoft.com/office/word/2010/wordprocessingGroup" xmlns:wpi="http://schemas.microsoft.com/office/word/2010/wordprocessingInk" xmlns:wps="http://schemas.microsoft.com/office/word/2010/wordprocessingShape" xmlns:a14="http://schemas.microsoft.com/office/drawing/2010/main">
+                            <a14:imgLayer r:embed="rId31">
                               <a14:imgEffect>
                                 <a14:brightnessContrast bright="20000" contrast="-40000"/>
                               </a14:imgEffect>
@@ -24584,7 +25399,7 @@
                           </a14:imgProps>
                         </a:ext>
                         <a:ext uri="{28A0092B-C50C-407E-A947-70E740481C1C}">
-                          <a14:useLocalDpi xmlns:a14="http://schemas.microsoft.com/office/drawing/2010/main" xmlns:wps="http://schemas.microsoft.com/office/word/2010/wordprocessingShape" xmlns:wpi="http://schemas.microsoft.com/office/word/2010/wordprocessingInk" xmlns:wpg="http://schemas.microsoft.com/office/word/2010/wordprocessingGroup" xmlns:w16se="http://schemas.microsoft.com/office/word/2015/wordml/symex" xmlns:w16sdtdh="http://schemas.microsoft.com/office/word/2020/wordml/sdtdatahash" xmlns:w16du="http://schemas.microsoft.com/office/word/2023/wordml/word16du" xmlns:w16="http://schemas.microsoft.com/office/word/2018/wordml" xmlns:w16cid="http://schemas.microsoft.com/office/word/2016/wordml/cid" xmlns:w16cex="http://schemas.microsoft.com/office/word/2018/wordml/cex" xmlns:w15="http://schemas.microsoft.com/office/word/2012/wordml" xmlns:w14="http://schemas.microsoft.com/office/word/2010/wordml" xmlns:w="http://schemas.openxmlformats.org/wordprocessingml/2006/main" xmlns:w10="urn:schemas-microsoft-com:office:word" xmlns:wp14="http://schemas.microsoft.com/office/word/2010/wordprocessingDrawing" xmlns:v="urn:schemas-microsoft-com:vml" xmlns:oel="http://schemas.microsoft.com/office/2019/extlst" xmlns:o="urn:schemas-microsoft-com:office:office" xmlns:am3d="http://schemas.microsoft.com/office/drawing/2017/model3d" xmlns:aink="http://schemas.microsoft.com/office/drawing/2016/ink" xmlns:mc="http://schemas.openxmlformats.org/markup-compatibility/2006" xmlns:cx8="http://schemas.microsoft.com/office/drawing/2016/5/14/chartex" xmlns:cx7="http://schemas.microsoft.com/office/drawing/2016/5/13/chartex" xmlns:cx6="http://schemas.microsoft.com/office/drawing/2016/5/12/chartex" xmlns:cx5="http://schemas.microsoft.com/office/drawing/2016/5/11/chartex" xmlns:cx4="http://schemas.microsoft.com/office/drawing/2016/5/10/chartex" xmlns:cx3="http://schemas.microsoft.com/office/drawing/2016/5/9/chartex" xmlns:cx2="http://schemas.microsoft.com/office/drawing/2015/10/21/chartex" xmlns:cx1="http://schemas.microsoft.com/office/drawing/2015/9/8/chartex" xmlns:cx="http://schemas.microsoft.com/office/drawing/2014/chartex" xmlns:wpc="http://schemas.microsoft.com/office/word/2010/wordprocessingCanvas" xmlns="" val="0"/>
+                          <a14:useLocalDpi xmlns="" xmlns:wpc="http://schemas.microsoft.com/office/word/2010/wordprocessingCanvas" xmlns:cx="http://schemas.microsoft.com/office/drawing/2014/chartex" xmlns:cx1="http://schemas.microsoft.com/office/drawing/2015/9/8/chartex" xmlns:cx2="http://schemas.microsoft.com/office/drawing/2015/10/21/chartex" xmlns:cx3="http://schemas.microsoft.com/office/drawing/2016/5/9/chartex" xmlns:cx4="http://schemas.microsoft.com/office/drawing/2016/5/10/chartex" xmlns:cx5="http://schemas.microsoft.com/office/drawing/2016/5/11/chartex" xmlns:cx6="http://schemas.microsoft.com/office/drawing/2016/5/12/chartex" xmlns:cx7="http://schemas.microsoft.com/office/drawing/2016/5/13/chartex" xmlns:cx8="http://schemas.microsoft.com/office/drawing/2016/5/14/chartex" xmlns:mc="http://schemas.openxmlformats.org/markup-compatibility/2006" xmlns:aink="http://schemas.microsoft.com/office/drawing/2016/ink" xmlns:am3d="http://schemas.microsoft.com/office/drawing/2017/model3d" xmlns:o="urn:schemas-microsoft-com:office:office" xmlns:oel="http://schemas.microsoft.com/office/2019/extlst" xmlns:v="urn:schemas-microsoft-com:vml" xmlns:wp14="http://schemas.microsoft.com/office/word/2010/wordprocessingDrawing" xmlns:w10="urn:schemas-microsoft-com:office:word" xmlns:w="http://schemas.openxmlformats.org/wordprocessingml/2006/main" xmlns:w14="http://schemas.microsoft.com/office/word/2010/wordml" xmlns:w15="http://schemas.microsoft.com/office/word/2012/wordml" xmlns:w16cex="http://schemas.microsoft.com/office/word/2018/wordml/cex" xmlns:w16cid="http://schemas.microsoft.com/office/word/2016/wordml/cid" xmlns:w16="http://schemas.microsoft.com/office/word/2018/wordml" xmlns:w16du="http://schemas.microsoft.com/office/word/2023/wordml/word16du" xmlns:w16sdtdh="http://schemas.microsoft.com/office/word/2020/wordml/sdtdatahash" xmlns:w16se="http://schemas.microsoft.com/office/word/2015/wordml/symex" xmlns:wpg="http://schemas.microsoft.com/office/word/2010/wordprocessingGroup" xmlns:wpi="http://schemas.microsoft.com/office/word/2010/wordprocessingInk" xmlns:wps="http://schemas.microsoft.com/office/word/2010/wordprocessingShape" xmlns:a14="http://schemas.microsoft.com/office/drawing/2010/main" val="0"/>
                         </a:ext>
                       </a:extLst>
                     </a:blip>
@@ -24605,7 +25420,7 @@
                     </a:ln>
                     <a:extLst>
                       <a:ext uri="{53640926-AAD7-44D8-BBD7-CCE9431645EC}">
-                        <a14:shadowObscured xmlns:a14="http://schemas.microsoft.com/office/drawing/2010/main" xmlns:wps="http://schemas.microsoft.com/office/word/2010/wordprocessingShape" xmlns:wpi="http://schemas.microsoft.com/office/word/2010/wordprocessingInk" xmlns:wpg="http://schemas.microsoft.com/office/word/2010/wordprocessingGroup" xmlns:w16se="http://schemas.microsoft.com/office/word/2015/wordml/symex" xmlns:w16sdtdh="http://schemas.microsoft.com/office/word/2020/wordml/sdtdatahash" xmlns:w16du="http://schemas.microsoft.com/office/word/2023/wordml/word16du" xmlns:w16="http://schemas.microsoft.com/office/word/2018/wordml" xmlns:w16cid="http://schemas.microsoft.com/office/word/2016/wordml/cid" xmlns:w16cex="http://schemas.microsoft.com/office/word/2018/wordml/cex" xmlns:w15="http://schemas.microsoft.com/office/word/2012/wordml" xmlns:w14="http://schemas.microsoft.com/office/word/2010/wordml" xmlns:w="http://schemas.openxmlformats.org/wordprocessingml/2006/main" xmlns:w10="urn:schemas-microsoft-com:office:word" xmlns:wp14="http://schemas.microsoft.com/office/word/2010/wordprocessingDrawing" xmlns:v="urn:schemas-microsoft-com:vml" xmlns:oel="http://schemas.microsoft.com/office/2019/extlst" xmlns:o="urn:schemas-microsoft-com:office:office" xmlns:am3d="http://schemas.microsoft.com/office/drawing/2017/model3d" xmlns:aink="http://schemas.microsoft.com/office/drawing/2016/ink" xmlns:mc="http://schemas.openxmlformats.org/markup-compatibility/2006" xmlns:cx8="http://schemas.microsoft.com/office/drawing/2016/5/14/chartex" xmlns:cx7="http://schemas.microsoft.com/office/drawing/2016/5/13/chartex" xmlns:cx6="http://schemas.microsoft.com/office/drawing/2016/5/12/chartex" xmlns:cx5="http://schemas.microsoft.com/office/drawing/2016/5/11/chartex" xmlns:cx4="http://schemas.microsoft.com/office/drawing/2016/5/10/chartex" xmlns:cx3="http://schemas.microsoft.com/office/drawing/2016/5/9/chartex" xmlns:cx2="http://schemas.microsoft.com/office/drawing/2015/10/21/chartex" xmlns:cx1="http://schemas.microsoft.com/office/drawing/2015/9/8/chartex" xmlns:cx="http://schemas.microsoft.com/office/drawing/2014/chartex" xmlns:wpc="http://schemas.microsoft.com/office/word/2010/wordprocessingCanvas" xmlns=""/>
+                        <a14:shadowObscured xmlns="" xmlns:wpc="http://schemas.microsoft.com/office/word/2010/wordprocessingCanvas" xmlns:cx="http://schemas.microsoft.com/office/drawing/2014/chartex" xmlns:cx1="http://schemas.microsoft.com/office/drawing/2015/9/8/chartex" xmlns:cx2="http://schemas.microsoft.com/office/drawing/2015/10/21/chartex" xmlns:cx3="http://schemas.microsoft.com/office/drawing/2016/5/9/chartex" xmlns:cx4="http://schemas.microsoft.com/office/drawing/2016/5/10/chartex" xmlns:cx5="http://schemas.microsoft.com/office/drawing/2016/5/11/chartex" xmlns:cx6="http://schemas.microsoft.com/office/drawing/2016/5/12/chartex" xmlns:cx7="http://schemas.microsoft.com/office/drawing/2016/5/13/chartex" xmlns:cx8="http://schemas.microsoft.com/office/drawing/2016/5/14/chartex" xmlns:mc="http://schemas.openxmlformats.org/markup-compatibility/2006" xmlns:aink="http://schemas.microsoft.com/office/drawing/2016/ink" xmlns:am3d="http://schemas.microsoft.com/office/drawing/2017/model3d" xmlns:o="urn:schemas-microsoft-com:office:office" xmlns:oel="http://schemas.microsoft.com/office/2019/extlst" xmlns:v="urn:schemas-microsoft-com:vml" xmlns:wp14="http://schemas.microsoft.com/office/word/2010/wordprocessingDrawing" xmlns:w10="urn:schemas-microsoft-com:office:word" xmlns:w="http://schemas.openxmlformats.org/wordprocessingml/2006/main" xmlns:w14="http://schemas.microsoft.com/office/word/2010/wordml" xmlns:w15="http://schemas.microsoft.com/office/word/2012/wordml" xmlns:w16cex="http://schemas.microsoft.com/office/word/2018/wordml/cex" xmlns:w16cid="http://schemas.microsoft.com/office/word/2016/wordml/cid" xmlns:w16="http://schemas.microsoft.com/office/word/2018/wordml" xmlns:w16du="http://schemas.microsoft.com/office/word/2023/wordml/word16du" xmlns:w16sdtdh="http://schemas.microsoft.com/office/word/2020/wordml/sdtdatahash" xmlns:w16se="http://schemas.microsoft.com/office/word/2015/wordml/symex" xmlns:wpg="http://schemas.microsoft.com/office/word/2010/wordprocessingGroup" xmlns:wpi="http://schemas.microsoft.com/office/word/2010/wordprocessingInk" xmlns:wps="http://schemas.microsoft.com/office/word/2010/wordprocessingShape" xmlns:a14="http://schemas.microsoft.com/office/drawing/2010/main"/>
                       </a:ext>
                     </a:extLst>
                   </pic:spPr>
@@ -24673,11 +25488,11 @@
                     </pic:cNvPicPr>
                   </pic:nvPicPr>
                   <pic:blipFill rotWithShape="1">
-                    <a:blip r:embed="rId22">
+                    <a:blip r:embed="rId32">
                       <a:extLst>
                         <a:ext uri="{BEBA8EAE-BF5A-486C-A8C5-ECC9F3942E4B}">
-                          <a14:imgProps xmlns:a14="http://schemas.microsoft.com/office/drawing/2010/main" xmlns:wps="http://schemas.microsoft.com/office/word/2010/wordprocessingShape" xmlns:wpi="http://schemas.microsoft.com/office/word/2010/wordprocessingInk" xmlns:wpg="http://schemas.microsoft.com/office/word/2010/wordprocessingGroup" xmlns:w16se="http://schemas.microsoft.com/office/word/2015/wordml/symex" xmlns:w16sdtdh="http://schemas.microsoft.com/office/word/2020/wordml/sdtdatahash" xmlns:w16du="http://schemas.microsoft.com/office/word/2023/wordml/word16du" xmlns:w16="http://schemas.microsoft.com/office/word/2018/wordml" xmlns:w16cid="http://schemas.microsoft.com/office/word/2016/wordml/cid" xmlns:w16cex="http://schemas.microsoft.com/office/word/2018/wordml/cex" xmlns:w15="http://schemas.microsoft.com/office/word/2012/wordml" xmlns:w14="http://schemas.microsoft.com/office/word/2010/wordml" xmlns:w="http://schemas.openxmlformats.org/wordprocessingml/2006/main" xmlns:w10="urn:schemas-microsoft-com:office:word" xmlns:wp14="http://schemas.microsoft.com/office/word/2010/wordprocessingDrawing" xmlns:v="urn:schemas-microsoft-com:vml" xmlns:oel="http://schemas.microsoft.com/office/2019/extlst" xmlns:o="urn:schemas-microsoft-com:office:office" xmlns:am3d="http://schemas.microsoft.com/office/drawing/2017/model3d" xmlns:aink="http://schemas.microsoft.com/office/drawing/2016/ink" xmlns:mc="http://schemas.openxmlformats.org/markup-compatibility/2006" xmlns:cx8="http://schemas.microsoft.com/office/drawing/2016/5/14/chartex" xmlns:cx7="http://schemas.microsoft.com/office/drawing/2016/5/13/chartex" xmlns:cx6="http://schemas.microsoft.com/office/drawing/2016/5/12/chartex" xmlns:cx5="http://schemas.microsoft.com/office/drawing/2016/5/11/chartex" xmlns:cx4="http://schemas.microsoft.com/office/drawing/2016/5/10/chartex" xmlns:cx3="http://schemas.microsoft.com/office/drawing/2016/5/9/chartex" xmlns:cx2="http://schemas.microsoft.com/office/drawing/2015/10/21/chartex" xmlns:cx1="http://schemas.microsoft.com/office/drawing/2015/9/8/chartex" xmlns:cx="http://schemas.microsoft.com/office/drawing/2014/chartex" xmlns:wpc="http://schemas.microsoft.com/office/word/2010/wordprocessingCanvas" xmlns="">
-                            <a14:imgLayer r:embed="rId23">
+                          <a14:imgProps xmlns="" xmlns:wpc="http://schemas.microsoft.com/office/word/2010/wordprocessingCanvas" xmlns:cx="http://schemas.microsoft.com/office/drawing/2014/chartex" xmlns:cx1="http://schemas.microsoft.com/office/drawing/2015/9/8/chartex" xmlns:cx2="http://schemas.microsoft.com/office/drawing/2015/10/21/chartex" xmlns:cx3="http://schemas.microsoft.com/office/drawing/2016/5/9/chartex" xmlns:cx4="http://schemas.microsoft.com/office/drawing/2016/5/10/chartex" xmlns:cx5="http://schemas.microsoft.com/office/drawing/2016/5/11/chartex" xmlns:cx6="http://schemas.microsoft.com/office/drawing/2016/5/12/chartex" xmlns:cx7="http://schemas.microsoft.com/office/drawing/2016/5/13/chartex" xmlns:cx8="http://schemas.microsoft.com/office/drawing/2016/5/14/chartex" xmlns:mc="http://schemas.openxmlformats.org/markup-compatibility/2006" xmlns:aink="http://schemas.microsoft.com/office/drawing/2016/ink" xmlns:am3d="http://schemas.microsoft.com/office/drawing/2017/model3d" xmlns:o="urn:schemas-microsoft-com:office:office" xmlns:oel="http://schemas.microsoft.com/office/2019/extlst" xmlns:v="urn:schemas-microsoft-com:vml" xmlns:wp14="http://schemas.microsoft.com/office/word/2010/wordprocessingDrawing" xmlns:w10="urn:schemas-microsoft-com:office:word" xmlns:w="http://schemas.openxmlformats.org/wordprocessingml/2006/main" xmlns:w14="http://schemas.microsoft.com/office/word/2010/wordml" xmlns:w15="http://schemas.microsoft.com/office/word/2012/wordml" xmlns:w16cex="http://schemas.microsoft.com/office/word/2018/wordml/cex" xmlns:w16cid="http://schemas.microsoft.com/office/word/2016/wordml/cid" xmlns:w16="http://schemas.microsoft.com/office/word/2018/wordml" xmlns:w16du="http://schemas.microsoft.com/office/word/2023/wordml/word16du" xmlns:w16sdtdh="http://schemas.microsoft.com/office/word/2020/wordml/sdtdatahash" xmlns:w16se="http://schemas.microsoft.com/office/word/2015/wordml/symex" xmlns:wpg="http://schemas.microsoft.com/office/word/2010/wordprocessingGroup" xmlns:wpi="http://schemas.microsoft.com/office/word/2010/wordprocessingInk" xmlns:wps="http://schemas.microsoft.com/office/word/2010/wordprocessingShape" xmlns:a14="http://schemas.microsoft.com/office/drawing/2010/main">
+                            <a14:imgLayer r:embed="rId33">
                               <a14:imgEffect>
                                 <a14:brightnessContrast bright="20000" contrast="-40000"/>
                               </a14:imgEffect>
@@ -24685,7 +25500,7 @@
                           </a14:imgProps>
                         </a:ext>
                         <a:ext uri="{28A0092B-C50C-407E-A947-70E740481C1C}">
-                          <a14:useLocalDpi xmlns:a14="http://schemas.microsoft.com/office/drawing/2010/main" xmlns:wps="http://schemas.microsoft.com/office/word/2010/wordprocessingShape" xmlns:wpi="http://schemas.microsoft.com/office/word/2010/wordprocessingInk" xmlns:wpg="http://schemas.microsoft.com/office/word/2010/wordprocessingGroup" xmlns:w16se="http://schemas.microsoft.com/office/word/2015/wordml/symex" xmlns:w16sdtdh="http://schemas.microsoft.com/office/word/2020/wordml/sdtdatahash" xmlns:w16du="http://schemas.microsoft.com/office/word/2023/wordml/word16du" xmlns:w16="http://schemas.microsoft.com/office/word/2018/wordml" xmlns:w16cid="http://schemas.microsoft.com/office/word/2016/wordml/cid" xmlns:w16cex="http://schemas.microsoft.com/office/word/2018/wordml/cex" xmlns:w15="http://schemas.microsoft.com/office/word/2012/wordml" xmlns:w14="http://schemas.microsoft.com/office/word/2010/wordml" xmlns:w="http://schemas.openxmlformats.org/wordprocessingml/2006/main" xmlns:w10="urn:schemas-microsoft-com:office:word" xmlns:wp14="http://schemas.microsoft.com/office/word/2010/wordprocessingDrawing" xmlns:v="urn:schemas-microsoft-com:vml" xmlns:oel="http://schemas.microsoft.com/office/2019/extlst" xmlns:o="urn:schemas-microsoft-com:office:office" xmlns:am3d="http://schemas.microsoft.com/office/drawing/2017/model3d" xmlns:aink="http://schemas.microsoft.com/office/drawing/2016/ink" xmlns:mc="http://schemas.openxmlformats.org/markup-compatibility/2006" xmlns:cx8="http://schemas.microsoft.com/office/drawing/2016/5/14/chartex" xmlns:cx7="http://schemas.microsoft.com/office/drawing/2016/5/13/chartex" xmlns:cx6="http://schemas.microsoft.com/office/drawing/2016/5/12/chartex" xmlns:cx5="http://schemas.microsoft.com/office/drawing/2016/5/11/chartex" xmlns:cx4="http://schemas.microsoft.com/office/drawing/2016/5/10/chartex" xmlns:cx3="http://schemas.microsoft.com/office/drawing/2016/5/9/chartex" xmlns:cx2="http://schemas.microsoft.com/office/drawing/2015/10/21/chartex" xmlns:cx1="http://schemas.microsoft.com/office/drawing/2015/9/8/chartex" xmlns:cx="http://schemas.microsoft.com/office/drawing/2014/chartex" xmlns:wpc="http://schemas.microsoft.com/office/word/2010/wordprocessingCanvas" xmlns="" val="0"/>
+                          <a14:useLocalDpi xmlns="" xmlns:wpc="http://schemas.microsoft.com/office/word/2010/wordprocessingCanvas" xmlns:cx="http://schemas.microsoft.com/office/drawing/2014/chartex" xmlns:cx1="http://schemas.microsoft.com/office/drawing/2015/9/8/chartex" xmlns:cx2="http://schemas.microsoft.com/office/drawing/2015/10/21/chartex" xmlns:cx3="http://schemas.microsoft.com/office/drawing/2016/5/9/chartex" xmlns:cx4="http://schemas.microsoft.com/office/drawing/2016/5/10/chartex" xmlns:cx5="http://schemas.microsoft.com/office/drawing/2016/5/11/chartex" xmlns:cx6="http://schemas.microsoft.com/office/drawing/2016/5/12/chartex" xmlns:cx7="http://schemas.microsoft.com/office/drawing/2016/5/13/chartex" xmlns:cx8="http://schemas.microsoft.com/office/drawing/2016/5/14/chartex" xmlns:mc="http://schemas.openxmlformats.org/markup-compatibility/2006" xmlns:aink="http://schemas.microsoft.com/office/drawing/2016/ink" xmlns:am3d="http://schemas.microsoft.com/office/drawing/2017/model3d" xmlns:o="urn:schemas-microsoft-com:office:office" xmlns:oel="http://schemas.microsoft.com/office/2019/extlst" xmlns:v="urn:schemas-microsoft-com:vml" xmlns:wp14="http://schemas.microsoft.com/office/word/2010/wordprocessingDrawing" xmlns:w10="urn:schemas-microsoft-com:office:word" xmlns:w="http://schemas.openxmlformats.org/wordprocessingml/2006/main" xmlns:w14="http://schemas.microsoft.com/office/word/2010/wordml" xmlns:w15="http://schemas.microsoft.com/office/word/2012/wordml" xmlns:w16cex="http://schemas.microsoft.com/office/word/2018/wordml/cex" xmlns:w16cid="http://schemas.microsoft.com/office/word/2016/wordml/cid" xmlns:w16="http://schemas.microsoft.com/office/word/2018/wordml" xmlns:w16du="http://schemas.microsoft.com/office/word/2023/wordml/word16du" xmlns:w16sdtdh="http://schemas.microsoft.com/office/word/2020/wordml/sdtdatahash" xmlns:w16se="http://schemas.microsoft.com/office/word/2015/wordml/symex" xmlns:wpg="http://schemas.microsoft.com/office/word/2010/wordprocessingGroup" xmlns:wpi="http://schemas.microsoft.com/office/word/2010/wordprocessingInk" xmlns:wps="http://schemas.microsoft.com/office/word/2010/wordprocessingShape" xmlns:a14="http://schemas.microsoft.com/office/drawing/2010/main" val="0"/>
                         </a:ext>
                       </a:extLst>
                     </a:blip>
@@ -24706,7 +25521,7 @@
                     </a:ln>
                     <a:extLst>
                       <a:ext uri="{53640926-AAD7-44D8-BBD7-CCE9431645EC}">
-                        <a14:shadowObscured xmlns:a14="http://schemas.microsoft.com/office/drawing/2010/main" xmlns:wps="http://schemas.microsoft.com/office/word/2010/wordprocessingShape" xmlns:wpi="http://schemas.microsoft.com/office/word/2010/wordprocessingInk" xmlns:wpg="http://schemas.microsoft.com/office/word/2010/wordprocessingGroup" xmlns:w16se="http://schemas.microsoft.com/office/word/2015/wordml/symex" xmlns:w16sdtdh="http://schemas.microsoft.com/office/word/2020/wordml/sdtdatahash" xmlns:w16du="http://schemas.microsoft.com/office/word/2023/wordml/word16du" xmlns:w16="http://schemas.microsoft.com/office/word/2018/wordml" xmlns:w16cid="http://schemas.microsoft.com/office/word/2016/wordml/cid" xmlns:w16cex="http://schemas.microsoft.com/office/word/2018/wordml/cex" xmlns:w15="http://schemas.microsoft.com/office/word/2012/wordml" xmlns:w14="http://schemas.microsoft.com/office/word/2010/wordml" xmlns:w="http://schemas.openxmlformats.org/wordprocessingml/2006/main" xmlns:w10="urn:schemas-microsoft-com:office:word" xmlns:wp14="http://schemas.microsoft.com/office/word/2010/wordprocessingDrawing" xmlns:v="urn:schemas-microsoft-com:vml" xmlns:oel="http://schemas.microsoft.com/office/2019/extlst" xmlns:o="urn:schemas-microsoft-com:office:office" xmlns:am3d="http://schemas.microsoft.com/office/drawing/2017/model3d" xmlns:aink="http://schemas.microsoft.com/office/drawing/2016/ink" xmlns:mc="http://schemas.openxmlformats.org/markup-compatibility/2006" xmlns:cx8="http://schemas.microsoft.com/office/drawing/2016/5/14/chartex" xmlns:cx7="http://schemas.microsoft.com/office/drawing/2016/5/13/chartex" xmlns:cx6="http://schemas.microsoft.com/office/drawing/2016/5/12/chartex" xmlns:cx5="http://schemas.microsoft.com/office/drawing/2016/5/11/chartex" xmlns:cx4="http://schemas.microsoft.com/office/drawing/2016/5/10/chartex" xmlns:cx3="http://schemas.microsoft.com/office/drawing/2016/5/9/chartex" xmlns:cx2="http://schemas.microsoft.com/office/drawing/2015/10/21/chartex" xmlns:cx1="http://schemas.microsoft.com/office/drawing/2015/9/8/chartex" xmlns:cx="http://schemas.microsoft.com/office/drawing/2014/chartex" xmlns:wpc="http://schemas.microsoft.com/office/word/2010/wordprocessingCanvas" xmlns=""/>
+                        <a14:shadowObscured xmlns="" xmlns:wpc="http://schemas.microsoft.com/office/word/2010/wordprocessingCanvas" xmlns:cx="http://schemas.microsoft.com/office/drawing/2014/chartex" xmlns:cx1="http://schemas.microsoft.com/office/drawing/2015/9/8/chartex" xmlns:cx2="http://schemas.microsoft.com/office/drawing/2015/10/21/chartex" xmlns:cx3="http://schemas.microsoft.com/office/drawing/2016/5/9/chartex" xmlns:cx4="http://schemas.microsoft.com/office/drawing/2016/5/10/chartex" xmlns:cx5="http://schemas.microsoft.com/office/drawing/2016/5/11/chartex" xmlns:cx6="http://schemas.microsoft.com/office/drawing/2016/5/12/chartex" xmlns:cx7="http://schemas.microsoft.com/office/drawing/2016/5/13/chartex" xmlns:cx8="http://schemas.microsoft.com/office/drawing/2016/5/14/chartex" xmlns:mc="http://schemas.openxmlformats.org/markup-compatibility/2006" xmlns:aink="http://schemas.microsoft.com/office/drawing/2016/ink" xmlns:am3d="http://schemas.microsoft.com/office/drawing/2017/model3d" xmlns:o="urn:schemas-microsoft-com:office:office" xmlns:oel="http://schemas.microsoft.com/office/2019/extlst" xmlns:v="urn:schemas-microsoft-com:vml" xmlns:wp14="http://schemas.microsoft.com/office/word/2010/wordprocessingDrawing" xmlns:w10="urn:schemas-microsoft-com:office:word" xmlns:w="http://schemas.openxmlformats.org/wordprocessingml/2006/main" xmlns:w14="http://schemas.microsoft.com/office/word/2010/wordml" xmlns:w15="http://schemas.microsoft.com/office/word/2012/wordml" xmlns:w16cex="http://schemas.microsoft.com/office/word/2018/wordml/cex" xmlns:w16cid="http://schemas.microsoft.com/office/word/2016/wordml/cid" xmlns:w16="http://schemas.microsoft.com/office/word/2018/wordml" xmlns:w16du="http://schemas.microsoft.com/office/word/2023/wordml/word16du" xmlns:w16sdtdh="http://schemas.microsoft.com/office/word/2020/wordml/sdtdatahash" xmlns:w16se="http://schemas.microsoft.com/office/word/2015/wordml/symex" xmlns:wpg="http://schemas.microsoft.com/office/word/2010/wordprocessingGroup" xmlns:wpi="http://schemas.microsoft.com/office/word/2010/wordprocessingInk" xmlns:wps="http://schemas.microsoft.com/office/word/2010/wordprocessingShape" xmlns:a14="http://schemas.microsoft.com/office/drawing/2010/main"/>
                       </a:ext>
                     </a:extLst>
                   </pic:spPr>
@@ -25253,10 +26068,10 @@
                     </pic:cNvPicPr>
                   </pic:nvPicPr>
                   <pic:blipFill rotWithShape="1">
-                    <a:blip r:embed="rId24">
+                    <a:blip r:embed="rId34">
                       <a:extLst>
                         <a:ext uri="{28A0092B-C50C-407E-A947-70E740481C1C}">
-                          <a14:useLocalDpi xmlns:a14="http://schemas.microsoft.com/office/drawing/2010/main" xmlns:wps="http://schemas.microsoft.com/office/word/2010/wordprocessingShape" xmlns:wpi="http://schemas.microsoft.com/office/word/2010/wordprocessingInk" xmlns:wpg="http://schemas.microsoft.com/office/word/2010/wordprocessingGroup" xmlns:w16se="http://schemas.microsoft.com/office/word/2015/wordml/symex" xmlns:w16sdtdh="http://schemas.microsoft.com/office/word/2020/wordml/sdtdatahash" xmlns:w16du="http://schemas.microsoft.com/office/word/2023/wordml/word16du" xmlns:w16="http://schemas.microsoft.com/office/word/2018/wordml" xmlns:w16cid="http://schemas.microsoft.com/office/word/2016/wordml/cid" xmlns:w16cex="http://schemas.microsoft.com/office/word/2018/wordml/cex" xmlns:w15="http://schemas.microsoft.com/office/word/2012/wordml" xmlns:w14="http://schemas.microsoft.com/office/word/2010/wordml" xmlns:w="http://schemas.openxmlformats.org/wordprocessingml/2006/main" xmlns:w10="urn:schemas-microsoft-com:office:word" xmlns:wp14="http://schemas.microsoft.com/office/word/2010/wordprocessingDrawing" xmlns:v="urn:schemas-microsoft-com:vml" xmlns:oel="http://schemas.microsoft.com/office/2019/extlst" xmlns:o="urn:schemas-microsoft-com:office:office" xmlns:am3d="http://schemas.microsoft.com/office/drawing/2017/model3d" xmlns:aink="http://schemas.microsoft.com/office/drawing/2016/ink" xmlns:mc="http://schemas.openxmlformats.org/markup-compatibility/2006" xmlns:cx8="http://schemas.microsoft.com/office/drawing/2016/5/14/chartex" xmlns:cx7="http://schemas.microsoft.com/office/drawing/2016/5/13/chartex" xmlns:cx6="http://schemas.microsoft.com/office/drawing/2016/5/12/chartex" xmlns:cx5="http://schemas.microsoft.com/office/drawing/2016/5/11/chartex" xmlns:cx4="http://schemas.microsoft.com/office/drawing/2016/5/10/chartex" xmlns:cx3="http://schemas.microsoft.com/office/drawing/2016/5/9/chartex" xmlns:cx2="http://schemas.microsoft.com/office/drawing/2015/10/21/chartex" xmlns:cx1="http://schemas.microsoft.com/office/drawing/2015/9/8/chartex" xmlns:cx="http://schemas.microsoft.com/office/drawing/2014/chartex" xmlns:wpc="http://schemas.microsoft.com/office/word/2010/wordprocessingCanvas" xmlns="" val="0"/>
+                          <a14:useLocalDpi xmlns="" xmlns:wpc="http://schemas.microsoft.com/office/word/2010/wordprocessingCanvas" xmlns:cx="http://schemas.microsoft.com/office/drawing/2014/chartex" xmlns:cx1="http://schemas.microsoft.com/office/drawing/2015/9/8/chartex" xmlns:cx2="http://schemas.microsoft.com/office/drawing/2015/10/21/chartex" xmlns:cx3="http://schemas.microsoft.com/office/drawing/2016/5/9/chartex" xmlns:cx4="http://schemas.microsoft.com/office/drawing/2016/5/10/chartex" xmlns:cx5="http://schemas.microsoft.com/office/drawing/2016/5/11/chartex" xmlns:cx6="http://schemas.microsoft.com/office/drawing/2016/5/12/chartex" xmlns:cx7="http://schemas.microsoft.com/office/drawing/2016/5/13/chartex" xmlns:cx8="http://schemas.microsoft.com/office/drawing/2016/5/14/chartex" xmlns:mc="http://schemas.openxmlformats.org/markup-compatibility/2006" xmlns:aink="http://schemas.microsoft.com/office/drawing/2016/ink" xmlns:am3d="http://schemas.microsoft.com/office/drawing/2017/model3d" xmlns:o="urn:schemas-microsoft-com:office:office" xmlns:oel="http://schemas.microsoft.com/office/2019/extlst" xmlns:v="urn:schemas-microsoft-com:vml" xmlns:wp14="http://schemas.microsoft.com/office/word/2010/wordprocessingDrawing" xmlns:w10="urn:schemas-microsoft-com:office:word" xmlns:w="http://schemas.openxmlformats.org/wordprocessingml/2006/main" xmlns:w14="http://schemas.microsoft.com/office/word/2010/wordml" xmlns:w15="http://schemas.microsoft.com/office/word/2012/wordml" xmlns:w16cex="http://schemas.microsoft.com/office/word/2018/wordml/cex" xmlns:w16cid="http://schemas.microsoft.com/office/word/2016/wordml/cid" xmlns:w16="http://schemas.microsoft.com/office/word/2018/wordml" xmlns:w16du="http://schemas.microsoft.com/office/word/2023/wordml/word16du" xmlns:w16sdtdh="http://schemas.microsoft.com/office/word/2020/wordml/sdtdatahash" xmlns:w16se="http://schemas.microsoft.com/office/word/2015/wordml/symex" xmlns:wpg="http://schemas.microsoft.com/office/word/2010/wordprocessingGroup" xmlns:wpi="http://schemas.microsoft.com/office/word/2010/wordprocessingInk" xmlns:wps="http://schemas.microsoft.com/office/word/2010/wordprocessingShape" xmlns:a14="http://schemas.microsoft.com/office/drawing/2010/main" val="0"/>
                         </a:ext>
                       </a:extLst>
                     </a:blip>
@@ -25277,7 +26092,7 @@
                     </a:ln>
                     <a:extLst>
                       <a:ext uri="{53640926-AAD7-44D8-BBD7-CCE9431645EC}">
-                        <a14:shadowObscured xmlns:a14="http://schemas.microsoft.com/office/drawing/2010/main" xmlns:wps="http://schemas.microsoft.com/office/word/2010/wordprocessingShape" xmlns:wpi="http://schemas.microsoft.com/office/word/2010/wordprocessingInk" xmlns:wpg="http://schemas.microsoft.com/office/word/2010/wordprocessingGroup" xmlns:w16se="http://schemas.microsoft.com/office/word/2015/wordml/symex" xmlns:w16sdtdh="http://schemas.microsoft.com/office/word/2020/wordml/sdtdatahash" xmlns:w16du="http://schemas.microsoft.com/office/word/2023/wordml/word16du" xmlns:w16="http://schemas.microsoft.com/office/word/2018/wordml" xmlns:w16cid="http://schemas.microsoft.com/office/word/2016/wordml/cid" xmlns:w16cex="http://schemas.microsoft.com/office/word/2018/wordml/cex" xmlns:w15="http://schemas.microsoft.com/office/word/2012/wordml" xmlns:w14="http://schemas.microsoft.com/office/word/2010/wordml" xmlns:w="http://schemas.openxmlformats.org/wordprocessingml/2006/main" xmlns:w10="urn:schemas-microsoft-com:office:word" xmlns:wp14="http://schemas.microsoft.com/office/word/2010/wordprocessingDrawing" xmlns:v="urn:schemas-microsoft-com:vml" xmlns:oel="http://schemas.microsoft.com/office/2019/extlst" xmlns:o="urn:schemas-microsoft-com:office:office" xmlns:am3d="http://schemas.microsoft.com/office/drawing/2017/model3d" xmlns:aink="http://schemas.microsoft.com/office/drawing/2016/ink" xmlns:mc="http://schemas.openxmlformats.org/markup-compatibility/2006" xmlns:cx8="http://schemas.microsoft.com/office/drawing/2016/5/14/chartex" xmlns:cx7="http://schemas.microsoft.com/office/drawing/2016/5/13/chartex" xmlns:cx6="http://schemas.microsoft.com/office/drawing/2016/5/12/chartex" xmlns:cx5="http://schemas.microsoft.com/office/drawing/2016/5/11/chartex" xmlns:cx4="http://schemas.microsoft.com/office/drawing/2016/5/10/chartex" xmlns:cx3="http://schemas.microsoft.com/office/drawing/2016/5/9/chartex" xmlns:cx2="http://schemas.microsoft.com/office/drawing/2015/10/21/chartex" xmlns:cx1="http://schemas.microsoft.com/office/drawing/2015/9/8/chartex" xmlns:cx="http://schemas.microsoft.com/office/drawing/2014/chartex" xmlns:wpc="http://schemas.microsoft.com/office/word/2010/wordprocessingCanvas" xmlns=""/>
+                        <a14:shadowObscured xmlns="" xmlns:wpc="http://schemas.microsoft.com/office/word/2010/wordprocessingCanvas" xmlns:cx="http://schemas.microsoft.com/office/drawing/2014/chartex" xmlns:cx1="http://schemas.microsoft.com/office/drawing/2015/9/8/chartex" xmlns:cx2="http://schemas.microsoft.com/office/drawing/2015/10/21/chartex" xmlns:cx3="http://schemas.microsoft.com/office/drawing/2016/5/9/chartex" xmlns:cx4="http://schemas.microsoft.com/office/drawing/2016/5/10/chartex" xmlns:cx5="http://schemas.microsoft.com/office/drawing/2016/5/11/chartex" xmlns:cx6="http://schemas.microsoft.com/office/drawing/2016/5/12/chartex" xmlns:cx7="http://schemas.microsoft.com/office/drawing/2016/5/13/chartex" xmlns:cx8="http://schemas.microsoft.com/office/drawing/2016/5/14/chartex" xmlns:mc="http://schemas.openxmlformats.org/markup-compatibility/2006" xmlns:aink="http://schemas.microsoft.com/office/drawing/2016/ink" xmlns:am3d="http://schemas.microsoft.com/office/drawing/2017/model3d" xmlns:o="urn:schemas-microsoft-com:office:office" xmlns:oel="http://schemas.microsoft.com/office/2019/extlst" xmlns:v="urn:schemas-microsoft-com:vml" xmlns:wp14="http://schemas.microsoft.com/office/word/2010/wordprocessingDrawing" xmlns:w10="urn:schemas-microsoft-com:office:word" xmlns:w="http://schemas.openxmlformats.org/wordprocessingml/2006/main" xmlns:w14="http://schemas.microsoft.com/office/word/2010/wordml" xmlns:w15="http://schemas.microsoft.com/office/word/2012/wordml" xmlns:w16cex="http://schemas.microsoft.com/office/word/2018/wordml/cex" xmlns:w16cid="http://schemas.microsoft.com/office/word/2016/wordml/cid" xmlns:w16="http://schemas.microsoft.com/office/word/2018/wordml" xmlns:w16du="http://schemas.microsoft.com/office/word/2023/wordml/word16du" xmlns:w16sdtdh="http://schemas.microsoft.com/office/word/2020/wordml/sdtdatahash" xmlns:w16se="http://schemas.microsoft.com/office/word/2015/wordml/symex" xmlns:wpg="http://schemas.microsoft.com/office/word/2010/wordprocessingGroup" xmlns:wpi="http://schemas.microsoft.com/office/word/2010/wordprocessingInk" xmlns:wps="http://schemas.microsoft.com/office/word/2010/wordprocessingShape" xmlns:a14="http://schemas.microsoft.com/office/drawing/2010/main"/>
                       </a:ext>
                     </a:extLst>
                   </pic:spPr>
@@ -25935,10 +26750,10 @@
                     </pic:cNvPicPr>
                   </pic:nvPicPr>
                   <pic:blipFill rotWithShape="1">
-                    <a:blip r:embed="rId25">
+                    <a:blip r:embed="rId35">
                       <a:extLst>
                         <a:ext uri="{28A0092B-C50C-407E-A947-70E740481C1C}">
-                          <a14:useLocalDpi xmlns:a14="http://schemas.microsoft.com/office/drawing/2010/main" xmlns:wps="http://schemas.microsoft.com/office/word/2010/wordprocessingShape" xmlns:wpi="http://schemas.microsoft.com/office/word/2010/wordprocessingInk" xmlns:wpg="http://schemas.microsoft.com/office/word/2010/wordprocessingGroup" xmlns:w16se="http://schemas.microsoft.com/office/word/2015/wordml/symex" xmlns:w16sdtdh="http://schemas.microsoft.com/office/word/2020/wordml/sdtdatahash" xmlns:w16du="http://schemas.microsoft.com/office/word/2023/wordml/word16du" xmlns:w16="http://schemas.microsoft.com/office/word/2018/wordml" xmlns:w16cid="http://schemas.microsoft.com/office/word/2016/wordml/cid" xmlns:w16cex="http://schemas.microsoft.com/office/word/2018/wordml/cex" xmlns:w15="http://schemas.microsoft.com/office/word/2012/wordml" xmlns:w14="http://schemas.microsoft.com/office/word/2010/wordml" xmlns:w="http://schemas.openxmlformats.org/wordprocessingml/2006/main" xmlns:w10="urn:schemas-microsoft-com:office:word" xmlns:wp14="http://schemas.microsoft.com/office/word/2010/wordprocessingDrawing" xmlns:v="urn:schemas-microsoft-com:vml" xmlns:oel="http://schemas.microsoft.com/office/2019/extlst" xmlns:o="urn:schemas-microsoft-com:office:office" xmlns:am3d="http://schemas.microsoft.com/office/drawing/2017/model3d" xmlns:aink="http://schemas.microsoft.com/office/drawing/2016/ink" xmlns:mc="http://schemas.openxmlformats.org/markup-compatibility/2006" xmlns:cx8="http://schemas.microsoft.com/office/drawing/2016/5/14/chartex" xmlns:cx7="http://schemas.microsoft.com/office/drawing/2016/5/13/chartex" xmlns:cx6="http://schemas.microsoft.com/office/drawing/2016/5/12/chartex" xmlns:cx5="http://schemas.microsoft.com/office/drawing/2016/5/11/chartex" xmlns:cx4="http://schemas.microsoft.com/office/drawing/2016/5/10/chartex" xmlns:cx3="http://schemas.microsoft.com/office/drawing/2016/5/9/chartex" xmlns:cx2="http://schemas.microsoft.com/office/drawing/2015/10/21/chartex" xmlns:cx1="http://schemas.microsoft.com/office/drawing/2015/9/8/chartex" xmlns:cx="http://schemas.microsoft.com/office/drawing/2014/chartex" xmlns:wpc="http://schemas.microsoft.com/office/word/2010/wordprocessingCanvas" xmlns="" val="0"/>
+                          <a14:useLocalDpi xmlns="" xmlns:wpc="http://schemas.microsoft.com/office/word/2010/wordprocessingCanvas" xmlns:cx="http://schemas.microsoft.com/office/drawing/2014/chartex" xmlns:cx1="http://schemas.microsoft.com/office/drawing/2015/9/8/chartex" xmlns:cx2="http://schemas.microsoft.com/office/drawing/2015/10/21/chartex" xmlns:cx3="http://schemas.microsoft.com/office/drawing/2016/5/9/chartex" xmlns:cx4="http://schemas.microsoft.com/office/drawing/2016/5/10/chartex" xmlns:cx5="http://schemas.microsoft.com/office/drawing/2016/5/11/chartex" xmlns:cx6="http://schemas.microsoft.com/office/drawing/2016/5/12/chartex" xmlns:cx7="http://schemas.microsoft.com/office/drawing/2016/5/13/chartex" xmlns:cx8="http://schemas.microsoft.com/office/drawing/2016/5/14/chartex" xmlns:mc="http://schemas.openxmlformats.org/markup-compatibility/2006" xmlns:aink="http://schemas.microsoft.com/office/drawing/2016/ink" xmlns:am3d="http://schemas.microsoft.com/office/drawing/2017/model3d" xmlns:o="urn:schemas-microsoft-com:office:office" xmlns:oel="http://schemas.microsoft.com/office/2019/extlst" xmlns:v="urn:schemas-microsoft-com:vml" xmlns:wp14="http://schemas.microsoft.com/office/word/2010/wordprocessingDrawing" xmlns:w10="urn:schemas-microsoft-com:office:word" xmlns:w="http://schemas.openxmlformats.org/wordprocessingml/2006/main" xmlns:w14="http://schemas.microsoft.com/office/word/2010/wordml" xmlns:w15="http://schemas.microsoft.com/office/word/2012/wordml" xmlns:w16cex="http://schemas.microsoft.com/office/word/2018/wordml/cex" xmlns:w16cid="http://schemas.microsoft.com/office/word/2016/wordml/cid" xmlns:w16="http://schemas.microsoft.com/office/word/2018/wordml" xmlns:w16du="http://schemas.microsoft.com/office/word/2023/wordml/word16du" xmlns:w16sdtdh="http://schemas.microsoft.com/office/word/2020/wordml/sdtdatahash" xmlns:w16se="http://schemas.microsoft.com/office/word/2015/wordml/symex" xmlns:wpg="http://schemas.microsoft.com/office/word/2010/wordprocessingGroup" xmlns:wpi="http://schemas.microsoft.com/office/word/2010/wordprocessingInk" xmlns:wps="http://schemas.microsoft.com/office/word/2010/wordprocessingShape" xmlns:a14="http://schemas.microsoft.com/office/drawing/2010/main" val="0"/>
                         </a:ext>
                       </a:extLst>
                     </a:blip>
@@ -25959,7 +26774,7 @@
                     </a:ln>
                     <a:extLst>
                       <a:ext uri="{53640926-AAD7-44D8-BBD7-CCE9431645EC}">
-                        <a14:shadowObscured xmlns:a14="http://schemas.microsoft.com/office/drawing/2010/main" xmlns:wps="http://schemas.microsoft.com/office/word/2010/wordprocessingShape" xmlns:wpi="http://schemas.microsoft.com/office/word/2010/wordprocessingInk" xmlns:wpg="http://schemas.microsoft.com/office/word/2010/wordprocessingGroup" xmlns:w16se="http://schemas.microsoft.com/office/word/2015/wordml/symex" xmlns:w16sdtdh="http://schemas.microsoft.com/office/word/2020/wordml/sdtdatahash" xmlns:w16du="http://schemas.microsoft.com/office/word/2023/wordml/word16du" xmlns:w16="http://schemas.microsoft.com/office/word/2018/wordml" xmlns:w16cid="http://schemas.microsoft.com/office/word/2016/wordml/cid" xmlns:w16cex="http://schemas.microsoft.com/office/word/2018/wordml/cex" xmlns:w15="http://schemas.microsoft.com/office/word/2012/wordml" xmlns:w14="http://schemas.microsoft.com/office/word/2010/wordml" xmlns:w="http://schemas.openxmlformats.org/wordprocessingml/2006/main" xmlns:w10="urn:schemas-microsoft-com:office:word" xmlns:wp14="http://schemas.microsoft.com/office/word/2010/wordprocessingDrawing" xmlns:v="urn:schemas-microsoft-com:vml" xmlns:oel="http://schemas.microsoft.com/office/2019/extlst" xmlns:o="urn:schemas-microsoft-com:office:office" xmlns:am3d="http://schemas.microsoft.com/office/drawing/2017/model3d" xmlns:aink="http://schemas.microsoft.com/office/drawing/2016/ink" xmlns:mc="http://schemas.openxmlformats.org/markup-compatibility/2006" xmlns:cx8="http://schemas.microsoft.com/office/drawing/2016/5/14/chartex" xmlns:cx7="http://schemas.microsoft.com/office/drawing/2016/5/13/chartex" xmlns:cx6="http://schemas.microsoft.com/office/drawing/2016/5/12/chartex" xmlns:cx5="http://schemas.microsoft.com/office/drawing/2016/5/11/chartex" xmlns:cx4="http://schemas.microsoft.com/office/drawing/2016/5/10/chartex" xmlns:cx3="http://schemas.microsoft.com/office/drawing/2016/5/9/chartex" xmlns:cx2="http://schemas.microsoft.com/office/drawing/2015/10/21/chartex" xmlns:cx1="http://schemas.microsoft.com/office/drawing/2015/9/8/chartex" xmlns:cx="http://schemas.microsoft.com/office/drawing/2014/chartex" xmlns:wpc="http://schemas.microsoft.com/office/word/2010/wordprocessingCanvas" xmlns=""/>
+                        <a14:shadowObscured xmlns="" xmlns:wpc="http://schemas.microsoft.com/office/word/2010/wordprocessingCanvas" xmlns:cx="http://schemas.microsoft.com/office/drawing/2014/chartex" xmlns:cx1="http://schemas.microsoft.com/office/drawing/2015/9/8/chartex" xmlns:cx2="http://schemas.microsoft.com/office/drawing/2015/10/21/chartex" xmlns:cx3="http://schemas.microsoft.com/office/drawing/2016/5/9/chartex" xmlns:cx4="http://schemas.microsoft.com/office/drawing/2016/5/10/chartex" xmlns:cx5="http://schemas.microsoft.com/office/drawing/2016/5/11/chartex" xmlns:cx6="http://schemas.microsoft.com/office/drawing/2016/5/12/chartex" xmlns:cx7="http://schemas.microsoft.com/office/drawing/2016/5/13/chartex" xmlns:cx8="http://schemas.microsoft.com/office/drawing/2016/5/14/chartex" xmlns:mc="http://schemas.openxmlformats.org/markup-compatibility/2006" xmlns:aink="http://schemas.microsoft.com/office/drawing/2016/ink" xmlns:am3d="http://schemas.microsoft.com/office/drawing/2017/model3d" xmlns:o="urn:schemas-microsoft-com:office:office" xmlns:oel="http://schemas.microsoft.com/office/2019/extlst" xmlns:v="urn:schemas-microsoft-com:vml" xmlns:wp14="http://schemas.microsoft.com/office/word/2010/wordprocessingDrawing" xmlns:w10="urn:schemas-microsoft-com:office:word" xmlns:w="http://schemas.openxmlformats.org/wordprocessingml/2006/main" xmlns:w14="http://schemas.microsoft.com/office/word/2010/wordml" xmlns:w15="http://schemas.microsoft.com/office/word/2012/wordml" xmlns:w16cex="http://schemas.microsoft.com/office/word/2018/wordml/cex" xmlns:w16cid="http://schemas.microsoft.com/office/word/2016/wordml/cid" xmlns:w16="http://schemas.microsoft.com/office/word/2018/wordml" xmlns:w16du="http://schemas.microsoft.com/office/word/2023/wordml/word16du" xmlns:w16sdtdh="http://schemas.microsoft.com/office/word/2020/wordml/sdtdatahash" xmlns:w16se="http://schemas.microsoft.com/office/word/2015/wordml/symex" xmlns:wpg="http://schemas.microsoft.com/office/word/2010/wordprocessingGroup" xmlns:wpi="http://schemas.microsoft.com/office/word/2010/wordprocessingInk" xmlns:wps="http://schemas.microsoft.com/office/word/2010/wordprocessingShape" xmlns:a14="http://schemas.microsoft.com/office/drawing/2010/main"/>
                       </a:ext>
                     </a:extLst>
                   </pic:spPr>
@@ -26282,10 +27097,10 @@
                     </pic:cNvPicPr>
                   </pic:nvPicPr>
                   <pic:blipFill rotWithShape="1">
-                    <a:blip r:embed="rId26">
+                    <a:blip r:embed="rId36">
                       <a:extLst>
                         <a:ext uri="{28A0092B-C50C-407E-A947-70E740481C1C}">
-                          <a14:useLocalDpi xmlns:a14="http://schemas.microsoft.com/office/drawing/2010/main" xmlns:wps="http://schemas.microsoft.com/office/word/2010/wordprocessingShape" xmlns:wpi="http://schemas.microsoft.com/office/word/2010/wordprocessingInk" xmlns:wpg="http://schemas.microsoft.com/office/word/2010/wordprocessingGroup" xmlns:w16se="http://schemas.microsoft.com/office/word/2015/wordml/symex" xmlns:w16sdtdh="http://schemas.microsoft.com/office/word/2020/wordml/sdtdatahash" xmlns:w16du="http://schemas.microsoft.com/office/word/2023/wordml/word16du" xmlns:w16="http://schemas.microsoft.com/office/word/2018/wordml" xmlns:w16cid="http://schemas.microsoft.com/office/word/2016/wordml/cid" xmlns:w16cex="http://schemas.microsoft.com/office/word/2018/wordml/cex" xmlns:w15="http://schemas.microsoft.com/office/word/2012/wordml" xmlns:w14="http://schemas.microsoft.com/office/word/2010/wordml" xmlns:w="http://schemas.openxmlformats.org/wordprocessingml/2006/main" xmlns:w10="urn:schemas-microsoft-com:office:word" xmlns:wp14="http://schemas.microsoft.com/office/word/2010/wordprocessingDrawing" xmlns:v="urn:schemas-microsoft-com:vml" xmlns:oel="http://schemas.microsoft.com/office/2019/extlst" xmlns:o="urn:schemas-microsoft-com:office:office" xmlns:am3d="http://schemas.microsoft.com/office/drawing/2017/model3d" xmlns:aink="http://schemas.microsoft.com/office/drawing/2016/ink" xmlns:mc="http://schemas.openxmlformats.org/markup-compatibility/2006" xmlns:cx8="http://schemas.microsoft.com/office/drawing/2016/5/14/chartex" xmlns:cx7="http://schemas.microsoft.com/office/drawing/2016/5/13/chartex" xmlns:cx6="http://schemas.microsoft.com/office/drawing/2016/5/12/chartex" xmlns:cx5="http://schemas.microsoft.com/office/drawing/2016/5/11/chartex" xmlns:cx4="http://schemas.microsoft.com/office/drawing/2016/5/10/chartex" xmlns:cx3="http://schemas.microsoft.com/office/drawing/2016/5/9/chartex" xmlns:cx2="http://schemas.microsoft.com/office/drawing/2015/10/21/chartex" xmlns:cx1="http://schemas.microsoft.com/office/drawing/2015/9/8/chartex" xmlns:cx="http://schemas.microsoft.com/office/drawing/2014/chartex" xmlns:wpc="http://schemas.microsoft.com/office/word/2010/wordprocessingCanvas" xmlns="" val="0"/>
+                          <a14:useLocalDpi xmlns="" xmlns:wpc="http://schemas.microsoft.com/office/word/2010/wordprocessingCanvas" xmlns:cx="http://schemas.microsoft.com/office/drawing/2014/chartex" xmlns:cx1="http://schemas.microsoft.com/office/drawing/2015/9/8/chartex" xmlns:cx2="http://schemas.microsoft.com/office/drawing/2015/10/21/chartex" xmlns:cx3="http://schemas.microsoft.com/office/drawing/2016/5/9/chartex" xmlns:cx4="http://schemas.microsoft.com/office/drawing/2016/5/10/chartex" xmlns:cx5="http://schemas.microsoft.com/office/drawing/2016/5/11/chartex" xmlns:cx6="http://schemas.microsoft.com/office/drawing/2016/5/12/chartex" xmlns:cx7="http://schemas.microsoft.com/office/drawing/2016/5/13/chartex" xmlns:cx8="http://schemas.microsoft.com/office/drawing/2016/5/14/chartex" xmlns:mc="http://schemas.openxmlformats.org/markup-compatibility/2006" xmlns:aink="http://schemas.microsoft.com/office/drawing/2016/ink" xmlns:am3d="http://schemas.microsoft.com/office/drawing/2017/model3d" xmlns:o="urn:schemas-microsoft-com:office:office" xmlns:oel="http://schemas.microsoft.com/office/2019/extlst" xmlns:v="urn:schemas-microsoft-com:vml" xmlns:wp14="http://schemas.microsoft.com/office/word/2010/wordprocessingDrawing" xmlns:w10="urn:schemas-microsoft-com:office:word" xmlns:w="http://schemas.openxmlformats.org/wordprocessingml/2006/main" xmlns:w14="http://schemas.microsoft.com/office/word/2010/wordml" xmlns:w15="http://schemas.microsoft.com/office/word/2012/wordml" xmlns:w16cex="http://schemas.microsoft.com/office/word/2018/wordml/cex" xmlns:w16cid="http://schemas.microsoft.com/office/word/2016/wordml/cid" xmlns:w16="http://schemas.microsoft.com/office/word/2018/wordml" xmlns:w16du="http://schemas.microsoft.com/office/word/2023/wordml/word16du" xmlns:w16sdtdh="http://schemas.microsoft.com/office/word/2020/wordml/sdtdatahash" xmlns:w16se="http://schemas.microsoft.com/office/word/2015/wordml/symex" xmlns:wpg="http://schemas.microsoft.com/office/word/2010/wordprocessingGroup" xmlns:wpi="http://schemas.microsoft.com/office/word/2010/wordprocessingInk" xmlns:wps="http://schemas.microsoft.com/office/word/2010/wordprocessingShape" xmlns:a14="http://schemas.microsoft.com/office/drawing/2010/main" val="0"/>
                         </a:ext>
                       </a:extLst>
                     </a:blip>
@@ -26306,7 +27121,7 @@
                     </a:ln>
                     <a:extLst>
                       <a:ext uri="{53640926-AAD7-44D8-BBD7-CCE9431645EC}">
-                        <a14:shadowObscured xmlns:a14="http://schemas.microsoft.com/office/drawing/2010/main" xmlns:wps="http://schemas.microsoft.com/office/word/2010/wordprocessingShape" xmlns:wpi="http://schemas.microsoft.com/office/word/2010/wordprocessingInk" xmlns:wpg="http://schemas.microsoft.com/office/word/2010/wordprocessingGroup" xmlns:w16se="http://schemas.microsoft.com/office/word/2015/wordml/symex" xmlns:w16sdtdh="http://schemas.microsoft.com/office/word/2020/wordml/sdtdatahash" xmlns:w16du="http://schemas.microsoft.com/office/word/2023/wordml/word16du" xmlns:w16="http://schemas.microsoft.com/office/word/2018/wordml" xmlns:w16cid="http://schemas.microsoft.com/office/word/2016/wordml/cid" xmlns:w16cex="http://schemas.microsoft.com/office/word/2018/wordml/cex" xmlns:w15="http://schemas.microsoft.com/office/word/2012/wordml" xmlns:w14="http://schemas.microsoft.com/office/word/2010/wordml" xmlns:w="http://schemas.openxmlformats.org/wordprocessingml/2006/main" xmlns:w10="urn:schemas-microsoft-com:office:word" xmlns:wp14="http://schemas.microsoft.com/office/word/2010/wordprocessingDrawing" xmlns:v="urn:schemas-microsoft-com:vml" xmlns:oel="http://schemas.microsoft.com/office/2019/extlst" xmlns:o="urn:schemas-microsoft-com:office:office" xmlns:am3d="http://schemas.microsoft.com/office/drawing/2017/model3d" xmlns:aink="http://schemas.microsoft.com/office/drawing/2016/ink" xmlns:mc="http://schemas.openxmlformats.org/markup-compatibility/2006" xmlns:cx8="http://schemas.microsoft.com/office/drawing/2016/5/14/chartex" xmlns:cx7="http://schemas.microsoft.com/office/drawing/2016/5/13/chartex" xmlns:cx6="http://schemas.microsoft.com/office/drawing/2016/5/12/chartex" xmlns:cx5="http://schemas.microsoft.com/office/drawing/2016/5/11/chartex" xmlns:cx4="http://schemas.microsoft.com/office/drawing/2016/5/10/chartex" xmlns:cx3="http://schemas.microsoft.com/office/drawing/2016/5/9/chartex" xmlns:cx2="http://schemas.microsoft.com/office/drawing/2015/10/21/chartex" xmlns:cx1="http://schemas.microsoft.com/office/drawing/2015/9/8/chartex" xmlns:cx="http://schemas.microsoft.com/office/drawing/2014/chartex" xmlns:wpc="http://schemas.microsoft.com/office/word/2010/wordprocessingCanvas" xmlns=""/>
+                        <a14:shadowObscured xmlns="" xmlns:wpc="http://schemas.microsoft.com/office/word/2010/wordprocessingCanvas" xmlns:cx="http://schemas.microsoft.com/office/drawing/2014/chartex" xmlns:cx1="http://schemas.microsoft.com/office/drawing/2015/9/8/chartex" xmlns:cx2="http://schemas.microsoft.com/office/drawing/2015/10/21/chartex" xmlns:cx3="http://schemas.microsoft.com/office/drawing/2016/5/9/chartex" xmlns:cx4="http://schemas.microsoft.com/office/drawing/2016/5/10/chartex" xmlns:cx5="http://schemas.microsoft.com/office/drawing/2016/5/11/chartex" xmlns:cx6="http://schemas.microsoft.com/office/drawing/2016/5/12/chartex" xmlns:cx7="http://schemas.microsoft.com/office/drawing/2016/5/13/chartex" xmlns:cx8="http://schemas.microsoft.com/office/drawing/2016/5/14/chartex" xmlns:mc="http://schemas.openxmlformats.org/markup-compatibility/2006" xmlns:aink="http://schemas.microsoft.com/office/drawing/2016/ink" xmlns:am3d="http://schemas.microsoft.com/office/drawing/2017/model3d" xmlns:o="urn:schemas-microsoft-com:office:office" xmlns:oel="http://schemas.microsoft.com/office/2019/extlst" xmlns:v="urn:schemas-microsoft-com:vml" xmlns:wp14="http://schemas.microsoft.com/office/word/2010/wordprocessingDrawing" xmlns:w10="urn:schemas-microsoft-com:office:word" xmlns:w="http://schemas.openxmlformats.org/wordprocessingml/2006/main" xmlns:w14="http://schemas.microsoft.com/office/word/2010/wordml" xmlns:w15="http://schemas.microsoft.com/office/word/2012/wordml" xmlns:w16cex="http://schemas.microsoft.com/office/word/2018/wordml/cex" xmlns:w16cid="http://schemas.microsoft.com/office/word/2016/wordml/cid" xmlns:w16="http://schemas.microsoft.com/office/word/2018/wordml" xmlns:w16du="http://schemas.microsoft.com/office/word/2023/wordml/word16du" xmlns:w16sdtdh="http://schemas.microsoft.com/office/word/2020/wordml/sdtdatahash" xmlns:w16se="http://schemas.microsoft.com/office/word/2015/wordml/symex" xmlns:wpg="http://schemas.microsoft.com/office/word/2010/wordprocessingGroup" xmlns:wpi="http://schemas.microsoft.com/office/word/2010/wordprocessingInk" xmlns:wps="http://schemas.microsoft.com/office/word/2010/wordprocessingShape" xmlns:a14="http://schemas.microsoft.com/office/drawing/2010/main"/>
                       </a:ext>
                     </a:extLst>
                   </pic:spPr>
@@ -26962,10 +27777,10 @@
                     </pic:cNvPicPr>
                   </pic:nvPicPr>
                   <pic:blipFill rotWithShape="1">
-                    <a:blip r:embed="rId27">
+                    <a:blip r:embed="rId37">
                       <a:extLst>
                         <a:ext uri="{28A0092B-C50C-407E-A947-70E740481C1C}">
-                          <a14:useLocalDpi xmlns:a14="http://schemas.microsoft.com/office/drawing/2010/main" xmlns:wps="http://schemas.microsoft.com/office/word/2010/wordprocessingShape" xmlns:wpi="http://schemas.microsoft.com/office/word/2010/wordprocessingInk" xmlns:wpg="http://schemas.microsoft.com/office/word/2010/wordprocessingGroup" xmlns:w16se="http://schemas.microsoft.com/office/word/2015/wordml/symex" xmlns:w16sdtdh="http://schemas.microsoft.com/office/word/2020/wordml/sdtdatahash" xmlns:w16du="http://schemas.microsoft.com/office/word/2023/wordml/word16du" xmlns:w16="http://schemas.microsoft.com/office/word/2018/wordml" xmlns:w16cid="http://schemas.microsoft.com/office/word/2016/wordml/cid" xmlns:w16cex="http://schemas.microsoft.com/office/word/2018/wordml/cex" xmlns:w15="http://schemas.microsoft.com/office/word/2012/wordml" xmlns:w14="http://schemas.microsoft.com/office/word/2010/wordml" xmlns:w="http://schemas.openxmlformats.org/wordprocessingml/2006/main" xmlns:w10="urn:schemas-microsoft-com:office:word" xmlns:wp14="http://schemas.microsoft.com/office/word/2010/wordprocessingDrawing" xmlns:v="urn:schemas-microsoft-com:vml" xmlns:oel="http://schemas.microsoft.com/office/2019/extlst" xmlns:o="urn:schemas-microsoft-com:office:office" xmlns:am3d="http://schemas.microsoft.com/office/drawing/2017/model3d" xmlns:aink="http://schemas.microsoft.com/office/drawing/2016/ink" xmlns:mc="http://schemas.openxmlformats.org/markup-compatibility/2006" xmlns:cx8="http://schemas.microsoft.com/office/drawing/2016/5/14/chartex" xmlns:cx7="http://schemas.microsoft.com/office/drawing/2016/5/13/chartex" xmlns:cx6="http://schemas.microsoft.com/office/drawing/2016/5/12/chartex" xmlns:cx5="http://schemas.microsoft.com/office/drawing/2016/5/11/chartex" xmlns:cx4="http://schemas.microsoft.com/office/drawing/2016/5/10/chartex" xmlns:cx3="http://schemas.microsoft.com/office/drawing/2016/5/9/chartex" xmlns:cx2="http://schemas.microsoft.com/office/drawing/2015/10/21/chartex" xmlns:cx1="http://schemas.microsoft.com/office/drawing/2015/9/8/chartex" xmlns:cx="http://schemas.microsoft.com/office/drawing/2014/chartex" xmlns:wpc="http://schemas.microsoft.com/office/word/2010/wordprocessingCanvas" xmlns="" val="0"/>
+                          <a14:useLocalDpi xmlns="" xmlns:wpc="http://schemas.microsoft.com/office/word/2010/wordprocessingCanvas" xmlns:cx="http://schemas.microsoft.com/office/drawing/2014/chartex" xmlns:cx1="http://schemas.microsoft.com/office/drawing/2015/9/8/chartex" xmlns:cx2="http://schemas.microsoft.com/office/drawing/2015/10/21/chartex" xmlns:cx3="http://schemas.microsoft.com/office/drawing/2016/5/9/chartex" xmlns:cx4="http://schemas.microsoft.com/office/drawing/2016/5/10/chartex" xmlns:cx5="http://schemas.microsoft.com/office/drawing/2016/5/11/chartex" xmlns:cx6="http://schemas.microsoft.com/office/drawing/2016/5/12/chartex" xmlns:cx7="http://schemas.microsoft.com/office/drawing/2016/5/13/chartex" xmlns:cx8="http://schemas.microsoft.com/office/drawing/2016/5/14/chartex" xmlns:mc="http://schemas.openxmlformats.org/markup-compatibility/2006" xmlns:aink="http://schemas.microsoft.com/office/drawing/2016/ink" xmlns:am3d="http://schemas.microsoft.com/office/drawing/2017/model3d" xmlns:o="urn:schemas-microsoft-com:office:office" xmlns:oel="http://schemas.microsoft.com/office/2019/extlst" xmlns:v="urn:schemas-microsoft-com:vml" xmlns:wp14="http://schemas.microsoft.com/office/word/2010/wordprocessingDrawing" xmlns:w10="urn:schemas-microsoft-com:office:word" xmlns:w="http://schemas.openxmlformats.org/wordprocessingml/2006/main" xmlns:w14="http://schemas.microsoft.com/office/word/2010/wordml" xmlns:w15="http://schemas.microsoft.com/office/word/2012/wordml" xmlns:w16cex="http://schemas.microsoft.com/office/word/2018/wordml/cex" xmlns:w16cid="http://schemas.microsoft.com/office/word/2016/wordml/cid" xmlns:w16="http://schemas.microsoft.com/office/word/2018/wordml" xmlns:w16du="http://schemas.microsoft.com/office/word/2023/wordml/word16du" xmlns:w16sdtdh="http://schemas.microsoft.com/office/word/2020/wordml/sdtdatahash" xmlns:w16se="http://schemas.microsoft.com/office/word/2015/wordml/symex" xmlns:wpg="http://schemas.microsoft.com/office/word/2010/wordprocessingGroup" xmlns:wpi="http://schemas.microsoft.com/office/word/2010/wordprocessingInk" xmlns:wps="http://schemas.microsoft.com/office/word/2010/wordprocessingShape" xmlns:a14="http://schemas.microsoft.com/office/drawing/2010/main" val="0"/>
                         </a:ext>
                       </a:extLst>
                     </a:blip>
@@ -26986,7 +27801,7 @@
                     </a:ln>
                     <a:extLst>
                       <a:ext uri="{53640926-AAD7-44D8-BBD7-CCE9431645EC}">
-                        <a14:shadowObscured xmlns:a14="http://schemas.microsoft.com/office/drawing/2010/main" xmlns:wps="http://schemas.microsoft.com/office/word/2010/wordprocessingShape" xmlns:wpi="http://schemas.microsoft.com/office/word/2010/wordprocessingInk" xmlns:wpg="http://schemas.microsoft.com/office/word/2010/wordprocessingGroup" xmlns:w16se="http://schemas.microsoft.com/office/word/2015/wordml/symex" xmlns:w16sdtdh="http://schemas.microsoft.com/office/word/2020/wordml/sdtdatahash" xmlns:w16du="http://schemas.microsoft.com/office/word/2023/wordml/word16du" xmlns:w16="http://schemas.microsoft.com/office/word/2018/wordml" xmlns:w16cid="http://schemas.microsoft.com/office/word/2016/wordml/cid" xmlns:w16cex="http://schemas.microsoft.com/office/word/2018/wordml/cex" xmlns:w15="http://schemas.microsoft.com/office/word/2012/wordml" xmlns:w14="http://schemas.microsoft.com/office/word/2010/wordml" xmlns:w="http://schemas.openxmlformats.org/wordprocessingml/2006/main" xmlns:w10="urn:schemas-microsoft-com:office:word" xmlns:wp14="http://schemas.microsoft.com/office/word/2010/wordprocessingDrawing" xmlns:v="urn:schemas-microsoft-com:vml" xmlns:oel="http://schemas.microsoft.com/office/2019/extlst" xmlns:o="urn:schemas-microsoft-com:office:office" xmlns:am3d="http://schemas.microsoft.com/office/drawing/2017/model3d" xmlns:aink="http://schemas.microsoft.com/office/drawing/2016/ink" xmlns:mc="http://schemas.openxmlformats.org/markup-compatibility/2006" xmlns:cx8="http://schemas.microsoft.com/office/drawing/2016/5/14/chartex" xmlns:cx7="http://schemas.microsoft.com/office/drawing/2016/5/13/chartex" xmlns:cx6="http://schemas.microsoft.com/office/drawing/2016/5/12/chartex" xmlns:cx5="http://schemas.microsoft.com/office/drawing/2016/5/11/chartex" xmlns:cx4="http://schemas.microsoft.com/office/drawing/2016/5/10/chartex" xmlns:cx3="http://schemas.microsoft.com/office/drawing/2016/5/9/chartex" xmlns:cx2="http://schemas.microsoft.com/office/drawing/2015/10/21/chartex" xmlns:cx1="http://schemas.microsoft.com/office/drawing/2015/9/8/chartex" xmlns:cx="http://schemas.microsoft.com/office/drawing/2014/chartex" xmlns:wpc="http://schemas.microsoft.com/office/word/2010/wordprocessingCanvas" xmlns=""/>
+                        <a14:shadowObscured xmlns="" xmlns:wpc="http://schemas.microsoft.com/office/word/2010/wordprocessingCanvas" xmlns:cx="http://schemas.microsoft.com/office/drawing/2014/chartex" xmlns:cx1="http://schemas.microsoft.com/office/drawing/2015/9/8/chartex" xmlns:cx2="http://schemas.microsoft.com/office/drawing/2015/10/21/chartex" xmlns:cx3="http://schemas.microsoft.com/office/drawing/2016/5/9/chartex" xmlns:cx4="http://schemas.microsoft.com/office/drawing/2016/5/10/chartex" xmlns:cx5="http://schemas.microsoft.com/office/drawing/2016/5/11/chartex" xmlns:cx6="http://schemas.microsoft.com/office/drawing/2016/5/12/chartex" xmlns:cx7="http://schemas.microsoft.com/office/drawing/2016/5/13/chartex" xmlns:cx8="http://schemas.microsoft.com/office/drawing/2016/5/14/chartex" xmlns:mc="http://schemas.openxmlformats.org/markup-compatibility/2006" xmlns:aink="http://schemas.microsoft.com/office/drawing/2016/ink" xmlns:am3d="http://schemas.microsoft.com/office/drawing/2017/model3d" xmlns:o="urn:schemas-microsoft-com:office:office" xmlns:oel="http://schemas.microsoft.com/office/2019/extlst" xmlns:v="urn:schemas-microsoft-com:vml" xmlns:wp14="http://schemas.microsoft.com/office/word/2010/wordprocessingDrawing" xmlns:w10="urn:schemas-microsoft-com:office:word" xmlns:w="http://schemas.openxmlformats.org/wordprocessingml/2006/main" xmlns:w14="http://schemas.microsoft.com/office/word/2010/wordml" xmlns:w15="http://schemas.microsoft.com/office/word/2012/wordml" xmlns:w16cex="http://schemas.microsoft.com/office/word/2018/wordml/cex" xmlns:w16cid="http://schemas.microsoft.com/office/word/2016/wordml/cid" xmlns:w16="http://schemas.microsoft.com/office/word/2018/wordml" xmlns:w16du="http://schemas.microsoft.com/office/word/2023/wordml/word16du" xmlns:w16sdtdh="http://schemas.microsoft.com/office/word/2020/wordml/sdtdatahash" xmlns:w16se="http://schemas.microsoft.com/office/word/2015/wordml/symex" xmlns:wpg="http://schemas.microsoft.com/office/word/2010/wordprocessingGroup" xmlns:wpi="http://schemas.microsoft.com/office/word/2010/wordprocessingInk" xmlns:wps="http://schemas.microsoft.com/office/word/2010/wordprocessingShape" xmlns:a14="http://schemas.microsoft.com/office/drawing/2010/main"/>
                       </a:ext>
                     </a:extLst>
                   </pic:spPr>
@@ -27974,10 +28789,10 @@
                     </pic:cNvPicPr>
                   </pic:nvPicPr>
                   <pic:blipFill rotWithShape="1">
-                    <a:blip r:embed="rId28">
+                    <a:blip r:embed="rId38">
                       <a:extLst>
                         <a:ext uri="{28A0092B-C50C-407E-A947-70E740481C1C}">
-                          <a14:useLocalDpi xmlns:a14="http://schemas.microsoft.com/office/drawing/2010/main" xmlns:wps="http://schemas.microsoft.com/office/word/2010/wordprocessingShape" xmlns:wpi="http://schemas.microsoft.com/office/word/2010/wordprocessingInk" xmlns:wpg="http://schemas.microsoft.com/office/word/2010/wordprocessingGroup" xmlns:w16se="http://schemas.microsoft.com/office/word/2015/wordml/symex" xmlns:w16sdtdh="http://schemas.microsoft.com/office/word/2020/wordml/sdtdatahash" xmlns:w16du="http://schemas.microsoft.com/office/word/2023/wordml/word16du" xmlns:w16="http://schemas.microsoft.com/office/word/2018/wordml" xmlns:w16cid="http://schemas.microsoft.com/office/word/2016/wordml/cid" xmlns:w16cex="http://schemas.microsoft.com/office/word/2018/wordml/cex" xmlns:w15="http://schemas.microsoft.com/office/word/2012/wordml" xmlns:w14="http://schemas.microsoft.com/office/word/2010/wordml" xmlns:w="http://schemas.openxmlformats.org/wordprocessingml/2006/main" xmlns:w10="urn:schemas-microsoft-com:office:word" xmlns:wp14="http://schemas.microsoft.com/office/word/2010/wordprocessingDrawing" xmlns:v="urn:schemas-microsoft-com:vml" xmlns:oel="http://schemas.microsoft.com/office/2019/extlst" xmlns:o="urn:schemas-microsoft-com:office:office" xmlns:am3d="http://schemas.microsoft.com/office/drawing/2017/model3d" xmlns:aink="http://schemas.microsoft.com/office/drawing/2016/ink" xmlns:mc="http://schemas.openxmlformats.org/markup-compatibility/2006" xmlns:cx8="http://schemas.microsoft.com/office/drawing/2016/5/14/chartex" xmlns:cx7="http://schemas.microsoft.com/office/drawing/2016/5/13/chartex" xmlns:cx6="http://schemas.microsoft.com/office/drawing/2016/5/12/chartex" xmlns:cx5="http://schemas.microsoft.com/office/drawing/2016/5/11/chartex" xmlns:cx4="http://schemas.microsoft.com/office/drawing/2016/5/10/chartex" xmlns:cx3="http://schemas.microsoft.com/office/drawing/2016/5/9/chartex" xmlns:cx2="http://schemas.microsoft.com/office/drawing/2015/10/21/chartex" xmlns:cx1="http://schemas.microsoft.com/office/drawing/2015/9/8/chartex" xmlns:cx="http://schemas.microsoft.com/office/drawing/2014/chartex" xmlns:wpc="http://schemas.microsoft.com/office/word/2010/wordprocessingCanvas" xmlns="" val="0"/>
+                          <a14:useLocalDpi xmlns="" xmlns:wpc="http://schemas.microsoft.com/office/word/2010/wordprocessingCanvas" xmlns:cx="http://schemas.microsoft.com/office/drawing/2014/chartex" xmlns:cx1="http://schemas.microsoft.com/office/drawing/2015/9/8/chartex" xmlns:cx2="http://schemas.microsoft.com/office/drawing/2015/10/21/chartex" xmlns:cx3="http://schemas.microsoft.com/office/drawing/2016/5/9/chartex" xmlns:cx4="http://schemas.microsoft.com/office/drawing/2016/5/10/chartex" xmlns:cx5="http://schemas.microsoft.com/office/drawing/2016/5/11/chartex" xmlns:cx6="http://schemas.microsoft.com/office/drawing/2016/5/12/chartex" xmlns:cx7="http://schemas.microsoft.com/office/drawing/2016/5/13/chartex" xmlns:cx8="http://schemas.microsoft.com/office/drawing/2016/5/14/chartex" xmlns:mc="http://schemas.openxmlformats.org/markup-compatibility/2006" xmlns:aink="http://schemas.microsoft.com/office/drawing/2016/ink" xmlns:am3d="http://schemas.microsoft.com/office/drawing/2017/model3d" xmlns:o="urn:schemas-microsoft-com:office:office" xmlns:oel="http://schemas.microsoft.com/office/2019/extlst" xmlns:v="urn:schemas-microsoft-com:vml" xmlns:wp14="http://schemas.microsoft.com/office/word/2010/wordprocessingDrawing" xmlns:w10="urn:schemas-microsoft-com:office:word" xmlns:w="http://schemas.openxmlformats.org/wordprocessingml/2006/main" xmlns:w14="http://schemas.microsoft.com/office/word/2010/wordml" xmlns:w15="http://schemas.microsoft.com/office/word/2012/wordml" xmlns:w16cex="http://schemas.microsoft.com/office/word/2018/wordml/cex" xmlns:w16cid="http://schemas.microsoft.com/office/word/2016/wordml/cid" xmlns:w16="http://schemas.microsoft.com/office/word/2018/wordml" xmlns:w16du="http://schemas.microsoft.com/office/word/2023/wordml/word16du" xmlns:w16sdtdh="http://schemas.microsoft.com/office/word/2020/wordml/sdtdatahash" xmlns:w16se="http://schemas.microsoft.com/office/word/2015/wordml/symex" xmlns:wpg="http://schemas.microsoft.com/office/word/2010/wordprocessingGroup" xmlns:wpi="http://schemas.microsoft.com/office/word/2010/wordprocessingInk" xmlns:wps="http://schemas.microsoft.com/office/word/2010/wordprocessingShape" xmlns:a14="http://schemas.microsoft.com/office/drawing/2010/main" val="0"/>
                         </a:ext>
                       </a:extLst>
                     </a:blip>
@@ -27998,7 +28813,7 @@
                     </a:ln>
                     <a:extLst>
                       <a:ext uri="{53640926-AAD7-44D8-BBD7-CCE9431645EC}">
-                        <a14:shadowObscured xmlns:a14="http://schemas.microsoft.com/office/drawing/2010/main" xmlns:wps="http://schemas.microsoft.com/office/word/2010/wordprocessingShape" xmlns:wpi="http://schemas.microsoft.com/office/word/2010/wordprocessingInk" xmlns:wpg="http://schemas.microsoft.com/office/word/2010/wordprocessingGroup" xmlns:w16se="http://schemas.microsoft.com/office/word/2015/wordml/symex" xmlns:w16sdtdh="http://schemas.microsoft.com/office/word/2020/wordml/sdtdatahash" xmlns:w16du="http://schemas.microsoft.com/office/word/2023/wordml/word16du" xmlns:w16="http://schemas.microsoft.com/office/word/2018/wordml" xmlns:w16cid="http://schemas.microsoft.com/office/word/2016/wordml/cid" xmlns:w16cex="http://schemas.microsoft.com/office/word/2018/wordml/cex" xmlns:w15="http://schemas.microsoft.com/office/word/2012/wordml" xmlns:w14="http://schemas.microsoft.com/office/word/2010/wordml" xmlns:w="http://schemas.openxmlformats.org/wordprocessingml/2006/main" xmlns:w10="urn:schemas-microsoft-com:office:word" xmlns:wp14="http://schemas.microsoft.com/office/word/2010/wordprocessingDrawing" xmlns:v="urn:schemas-microsoft-com:vml" xmlns:oel="http://schemas.microsoft.com/office/2019/extlst" xmlns:o="urn:schemas-microsoft-com:office:office" xmlns:am3d="http://schemas.microsoft.com/office/drawing/2017/model3d" xmlns:aink="http://schemas.microsoft.com/office/drawing/2016/ink" xmlns:mc="http://schemas.openxmlformats.org/markup-compatibility/2006" xmlns:cx8="http://schemas.microsoft.com/office/drawing/2016/5/14/chartex" xmlns:cx7="http://schemas.microsoft.com/office/drawing/2016/5/13/chartex" xmlns:cx6="http://schemas.microsoft.com/office/drawing/2016/5/12/chartex" xmlns:cx5="http://schemas.microsoft.com/office/drawing/2016/5/11/chartex" xmlns:cx4="http://schemas.microsoft.com/office/drawing/2016/5/10/chartex" xmlns:cx3="http://schemas.microsoft.com/office/drawing/2016/5/9/chartex" xmlns:cx2="http://schemas.microsoft.com/office/drawing/2015/10/21/chartex" xmlns:cx1="http://schemas.microsoft.com/office/drawing/2015/9/8/chartex" xmlns:cx="http://schemas.microsoft.com/office/drawing/2014/chartex" xmlns:wpc="http://schemas.microsoft.com/office/word/2010/wordprocessingCanvas" xmlns=""/>
+                        <a14:shadowObscured xmlns="" xmlns:wpc="http://schemas.microsoft.com/office/word/2010/wordprocessingCanvas" xmlns:cx="http://schemas.microsoft.com/office/drawing/2014/chartex" xmlns:cx1="http://schemas.microsoft.com/office/drawing/2015/9/8/chartex" xmlns:cx2="http://schemas.microsoft.com/office/drawing/2015/10/21/chartex" xmlns:cx3="http://schemas.microsoft.com/office/drawing/2016/5/9/chartex" xmlns:cx4="http://schemas.microsoft.com/office/drawing/2016/5/10/chartex" xmlns:cx5="http://schemas.microsoft.com/office/drawing/2016/5/11/chartex" xmlns:cx6="http://schemas.microsoft.com/office/drawing/2016/5/12/chartex" xmlns:cx7="http://schemas.microsoft.com/office/drawing/2016/5/13/chartex" xmlns:cx8="http://schemas.microsoft.com/office/drawing/2016/5/14/chartex" xmlns:mc="http://schemas.openxmlformats.org/markup-compatibility/2006" xmlns:aink="http://schemas.microsoft.com/office/drawing/2016/ink" xmlns:am3d="http://schemas.microsoft.com/office/drawing/2017/model3d" xmlns:o="urn:schemas-microsoft-com:office:office" xmlns:oel="http://schemas.microsoft.com/office/2019/extlst" xmlns:v="urn:schemas-microsoft-com:vml" xmlns:wp14="http://schemas.microsoft.com/office/word/2010/wordprocessingDrawing" xmlns:w10="urn:schemas-microsoft-com:office:word" xmlns:w="http://schemas.openxmlformats.org/wordprocessingml/2006/main" xmlns:w14="http://schemas.microsoft.com/office/word/2010/wordml" xmlns:w15="http://schemas.microsoft.com/office/word/2012/wordml" xmlns:w16cex="http://schemas.microsoft.com/office/word/2018/wordml/cex" xmlns:w16cid="http://schemas.microsoft.com/office/word/2016/wordml/cid" xmlns:w16="http://schemas.microsoft.com/office/word/2018/wordml" xmlns:w16du="http://schemas.microsoft.com/office/word/2023/wordml/word16du" xmlns:w16sdtdh="http://schemas.microsoft.com/office/word/2020/wordml/sdtdatahash" xmlns:w16se="http://schemas.microsoft.com/office/word/2015/wordml/symex" xmlns:wpg="http://schemas.microsoft.com/office/word/2010/wordprocessingGroup" xmlns:wpi="http://schemas.microsoft.com/office/word/2010/wordprocessingInk" xmlns:wps="http://schemas.microsoft.com/office/word/2010/wordprocessingShape" xmlns:a14="http://schemas.microsoft.com/office/drawing/2010/main"/>
                       </a:ext>
                     </a:extLst>
                   </pic:spPr>
@@ -28663,10 +29478,10 @@
                     </pic:cNvPicPr>
                   </pic:nvPicPr>
                   <pic:blipFill rotWithShape="1">
-                    <a:blip r:embed="rId29">
+                    <a:blip r:embed="rId39">
                       <a:extLst>
                         <a:ext uri="{28A0092B-C50C-407E-A947-70E740481C1C}">
-                          <a14:useLocalDpi xmlns:a14="http://schemas.microsoft.com/office/drawing/2010/main" xmlns:wps="http://schemas.microsoft.com/office/word/2010/wordprocessingShape" xmlns:wpi="http://schemas.microsoft.com/office/word/2010/wordprocessingInk" xmlns:wpg="http://schemas.microsoft.com/office/word/2010/wordprocessingGroup" xmlns:w16se="http://schemas.microsoft.com/office/word/2015/wordml/symex" xmlns:w16sdtdh="http://schemas.microsoft.com/office/word/2020/wordml/sdtdatahash" xmlns:w16du="http://schemas.microsoft.com/office/word/2023/wordml/word16du" xmlns:w16="http://schemas.microsoft.com/office/word/2018/wordml" xmlns:w16cid="http://schemas.microsoft.com/office/word/2016/wordml/cid" xmlns:w16cex="http://schemas.microsoft.com/office/word/2018/wordml/cex" xmlns:w15="http://schemas.microsoft.com/office/word/2012/wordml" xmlns:w14="http://schemas.microsoft.com/office/word/2010/wordml" xmlns:w="http://schemas.openxmlformats.org/wordprocessingml/2006/main" xmlns:w10="urn:schemas-microsoft-com:office:word" xmlns:wp14="http://schemas.microsoft.com/office/word/2010/wordprocessingDrawing" xmlns:v="urn:schemas-microsoft-com:vml" xmlns:oel="http://schemas.microsoft.com/office/2019/extlst" xmlns:o="urn:schemas-microsoft-com:office:office" xmlns:am3d="http://schemas.microsoft.com/office/drawing/2017/model3d" xmlns:aink="http://schemas.microsoft.com/office/drawing/2016/ink" xmlns:mc="http://schemas.openxmlformats.org/markup-compatibility/2006" xmlns:cx8="http://schemas.microsoft.com/office/drawing/2016/5/14/chartex" xmlns:cx7="http://schemas.microsoft.com/office/drawing/2016/5/13/chartex" xmlns:cx6="http://schemas.microsoft.com/office/drawing/2016/5/12/chartex" xmlns:cx5="http://schemas.microsoft.com/office/drawing/2016/5/11/chartex" xmlns:cx4="http://schemas.microsoft.com/office/drawing/2016/5/10/chartex" xmlns:cx3="http://schemas.microsoft.com/office/drawing/2016/5/9/chartex" xmlns:cx2="http://schemas.microsoft.com/office/drawing/2015/10/21/chartex" xmlns:cx1="http://schemas.microsoft.com/office/drawing/2015/9/8/chartex" xmlns:cx="http://schemas.microsoft.com/office/drawing/2014/chartex" xmlns:wpc="http://schemas.microsoft.com/office/word/2010/wordprocessingCanvas" xmlns="" val="0"/>
+                          <a14:useLocalDpi xmlns="" xmlns:wpc="http://schemas.microsoft.com/office/word/2010/wordprocessingCanvas" xmlns:cx="http://schemas.microsoft.com/office/drawing/2014/chartex" xmlns:cx1="http://schemas.microsoft.com/office/drawing/2015/9/8/chartex" xmlns:cx2="http://schemas.microsoft.com/office/drawing/2015/10/21/chartex" xmlns:cx3="http://schemas.microsoft.com/office/drawing/2016/5/9/chartex" xmlns:cx4="http://schemas.microsoft.com/office/drawing/2016/5/10/chartex" xmlns:cx5="http://schemas.microsoft.com/office/drawing/2016/5/11/chartex" xmlns:cx6="http://schemas.microsoft.com/office/drawing/2016/5/12/chartex" xmlns:cx7="http://schemas.microsoft.com/office/drawing/2016/5/13/chartex" xmlns:cx8="http://schemas.microsoft.com/office/drawing/2016/5/14/chartex" xmlns:mc="http://schemas.openxmlformats.org/markup-compatibility/2006" xmlns:aink="http://schemas.microsoft.com/office/drawing/2016/ink" xmlns:am3d="http://schemas.microsoft.com/office/drawing/2017/model3d" xmlns:o="urn:schemas-microsoft-com:office:office" xmlns:oel="http://schemas.microsoft.com/office/2019/extlst" xmlns:v="urn:schemas-microsoft-com:vml" xmlns:wp14="http://schemas.microsoft.com/office/word/2010/wordprocessingDrawing" xmlns:w10="urn:schemas-microsoft-com:office:word" xmlns:w="http://schemas.openxmlformats.org/wordprocessingml/2006/main" xmlns:w14="http://schemas.microsoft.com/office/word/2010/wordml" xmlns:w15="http://schemas.microsoft.com/office/word/2012/wordml" xmlns:w16cex="http://schemas.microsoft.com/office/word/2018/wordml/cex" xmlns:w16cid="http://schemas.microsoft.com/office/word/2016/wordml/cid" xmlns:w16="http://schemas.microsoft.com/office/word/2018/wordml" xmlns:w16du="http://schemas.microsoft.com/office/word/2023/wordml/word16du" xmlns:w16sdtdh="http://schemas.microsoft.com/office/word/2020/wordml/sdtdatahash" xmlns:w16se="http://schemas.microsoft.com/office/word/2015/wordml/symex" xmlns:wpg="http://schemas.microsoft.com/office/word/2010/wordprocessingGroup" xmlns:wpi="http://schemas.microsoft.com/office/word/2010/wordprocessingInk" xmlns:wps="http://schemas.microsoft.com/office/word/2010/wordprocessingShape" xmlns:a14="http://schemas.microsoft.com/office/drawing/2010/main" val="0"/>
                         </a:ext>
                       </a:extLst>
                     </a:blip>
@@ -28687,7 +29502,7 @@
                     </a:ln>
                     <a:extLst>
                       <a:ext uri="{53640926-AAD7-44D8-BBD7-CCE9431645EC}">
-                        <a14:shadowObscured xmlns:a14="http://schemas.microsoft.com/office/drawing/2010/main" xmlns:wps="http://schemas.microsoft.com/office/word/2010/wordprocessingShape" xmlns:wpi="http://schemas.microsoft.com/office/word/2010/wordprocessingInk" xmlns:wpg="http://schemas.microsoft.com/office/word/2010/wordprocessingGroup" xmlns:w16se="http://schemas.microsoft.com/office/word/2015/wordml/symex" xmlns:w16sdtdh="http://schemas.microsoft.com/office/word/2020/wordml/sdtdatahash" xmlns:w16du="http://schemas.microsoft.com/office/word/2023/wordml/word16du" xmlns:w16="http://schemas.microsoft.com/office/word/2018/wordml" xmlns:w16cid="http://schemas.microsoft.com/office/word/2016/wordml/cid" xmlns:w16cex="http://schemas.microsoft.com/office/word/2018/wordml/cex" xmlns:w15="http://schemas.microsoft.com/office/word/2012/wordml" xmlns:w14="http://schemas.microsoft.com/office/word/2010/wordml" xmlns:w="http://schemas.openxmlformats.org/wordprocessingml/2006/main" xmlns:w10="urn:schemas-microsoft-com:office:word" xmlns:wp14="http://schemas.microsoft.com/office/word/2010/wordprocessingDrawing" xmlns:v="urn:schemas-microsoft-com:vml" xmlns:oel="http://schemas.microsoft.com/office/2019/extlst" xmlns:o="urn:schemas-microsoft-com:office:office" xmlns:am3d="http://schemas.microsoft.com/office/drawing/2017/model3d" xmlns:aink="http://schemas.microsoft.com/office/drawing/2016/ink" xmlns:mc="http://schemas.openxmlformats.org/markup-compatibility/2006" xmlns:cx8="http://schemas.microsoft.com/office/drawing/2016/5/14/chartex" xmlns:cx7="http://schemas.microsoft.com/office/drawing/2016/5/13/chartex" xmlns:cx6="http://schemas.microsoft.com/office/drawing/2016/5/12/chartex" xmlns:cx5="http://schemas.microsoft.com/office/drawing/2016/5/11/chartex" xmlns:cx4="http://schemas.microsoft.com/office/drawing/2016/5/10/chartex" xmlns:cx3="http://schemas.microsoft.com/office/drawing/2016/5/9/chartex" xmlns:cx2="http://schemas.microsoft.com/office/drawing/2015/10/21/chartex" xmlns:cx1="http://schemas.microsoft.com/office/drawing/2015/9/8/chartex" xmlns:cx="http://schemas.microsoft.com/office/drawing/2014/chartex" xmlns:wpc="http://schemas.microsoft.com/office/word/2010/wordprocessingCanvas" xmlns=""/>
+                        <a14:shadowObscured xmlns="" xmlns:wpc="http://schemas.microsoft.com/office/word/2010/wordprocessingCanvas" xmlns:cx="http://schemas.microsoft.com/office/drawing/2014/chartex" xmlns:cx1="http://schemas.microsoft.com/office/drawing/2015/9/8/chartex" xmlns:cx2="http://schemas.microsoft.com/office/drawing/2015/10/21/chartex" xmlns:cx3="http://schemas.microsoft.com/office/drawing/2016/5/9/chartex" xmlns:cx4="http://schemas.microsoft.com/office/drawing/2016/5/10/chartex" xmlns:cx5="http://schemas.microsoft.com/office/drawing/2016/5/11/chartex" xmlns:cx6="http://schemas.microsoft.com/office/drawing/2016/5/12/chartex" xmlns:cx7="http://schemas.microsoft.com/office/drawing/2016/5/13/chartex" xmlns:cx8="http://schemas.microsoft.com/office/drawing/2016/5/14/chartex" xmlns:mc="http://schemas.openxmlformats.org/markup-compatibility/2006" xmlns:aink="http://schemas.microsoft.com/office/drawing/2016/ink" xmlns:am3d="http://schemas.microsoft.com/office/drawing/2017/model3d" xmlns:o="urn:schemas-microsoft-com:office:office" xmlns:oel="http://schemas.microsoft.com/office/2019/extlst" xmlns:v="urn:schemas-microsoft-com:vml" xmlns:wp14="http://schemas.microsoft.com/office/word/2010/wordprocessingDrawing" xmlns:w10="urn:schemas-microsoft-com:office:word" xmlns:w="http://schemas.openxmlformats.org/wordprocessingml/2006/main" xmlns:w14="http://schemas.microsoft.com/office/word/2010/wordml" xmlns:w15="http://schemas.microsoft.com/office/word/2012/wordml" xmlns:w16cex="http://schemas.microsoft.com/office/word/2018/wordml/cex" xmlns:w16cid="http://schemas.microsoft.com/office/word/2016/wordml/cid" xmlns:w16="http://schemas.microsoft.com/office/word/2018/wordml" xmlns:w16du="http://schemas.microsoft.com/office/word/2023/wordml/word16du" xmlns:w16sdtdh="http://schemas.microsoft.com/office/word/2020/wordml/sdtdatahash" xmlns:w16se="http://schemas.microsoft.com/office/word/2015/wordml/symex" xmlns:wpg="http://schemas.microsoft.com/office/word/2010/wordprocessingGroup" xmlns:wpi="http://schemas.microsoft.com/office/word/2010/wordprocessingInk" xmlns:wps="http://schemas.microsoft.com/office/word/2010/wordprocessingShape" xmlns:a14="http://schemas.microsoft.com/office/drawing/2010/main"/>
                       </a:ext>
                     </a:extLst>
                   </pic:spPr>
@@ -29125,10 +29940,10 @@
                     </pic:cNvPicPr>
                   </pic:nvPicPr>
                   <pic:blipFill rotWithShape="1">
-                    <a:blip r:embed="rId30">
+                    <a:blip r:embed="rId40">
                       <a:extLst>
                         <a:ext uri="{28A0092B-C50C-407E-A947-70E740481C1C}">
-                          <a14:useLocalDpi xmlns:a14="http://schemas.microsoft.com/office/drawing/2010/main" xmlns:wps="http://schemas.microsoft.com/office/word/2010/wordprocessingShape" xmlns:wpi="http://schemas.microsoft.com/office/word/2010/wordprocessingInk" xmlns:wpg="http://schemas.microsoft.com/office/word/2010/wordprocessingGroup" xmlns:w16se="http://schemas.microsoft.com/office/word/2015/wordml/symex" xmlns:w16sdtdh="http://schemas.microsoft.com/office/word/2020/wordml/sdtdatahash" xmlns:w16du="http://schemas.microsoft.com/office/word/2023/wordml/word16du" xmlns:w16="http://schemas.microsoft.com/office/word/2018/wordml" xmlns:w16cid="http://schemas.microsoft.com/office/word/2016/wordml/cid" xmlns:w16cex="http://schemas.microsoft.com/office/word/2018/wordml/cex" xmlns:w15="http://schemas.microsoft.com/office/word/2012/wordml" xmlns:w14="http://schemas.microsoft.com/office/word/2010/wordml" xmlns:w="http://schemas.openxmlformats.org/wordprocessingml/2006/main" xmlns:w10="urn:schemas-microsoft-com:office:word" xmlns:wp14="http://schemas.microsoft.com/office/word/2010/wordprocessingDrawing" xmlns:v="urn:schemas-microsoft-com:vml" xmlns:oel="http://schemas.microsoft.com/office/2019/extlst" xmlns:o="urn:schemas-microsoft-com:office:office" xmlns:am3d="http://schemas.microsoft.com/office/drawing/2017/model3d" xmlns:aink="http://schemas.microsoft.com/office/drawing/2016/ink" xmlns:mc="http://schemas.openxmlformats.org/markup-compatibility/2006" xmlns:cx8="http://schemas.microsoft.com/office/drawing/2016/5/14/chartex" xmlns:cx7="http://schemas.microsoft.com/office/drawing/2016/5/13/chartex" xmlns:cx6="http://schemas.microsoft.com/office/drawing/2016/5/12/chartex" xmlns:cx5="http://schemas.microsoft.com/office/drawing/2016/5/11/chartex" xmlns:cx4="http://schemas.microsoft.com/office/drawing/2016/5/10/chartex" xmlns:cx3="http://schemas.microsoft.com/office/drawing/2016/5/9/chartex" xmlns:cx2="http://schemas.microsoft.com/office/drawing/2015/10/21/chartex" xmlns:cx1="http://schemas.microsoft.com/office/drawing/2015/9/8/chartex" xmlns:cx="http://schemas.microsoft.com/office/drawing/2014/chartex" xmlns:wpc="http://schemas.microsoft.com/office/word/2010/wordprocessingCanvas" xmlns="" val="0"/>
+                          <a14:useLocalDpi xmlns="" xmlns:wpc="http://schemas.microsoft.com/office/word/2010/wordprocessingCanvas" xmlns:cx="http://schemas.microsoft.com/office/drawing/2014/chartex" xmlns:cx1="http://schemas.microsoft.com/office/drawing/2015/9/8/chartex" xmlns:cx2="http://schemas.microsoft.com/office/drawing/2015/10/21/chartex" xmlns:cx3="http://schemas.microsoft.com/office/drawing/2016/5/9/chartex" xmlns:cx4="http://schemas.microsoft.com/office/drawing/2016/5/10/chartex" xmlns:cx5="http://schemas.microsoft.com/office/drawing/2016/5/11/chartex" xmlns:cx6="http://schemas.microsoft.com/office/drawing/2016/5/12/chartex" xmlns:cx7="http://schemas.microsoft.com/office/drawing/2016/5/13/chartex" xmlns:cx8="http://schemas.microsoft.com/office/drawing/2016/5/14/chartex" xmlns:mc="http://schemas.openxmlformats.org/markup-compatibility/2006" xmlns:aink="http://schemas.microsoft.com/office/drawing/2016/ink" xmlns:am3d="http://schemas.microsoft.com/office/drawing/2017/model3d" xmlns:o="urn:schemas-microsoft-com:office:office" xmlns:oel="http://schemas.microsoft.com/office/2019/extlst" xmlns:v="urn:schemas-microsoft-com:vml" xmlns:wp14="http://schemas.microsoft.com/office/word/2010/wordprocessingDrawing" xmlns:w10="urn:schemas-microsoft-com:office:word" xmlns:w="http://schemas.openxmlformats.org/wordprocessingml/2006/main" xmlns:w14="http://schemas.microsoft.com/office/word/2010/wordml" xmlns:w15="http://schemas.microsoft.com/office/word/2012/wordml" xmlns:w16cex="http://schemas.microsoft.com/office/word/2018/wordml/cex" xmlns:w16cid="http://schemas.microsoft.com/office/word/2016/wordml/cid" xmlns:w16="http://schemas.microsoft.com/office/word/2018/wordml" xmlns:w16du="http://schemas.microsoft.com/office/word/2023/wordml/word16du" xmlns:w16sdtdh="http://schemas.microsoft.com/office/word/2020/wordml/sdtdatahash" xmlns:w16se="http://schemas.microsoft.com/office/word/2015/wordml/symex" xmlns:wpg="http://schemas.microsoft.com/office/word/2010/wordprocessingGroup" xmlns:wpi="http://schemas.microsoft.com/office/word/2010/wordprocessingInk" xmlns:wps="http://schemas.microsoft.com/office/word/2010/wordprocessingShape" xmlns:a14="http://schemas.microsoft.com/office/drawing/2010/main" val="0"/>
                         </a:ext>
                       </a:extLst>
                     </a:blip>
@@ -29149,7 +29964,7 @@
                     </a:ln>
                     <a:extLst>
                       <a:ext uri="{53640926-AAD7-44D8-BBD7-CCE9431645EC}">
-                        <a14:shadowObscured xmlns:a14="http://schemas.microsoft.com/office/drawing/2010/main" xmlns:wps="http://schemas.microsoft.com/office/word/2010/wordprocessingShape" xmlns:wpi="http://schemas.microsoft.com/office/word/2010/wordprocessingInk" xmlns:wpg="http://schemas.microsoft.com/office/word/2010/wordprocessingGroup" xmlns:w16se="http://schemas.microsoft.com/office/word/2015/wordml/symex" xmlns:w16sdtdh="http://schemas.microsoft.com/office/word/2020/wordml/sdtdatahash" xmlns:w16du="http://schemas.microsoft.com/office/word/2023/wordml/word16du" xmlns:w16="http://schemas.microsoft.com/office/word/2018/wordml" xmlns:w16cid="http://schemas.microsoft.com/office/word/2016/wordml/cid" xmlns:w16cex="http://schemas.microsoft.com/office/word/2018/wordml/cex" xmlns:w15="http://schemas.microsoft.com/office/word/2012/wordml" xmlns:w14="http://schemas.microsoft.com/office/word/2010/wordml" xmlns:w="http://schemas.openxmlformats.org/wordprocessingml/2006/main" xmlns:w10="urn:schemas-microsoft-com:office:word" xmlns:wp14="http://schemas.microsoft.com/office/word/2010/wordprocessingDrawing" xmlns:v="urn:schemas-microsoft-com:vml" xmlns:oel="http://schemas.microsoft.com/office/2019/extlst" xmlns:o="urn:schemas-microsoft-com:office:office" xmlns:am3d="http://schemas.microsoft.com/office/drawing/2017/model3d" xmlns:aink="http://schemas.microsoft.com/office/drawing/2016/ink" xmlns:mc="http://schemas.openxmlformats.org/markup-compatibility/2006" xmlns:cx8="http://schemas.microsoft.com/office/drawing/2016/5/14/chartex" xmlns:cx7="http://schemas.microsoft.com/office/drawing/2016/5/13/chartex" xmlns:cx6="http://schemas.microsoft.com/office/drawing/2016/5/12/chartex" xmlns:cx5="http://schemas.microsoft.com/office/drawing/2016/5/11/chartex" xmlns:cx4="http://schemas.microsoft.com/office/drawing/2016/5/10/chartex" xmlns:cx3="http://schemas.microsoft.com/office/drawing/2016/5/9/chartex" xmlns:cx2="http://schemas.microsoft.com/office/drawing/2015/10/21/chartex" xmlns:cx1="http://schemas.microsoft.com/office/drawing/2015/9/8/chartex" xmlns:cx="http://schemas.microsoft.com/office/drawing/2014/chartex" xmlns:wpc="http://schemas.microsoft.com/office/word/2010/wordprocessingCanvas" xmlns=""/>
+                        <a14:shadowObscured xmlns="" xmlns:wpc="http://schemas.microsoft.com/office/word/2010/wordprocessingCanvas" xmlns:cx="http://schemas.microsoft.com/office/drawing/2014/chartex" xmlns:cx1="http://schemas.microsoft.com/office/drawing/2015/9/8/chartex" xmlns:cx2="http://schemas.microsoft.com/office/drawing/2015/10/21/chartex" xmlns:cx3="http://schemas.microsoft.com/office/drawing/2016/5/9/chartex" xmlns:cx4="http://schemas.microsoft.com/office/drawing/2016/5/10/chartex" xmlns:cx5="http://schemas.microsoft.com/office/drawing/2016/5/11/chartex" xmlns:cx6="http://schemas.microsoft.com/office/drawing/2016/5/12/chartex" xmlns:cx7="http://schemas.microsoft.com/office/drawing/2016/5/13/chartex" xmlns:cx8="http://schemas.microsoft.com/office/drawing/2016/5/14/chartex" xmlns:mc="http://schemas.openxmlformats.org/markup-compatibility/2006" xmlns:aink="http://schemas.microsoft.com/office/drawing/2016/ink" xmlns:am3d="http://schemas.microsoft.com/office/drawing/2017/model3d" xmlns:o="urn:schemas-microsoft-com:office:office" xmlns:oel="http://schemas.microsoft.com/office/2019/extlst" xmlns:v="urn:schemas-microsoft-com:vml" xmlns:wp14="http://schemas.microsoft.com/office/word/2010/wordprocessingDrawing" xmlns:w10="urn:schemas-microsoft-com:office:word" xmlns:w="http://schemas.openxmlformats.org/wordprocessingml/2006/main" xmlns:w14="http://schemas.microsoft.com/office/word/2010/wordml" xmlns:w15="http://schemas.microsoft.com/office/word/2012/wordml" xmlns:w16cex="http://schemas.microsoft.com/office/word/2018/wordml/cex" xmlns:w16cid="http://schemas.microsoft.com/office/word/2016/wordml/cid" xmlns:w16="http://schemas.microsoft.com/office/word/2018/wordml" xmlns:w16du="http://schemas.microsoft.com/office/word/2023/wordml/word16du" xmlns:w16sdtdh="http://schemas.microsoft.com/office/word/2020/wordml/sdtdatahash" xmlns:w16se="http://schemas.microsoft.com/office/word/2015/wordml/symex" xmlns:wpg="http://schemas.microsoft.com/office/word/2010/wordprocessingGroup" xmlns:wpi="http://schemas.microsoft.com/office/word/2010/wordprocessingInk" xmlns:wps="http://schemas.microsoft.com/office/word/2010/wordprocessingShape" xmlns:a14="http://schemas.microsoft.com/office/drawing/2010/main"/>
                       </a:ext>
                     </a:extLst>
                   </pic:spPr>
@@ -34868,10 +35683,10 @@
       </w:r>
     </w:p>
     <w:sectPr>
-      <w:headerReference w:type="even" r:id="rId31"/>
-      <w:headerReference w:type="default" r:id="rId32"/>
-      <w:footerReference w:type="even" r:id="rId33"/>
-      <w:footerReference w:type="default" r:id="rId34"/>
+      <w:headerReference w:type="even" r:id="rId41"/>
+      <w:headerReference w:type="default" r:id="rId42"/>
+      <w:footerReference w:type="even" r:id="rId43"/>
+      <w:footerReference w:type="default" r:id="rId44"/>
       <w:pgSz w:w="11907" w:h="16839" w:code="9"/>
       <w:pgMar w:top="1134" w:right="1440" w:bottom="993" w:left="1440" w:header="720" w:footer="720" w:gutter="0"/>
       <w:cols w:space="720"/>
@@ -49155,7 +49970,6 @@
       <w:rFonts w:ascii="Tahoma" w:eastAsia="Tahoma" w:hAnsi="Tahoma" w:cs="Tahoma"/>
       <w:b/>
       <w:bCs/>
-      <w:lang/>
     </w:rPr>
   </w:style>
   <w:style w:type="paragraph" w:styleId="Heading6">
@@ -49261,7 +50075,6 @@
       <w:rFonts w:ascii="Tahoma" w:eastAsia="Tahoma" w:hAnsi="Tahoma" w:cs="Tahoma"/>
       <w:b/>
       <w:bCs/>
-      <w:lang/>
     </w:rPr>
   </w:style>
   <w:style w:type="character" w:styleId="Hyperlink">
@@ -49400,7 +50213,6 @@
     </w:pPr>
     <w:rPr>
       <w:rFonts w:ascii="Tahoma" w:eastAsia="Tahoma" w:hAnsi="Tahoma" w:cs="Tahoma"/>
-      <w:lang/>
     </w:rPr>
   </w:style>
   <w:style w:type="character" w:customStyle="1" w:styleId="BodyTextChar">
@@ -49411,7 +50223,6 @@
     <w:rsid w:val="003A0B67"/>
     <w:rPr>
       <w:rFonts w:ascii="Tahoma" w:eastAsia="Tahoma" w:hAnsi="Tahoma" w:cs="Tahoma"/>
-      <w:lang/>
     </w:rPr>
   </w:style>
   <w:style w:type="paragraph" w:styleId="ListParagraph">
@@ -49431,7 +50242,6 @@
     </w:pPr>
     <w:rPr>
       <w:rFonts w:ascii="Tahoma" w:eastAsia="Tahoma" w:hAnsi="Tahoma" w:cs="Tahoma"/>
-      <w:lang/>
     </w:rPr>
   </w:style>
   <w:style w:type="character" w:customStyle="1" w:styleId="ListParagraphChar">
@@ -49442,7 +50252,6 @@
     <w:rsid w:val="003A0B67"/>
     <w:rPr>
       <w:rFonts w:ascii="Tahoma" w:eastAsia="Tahoma" w:hAnsi="Tahoma" w:cs="Tahoma"/>
-      <w:lang/>
     </w:rPr>
   </w:style>
   <w:style w:type="paragraph" w:customStyle="1" w:styleId="TableParagraph">
@@ -49459,7 +50268,6 @@
     </w:pPr>
     <w:rPr>
       <w:rFonts w:ascii="Tahoma" w:eastAsia="Tahoma" w:hAnsi="Tahoma" w:cs="Tahoma"/>
-      <w:lang/>
     </w:rPr>
   </w:style>
   <w:style w:type="paragraph" w:styleId="Header">
@@ -49481,7 +50289,6 @@
     </w:pPr>
     <w:rPr>
       <w:rFonts w:ascii="Tahoma" w:eastAsia="Tahoma" w:hAnsi="Tahoma" w:cs="Tahoma"/>
-      <w:lang/>
     </w:rPr>
   </w:style>
   <w:style w:type="character" w:customStyle="1" w:styleId="HeaderChar">
@@ -49492,7 +50299,6 @@
     <w:rsid w:val="003A0B67"/>
     <w:rPr>
       <w:rFonts w:ascii="Tahoma" w:eastAsia="Tahoma" w:hAnsi="Tahoma" w:cs="Tahoma"/>
-      <w:lang/>
     </w:rPr>
   </w:style>
   <w:style w:type="paragraph" w:styleId="Footer">
@@ -49514,7 +50320,6 @@
     </w:pPr>
     <w:rPr>
       <w:rFonts w:ascii="Tahoma" w:eastAsia="Tahoma" w:hAnsi="Tahoma" w:cs="Tahoma"/>
-      <w:lang/>
     </w:rPr>
   </w:style>
   <w:style w:type="character" w:customStyle="1" w:styleId="FooterChar">
@@ -49525,7 +50330,6 @@
     <w:rsid w:val="003A0B67"/>
     <w:rPr>
       <w:rFonts w:ascii="Tahoma" w:eastAsia="Tahoma" w:hAnsi="Tahoma" w:cs="Tahoma"/>
-      <w:lang/>
     </w:rPr>
   </w:style>
   <w:style w:type="paragraph" w:customStyle="1" w:styleId="ez-toc-title">
@@ -49629,7 +50433,6 @@
       <w:rFonts w:ascii="Calibri" w:eastAsia="Calibri" w:hAnsi="Calibri" w:cs="Calibri"/>
       <w:sz w:val="96"/>
       <w:szCs w:val="96"/>
-      <w:lang/>
     </w:rPr>
   </w:style>
   <w:style w:type="character" w:customStyle="1" w:styleId="TitleChar">
@@ -49642,7 +50445,6 @@
       <w:rFonts w:ascii="Calibri" w:eastAsia="Calibri" w:hAnsi="Calibri" w:cs="Calibri"/>
       <w:sz w:val="96"/>
       <w:szCs w:val="96"/>
-      <w:lang/>
     </w:rPr>
   </w:style>
   <w:style w:type="character" w:customStyle="1" w:styleId="author-info">
@@ -50452,7 +51254,7 @@
   <a:extraClrSchemeLst/>
   <a:extLst>
     <a:ext uri="{05A4C25C-085E-4340-85A3-A5531E510DB2}">
-      <thm15:themeFamily xmlns:thm15="http://schemas.microsoft.com/office/thememl/2012/main" xmlns="" name="Office Theme" id="{62F939B6-93AF-4DB8-9C6B-D6C7DFDC589F}" vid="{4A3C46E8-61CC-4603-A589-7422A47A8E4A}"/>
+      <thm15:themeFamily xmlns="" xmlns:thm15="http://schemas.microsoft.com/office/thememl/2012/main" name="Office Theme" id="{62F939B6-93AF-4DB8-9C6B-D6C7DFDC589F}" vid="{4A3C46E8-61CC-4603-A589-7422A47A8E4A}"/>
     </a:ext>
   </a:extLst>
 </a:theme>

</xml_diff>

<commit_message>
percabangan dengan operator ternary
</commit_message>
<xml_diff>
--- a/PROJECT ALGORITMA 3-NOVLA RAHMULIA.docx
+++ b/PROJECT ALGORITMA 3-NOVLA RAHMULIA.docx
@@ -188,7 +188,7 @@
                     <a:blip r:embed="rId7" cstate="print">
                       <a:extLst>
                         <a:ext uri="{28A0092B-C50C-407E-A947-70E740481C1C}">
-                          <a14:useLocalDpi xmlns="" xmlns:wpc="http://schemas.microsoft.com/office/word/2010/wordprocessingCanvas" xmlns:cx="http://schemas.microsoft.com/office/drawing/2014/chartex" xmlns:cx1="http://schemas.microsoft.com/office/drawing/2015/9/8/chartex" xmlns:cx2="http://schemas.microsoft.com/office/drawing/2015/10/21/chartex" xmlns:cx3="http://schemas.microsoft.com/office/drawing/2016/5/9/chartex" xmlns:cx4="http://schemas.microsoft.com/office/drawing/2016/5/10/chartex" xmlns:cx5="http://schemas.microsoft.com/office/drawing/2016/5/11/chartex" xmlns:cx6="http://schemas.microsoft.com/office/drawing/2016/5/12/chartex" xmlns:cx7="http://schemas.microsoft.com/office/drawing/2016/5/13/chartex" xmlns:cx8="http://schemas.microsoft.com/office/drawing/2016/5/14/chartex" xmlns:mc="http://schemas.openxmlformats.org/markup-compatibility/2006" xmlns:aink="http://schemas.microsoft.com/office/drawing/2016/ink" xmlns:am3d="http://schemas.microsoft.com/office/drawing/2017/model3d" xmlns:o="urn:schemas-microsoft-com:office:office" xmlns:oel="http://schemas.microsoft.com/office/2019/extlst" xmlns:v="urn:schemas-microsoft-com:vml" xmlns:wp14="http://schemas.microsoft.com/office/word/2010/wordprocessingDrawing" xmlns:w10="urn:schemas-microsoft-com:office:word" xmlns:w="http://schemas.openxmlformats.org/wordprocessingml/2006/main" xmlns:w14="http://schemas.microsoft.com/office/word/2010/wordml" xmlns:w15="http://schemas.microsoft.com/office/word/2012/wordml" xmlns:w16cex="http://schemas.microsoft.com/office/word/2018/wordml/cex" xmlns:w16cid="http://schemas.microsoft.com/office/word/2016/wordml/cid" xmlns:w16="http://schemas.microsoft.com/office/word/2018/wordml" xmlns:w16du="http://schemas.microsoft.com/office/word/2023/wordml/word16du" xmlns:w16sdtdh="http://schemas.microsoft.com/office/word/2020/wordml/sdtdatahash" xmlns:w16se="http://schemas.microsoft.com/office/word/2015/wordml/symex" xmlns:wpg="http://schemas.microsoft.com/office/word/2010/wordprocessingGroup" xmlns:wpi="http://schemas.microsoft.com/office/word/2010/wordprocessingInk" xmlns:wps="http://schemas.microsoft.com/office/word/2010/wordprocessingShape" xmlns:a14="http://schemas.microsoft.com/office/drawing/2010/main" val="0"/>
+                          <a14:useLocalDpi xmlns:a14="http://schemas.microsoft.com/office/drawing/2010/main" xmlns:wps="http://schemas.microsoft.com/office/word/2010/wordprocessingShape" xmlns:wpi="http://schemas.microsoft.com/office/word/2010/wordprocessingInk" xmlns:wpg="http://schemas.microsoft.com/office/word/2010/wordprocessingGroup" xmlns:w16se="http://schemas.microsoft.com/office/word/2015/wordml/symex" xmlns:w16sdtdh="http://schemas.microsoft.com/office/word/2020/wordml/sdtdatahash" xmlns:w16du="http://schemas.microsoft.com/office/word/2023/wordml/word16du" xmlns:w16="http://schemas.microsoft.com/office/word/2018/wordml" xmlns:w16cid="http://schemas.microsoft.com/office/word/2016/wordml/cid" xmlns:w16cex="http://schemas.microsoft.com/office/word/2018/wordml/cex" xmlns:w15="http://schemas.microsoft.com/office/word/2012/wordml" xmlns:w14="http://schemas.microsoft.com/office/word/2010/wordml" xmlns:w="http://schemas.openxmlformats.org/wordprocessingml/2006/main" xmlns:w10="urn:schemas-microsoft-com:office:word" xmlns:wp14="http://schemas.microsoft.com/office/word/2010/wordprocessingDrawing" xmlns:v="urn:schemas-microsoft-com:vml" xmlns:oel="http://schemas.microsoft.com/office/2019/extlst" xmlns:o="urn:schemas-microsoft-com:office:office" xmlns:am3d="http://schemas.microsoft.com/office/drawing/2017/model3d" xmlns:aink="http://schemas.microsoft.com/office/drawing/2016/ink" xmlns:mc="http://schemas.openxmlformats.org/markup-compatibility/2006" xmlns:cx8="http://schemas.microsoft.com/office/drawing/2016/5/14/chartex" xmlns:cx7="http://schemas.microsoft.com/office/drawing/2016/5/13/chartex" xmlns:cx6="http://schemas.microsoft.com/office/drawing/2016/5/12/chartex" xmlns:cx5="http://schemas.microsoft.com/office/drawing/2016/5/11/chartex" xmlns:cx4="http://schemas.microsoft.com/office/drawing/2016/5/10/chartex" xmlns:cx3="http://schemas.microsoft.com/office/drawing/2016/5/9/chartex" xmlns:cx2="http://schemas.microsoft.com/office/drawing/2015/10/21/chartex" xmlns:cx1="http://schemas.microsoft.com/office/drawing/2015/9/8/chartex" xmlns:cx="http://schemas.microsoft.com/office/drawing/2014/chartex" xmlns:wpc="http://schemas.microsoft.com/office/word/2010/wordprocessingCanvas" xmlns="" val="0"/>
                         </a:ext>
                       </a:extLst>
                     </a:blip>
@@ -591,7 +591,7 @@
                     <a:blip r:embed="rId8" cstate="print">
                       <a:extLst>
                         <a:ext uri="{28A0092B-C50C-407E-A947-70E740481C1C}">
-                          <a14:useLocalDpi xmlns="" xmlns:wpc="http://schemas.microsoft.com/office/word/2010/wordprocessingCanvas" xmlns:cx="http://schemas.microsoft.com/office/drawing/2014/chartex" xmlns:cx1="http://schemas.microsoft.com/office/drawing/2015/9/8/chartex" xmlns:cx2="http://schemas.microsoft.com/office/drawing/2015/10/21/chartex" xmlns:cx3="http://schemas.microsoft.com/office/drawing/2016/5/9/chartex" xmlns:cx4="http://schemas.microsoft.com/office/drawing/2016/5/10/chartex" xmlns:cx5="http://schemas.microsoft.com/office/drawing/2016/5/11/chartex" xmlns:cx6="http://schemas.microsoft.com/office/drawing/2016/5/12/chartex" xmlns:cx7="http://schemas.microsoft.com/office/drawing/2016/5/13/chartex" xmlns:cx8="http://schemas.microsoft.com/office/drawing/2016/5/14/chartex" xmlns:mc="http://schemas.openxmlformats.org/markup-compatibility/2006" xmlns:aink="http://schemas.microsoft.com/office/drawing/2016/ink" xmlns:am3d="http://schemas.microsoft.com/office/drawing/2017/model3d" xmlns:o="urn:schemas-microsoft-com:office:office" xmlns:oel="http://schemas.microsoft.com/office/2019/extlst" xmlns:v="urn:schemas-microsoft-com:vml" xmlns:wp14="http://schemas.microsoft.com/office/word/2010/wordprocessingDrawing" xmlns:w10="urn:schemas-microsoft-com:office:word" xmlns:w="http://schemas.openxmlformats.org/wordprocessingml/2006/main" xmlns:w14="http://schemas.microsoft.com/office/word/2010/wordml" xmlns:w15="http://schemas.microsoft.com/office/word/2012/wordml" xmlns:w16cex="http://schemas.microsoft.com/office/word/2018/wordml/cex" xmlns:w16cid="http://schemas.microsoft.com/office/word/2016/wordml/cid" xmlns:w16="http://schemas.microsoft.com/office/word/2018/wordml" xmlns:w16du="http://schemas.microsoft.com/office/word/2023/wordml/word16du" xmlns:w16sdtdh="http://schemas.microsoft.com/office/word/2020/wordml/sdtdatahash" xmlns:w16se="http://schemas.microsoft.com/office/word/2015/wordml/symex" xmlns:wpg="http://schemas.microsoft.com/office/word/2010/wordprocessingGroup" xmlns:wpi="http://schemas.microsoft.com/office/word/2010/wordprocessingInk" xmlns:wps="http://schemas.microsoft.com/office/word/2010/wordprocessingShape" xmlns:a14="http://schemas.microsoft.com/office/drawing/2010/main" val="0"/>
+                          <a14:useLocalDpi xmlns:a14="http://schemas.microsoft.com/office/drawing/2010/main" xmlns:wps="http://schemas.microsoft.com/office/word/2010/wordprocessingShape" xmlns:wpi="http://schemas.microsoft.com/office/word/2010/wordprocessingInk" xmlns:wpg="http://schemas.microsoft.com/office/word/2010/wordprocessingGroup" xmlns:w16se="http://schemas.microsoft.com/office/word/2015/wordml/symex" xmlns:w16sdtdh="http://schemas.microsoft.com/office/word/2020/wordml/sdtdatahash" xmlns:w16du="http://schemas.microsoft.com/office/word/2023/wordml/word16du" xmlns:w16="http://schemas.microsoft.com/office/word/2018/wordml" xmlns:w16cid="http://schemas.microsoft.com/office/word/2016/wordml/cid" xmlns:w16cex="http://schemas.microsoft.com/office/word/2018/wordml/cex" xmlns:w15="http://schemas.microsoft.com/office/word/2012/wordml" xmlns:w14="http://schemas.microsoft.com/office/word/2010/wordml" xmlns:w="http://schemas.openxmlformats.org/wordprocessingml/2006/main" xmlns:w10="urn:schemas-microsoft-com:office:word" xmlns:wp14="http://schemas.microsoft.com/office/word/2010/wordprocessingDrawing" xmlns:v="urn:schemas-microsoft-com:vml" xmlns:oel="http://schemas.microsoft.com/office/2019/extlst" xmlns:o="urn:schemas-microsoft-com:office:office" xmlns:am3d="http://schemas.microsoft.com/office/drawing/2017/model3d" xmlns:aink="http://schemas.microsoft.com/office/drawing/2016/ink" xmlns:mc="http://schemas.openxmlformats.org/markup-compatibility/2006" xmlns:cx8="http://schemas.microsoft.com/office/drawing/2016/5/14/chartex" xmlns:cx7="http://schemas.microsoft.com/office/drawing/2016/5/13/chartex" xmlns:cx6="http://schemas.microsoft.com/office/drawing/2016/5/12/chartex" xmlns:cx5="http://schemas.microsoft.com/office/drawing/2016/5/11/chartex" xmlns:cx4="http://schemas.microsoft.com/office/drawing/2016/5/10/chartex" xmlns:cx3="http://schemas.microsoft.com/office/drawing/2016/5/9/chartex" xmlns:cx2="http://schemas.microsoft.com/office/drawing/2015/10/21/chartex" xmlns:cx1="http://schemas.microsoft.com/office/drawing/2015/9/8/chartex" xmlns:cx="http://schemas.microsoft.com/office/drawing/2014/chartex" xmlns:wpc="http://schemas.microsoft.com/office/word/2010/wordprocessingCanvas" xmlns="" val="0"/>
                         </a:ext>
                       </a:extLst>
                     </a:blip>
@@ -1053,7 +1053,7 @@
                     <a:blip r:embed="rId9" cstate="print">
                       <a:extLst>
                         <a:ext uri="{28A0092B-C50C-407E-A947-70E740481C1C}">
-                          <a14:useLocalDpi xmlns="" xmlns:wpc="http://schemas.microsoft.com/office/word/2010/wordprocessingCanvas" xmlns:cx="http://schemas.microsoft.com/office/drawing/2014/chartex" xmlns:cx1="http://schemas.microsoft.com/office/drawing/2015/9/8/chartex" xmlns:cx2="http://schemas.microsoft.com/office/drawing/2015/10/21/chartex" xmlns:cx3="http://schemas.microsoft.com/office/drawing/2016/5/9/chartex" xmlns:cx4="http://schemas.microsoft.com/office/drawing/2016/5/10/chartex" xmlns:cx5="http://schemas.microsoft.com/office/drawing/2016/5/11/chartex" xmlns:cx6="http://schemas.microsoft.com/office/drawing/2016/5/12/chartex" xmlns:cx7="http://schemas.microsoft.com/office/drawing/2016/5/13/chartex" xmlns:cx8="http://schemas.microsoft.com/office/drawing/2016/5/14/chartex" xmlns:mc="http://schemas.openxmlformats.org/markup-compatibility/2006" xmlns:aink="http://schemas.microsoft.com/office/drawing/2016/ink" xmlns:am3d="http://schemas.microsoft.com/office/drawing/2017/model3d" xmlns:o="urn:schemas-microsoft-com:office:office" xmlns:oel="http://schemas.microsoft.com/office/2019/extlst" xmlns:v="urn:schemas-microsoft-com:vml" xmlns:wp14="http://schemas.microsoft.com/office/word/2010/wordprocessingDrawing" xmlns:w10="urn:schemas-microsoft-com:office:word" xmlns:w="http://schemas.openxmlformats.org/wordprocessingml/2006/main" xmlns:w14="http://schemas.microsoft.com/office/word/2010/wordml" xmlns:w15="http://schemas.microsoft.com/office/word/2012/wordml" xmlns:w16cex="http://schemas.microsoft.com/office/word/2018/wordml/cex" xmlns:w16cid="http://schemas.microsoft.com/office/word/2016/wordml/cid" xmlns:w16="http://schemas.microsoft.com/office/word/2018/wordml" xmlns:w16du="http://schemas.microsoft.com/office/word/2023/wordml/word16du" xmlns:w16sdtdh="http://schemas.microsoft.com/office/word/2020/wordml/sdtdatahash" xmlns:w16se="http://schemas.microsoft.com/office/word/2015/wordml/symex" xmlns:wpg="http://schemas.microsoft.com/office/word/2010/wordprocessingGroup" xmlns:wpi="http://schemas.microsoft.com/office/word/2010/wordprocessingInk" xmlns:wps="http://schemas.microsoft.com/office/word/2010/wordprocessingShape" xmlns:a14="http://schemas.microsoft.com/office/drawing/2010/main" val="0"/>
+                          <a14:useLocalDpi xmlns:a14="http://schemas.microsoft.com/office/drawing/2010/main" xmlns:wps="http://schemas.microsoft.com/office/word/2010/wordprocessingShape" xmlns:wpi="http://schemas.microsoft.com/office/word/2010/wordprocessingInk" xmlns:wpg="http://schemas.microsoft.com/office/word/2010/wordprocessingGroup" xmlns:w16se="http://schemas.microsoft.com/office/word/2015/wordml/symex" xmlns:w16sdtdh="http://schemas.microsoft.com/office/word/2020/wordml/sdtdatahash" xmlns:w16du="http://schemas.microsoft.com/office/word/2023/wordml/word16du" xmlns:w16="http://schemas.microsoft.com/office/word/2018/wordml" xmlns:w16cid="http://schemas.microsoft.com/office/word/2016/wordml/cid" xmlns:w16cex="http://schemas.microsoft.com/office/word/2018/wordml/cex" xmlns:w15="http://schemas.microsoft.com/office/word/2012/wordml" xmlns:w14="http://schemas.microsoft.com/office/word/2010/wordml" xmlns:w="http://schemas.openxmlformats.org/wordprocessingml/2006/main" xmlns:w10="urn:schemas-microsoft-com:office:word" xmlns:wp14="http://schemas.microsoft.com/office/word/2010/wordprocessingDrawing" xmlns:v="urn:schemas-microsoft-com:vml" xmlns:oel="http://schemas.microsoft.com/office/2019/extlst" xmlns:o="urn:schemas-microsoft-com:office:office" xmlns:am3d="http://schemas.microsoft.com/office/drawing/2017/model3d" xmlns:aink="http://schemas.microsoft.com/office/drawing/2016/ink" xmlns:mc="http://schemas.openxmlformats.org/markup-compatibility/2006" xmlns:cx8="http://schemas.microsoft.com/office/drawing/2016/5/14/chartex" xmlns:cx7="http://schemas.microsoft.com/office/drawing/2016/5/13/chartex" xmlns:cx6="http://schemas.microsoft.com/office/drawing/2016/5/12/chartex" xmlns:cx5="http://schemas.microsoft.com/office/drawing/2016/5/11/chartex" xmlns:cx4="http://schemas.microsoft.com/office/drawing/2016/5/10/chartex" xmlns:cx3="http://schemas.microsoft.com/office/drawing/2016/5/9/chartex" xmlns:cx2="http://schemas.microsoft.com/office/drawing/2015/10/21/chartex" xmlns:cx1="http://schemas.microsoft.com/office/drawing/2015/9/8/chartex" xmlns:cx="http://schemas.microsoft.com/office/drawing/2014/chartex" xmlns:wpc="http://schemas.microsoft.com/office/word/2010/wordprocessingCanvas" xmlns="" val="0"/>
                         </a:ext>
                       </a:extLst>
                     </a:blip>
@@ -12585,7 +12585,7 @@
                     <a:blip r:embed="rId8" cstate="print">
                       <a:extLst>
                         <a:ext uri="{28A0092B-C50C-407E-A947-70E740481C1C}">
-                          <a14:useLocalDpi xmlns="" xmlns:wpc="http://schemas.microsoft.com/office/word/2010/wordprocessingCanvas" xmlns:cx="http://schemas.microsoft.com/office/drawing/2014/chartex" xmlns:cx1="http://schemas.microsoft.com/office/drawing/2015/9/8/chartex" xmlns:cx2="http://schemas.microsoft.com/office/drawing/2015/10/21/chartex" xmlns:cx3="http://schemas.microsoft.com/office/drawing/2016/5/9/chartex" xmlns:cx4="http://schemas.microsoft.com/office/drawing/2016/5/10/chartex" xmlns:cx5="http://schemas.microsoft.com/office/drawing/2016/5/11/chartex" xmlns:cx6="http://schemas.microsoft.com/office/drawing/2016/5/12/chartex" xmlns:cx7="http://schemas.microsoft.com/office/drawing/2016/5/13/chartex" xmlns:cx8="http://schemas.microsoft.com/office/drawing/2016/5/14/chartex" xmlns:mc="http://schemas.openxmlformats.org/markup-compatibility/2006" xmlns:aink="http://schemas.microsoft.com/office/drawing/2016/ink" xmlns:am3d="http://schemas.microsoft.com/office/drawing/2017/model3d" xmlns:o="urn:schemas-microsoft-com:office:office" xmlns:oel="http://schemas.microsoft.com/office/2019/extlst" xmlns:v="urn:schemas-microsoft-com:vml" xmlns:wp14="http://schemas.microsoft.com/office/word/2010/wordprocessingDrawing" xmlns:w10="urn:schemas-microsoft-com:office:word" xmlns:w="http://schemas.openxmlformats.org/wordprocessingml/2006/main" xmlns:w14="http://schemas.microsoft.com/office/word/2010/wordml" xmlns:w15="http://schemas.microsoft.com/office/word/2012/wordml" xmlns:w16cex="http://schemas.microsoft.com/office/word/2018/wordml/cex" xmlns:w16cid="http://schemas.microsoft.com/office/word/2016/wordml/cid" xmlns:w16="http://schemas.microsoft.com/office/word/2018/wordml" xmlns:w16du="http://schemas.microsoft.com/office/word/2023/wordml/word16du" xmlns:w16sdtdh="http://schemas.microsoft.com/office/word/2020/wordml/sdtdatahash" xmlns:w16se="http://schemas.microsoft.com/office/word/2015/wordml/symex" xmlns:wpg="http://schemas.microsoft.com/office/word/2010/wordprocessingGroup" xmlns:wpi="http://schemas.microsoft.com/office/word/2010/wordprocessingInk" xmlns:wps="http://schemas.microsoft.com/office/word/2010/wordprocessingShape" xmlns:a14="http://schemas.microsoft.com/office/drawing/2010/main" val="0"/>
+                          <a14:useLocalDpi xmlns:a14="http://schemas.microsoft.com/office/drawing/2010/main" xmlns:wps="http://schemas.microsoft.com/office/word/2010/wordprocessingShape" xmlns:wpi="http://schemas.microsoft.com/office/word/2010/wordprocessingInk" xmlns:wpg="http://schemas.microsoft.com/office/word/2010/wordprocessingGroup" xmlns:w16se="http://schemas.microsoft.com/office/word/2015/wordml/symex" xmlns:w16sdtdh="http://schemas.microsoft.com/office/word/2020/wordml/sdtdatahash" xmlns:w16du="http://schemas.microsoft.com/office/word/2023/wordml/word16du" xmlns:w16="http://schemas.microsoft.com/office/word/2018/wordml" xmlns:w16cid="http://schemas.microsoft.com/office/word/2016/wordml/cid" xmlns:w16cex="http://schemas.microsoft.com/office/word/2018/wordml/cex" xmlns:w15="http://schemas.microsoft.com/office/word/2012/wordml" xmlns:w14="http://schemas.microsoft.com/office/word/2010/wordml" xmlns:w="http://schemas.openxmlformats.org/wordprocessingml/2006/main" xmlns:w10="urn:schemas-microsoft-com:office:word" xmlns:wp14="http://schemas.microsoft.com/office/word/2010/wordprocessingDrawing" xmlns:v="urn:schemas-microsoft-com:vml" xmlns:oel="http://schemas.microsoft.com/office/2019/extlst" xmlns:o="urn:schemas-microsoft-com:office:office" xmlns:am3d="http://schemas.microsoft.com/office/drawing/2017/model3d" xmlns:aink="http://schemas.microsoft.com/office/drawing/2016/ink" xmlns:mc="http://schemas.openxmlformats.org/markup-compatibility/2006" xmlns:cx8="http://schemas.microsoft.com/office/drawing/2016/5/14/chartex" xmlns:cx7="http://schemas.microsoft.com/office/drawing/2016/5/13/chartex" xmlns:cx6="http://schemas.microsoft.com/office/drawing/2016/5/12/chartex" xmlns:cx5="http://schemas.microsoft.com/office/drawing/2016/5/11/chartex" xmlns:cx4="http://schemas.microsoft.com/office/drawing/2016/5/10/chartex" xmlns:cx3="http://schemas.microsoft.com/office/drawing/2016/5/9/chartex" xmlns:cx2="http://schemas.microsoft.com/office/drawing/2015/10/21/chartex" xmlns:cx1="http://schemas.microsoft.com/office/drawing/2015/9/8/chartex" xmlns:cx="http://schemas.microsoft.com/office/drawing/2014/chartex" xmlns:wpc="http://schemas.microsoft.com/office/word/2010/wordprocessingCanvas" xmlns="" val="0"/>
                         </a:ext>
                       </a:extLst>
                     </a:blip>
@@ -13058,7 +13058,7 @@
                     <a:blip r:embed="rId9" cstate="print">
                       <a:extLst>
                         <a:ext uri="{28A0092B-C50C-407E-A947-70E740481C1C}">
-                          <a14:useLocalDpi xmlns="" xmlns:wpc="http://schemas.microsoft.com/office/word/2010/wordprocessingCanvas" xmlns:cx="http://schemas.microsoft.com/office/drawing/2014/chartex" xmlns:cx1="http://schemas.microsoft.com/office/drawing/2015/9/8/chartex" xmlns:cx2="http://schemas.microsoft.com/office/drawing/2015/10/21/chartex" xmlns:cx3="http://schemas.microsoft.com/office/drawing/2016/5/9/chartex" xmlns:cx4="http://schemas.microsoft.com/office/drawing/2016/5/10/chartex" xmlns:cx5="http://schemas.microsoft.com/office/drawing/2016/5/11/chartex" xmlns:cx6="http://schemas.microsoft.com/office/drawing/2016/5/12/chartex" xmlns:cx7="http://schemas.microsoft.com/office/drawing/2016/5/13/chartex" xmlns:cx8="http://schemas.microsoft.com/office/drawing/2016/5/14/chartex" xmlns:mc="http://schemas.openxmlformats.org/markup-compatibility/2006" xmlns:aink="http://schemas.microsoft.com/office/drawing/2016/ink" xmlns:am3d="http://schemas.microsoft.com/office/drawing/2017/model3d" xmlns:o="urn:schemas-microsoft-com:office:office" xmlns:oel="http://schemas.microsoft.com/office/2019/extlst" xmlns:v="urn:schemas-microsoft-com:vml" xmlns:wp14="http://schemas.microsoft.com/office/word/2010/wordprocessingDrawing" xmlns:w10="urn:schemas-microsoft-com:office:word" xmlns:w="http://schemas.openxmlformats.org/wordprocessingml/2006/main" xmlns:w14="http://schemas.microsoft.com/office/word/2010/wordml" xmlns:w15="http://schemas.microsoft.com/office/word/2012/wordml" xmlns:w16cex="http://schemas.microsoft.com/office/word/2018/wordml/cex" xmlns:w16cid="http://schemas.microsoft.com/office/word/2016/wordml/cid" xmlns:w16="http://schemas.microsoft.com/office/word/2018/wordml" xmlns:w16du="http://schemas.microsoft.com/office/word/2023/wordml/word16du" xmlns:w16sdtdh="http://schemas.microsoft.com/office/word/2020/wordml/sdtdatahash" xmlns:w16se="http://schemas.microsoft.com/office/word/2015/wordml/symex" xmlns:wpg="http://schemas.microsoft.com/office/word/2010/wordprocessingGroup" xmlns:wpi="http://schemas.microsoft.com/office/word/2010/wordprocessingInk" xmlns:wps="http://schemas.microsoft.com/office/word/2010/wordprocessingShape" xmlns:a14="http://schemas.microsoft.com/office/drawing/2010/main" val="0"/>
+                          <a14:useLocalDpi xmlns:a14="http://schemas.microsoft.com/office/drawing/2010/main" xmlns:wps="http://schemas.microsoft.com/office/word/2010/wordprocessingShape" xmlns:wpi="http://schemas.microsoft.com/office/word/2010/wordprocessingInk" xmlns:wpg="http://schemas.microsoft.com/office/word/2010/wordprocessingGroup" xmlns:w16se="http://schemas.microsoft.com/office/word/2015/wordml/symex" xmlns:w16sdtdh="http://schemas.microsoft.com/office/word/2020/wordml/sdtdatahash" xmlns:w16du="http://schemas.microsoft.com/office/word/2023/wordml/word16du" xmlns:w16="http://schemas.microsoft.com/office/word/2018/wordml" xmlns:w16cid="http://schemas.microsoft.com/office/word/2016/wordml/cid" xmlns:w16cex="http://schemas.microsoft.com/office/word/2018/wordml/cex" xmlns:w15="http://schemas.microsoft.com/office/word/2012/wordml" xmlns:w14="http://schemas.microsoft.com/office/word/2010/wordml" xmlns:w="http://schemas.openxmlformats.org/wordprocessingml/2006/main" xmlns:w10="urn:schemas-microsoft-com:office:word" xmlns:wp14="http://schemas.microsoft.com/office/word/2010/wordprocessingDrawing" xmlns:v="urn:schemas-microsoft-com:vml" xmlns:oel="http://schemas.microsoft.com/office/2019/extlst" xmlns:o="urn:schemas-microsoft-com:office:office" xmlns:am3d="http://schemas.microsoft.com/office/drawing/2017/model3d" xmlns:aink="http://schemas.microsoft.com/office/drawing/2016/ink" xmlns:mc="http://schemas.openxmlformats.org/markup-compatibility/2006" xmlns:cx8="http://schemas.microsoft.com/office/drawing/2016/5/14/chartex" xmlns:cx7="http://schemas.microsoft.com/office/drawing/2016/5/13/chartex" xmlns:cx6="http://schemas.microsoft.com/office/drawing/2016/5/12/chartex" xmlns:cx5="http://schemas.microsoft.com/office/drawing/2016/5/11/chartex" xmlns:cx4="http://schemas.microsoft.com/office/drawing/2016/5/10/chartex" xmlns:cx3="http://schemas.microsoft.com/office/drawing/2016/5/9/chartex" xmlns:cx2="http://schemas.microsoft.com/office/drawing/2015/10/21/chartex" xmlns:cx1="http://schemas.microsoft.com/office/drawing/2015/9/8/chartex" xmlns:cx="http://schemas.microsoft.com/office/drawing/2014/chartex" xmlns:wpc="http://schemas.microsoft.com/office/word/2010/wordprocessingCanvas" xmlns="" val="0"/>
                         </a:ext>
                       </a:extLst>
                     </a:blip>
@@ -14344,8 +14344,77 @@
           <w:color w:val="000000" w:themeColor="text1"/>
           <w:sz w:val="24"/>
           <w:szCs w:val="24"/>
-        </w:rPr>
-      </w:pPr>
+          <w:lang w:val="id-ID"/>
+        </w:rPr>
+      </w:pPr>
+    </w:p>
+    <w:p>
+      <w:pPr>
+        <w:spacing w:after="0" w:line="240" w:lineRule="auto"/>
+        <w:rPr>
+          <w:rFonts w:ascii="Times New Roman" w:hAnsi="Times New Roman" w:cs="Times New Roman"/>
+          <w:noProof/>
+          <w:color w:val="000000" w:themeColor="text1"/>
+          <w:sz w:val="24"/>
+          <w:szCs w:val="24"/>
+          <w:lang w:val="id-ID"/>
+        </w:rPr>
+      </w:pPr>
+      <w:r>
+        <w:rPr>
+          <w:rFonts w:ascii="Times New Roman" w:hAnsi="Times New Roman" w:cs="Times New Roman"/>
+          <w:noProof/>
+          <w:color w:val="000000" w:themeColor="text1"/>
+          <w:sz w:val="24"/>
+          <w:szCs w:val="24"/>
+          <w:lang w:val="id-ID" w:eastAsia="id-ID"/>
+        </w:rPr>
+        <w:drawing>
+          <wp:inline distT="0" distB="0" distL="0" distR="0">
+            <wp:extent cx="5732145" cy="2956359"/>
+            <wp:effectExtent l="19050" t="0" r="1905" b="0"/>
+            <wp:docPr id="1" name="Picture 4"/>
+            <wp:cNvGraphicFramePr>
+              <a:graphicFrameLocks xmlns:a="http://schemas.openxmlformats.org/drawingml/2006/main" noChangeAspect="1"/>
+            </wp:cNvGraphicFramePr>
+            <a:graphic xmlns:a="http://schemas.openxmlformats.org/drawingml/2006/main">
+              <a:graphicData uri="http://schemas.openxmlformats.org/drawingml/2006/picture">
+                <pic:pic xmlns:pic="http://schemas.openxmlformats.org/drawingml/2006/picture">
+                  <pic:nvPicPr>
+                    <pic:cNvPr id="0" name="Picture 4"/>
+                    <pic:cNvPicPr>
+                      <a:picLocks noChangeAspect="1" noChangeArrowheads="1"/>
+                    </pic:cNvPicPr>
+                  </pic:nvPicPr>
+                  <pic:blipFill>
+                    <a:blip r:embed="rId21"/>
+                    <a:srcRect/>
+                    <a:stretch>
+                      <a:fillRect/>
+                    </a:stretch>
+                  </pic:blipFill>
+                  <pic:spPr bwMode="auto">
+                    <a:xfrm>
+                      <a:off x="0" y="0"/>
+                      <a:ext cx="5732145" cy="2956359"/>
+                    </a:xfrm>
+                    <a:prstGeom prst="rect">
+                      <a:avLst/>
+                    </a:prstGeom>
+                    <a:noFill/>
+                    <a:ln w="9525">
+                      <a:noFill/>
+                      <a:miter lim="800000"/>
+                      <a:headEnd/>
+                      <a:tailEnd/>
+                    </a:ln>
+                  </pic:spPr>
+                </pic:pic>
+              </a:graphicData>
+            </a:graphic>
+          </wp:inline>
+        </w:drawing>
+      </w:r>
     </w:p>
     <w:p>
       <w:pPr>
@@ -14940,6 +15009,7 @@
           <w:sz w:val="18"/>
           <w:szCs w:val="18"/>
         </w:rPr>
+        <w:lastRenderedPageBreak/>
         <w:t>$b = 3;</w:t>
       </w:r>
     </w:p>
@@ -15202,7 +15272,6 @@
         <w:rPr>
           <w:color w:val="000000" w:themeColor="text1"/>
         </w:rPr>
-        <w:lastRenderedPageBreak/>
         <w:t>Pastikan kamu mengelompokkan perhitungan dengan tanda kurung untuk menjamin hasil yang benar.</w:t>
       </w:r>
     </w:p>
@@ -16166,6 +16235,7 @@
           <w:rFonts w:ascii="Courier New" w:hAnsi="Courier New" w:cs="Courier New"/>
           <w:sz w:val="18"/>
           <w:szCs w:val="18"/>
+          <w:lang w:val="id-ID"/>
         </w:rPr>
       </w:pPr>
       <w:r>
@@ -16175,6 +16245,84 @@
           <w:szCs w:val="18"/>
         </w:rPr>
         <w:t>// sekarang nilai speed akan menjadi 93 + 10 = 103</w:t>
+      </w:r>
+    </w:p>
+    <w:p>
+      <w:pPr>
+        <w:shd w:val="clear" w:color="auto" w:fill="FBE4D5" w:themeFill="accent2" w:themeFillTint="33"/>
+        <w:spacing w:after="0" w:line="240" w:lineRule="auto"/>
+        <w:rPr>
+          <w:rFonts w:ascii="Courier New" w:hAnsi="Courier New" w:cs="Courier New"/>
+          <w:sz w:val="18"/>
+          <w:szCs w:val="18"/>
+          <w:lang w:val="id-ID"/>
+        </w:rPr>
+      </w:pPr>
+    </w:p>
+    <w:p>
+      <w:pPr>
+        <w:shd w:val="clear" w:color="auto" w:fill="FBE4D5" w:themeFill="accent2" w:themeFillTint="33"/>
+        <w:spacing w:after="0" w:line="240" w:lineRule="auto"/>
+        <w:rPr>
+          <w:rFonts w:ascii="Courier New" w:hAnsi="Courier New" w:cs="Courier New"/>
+          <w:sz w:val="18"/>
+          <w:szCs w:val="18"/>
+          <w:lang w:val="id-ID"/>
+        </w:rPr>
+      </w:pPr>
+      <w:r>
+        <w:rPr>
+          <w:rFonts w:ascii="Courier New" w:hAnsi="Courier New" w:cs="Courier New"/>
+          <w:noProof/>
+          <w:sz w:val="18"/>
+          <w:szCs w:val="18"/>
+          <w:lang w:val="id-ID" w:eastAsia="id-ID"/>
+        </w:rPr>
+        <w:drawing>
+          <wp:inline distT="0" distB="0" distL="0" distR="0">
+            <wp:extent cx="5732145" cy="2123328"/>
+            <wp:effectExtent l="19050" t="0" r="1905" b="0"/>
+            <wp:docPr id="7" name="Picture 7"/>
+            <wp:cNvGraphicFramePr>
+              <a:graphicFrameLocks xmlns:a="http://schemas.openxmlformats.org/drawingml/2006/main" noChangeAspect="1"/>
+            </wp:cNvGraphicFramePr>
+            <a:graphic xmlns:a="http://schemas.openxmlformats.org/drawingml/2006/main">
+              <a:graphicData uri="http://schemas.openxmlformats.org/drawingml/2006/picture">
+                <pic:pic xmlns:pic="http://schemas.openxmlformats.org/drawingml/2006/picture">
+                  <pic:nvPicPr>
+                    <pic:cNvPr id="0" name="Picture 7"/>
+                    <pic:cNvPicPr>
+                      <a:picLocks noChangeAspect="1" noChangeArrowheads="1"/>
+                    </pic:cNvPicPr>
+                  </pic:nvPicPr>
+                  <pic:blipFill>
+                    <a:blip r:embed="rId22"/>
+                    <a:srcRect/>
+                    <a:stretch>
+                      <a:fillRect/>
+                    </a:stretch>
+                  </pic:blipFill>
+                  <pic:spPr bwMode="auto">
+                    <a:xfrm>
+                      <a:off x="0" y="0"/>
+                      <a:ext cx="5732145" cy="2123328"/>
+                    </a:xfrm>
+                    <a:prstGeom prst="rect">
+                      <a:avLst/>
+                    </a:prstGeom>
+                    <a:noFill/>
+                    <a:ln w="9525">
+                      <a:noFill/>
+                      <a:miter lim="800000"/>
+                      <a:headEnd/>
+                      <a:tailEnd/>
+                    </a:ln>
+                  </pic:spPr>
+                </pic:pic>
+              </a:graphicData>
+            </a:graphic>
+          </wp:inline>
+        </w:drawing>
       </w:r>
     </w:p>
     <w:p>
@@ -16229,10 +16377,10 @@
                     </pic:cNvPicPr>
                   </pic:nvPicPr>
                   <pic:blipFill rotWithShape="1">
-                    <a:blip r:embed="rId21">
+                    <a:blip r:embed="rId23">
                       <a:extLst>
                         <a:ext uri="{28A0092B-C50C-407E-A947-70E740481C1C}">
-                          <a14:useLocalDpi xmlns="" xmlns:wpc="http://schemas.microsoft.com/office/word/2010/wordprocessingCanvas" xmlns:cx="http://schemas.microsoft.com/office/drawing/2014/chartex" xmlns:cx1="http://schemas.microsoft.com/office/drawing/2015/9/8/chartex" xmlns:cx2="http://schemas.microsoft.com/office/drawing/2015/10/21/chartex" xmlns:cx3="http://schemas.microsoft.com/office/drawing/2016/5/9/chartex" xmlns:cx4="http://schemas.microsoft.com/office/drawing/2016/5/10/chartex" xmlns:cx5="http://schemas.microsoft.com/office/drawing/2016/5/11/chartex" xmlns:cx6="http://schemas.microsoft.com/office/drawing/2016/5/12/chartex" xmlns:cx7="http://schemas.microsoft.com/office/drawing/2016/5/13/chartex" xmlns:cx8="http://schemas.microsoft.com/office/drawing/2016/5/14/chartex" xmlns:mc="http://schemas.openxmlformats.org/markup-compatibility/2006" xmlns:aink="http://schemas.microsoft.com/office/drawing/2016/ink" xmlns:am3d="http://schemas.microsoft.com/office/drawing/2017/model3d" xmlns:o="urn:schemas-microsoft-com:office:office" xmlns:oel="http://schemas.microsoft.com/office/2019/extlst" xmlns:v="urn:schemas-microsoft-com:vml" xmlns:wp14="http://schemas.microsoft.com/office/word/2010/wordprocessingDrawing" xmlns:w10="urn:schemas-microsoft-com:office:word" xmlns:w="http://schemas.openxmlformats.org/wordprocessingml/2006/main" xmlns:w14="http://schemas.microsoft.com/office/word/2010/wordml" xmlns:w15="http://schemas.microsoft.com/office/word/2012/wordml" xmlns:w16cex="http://schemas.microsoft.com/office/word/2018/wordml/cex" xmlns:w16cid="http://schemas.microsoft.com/office/word/2016/wordml/cid" xmlns:w16="http://schemas.microsoft.com/office/word/2018/wordml" xmlns:w16du="http://schemas.microsoft.com/office/word/2023/wordml/word16du" xmlns:w16sdtdh="http://schemas.microsoft.com/office/word/2020/wordml/sdtdatahash" xmlns:w16se="http://schemas.microsoft.com/office/word/2015/wordml/symex" xmlns:wpg="http://schemas.microsoft.com/office/word/2010/wordprocessingGroup" xmlns:wpi="http://schemas.microsoft.com/office/word/2010/wordprocessingInk" xmlns:wps="http://schemas.microsoft.com/office/word/2010/wordprocessingShape" xmlns:a14="http://schemas.microsoft.com/office/drawing/2010/main" val="0"/>
+                          <a14:useLocalDpi xmlns:a14="http://schemas.microsoft.com/office/drawing/2010/main" xmlns:wps="http://schemas.microsoft.com/office/word/2010/wordprocessingShape" xmlns:wpi="http://schemas.microsoft.com/office/word/2010/wordprocessingInk" xmlns:wpg="http://schemas.microsoft.com/office/word/2010/wordprocessingGroup" xmlns:w16se="http://schemas.microsoft.com/office/word/2015/wordml/symex" xmlns:w16sdtdh="http://schemas.microsoft.com/office/word/2020/wordml/sdtdatahash" xmlns:w16du="http://schemas.microsoft.com/office/word/2023/wordml/word16du" xmlns:w16="http://schemas.microsoft.com/office/word/2018/wordml" xmlns:w16cid="http://schemas.microsoft.com/office/word/2016/wordml/cid" xmlns:w16cex="http://schemas.microsoft.com/office/word/2018/wordml/cex" xmlns:w15="http://schemas.microsoft.com/office/word/2012/wordml" xmlns:w14="http://schemas.microsoft.com/office/word/2010/wordml" xmlns:w="http://schemas.openxmlformats.org/wordprocessingml/2006/main" xmlns:w10="urn:schemas-microsoft-com:office:word" xmlns:wp14="http://schemas.microsoft.com/office/word/2010/wordprocessingDrawing" xmlns:v="urn:schemas-microsoft-com:vml" xmlns:oel="http://schemas.microsoft.com/office/2019/extlst" xmlns:o="urn:schemas-microsoft-com:office:office" xmlns:am3d="http://schemas.microsoft.com/office/drawing/2017/model3d" xmlns:aink="http://schemas.microsoft.com/office/drawing/2016/ink" xmlns:mc="http://schemas.openxmlformats.org/markup-compatibility/2006" xmlns:cx8="http://schemas.microsoft.com/office/drawing/2016/5/14/chartex" xmlns:cx7="http://schemas.microsoft.com/office/drawing/2016/5/13/chartex" xmlns:cx6="http://schemas.microsoft.com/office/drawing/2016/5/12/chartex" xmlns:cx5="http://schemas.microsoft.com/office/drawing/2016/5/11/chartex" xmlns:cx4="http://schemas.microsoft.com/office/drawing/2016/5/10/chartex" xmlns:cx3="http://schemas.microsoft.com/office/drawing/2016/5/9/chartex" xmlns:cx2="http://schemas.microsoft.com/office/drawing/2015/10/21/chartex" xmlns:cx1="http://schemas.microsoft.com/office/drawing/2015/9/8/chartex" xmlns:cx="http://schemas.microsoft.com/office/drawing/2014/chartex" xmlns:wpc="http://schemas.microsoft.com/office/word/2010/wordprocessingCanvas" xmlns="" val="0"/>
                         </a:ext>
                       </a:extLst>
                     </a:blip>
@@ -16253,7 +16401,7 @@
                     </a:ln>
                     <a:extLst>
                       <a:ext uri="{53640926-AAD7-44D8-BBD7-CCE9431645EC}">
-                        <a14:shadowObscured xmlns="" xmlns:wpc="http://schemas.microsoft.com/office/word/2010/wordprocessingCanvas" xmlns:cx="http://schemas.microsoft.com/office/drawing/2014/chartex" xmlns:cx1="http://schemas.microsoft.com/office/drawing/2015/9/8/chartex" xmlns:cx2="http://schemas.microsoft.com/office/drawing/2015/10/21/chartex" xmlns:cx3="http://schemas.microsoft.com/office/drawing/2016/5/9/chartex" xmlns:cx4="http://schemas.microsoft.com/office/drawing/2016/5/10/chartex" xmlns:cx5="http://schemas.microsoft.com/office/drawing/2016/5/11/chartex" xmlns:cx6="http://schemas.microsoft.com/office/drawing/2016/5/12/chartex" xmlns:cx7="http://schemas.microsoft.com/office/drawing/2016/5/13/chartex" xmlns:cx8="http://schemas.microsoft.com/office/drawing/2016/5/14/chartex" xmlns:mc="http://schemas.openxmlformats.org/markup-compatibility/2006" xmlns:aink="http://schemas.microsoft.com/office/drawing/2016/ink" xmlns:am3d="http://schemas.microsoft.com/office/drawing/2017/model3d" xmlns:o="urn:schemas-microsoft-com:office:office" xmlns:oel="http://schemas.microsoft.com/office/2019/extlst" xmlns:v="urn:schemas-microsoft-com:vml" xmlns:wp14="http://schemas.microsoft.com/office/word/2010/wordprocessingDrawing" xmlns:w10="urn:schemas-microsoft-com:office:word" xmlns:w="http://schemas.openxmlformats.org/wordprocessingml/2006/main" xmlns:w14="http://schemas.microsoft.com/office/word/2010/wordml" xmlns:w15="http://schemas.microsoft.com/office/word/2012/wordml" xmlns:w16cex="http://schemas.microsoft.com/office/word/2018/wordml/cex" xmlns:w16cid="http://schemas.microsoft.com/office/word/2016/wordml/cid" xmlns:w16="http://schemas.microsoft.com/office/word/2018/wordml" xmlns:w16du="http://schemas.microsoft.com/office/word/2023/wordml/word16du" xmlns:w16sdtdh="http://schemas.microsoft.com/office/word/2020/wordml/sdtdatahash" xmlns:w16se="http://schemas.microsoft.com/office/word/2015/wordml/symex" xmlns:wpg="http://schemas.microsoft.com/office/word/2010/wordprocessingGroup" xmlns:wpi="http://schemas.microsoft.com/office/word/2010/wordprocessingInk" xmlns:wps="http://schemas.microsoft.com/office/word/2010/wordprocessingShape" xmlns:a14="http://schemas.microsoft.com/office/drawing/2010/main"/>
+                        <a14:shadowObscured xmlns:a14="http://schemas.microsoft.com/office/drawing/2010/main" xmlns:wps="http://schemas.microsoft.com/office/word/2010/wordprocessingShape" xmlns:wpi="http://schemas.microsoft.com/office/word/2010/wordprocessingInk" xmlns:wpg="http://schemas.microsoft.com/office/word/2010/wordprocessingGroup" xmlns:w16se="http://schemas.microsoft.com/office/word/2015/wordml/symex" xmlns:w16sdtdh="http://schemas.microsoft.com/office/word/2020/wordml/sdtdatahash" xmlns:w16du="http://schemas.microsoft.com/office/word/2023/wordml/word16du" xmlns:w16="http://schemas.microsoft.com/office/word/2018/wordml" xmlns:w16cid="http://schemas.microsoft.com/office/word/2016/wordml/cid" xmlns:w16cex="http://schemas.microsoft.com/office/word/2018/wordml/cex" xmlns:w15="http://schemas.microsoft.com/office/word/2012/wordml" xmlns:w14="http://schemas.microsoft.com/office/word/2010/wordml" xmlns:w="http://schemas.openxmlformats.org/wordprocessingml/2006/main" xmlns:w10="urn:schemas-microsoft-com:office:word" xmlns:wp14="http://schemas.microsoft.com/office/word/2010/wordprocessingDrawing" xmlns:v="urn:schemas-microsoft-com:vml" xmlns:oel="http://schemas.microsoft.com/office/2019/extlst" xmlns:o="urn:schemas-microsoft-com:office:office" xmlns:am3d="http://schemas.microsoft.com/office/drawing/2017/model3d" xmlns:aink="http://schemas.microsoft.com/office/drawing/2016/ink" xmlns:mc="http://schemas.openxmlformats.org/markup-compatibility/2006" xmlns:cx8="http://schemas.microsoft.com/office/drawing/2016/5/14/chartex" xmlns:cx7="http://schemas.microsoft.com/office/drawing/2016/5/13/chartex" xmlns:cx6="http://schemas.microsoft.com/office/drawing/2016/5/12/chartex" xmlns:cx5="http://schemas.microsoft.com/office/drawing/2016/5/11/chartex" xmlns:cx4="http://schemas.microsoft.com/office/drawing/2016/5/10/chartex" xmlns:cx3="http://schemas.microsoft.com/office/drawing/2016/5/9/chartex" xmlns:cx2="http://schemas.microsoft.com/office/drawing/2015/10/21/chartex" xmlns:cx1="http://schemas.microsoft.com/office/drawing/2015/9/8/chartex" xmlns:cx="http://schemas.microsoft.com/office/drawing/2014/chartex" xmlns:wpc="http://schemas.microsoft.com/office/word/2010/wordprocessingCanvas" xmlns=""/>
                       </a:ext>
                     </a:extLst>
                   </pic:spPr>
@@ -16691,6 +16839,7 @@
           <w:rFonts w:ascii="Courier New" w:hAnsi="Courier New" w:cs="Courier New"/>
           <w:sz w:val="18"/>
           <w:szCs w:val="18"/>
+          <w:lang w:val="id-ID"/>
         </w:rPr>
       </w:pPr>
       <w:r>
@@ -16700,6 +16849,85 @@
           <w:szCs w:val="18"/>
         </w:rPr>
         <w:t>echo $score;</w:t>
+      </w:r>
+    </w:p>
+    <w:p>
+      <w:pPr>
+        <w:shd w:val="clear" w:color="auto" w:fill="FBE4D5" w:themeFill="accent2" w:themeFillTint="33"/>
+        <w:spacing w:after="0" w:line="240" w:lineRule="auto"/>
+        <w:rPr>
+          <w:rFonts w:ascii="Courier New" w:hAnsi="Courier New" w:cs="Courier New"/>
+          <w:sz w:val="18"/>
+          <w:szCs w:val="18"/>
+          <w:lang w:val="id-ID"/>
+        </w:rPr>
+      </w:pPr>
+    </w:p>
+    <w:p>
+      <w:pPr>
+        <w:shd w:val="clear" w:color="auto" w:fill="FBE4D5" w:themeFill="accent2" w:themeFillTint="33"/>
+        <w:spacing w:after="0" w:line="240" w:lineRule="auto"/>
+        <w:rPr>
+          <w:rFonts w:ascii="Courier New" w:hAnsi="Courier New" w:cs="Courier New"/>
+          <w:sz w:val="18"/>
+          <w:szCs w:val="18"/>
+          <w:lang w:val="id-ID"/>
+        </w:rPr>
+      </w:pPr>
+      <w:r>
+        <w:rPr>
+          <w:rFonts w:ascii="Courier New" w:hAnsi="Courier New" w:cs="Courier New"/>
+          <w:noProof/>
+          <w:sz w:val="18"/>
+          <w:szCs w:val="18"/>
+          <w:lang w:val="id-ID" w:eastAsia="id-ID"/>
+        </w:rPr>
+        <w:lastRenderedPageBreak/>
+        <w:drawing>
+          <wp:inline distT="0" distB="0" distL="0" distR="0">
+            <wp:extent cx="5732145" cy="2181073"/>
+            <wp:effectExtent l="19050" t="0" r="1905" b="0"/>
+            <wp:docPr id="2" name="Picture 10"/>
+            <wp:cNvGraphicFramePr>
+              <a:graphicFrameLocks xmlns:a="http://schemas.openxmlformats.org/drawingml/2006/main" noChangeAspect="1"/>
+            </wp:cNvGraphicFramePr>
+            <a:graphic xmlns:a="http://schemas.openxmlformats.org/drawingml/2006/main">
+              <a:graphicData uri="http://schemas.openxmlformats.org/drawingml/2006/picture">
+                <pic:pic xmlns:pic="http://schemas.openxmlformats.org/drawingml/2006/picture">
+                  <pic:nvPicPr>
+                    <pic:cNvPr id="0" name="Picture 10"/>
+                    <pic:cNvPicPr>
+                      <a:picLocks noChangeAspect="1" noChangeArrowheads="1"/>
+                    </pic:cNvPicPr>
+                  </pic:nvPicPr>
+                  <pic:blipFill>
+                    <a:blip r:embed="rId24"/>
+                    <a:srcRect/>
+                    <a:stretch>
+                      <a:fillRect/>
+                    </a:stretch>
+                  </pic:blipFill>
+                  <pic:spPr bwMode="auto">
+                    <a:xfrm>
+                      <a:off x="0" y="0"/>
+                      <a:ext cx="5732145" cy="2181073"/>
+                    </a:xfrm>
+                    <a:prstGeom prst="rect">
+                      <a:avLst/>
+                    </a:prstGeom>
+                    <a:noFill/>
+                    <a:ln w="9525">
+                      <a:noFill/>
+                      <a:miter lim="800000"/>
+                      <a:headEnd/>
+                      <a:tailEnd/>
+                    </a:ln>
+                  </pic:spPr>
+                </pic:pic>
+              </a:graphicData>
+            </a:graphic>
+          </wp:inline>
+        </w:drawing>
       </w:r>
     </w:p>
     <w:p>
@@ -16754,10 +16982,10 @@
                     </pic:cNvPicPr>
                   </pic:nvPicPr>
                   <pic:blipFill rotWithShape="1">
-                    <a:blip r:embed="rId22">
+                    <a:blip r:embed="rId25">
                       <a:extLst>
                         <a:ext uri="{28A0092B-C50C-407E-A947-70E740481C1C}">
-                          <a14:useLocalDpi xmlns="" xmlns:wpc="http://schemas.microsoft.com/office/word/2010/wordprocessingCanvas" xmlns:cx="http://schemas.microsoft.com/office/drawing/2014/chartex" xmlns:cx1="http://schemas.microsoft.com/office/drawing/2015/9/8/chartex" xmlns:cx2="http://schemas.microsoft.com/office/drawing/2015/10/21/chartex" xmlns:cx3="http://schemas.microsoft.com/office/drawing/2016/5/9/chartex" xmlns:cx4="http://schemas.microsoft.com/office/drawing/2016/5/10/chartex" xmlns:cx5="http://schemas.microsoft.com/office/drawing/2016/5/11/chartex" xmlns:cx6="http://schemas.microsoft.com/office/drawing/2016/5/12/chartex" xmlns:cx7="http://schemas.microsoft.com/office/drawing/2016/5/13/chartex" xmlns:cx8="http://schemas.microsoft.com/office/drawing/2016/5/14/chartex" xmlns:mc="http://schemas.openxmlformats.org/markup-compatibility/2006" xmlns:aink="http://schemas.microsoft.com/office/drawing/2016/ink" xmlns:am3d="http://schemas.microsoft.com/office/drawing/2017/model3d" xmlns:o="urn:schemas-microsoft-com:office:office" xmlns:oel="http://schemas.microsoft.com/office/2019/extlst" xmlns:v="urn:schemas-microsoft-com:vml" xmlns:wp14="http://schemas.microsoft.com/office/word/2010/wordprocessingDrawing" xmlns:w10="urn:schemas-microsoft-com:office:word" xmlns:w="http://schemas.openxmlformats.org/wordprocessingml/2006/main" xmlns:w14="http://schemas.microsoft.com/office/word/2010/wordml" xmlns:w15="http://schemas.microsoft.com/office/word/2012/wordml" xmlns:w16cex="http://schemas.microsoft.com/office/word/2018/wordml/cex" xmlns:w16cid="http://schemas.microsoft.com/office/word/2016/wordml/cid" xmlns:w16="http://schemas.microsoft.com/office/word/2018/wordml" xmlns:w16du="http://schemas.microsoft.com/office/word/2023/wordml/word16du" xmlns:w16sdtdh="http://schemas.microsoft.com/office/word/2020/wordml/sdtdatahash" xmlns:w16se="http://schemas.microsoft.com/office/word/2015/wordml/symex" xmlns:wpg="http://schemas.microsoft.com/office/word/2010/wordprocessingGroup" xmlns:wpi="http://schemas.microsoft.com/office/word/2010/wordprocessingInk" xmlns:wps="http://schemas.microsoft.com/office/word/2010/wordprocessingShape" xmlns:a14="http://schemas.microsoft.com/office/drawing/2010/main" val="0"/>
+                          <a14:useLocalDpi xmlns:a14="http://schemas.microsoft.com/office/drawing/2010/main" xmlns:wps="http://schemas.microsoft.com/office/word/2010/wordprocessingShape" xmlns:wpi="http://schemas.microsoft.com/office/word/2010/wordprocessingInk" xmlns:wpg="http://schemas.microsoft.com/office/word/2010/wordprocessingGroup" xmlns:w16se="http://schemas.microsoft.com/office/word/2015/wordml/symex" xmlns:w16sdtdh="http://schemas.microsoft.com/office/word/2020/wordml/sdtdatahash" xmlns:w16du="http://schemas.microsoft.com/office/word/2023/wordml/word16du" xmlns:w16="http://schemas.microsoft.com/office/word/2018/wordml" xmlns:w16cid="http://schemas.microsoft.com/office/word/2016/wordml/cid" xmlns:w16cex="http://schemas.microsoft.com/office/word/2018/wordml/cex" xmlns:w15="http://schemas.microsoft.com/office/word/2012/wordml" xmlns:w14="http://schemas.microsoft.com/office/word/2010/wordml" xmlns:w="http://schemas.openxmlformats.org/wordprocessingml/2006/main" xmlns:w10="urn:schemas-microsoft-com:office:word" xmlns:wp14="http://schemas.microsoft.com/office/word/2010/wordprocessingDrawing" xmlns:v="urn:schemas-microsoft-com:vml" xmlns:oel="http://schemas.microsoft.com/office/2019/extlst" xmlns:o="urn:schemas-microsoft-com:office:office" xmlns:am3d="http://schemas.microsoft.com/office/drawing/2017/model3d" xmlns:aink="http://schemas.microsoft.com/office/drawing/2016/ink" xmlns:mc="http://schemas.openxmlformats.org/markup-compatibility/2006" xmlns:cx8="http://schemas.microsoft.com/office/drawing/2016/5/14/chartex" xmlns:cx7="http://schemas.microsoft.com/office/drawing/2016/5/13/chartex" xmlns:cx6="http://schemas.microsoft.com/office/drawing/2016/5/12/chartex" xmlns:cx5="http://schemas.microsoft.com/office/drawing/2016/5/11/chartex" xmlns:cx4="http://schemas.microsoft.com/office/drawing/2016/5/10/chartex" xmlns:cx3="http://schemas.microsoft.com/office/drawing/2016/5/9/chartex" xmlns:cx2="http://schemas.microsoft.com/office/drawing/2015/10/21/chartex" xmlns:cx1="http://schemas.microsoft.com/office/drawing/2015/9/8/chartex" xmlns:cx="http://schemas.microsoft.com/office/drawing/2014/chartex" xmlns:wpc="http://schemas.microsoft.com/office/word/2010/wordprocessingCanvas" xmlns="" val="0"/>
                         </a:ext>
                       </a:extLst>
                     </a:blip>
@@ -16778,7 +17006,7 @@
                     </a:ln>
                     <a:extLst>
                       <a:ext uri="{53640926-AAD7-44D8-BBD7-CCE9431645EC}">
-                        <a14:shadowObscured xmlns="" xmlns:wpc="http://schemas.microsoft.com/office/word/2010/wordprocessingCanvas" xmlns:cx="http://schemas.microsoft.com/office/drawing/2014/chartex" xmlns:cx1="http://schemas.microsoft.com/office/drawing/2015/9/8/chartex" xmlns:cx2="http://schemas.microsoft.com/office/drawing/2015/10/21/chartex" xmlns:cx3="http://schemas.microsoft.com/office/drawing/2016/5/9/chartex" xmlns:cx4="http://schemas.microsoft.com/office/drawing/2016/5/10/chartex" xmlns:cx5="http://schemas.microsoft.com/office/drawing/2016/5/11/chartex" xmlns:cx6="http://schemas.microsoft.com/office/drawing/2016/5/12/chartex" xmlns:cx7="http://schemas.microsoft.com/office/drawing/2016/5/13/chartex" xmlns:cx8="http://schemas.microsoft.com/office/drawing/2016/5/14/chartex" xmlns:mc="http://schemas.openxmlformats.org/markup-compatibility/2006" xmlns:aink="http://schemas.microsoft.com/office/drawing/2016/ink" xmlns:am3d="http://schemas.microsoft.com/office/drawing/2017/model3d" xmlns:o="urn:schemas-microsoft-com:office:office" xmlns:oel="http://schemas.microsoft.com/office/2019/extlst" xmlns:v="urn:schemas-microsoft-com:vml" xmlns:wp14="http://schemas.microsoft.com/office/word/2010/wordprocessingDrawing" xmlns:w10="urn:schemas-microsoft-com:office:word" xmlns:w="http://schemas.openxmlformats.org/wordprocessingml/2006/main" xmlns:w14="http://schemas.microsoft.com/office/word/2010/wordml" xmlns:w15="http://schemas.microsoft.com/office/word/2012/wordml" xmlns:w16cex="http://schemas.microsoft.com/office/word/2018/wordml/cex" xmlns:w16cid="http://schemas.microsoft.com/office/word/2016/wordml/cid" xmlns:w16="http://schemas.microsoft.com/office/word/2018/wordml" xmlns:w16du="http://schemas.microsoft.com/office/word/2023/wordml/word16du" xmlns:w16sdtdh="http://schemas.microsoft.com/office/word/2020/wordml/sdtdatahash" xmlns:w16se="http://schemas.microsoft.com/office/word/2015/wordml/symex" xmlns:wpg="http://schemas.microsoft.com/office/word/2010/wordprocessingGroup" xmlns:wpi="http://schemas.microsoft.com/office/word/2010/wordprocessingInk" xmlns:wps="http://schemas.microsoft.com/office/word/2010/wordprocessingShape" xmlns:a14="http://schemas.microsoft.com/office/drawing/2010/main"/>
+                        <a14:shadowObscured xmlns:a14="http://schemas.microsoft.com/office/drawing/2010/main" xmlns:wps="http://schemas.microsoft.com/office/word/2010/wordprocessingShape" xmlns:wpi="http://schemas.microsoft.com/office/word/2010/wordprocessingInk" xmlns:wpg="http://schemas.microsoft.com/office/word/2010/wordprocessingGroup" xmlns:w16se="http://schemas.microsoft.com/office/word/2015/wordml/symex" xmlns:w16sdtdh="http://schemas.microsoft.com/office/word/2020/wordml/sdtdatahash" xmlns:w16du="http://schemas.microsoft.com/office/word/2023/wordml/word16du" xmlns:w16="http://schemas.microsoft.com/office/word/2018/wordml" xmlns:w16cid="http://schemas.microsoft.com/office/word/2016/wordml/cid" xmlns:w16cex="http://schemas.microsoft.com/office/word/2018/wordml/cex" xmlns:w15="http://schemas.microsoft.com/office/word/2012/wordml" xmlns:w14="http://schemas.microsoft.com/office/word/2010/wordml" xmlns:w="http://schemas.openxmlformats.org/wordprocessingml/2006/main" xmlns:w10="urn:schemas-microsoft-com:office:word" xmlns:wp14="http://schemas.microsoft.com/office/word/2010/wordprocessingDrawing" xmlns:v="urn:schemas-microsoft-com:vml" xmlns:oel="http://schemas.microsoft.com/office/2019/extlst" xmlns:o="urn:schemas-microsoft-com:office:office" xmlns:am3d="http://schemas.microsoft.com/office/drawing/2017/model3d" xmlns:aink="http://schemas.microsoft.com/office/drawing/2016/ink" xmlns:mc="http://schemas.openxmlformats.org/markup-compatibility/2006" xmlns:cx8="http://schemas.microsoft.com/office/drawing/2016/5/14/chartex" xmlns:cx7="http://schemas.microsoft.com/office/drawing/2016/5/13/chartex" xmlns:cx6="http://schemas.microsoft.com/office/drawing/2016/5/12/chartex" xmlns:cx5="http://schemas.microsoft.com/office/drawing/2016/5/11/chartex" xmlns:cx4="http://schemas.microsoft.com/office/drawing/2016/5/10/chartex" xmlns:cx3="http://schemas.microsoft.com/office/drawing/2016/5/9/chartex" xmlns:cx2="http://schemas.microsoft.com/office/drawing/2015/10/21/chartex" xmlns:cx1="http://schemas.microsoft.com/office/drawing/2015/9/8/chartex" xmlns:cx="http://schemas.microsoft.com/office/drawing/2014/chartex" xmlns:wpc="http://schemas.microsoft.com/office/word/2010/wordprocessingCanvas" xmlns=""/>
                       </a:ext>
                     </a:extLst>
                   </pic:spPr>
@@ -17555,162 +17783,162 @@
           <w:sz w:val="18"/>
           <w:szCs w:val="18"/>
         </w:rPr>
+        <w:t>echo "&lt;hr&gt;";</w:t>
+      </w:r>
+    </w:p>
+    <w:p>
+      <w:pPr>
+        <w:shd w:val="clear" w:color="auto" w:fill="FBE4D5" w:themeFill="accent2" w:themeFillTint="33"/>
+        <w:spacing w:after="0" w:line="240" w:lineRule="auto"/>
+        <w:rPr>
+          <w:rFonts w:ascii="Courier New" w:hAnsi="Courier New" w:cs="Courier New"/>
+          <w:sz w:val="18"/>
+          <w:szCs w:val="18"/>
+        </w:rPr>
+      </w:pPr>
+    </w:p>
+    <w:p>
+      <w:pPr>
+        <w:shd w:val="clear" w:color="auto" w:fill="FBE4D5" w:themeFill="accent2" w:themeFillTint="33"/>
+        <w:spacing w:after="0" w:line="240" w:lineRule="auto"/>
+        <w:rPr>
+          <w:rFonts w:ascii="Courier New" w:hAnsi="Courier New" w:cs="Courier New"/>
+          <w:sz w:val="18"/>
+          <w:szCs w:val="18"/>
+        </w:rPr>
+      </w:pPr>
+      <w:r>
+        <w:rPr>
+          <w:rFonts w:ascii="Courier New" w:hAnsi="Courier New" w:cs="Courier New"/>
+          <w:sz w:val="18"/>
+          <w:szCs w:val="18"/>
+        </w:rPr>
+        <w:t>// menggunakan operator relasi lebih kecil</w:t>
+      </w:r>
+    </w:p>
+    <w:p>
+      <w:pPr>
+        <w:shd w:val="clear" w:color="auto" w:fill="FBE4D5" w:themeFill="accent2" w:themeFillTint="33"/>
+        <w:spacing w:after="0" w:line="240" w:lineRule="auto"/>
+        <w:rPr>
+          <w:rFonts w:ascii="Courier New" w:hAnsi="Courier New" w:cs="Courier New"/>
+          <w:sz w:val="18"/>
+          <w:szCs w:val="18"/>
+        </w:rPr>
+      </w:pPr>
+      <w:r>
+        <w:rPr>
+          <w:rFonts w:ascii="Courier New" w:hAnsi="Courier New" w:cs="Courier New"/>
+          <w:sz w:val="18"/>
+          <w:szCs w:val="18"/>
+        </w:rPr>
+        <w:t>$c = $a &lt; $b;</w:t>
+      </w:r>
+    </w:p>
+    <w:p>
+      <w:pPr>
+        <w:shd w:val="clear" w:color="auto" w:fill="FBE4D5" w:themeFill="accent2" w:themeFillTint="33"/>
+        <w:spacing w:after="0" w:line="240" w:lineRule="auto"/>
+        <w:rPr>
+          <w:rFonts w:ascii="Courier New" w:hAnsi="Courier New" w:cs="Courier New"/>
+          <w:sz w:val="18"/>
+          <w:szCs w:val="18"/>
+        </w:rPr>
+      </w:pPr>
+      <w:r>
+        <w:rPr>
+          <w:rFonts w:ascii="Courier New" w:hAnsi="Courier New" w:cs="Courier New"/>
+          <w:sz w:val="18"/>
+          <w:szCs w:val="18"/>
+        </w:rPr>
+        <w:t>echo "$a &lt; $b: $c";</w:t>
+      </w:r>
+    </w:p>
+    <w:p>
+      <w:pPr>
+        <w:shd w:val="clear" w:color="auto" w:fill="FBE4D5" w:themeFill="accent2" w:themeFillTint="33"/>
+        <w:spacing w:after="0" w:line="240" w:lineRule="auto"/>
+        <w:rPr>
+          <w:rFonts w:ascii="Courier New" w:hAnsi="Courier New" w:cs="Courier New"/>
+          <w:sz w:val="18"/>
+          <w:szCs w:val="18"/>
+        </w:rPr>
+      </w:pPr>
+      <w:r>
+        <w:rPr>
+          <w:rFonts w:ascii="Courier New" w:hAnsi="Courier New" w:cs="Courier New"/>
+          <w:sz w:val="18"/>
+          <w:szCs w:val="18"/>
+        </w:rPr>
+        <w:t>echo "&lt;hr&gt;";</w:t>
+      </w:r>
+    </w:p>
+    <w:p>
+      <w:pPr>
+        <w:shd w:val="clear" w:color="auto" w:fill="FBE4D5" w:themeFill="accent2" w:themeFillTint="33"/>
+        <w:spacing w:after="0" w:line="240" w:lineRule="auto"/>
+        <w:rPr>
+          <w:rFonts w:ascii="Courier New" w:hAnsi="Courier New" w:cs="Courier New"/>
+          <w:sz w:val="18"/>
+          <w:szCs w:val="18"/>
+        </w:rPr>
+      </w:pPr>
+    </w:p>
+    <w:p>
+      <w:pPr>
+        <w:shd w:val="clear" w:color="auto" w:fill="FBE4D5" w:themeFill="accent2" w:themeFillTint="33"/>
+        <w:spacing w:after="0" w:line="240" w:lineRule="auto"/>
+        <w:rPr>
+          <w:rFonts w:ascii="Courier New" w:hAnsi="Courier New" w:cs="Courier New"/>
+          <w:sz w:val="18"/>
+          <w:szCs w:val="18"/>
+        </w:rPr>
+      </w:pPr>
+      <w:r>
+        <w:rPr>
+          <w:rFonts w:ascii="Courier New" w:hAnsi="Courier New" w:cs="Courier New"/>
+          <w:sz w:val="18"/>
+          <w:szCs w:val="18"/>
+        </w:rPr>
+        <w:t>// menggunakan operator relasi lebih sama dengan</w:t>
+      </w:r>
+    </w:p>
+    <w:p>
+      <w:pPr>
+        <w:shd w:val="clear" w:color="auto" w:fill="FBE4D5" w:themeFill="accent2" w:themeFillTint="33"/>
+        <w:spacing w:after="0" w:line="240" w:lineRule="auto"/>
+        <w:rPr>
+          <w:rFonts w:ascii="Courier New" w:hAnsi="Courier New" w:cs="Courier New"/>
+          <w:sz w:val="18"/>
+          <w:szCs w:val="18"/>
+        </w:rPr>
+      </w:pPr>
+      <w:r>
+        <w:rPr>
+          <w:rFonts w:ascii="Courier New" w:hAnsi="Courier New" w:cs="Courier New"/>
+          <w:sz w:val="18"/>
+          <w:szCs w:val="18"/>
+        </w:rPr>
+        <w:t>$c = $a == $b;</w:t>
+      </w:r>
+    </w:p>
+    <w:p>
+      <w:pPr>
+        <w:shd w:val="clear" w:color="auto" w:fill="FBE4D5" w:themeFill="accent2" w:themeFillTint="33"/>
+        <w:spacing w:after="0" w:line="240" w:lineRule="auto"/>
+        <w:rPr>
+          <w:rFonts w:ascii="Courier New" w:hAnsi="Courier New" w:cs="Courier New"/>
+          <w:sz w:val="18"/>
+          <w:szCs w:val="18"/>
+        </w:rPr>
+      </w:pPr>
+      <w:r>
+        <w:rPr>
+          <w:rFonts w:ascii="Courier New" w:hAnsi="Courier New" w:cs="Courier New"/>
+          <w:sz w:val="18"/>
+          <w:szCs w:val="18"/>
+        </w:rPr>
         <w:lastRenderedPageBreak/>
-        <w:t>echo "&lt;hr&gt;";</w:t>
-      </w:r>
-    </w:p>
-    <w:p>
-      <w:pPr>
-        <w:shd w:val="clear" w:color="auto" w:fill="FBE4D5" w:themeFill="accent2" w:themeFillTint="33"/>
-        <w:spacing w:after="0" w:line="240" w:lineRule="auto"/>
-        <w:rPr>
-          <w:rFonts w:ascii="Courier New" w:hAnsi="Courier New" w:cs="Courier New"/>
-          <w:sz w:val="18"/>
-          <w:szCs w:val="18"/>
-        </w:rPr>
-      </w:pPr>
-    </w:p>
-    <w:p>
-      <w:pPr>
-        <w:shd w:val="clear" w:color="auto" w:fill="FBE4D5" w:themeFill="accent2" w:themeFillTint="33"/>
-        <w:spacing w:after="0" w:line="240" w:lineRule="auto"/>
-        <w:rPr>
-          <w:rFonts w:ascii="Courier New" w:hAnsi="Courier New" w:cs="Courier New"/>
-          <w:sz w:val="18"/>
-          <w:szCs w:val="18"/>
-        </w:rPr>
-      </w:pPr>
-      <w:r>
-        <w:rPr>
-          <w:rFonts w:ascii="Courier New" w:hAnsi="Courier New" w:cs="Courier New"/>
-          <w:sz w:val="18"/>
-          <w:szCs w:val="18"/>
-        </w:rPr>
-        <w:t>// menggunakan operator relasi lebih kecil</w:t>
-      </w:r>
-    </w:p>
-    <w:p>
-      <w:pPr>
-        <w:shd w:val="clear" w:color="auto" w:fill="FBE4D5" w:themeFill="accent2" w:themeFillTint="33"/>
-        <w:spacing w:after="0" w:line="240" w:lineRule="auto"/>
-        <w:rPr>
-          <w:rFonts w:ascii="Courier New" w:hAnsi="Courier New" w:cs="Courier New"/>
-          <w:sz w:val="18"/>
-          <w:szCs w:val="18"/>
-        </w:rPr>
-      </w:pPr>
-      <w:r>
-        <w:rPr>
-          <w:rFonts w:ascii="Courier New" w:hAnsi="Courier New" w:cs="Courier New"/>
-          <w:sz w:val="18"/>
-          <w:szCs w:val="18"/>
-        </w:rPr>
-        <w:t>$c = $a &lt; $b;</w:t>
-      </w:r>
-    </w:p>
-    <w:p>
-      <w:pPr>
-        <w:shd w:val="clear" w:color="auto" w:fill="FBE4D5" w:themeFill="accent2" w:themeFillTint="33"/>
-        <w:spacing w:after="0" w:line="240" w:lineRule="auto"/>
-        <w:rPr>
-          <w:rFonts w:ascii="Courier New" w:hAnsi="Courier New" w:cs="Courier New"/>
-          <w:sz w:val="18"/>
-          <w:szCs w:val="18"/>
-        </w:rPr>
-      </w:pPr>
-      <w:r>
-        <w:rPr>
-          <w:rFonts w:ascii="Courier New" w:hAnsi="Courier New" w:cs="Courier New"/>
-          <w:sz w:val="18"/>
-          <w:szCs w:val="18"/>
-        </w:rPr>
-        <w:t>echo "$a &lt; $b: $c";</w:t>
-      </w:r>
-    </w:p>
-    <w:p>
-      <w:pPr>
-        <w:shd w:val="clear" w:color="auto" w:fill="FBE4D5" w:themeFill="accent2" w:themeFillTint="33"/>
-        <w:spacing w:after="0" w:line="240" w:lineRule="auto"/>
-        <w:rPr>
-          <w:rFonts w:ascii="Courier New" w:hAnsi="Courier New" w:cs="Courier New"/>
-          <w:sz w:val="18"/>
-          <w:szCs w:val="18"/>
-        </w:rPr>
-      </w:pPr>
-      <w:r>
-        <w:rPr>
-          <w:rFonts w:ascii="Courier New" w:hAnsi="Courier New" w:cs="Courier New"/>
-          <w:sz w:val="18"/>
-          <w:szCs w:val="18"/>
-        </w:rPr>
-        <w:t>echo "&lt;hr&gt;";</w:t>
-      </w:r>
-    </w:p>
-    <w:p>
-      <w:pPr>
-        <w:shd w:val="clear" w:color="auto" w:fill="FBE4D5" w:themeFill="accent2" w:themeFillTint="33"/>
-        <w:spacing w:after="0" w:line="240" w:lineRule="auto"/>
-        <w:rPr>
-          <w:rFonts w:ascii="Courier New" w:hAnsi="Courier New" w:cs="Courier New"/>
-          <w:sz w:val="18"/>
-          <w:szCs w:val="18"/>
-        </w:rPr>
-      </w:pPr>
-    </w:p>
-    <w:p>
-      <w:pPr>
-        <w:shd w:val="clear" w:color="auto" w:fill="FBE4D5" w:themeFill="accent2" w:themeFillTint="33"/>
-        <w:spacing w:after="0" w:line="240" w:lineRule="auto"/>
-        <w:rPr>
-          <w:rFonts w:ascii="Courier New" w:hAnsi="Courier New" w:cs="Courier New"/>
-          <w:sz w:val="18"/>
-          <w:szCs w:val="18"/>
-        </w:rPr>
-      </w:pPr>
-      <w:r>
-        <w:rPr>
-          <w:rFonts w:ascii="Courier New" w:hAnsi="Courier New" w:cs="Courier New"/>
-          <w:sz w:val="18"/>
-          <w:szCs w:val="18"/>
-        </w:rPr>
-        <w:t>// menggunakan operator relasi lebih sama dengan</w:t>
-      </w:r>
-    </w:p>
-    <w:p>
-      <w:pPr>
-        <w:shd w:val="clear" w:color="auto" w:fill="FBE4D5" w:themeFill="accent2" w:themeFillTint="33"/>
-        <w:spacing w:after="0" w:line="240" w:lineRule="auto"/>
-        <w:rPr>
-          <w:rFonts w:ascii="Courier New" w:hAnsi="Courier New" w:cs="Courier New"/>
-          <w:sz w:val="18"/>
-          <w:szCs w:val="18"/>
-        </w:rPr>
-      </w:pPr>
-      <w:r>
-        <w:rPr>
-          <w:rFonts w:ascii="Courier New" w:hAnsi="Courier New" w:cs="Courier New"/>
-          <w:sz w:val="18"/>
-          <w:szCs w:val="18"/>
-        </w:rPr>
-        <w:t>$c = $a == $b;</w:t>
-      </w:r>
-    </w:p>
-    <w:p>
-      <w:pPr>
-        <w:shd w:val="clear" w:color="auto" w:fill="FBE4D5" w:themeFill="accent2" w:themeFillTint="33"/>
-        <w:spacing w:after="0" w:line="240" w:lineRule="auto"/>
-        <w:rPr>
-          <w:rFonts w:ascii="Courier New" w:hAnsi="Courier New" w:cs="Courier New"/>
-          <w:sz w:val="18"/>
-          <w:szCs w:val="18"/>
-        </w:rPr>
-      </w:pPr>
-      <w:r>
-        <w:rPr>
-          <w:rFonts w:ascii="Courier New" w:hAnsi="Courier New" w:cs="Courier New"/>
-          <w:sz w:val="18"/>
-          <w:szCs w:val="18"/>
-        </w:rPr>
         <w:t>echo "$a == $b: $c";</w:t>
       </w:r>
     </w:p>
@@ -18039,9 +18267,9 @@
         </w:rPr>
         <w:drawing>
           <wp:inline distT="0" distB="0" distL="0" distR="0">
-            <wp:extent cx="2294255" cy="1724025"/>
-            <wp:effectExtent l="0" t="0" r="0" b="9525"/>
-            <wp:docPr id="75" name="Picture 75" descr="Hasil operator relasi"/>
+            <wp:extent cx="5732145" cy="2937410"/>
+            <wp:effectExtent l="19050" t="0" r="1905" b="0"/>
+            <wp:docPr id="3" name="Picture 13"/>
             <wp:cNvGraphicFramePr>
               <a:graphicFrameLocks xmlns:a="http://schemas.openxmlformats.org/drawingml/2006/main" noChangeAspect="1"/>
             </wp:cNvGraphicFramePr>
@@ -18049,39 +18277,33 @@
               <a:graphicData uri="http://schemas.openxmlformats.org/drawingml/2006/picture">
                 <pic:pic xmlns:pic="http://schemas.openxmlformats.org/drawingml/2006/picture">
                   <pic:nvPicPr>
-                    <pic:cNvPr id="0" name="Picture 230" descr="Hasil operator relasi"/>
+                    <pic:cNvPr id="0" name="Picture 13"/>
                     <pic:cNvPicPr>
                       <a:picLocks noChangeAspect="1" noChangeArrowheads="1"/>
                     </pic:cNvPicPr>
                   </pic:nvPicPr>
-                  <pic:blipFill rotWithShape="1">
-                    <a:blip r:embed="rId23">
-                      <a:extLst>
-                        <a:ext uri="{28A0092B-C50C-407E-A947-70E740481C1C}">
-                          <a14:useLocalDpi xmlns="" xmlns:wpc="http://schemas.microsoft.com/office/word/2010/wordprocessingCanvas" xmlns:cx="http://schemas.microsoft.com/office/drawing/2014/chartex" xmlns:cx1="http://schemas.microsoft.com/office/drawing/2015/9/8/chartex" xmlns:cx2="http://schemas.microsoft.com/office/drawing/2015/10/21/chartex" xmlns:cx3="http://schemas.microsoft.com/office/drawing/2016/5/9/chartex" xmlns:cx4="http://schemas.microsoft.com/office/drawing/2016/5/10/chartex" xmlns:cx5="http://schemas.microsoft.com/office/drawing/2016/5/11/chartex" xmlns:cx6="http://schemas.microsoft.com/office/drawing/2016/5/12/chartex" xmlns:cx7="http://schemas.microsoft.com/office/drawing/2016/5/13/chartex" xmlns:cx8="http://schemas.microsoft.com/office/drawing/2016/5/14/chartex" xmlns:mc="http://schemas.openxmlformats.org/markup-compatibility/2006" xmlns:aink="http://schemas.microsoft.com/office/drawing/2016/ink" xmlns:am3d="http://schemas.microsoft.com/office/drawing/2017/model3d" xmlns:o="urn:schemas-microsoft-com:office:office" xmlns:oel="http://schemas.microsoft.com/office/2019/extlst" xmlns:v="urn:schemas-microsoft-com:vml" xmlns:wp14="http://schemas.microsoft.com/office/word/2010/wordprocessingDrawing" xmlns:w10="urn:schemas-microsoft-com:office:word" xmlns:w="http://schemas.openxmlformats.org/wordprocessingml/2006/main" xmlns:w14="http://schemas.microsoft.com/office/word/2010/wordml" xmlns:w15="http://schemas.microsoft.com/office/word/2012/wordml" xmlns:w16cex="http://schemas.microsoft.com/office/word/2018/wordml/cex" xmlns:w16cid="http://schemas.microsoft.com/office/word/2016/wordml/cid" xmlns:w16="http://schemas.microsoft.com/office/word/2018/wordml" xmlns:w16du="http://schemas.microsoft.com/office/word/2023/wordml/word16du" xmlns:w16sdtdh="http://schemas.microsoft.com/office/word/2020/wordml/sdtdatahash" xmlns:w16se="http://schemas.microsoft.com/office/word/2015/wordml/symex" xmlns:wpg="http://schemas.microsoft.com/office/word/2010/wordprocessingGroup" xmlns:wpi="http://schemas.microsoft.com/office/word/2010/wordprocessingInk" xmlns:wps="http://schemas.microsoft.com/office/word/2010/wordprocessingShape" xmlns:a14="http://schemas.microsoft.com/office/drawing/2010/main" val="0"/>
-                        </a:ext>
-                      </a:extLst>
-                    </a:blip>
-                    <a:srcRect t="8967" r="52309" b="15652"/>
-                    <a:stretch/>
+                  <pic:blipFill>
+                    <a:blip r:embed="rId26"/>
+                    <a:srcRect/>
+                    <a:stretch>
+                      <a:fillRect/>
+                    </a:stretch>
                   </pic:blipFill>
                   <pic:spPr bwMode="auto">
                     <a:xfrm>
                       <a:off x="0" y="0"/>
-                      <a:ext cx="2321921" cy="1744815"/>
+                      <a:ext cx="5732145" cy="2937410"/>
                     </a:xfrm>
                     <a:prstGeom prst="rect">
                       <a:avLst/>
                     </a:prstGeom>
                     <a:noFill/>
-                    <a:ln>
+                    <a:ln w="9525">
                       <a:noFill/>
+                      <a:miter lim="800000"/>
+                      <a:headEnd/>
+                      <a:tailEnd/>
                     </a:ln>
-                    <a:extLst>
-                      <a:ext uri="{53640926-AAD7-44D8-BBD7-CCE9431645EC}">
-                        <a14:shadowObscured xmlns="" xmlns:wpc="http://schemas.microsoft.com/office/word/2010/wordprocessingCanvas" xmlns:cx="http://schemas.microsoft.com/office/drawing/2014/chartex" xmlns:cx1="http://schemas.microsoft.com/office/drawing/2015/9/8/chartex" xmlns:cx2="http://schemas.microsoft.com/office/drawing/2015/10/21/chartex" xmlns:cx3="http://schemas.microsoft.com/office/drawing/2016/5/9/chartex" xmlns:cx4="http://schemas.microsoft.com/office/drawing/2016/5/10/chartex" xmlns:cx5="http://schemas.microsoft.com/office/drawing/2016/5/11/chartex" xmlns:cx6="http://schemas.microsoft.com/office/drawing/2016/5/12/chartex" xmlns:cx7="http://schemas.microsoft.com/office/drawing/2016/5/13/chartex" xmlns:cx8="http://schemas.microsoft.com/office/drawing/2016/5/14/chartex" xmlns:mc="http://schemas.openxmlformats.org/markup-compatibility/2006" xmlns:aink="http://schemas.microsoft.com/office/drawing/2016/ink" xmlns:am3d="http://schemas.microsoft.com/office/drawing/2017/model3d" xmlns:o="urn:schemas-microsoft-com:office:office" xmlns:oel="http://schemas.microsoft.com/office/2019/extlst" xmlns:v="urn:schemas-microsoft-com:vml" xmlns:wp14="http://schemas.microsoft.com/office/word/2010/wordprocessingDrawing" xmlns:w10="urn:schemas-microsoft-com:office:word" xmlns:w="http://schemas.openxmlformats.org/wordprocessingml/2006/main" xmlns:w14="http://schemas.microsoft.com/office/word/2010/wordml" xmlns:w15="http://schemas.microsoft.com/office/word/2012/wordml" xmlns:w16cex="http://schemas.microsoft.com/office/word/2018/wordml/cex" xmlns:w16cid="http://schemas.microsoft.com/office/word/2016/wordml/cid" xmlns:w16="http://schemas.microsoft.com/office/word/2018/wordml" xmlns:w16du="http://schemas.microsoft.com/office/word/2023/wordml/word16du" xmlns:w16sdtdh="http://schemas.microsoft.com/office/word/2020/wordml/sdtdatahash" xmlns:w16se="http://schemas.microsoft.com/office/word/2015/wordml/symex" xmlns:wpg="http://schemas.microsoft.com/office/word/2010/wordprocessingGroup" xmlns:wpi="http://schemas.microsoft.com/office/word/2010/wordprocessingInk" xmlns:wps="http://schemas.microsoft.com/office/word/2010/wordprocessingShape" xmlns:a14="http://schemas.microsoft.com/office/drawing/2010/main"/>
-                      </a:ext>
-                    </a:extLst>
                   </pic:spPr>
                 </pic:pic>
               </a:graphicData>
@@ -19164,9 +19386,9 @@
         </w:rPr>
         <w:drawing>
           <wp:inline distT="0" distB="0" distL="0" distR="0">
-            <wp:extent cx="2247900" cy="1760855"/>
-            <wp:effectExtent l="0" t="0" r="0" b="0"/>
-            <wp:docPr id="74" name="Picture 74" descr="Operator logika pada PHP"/>
+            <wp:extent cx="5732145" cy="2253413"/>
+            <wp:effectExtent l="19050" t="0" r="1905" b="0"/>
+            <wp:docPr id="5" name="Picture 16"/>
             <wp:cNvGraphicFramePr>
               <a:graphicFrameLocks xmlns:a="http://schemas.openxmlformats.org/drawingml/2006/main" noChangeAspect="1"/>
             </wp:cNvGraphicFramePr>
@@ -19174,39 +19396,33 @@
               <a:graphicData uri="http://schemas.openxmlformats.org/drawingml/2006/picture">
                 <pic:pic xmlns:pic="http://schemas.openxmlformats.org/drawingml/2006/picture">
                   <pic:nvPicPr>
-                    <pic:cNvPr id="0" name="Picture 231" descr="Operator logika pada PHP"/>
+                    <pic:cNvPr id="0" name="Picture 16"/>
                     <pic:cNvPicPr>
                       <a:picLocks noChangeAspect="1" noChangeArrowheads="1"/>
                     </pic:cNvPicPr>
                   </pic:nvPicPr>
-                  <pic:blipFill rotWithShape="1">
-                    <a:blip r:embed="rId24">
-                      <a:extLst>
-                        <a:ext uri="{28A0092B-C50C-407E-A947-70E740481C1C}">
-                          <a14:useLocalDpi xmlns="" xmlns:wpc="http://schemas.microsoft.com/office/word/2010/wordprocessingCanvas" xmlns:cx="http://schemas.microsoft.com/office/drawing/2014/chartex" xmlns:cx1="http://schemas.microsoft.com/office/drawing/2015/9/8/chartex" xmlns:cx2="http://schemas.microsoft.com/office/drawing/2015/10/21/chartex" xmlns:cx3="http://schemas.microsoft.com/office/drawing/2016/5/9/chartex" xmlns:cx4="http://schemas.microsoft.com/office/drawing/2016/5/10/chartex" xmlns:cx5="http://schemas.microsoft.com/office/drawing/2016/5/11/chartex" xmlns:cx6="http://schemas.microsoft.com/office/drawing/2016/5/12/chartex" xmlns:cx7="http://schemas.microsoft.com/office/drawing/2016/5/13/chartex" xmlns:cx8="http://schemas.microsoft.com/office/drawing/2016/5/14/chartex" xmlns:mc="http://schemas.openxmlformats.org/markup-compatibility/2006" xmlns:aink="http://schemas.microsoft.com/office/drawing/2016/ink" xmlns:am3d="http://schemas.microsoft.com/office/drawing/2017/model3d" xmlns:o="urn:schemas-microsoft-com:office:office" xmlns:oel="http://schemas.microsoft.com/office/2019/extlst" xmlns:v="urn:schemas-microsoft-com:vml" xmlns:wp14="http://schemas.microsoft.com/office/word/2010/wordprocessingDrawing" xmlns:w10="urn:schemas-microsoft-com:office:word" xmlns:w="http://schemas.openxmlformats.org/wordprocessingml/2006/main" xmlns:w14="http://schemas.microsoft.com/office/word/2010/wordml" xmlns:w15="http://schemas.microsoft.com/office/word/2012/wordml" xmlns:w16cex="http://schemas.microsoft.com/office/word/2018/wordml/cex" xmlns:w16cid="http://schemas.microsoft.com/office/word/2016/wordml/cid" xmlns:w16="http://schemas.microsoft.com/office/word/2018/wordml" xmlns:w16du="http://schemas.microsoft.com/office/word/2023/wordml/word16du" xmlns:w16sdtdh="http://schemas.microsoft.com/office/word/2020/wordml/sdtdatahash" xmlns:w16se="http://schemas.microsoft.com/office/word/2015/wordml/symex" xmlns:wpg="http://schemas.microsoft.com/office/word/2010/wordprocessingGroup" xmlns:wpi="http://schemas.microsoft.com/office/word/2010/wordprocessingInk" xmlns:wps="http://schemas.microsoft.com/office/word/2010/wordprocessingShape" xmlns:a14="http://schemas.microsoft.com/office/drawing/2010/main" val="0"/>
-                        </a:ext>
-                      </a:extLst>
-                    </a:blip>
-                    <a:srcRect t="5892" r="59245" b="33601"/>
-                    <a:stretch/>
+                  <pic:blipFill>
+                    <a:blip r:embed="rId27"/>
+                    <a:srcRect/>
+                    <a:stretch>
+                      <a:fillRect/>
+                    </a:stretch>
                   </pic:blipFill>
                   <pic:spPr bwMode="auto">
                     <a:xfrm>
                       <a:off x="0" y="0"/>
-                      <a:ext cx="2252051" cy="1764106"/>
+                      <a:ext cx="5732145" cy="2253413"/>
                     </a:xfrm>
                     <a:prstGeom prst="rect">
                       <a:avLst/>
                     </a:prstGeom>
                     <a:noFill/>
-                    <a:ln>
+                    <a:ln w="9525">
                       <a:noFill/>
+                      <a:miter lim="800000"/>
+                      <a:headEnd/>
+                      <a:tailEnd/>
                     </a:ln>
-                    <a:extLst>
-                      <a:ext uri="{53640926-AAD7-44D8-BBD7-CCE9431645EC}">
-                        <a14:shadowObscured xmlns="" xmlns:wpc="http://schemas.microsoft.com/office/word/2010/wordprocessingCanvas" xmlns:cx="http://schemas.microsoft.com/office/drawing/2014/chartex" xmlns:cx1="http://schemas.microsoft.com/office/drawing/2015/9/8/chartex" xmlns:cx2="http://schemas.microsoft.com/office/drawing/2015/10/21/chartex" xmlns:cx3="http://schemas.microsoft.com/office/drawing/2016/5/9/chartex" xmlns:cx4="http://schemas.microsoft.com/office/drawing/2016/5/10/chartex" xmlns:cx5="http://schemas.microsoft.com/office/drawing/2016/5/11/chartex" xmlns:cx6="http://schemas.microsoft.com/office/drawing/2016/5/12/chartex" xmlns:cx7="http://schemas.microsoft.com/office/drawing/2016/5/13/chartex" xmlns:cx8="http://schemas.microsoft.com/office/drawing/2016/5/14/chartex" xmlns:mc="http://schemas.openxmlformats.org/markup-compatibility/2006" xmlns:aink="http://schemas.microsoft.com/office/drawing/2016/ink" xmlns:am3d="http://schemas.microsoft.com/office/drawing/2017/model3d" xmlns:o="urn:schemas-microsoft-com:office:office" xmlns:oel="http://schemas.microsoft.com/office/2019/extlst" xmlns:v="urn:schemas-microsoft-com:vml" xmlns:wp14="http://schemas.microsoft.com/office/word/2010/wordprocessingDrawing" xmlns:w10="urn:schemas-microsoft-com:office:word" xmlns:w="http://schemas.openxmlformats.org/wordprocessingml/2006/main" xmlns:w14="http://schemas.microsoft.com/office/word/2010/wordml" xmlns:w15="http://schemas.microsoft.com/office/word/2012/wordml" xmlns:w16cex="http://schemas.microsoft.com/office/word/2018/wordml/cex" xmlns:w16cid="http://schemas.microsoft.com/office/word/2016/wordml/cid" xmlns:w16="http://schemas.microsoft.com/office/word/2018/wordml" xmlns:w16du="http://schemas.microsoft.com/office/word/2023/wordml/word16du" xmlns:w16sdtdh="http://schemas.microsoft.com/office/word/2020/wordml/sdtdatahash" xmlns:w16se="http://schemas.microsoft.com/office/word/2015/wordml/symex" xmlns:wpg="http://schemas.microsoft.com/office/word/2010/wordprocessingGroup" xmlns:wpi="http://schemas.microsoft.com/office/word/2010/wordprocessingInk" xmlns:wps="http://schemas.microsoft.com/office/word/2010/wordprocessingShape" xmlns:a14="http://schemas.microsoft.com/office/drawing/2010/main"/>
-                      </a:ext>
-                    </a:extLst>
                   </pic:spPr>
                 </pic:pic>
               </a:graphicData>
@@ -19625,10 +19841,10 @@
                     </pic:cNvPicPr>
                   </pic:nvPicPr>
                   <pic:blipFill rotWithShape="1">
-                    <a:blip r:embed="rId25">
+                    <a:blip r:embed="rId28">
                       <a:extLst>
                         <a:ext uri="{28A0092B-C50C-407E-A947-70E740481C1C}">
-                          <a14:useLocalDpi xmlns="" xmlns:wpc="http://schemas.microsoft.com/office/word/2010/wordprocessingCanvas" xmlns:cx="http://schemas.microsoft.com/office/drawing/2014/chartex" xmlns:cx1="http://schemas.microsoft.com/office/drawing/2015/9/8/chartex" xmlns:cx2="http://schemas.microsoft.com/office/drawing/2015/10/21/chartex" xmlns:cx3="http://schemas.microsoft.com/office/drawing/2016/5/9/chartex" xmlns:cx4="http://schemas.microsoft.com/office/drawing/2016/5/10/chartex" xmlns:cx5="http://schemas.microsoft.com/office/drawing/2016/5/11/chartex" xmlns:cx6="http://schemas.microsoft.com/office/drawing/2016/5/12/chartex" xmlns:cx7="http://schemas.microsoft.com/office/drawing/2016/5/13/chartex" xmlns:cx8="http://schemas.microsoft.com/office/drawing/2016/5/14/chartex" xmlns:mc="http://schemas.openxmlformats.org/markup-compatibility/2006" xmlns:aink="http://schemas.microsoft.com/office/drawing/2016/ink" xmlns:am3d="http://schemas.microsoft.com/office/drawing/2017/model3d" xmlns:o="urn:schemas-microsoft-com:office:office" xmlns:oel="http://schemas.microsoft.com/office/2019/extlst" xmlns:v="urn:schemas-microsoft-com:vml" xmlns:wp14="http://schemas.microsoft.com/office/word/2010/wordprocessingDrawing" xmlns:w10="urn:schemas-microsoft-com:office:word" xmlns:w="http://schemas.openxmlformats.org/wordprocessingml/2006/main" xmlns:w14="http://schemas.microsoft.com/office/word/2010/wordml" xmlns:w15="http://schemas.microsoft.com/office/word/2012/wordml" xmlns:w16cex="http://schemas.microsoft.com/office/word/2018/wordml/cex" xmlns:w16cid="http://schemas.microsoft.com/office/word/2016/wordml/cid" xmlns:w16="http://schemas.microsoft.com/office/word/2018/wordml" xmlns:w16du="http://schemas.microsoft.com/office/word/2023/wordml/word16du" xmlns:w16sdtdh="http://schemas.microsoft.com/office/word/2020/wordml/sdtdatahash" xmlns:w16se="http://schemas.microsoft.com/office/word/2015/wordml/symex" xmlns:wpg="http://schemas.microsoft.com/office/word/2010/wordprocessingGroup" xmlns:wpi="http://schemas.microsoft.com/office/word/2010/wordprocessingInk" xmlns:wps="http://schemas.microsoft.com/office/word/2010/wordprocessingShape" xmlns:a14="http://schemas.microsoft.com/office/drawing/2010/main" val="0"/>
+                          <a14:useLocalDpi xmlns:a14="http://schemas.microsoft.com/office/drawing/2010/main" xmlns:wps="http://schemas.microsoft.com/office/word/2010/wordprocessingShape" xmlns:wpi="http://schemas.microsoft.com/office/word/2010/wordprocessingInk" xmlns:wpg="http://schemas.microsoft.com/office/word/2010/wordprocessingGroup" xmlns:w16se="http://schemas.microsoft.com/office/word/2015/wordml/symex" xmlns:w16sdtdh="http://schemas.microsoft.com/office/word/2020/wordml/sdtdatahash" xmlns:w16du="http://schemas.microsoft.com/office/word/2023/wordml/word16du" xmlns:w16="http://schemas.microsoft.com/office/word/2018/wordml" xmlns:w16cid="http://schemas.microsoft.com/office/word/2016/wordml/cid" xmlns:w16cex="http://schemas.microsoft.com/office/word/2018/wordml/cex" xmlns:w15="http://schemas.microsoft.com/office/word/2012/wordml" xmlns:w14="http://schemas.microsoft.com/office/word/2010/wordml" xmlns:w="http://schemas.openxmlformats.org/wordprocessingml/2006/main" xmlns:w10="urn:schemas-microsoft-com:office:word" xmlns:wp14="http://schemas.microsoft.com/office/word/2010/wordprocessingDrawing" xmlns:v="urn:schemas-microsoft-com:vml" xmlns:oel="http://schemas.microsoft.com/office/2019/extlst" xmlns:o="urn:schemas-microsoft-com:office:office" xmlns:am3d="http://schemas.microsoft.com/office/drawing/2017/model3d" xmlns:aink="http://schemas.microsoft.com/office/drawing/2016/ink" xmlns:mc="http://schemas.openxmlformats.org/markup-compatibility/2006" xmlns:cx8="http://schemas.microsoft.com/office/drawing/2016/5/14/chartex" xmlns:cx7="http://schemas.microsoft.com/office/drawing/2016/5/13/chartex" xmlns:cx6="http://schemas.microsoft.com/office/drawing/2016/5/12/chartex" xmlns:cx5="http://schemas.microsoft.com/office/drawing/2016/5/11/chartex" xmlns:cx4="http://schemas.microsoft.com/office/drawing/2016/5/10/chartex" xmlns:cx3="http://schemas.microsoft.com/office/drawing/2016/5/9/chartex" xmlns:cx2="http://schemas.microsoft.com/office/drawing/2015/10/21/chartex" xmlns:cx1="http://schemas.microsoft.com/office/drawing/2015/9/8/chartex" xmlns:cx="http://schemas.microsoft.com/office/drawing/2014/chartex" xmlns:wpc="http://schemas.microsoft.com/office/word/2010/wordprocessingCanvas" xmlns="" val="0"/>
                         </a:ext>
                       </a:extLst>
                     </a:blip>
@@ -19649,7 +19865,7 @@
                     </a:ln>
                     <a:extLst>
                       <a:ext uri="{53640926-AAD7-44D8-BBD7-CCE9431645EC}">
-                        <a14:shadowObscured xmlns="" xmlns:wpc="http://schemas.microsoft.com/office/word/2010/wordprocessingCanvas" xmlns:cx="http://schemas.microsoft.com/office/drawing/2014/chartex" xmlns:cx1="http://schemas.microsoft.com/office/drawing/2015/9/8/chartex" xmlns:cx2="http://schemas.microsoft.com/office/drawing/2015/10/21/chartex" xmlns:cx3="http://schemas.microsoft.com/office/drawing/2016/5/9/chartex" xmlns:cx4="http://schemas.microsoft.com/office/drawing/2016/5/10/chartex" xmlns:cx5="http://schemas.microsoft.com/office/drawing/2016/5/11/chartex" xmlns:cx6="http://schemas.microsoft.com/office/drawing/2016/5/12/chartex" xmlns:cx7="http://schemas.microsoft.com/office/drawing/2016/5/13/chartex" xmlns:cx8="http://schemas.microsoft.com/office/drawing/2016/5/14/chartex" xmlns:mc="http://schemas.openxmlformats.org/markup-compatibility/2006" xmlns:aink="http://schemas.microsoft.com/office/drawing/2016/ink" xmlns:am3d="http://schemas.microsoft.com/office/drawing/2017/model3d" xmlns:o="urn:schemas-microsoft-com:office:office" xmlns:oel="http://schemas.microsoft.com/office/2019/extlst" xmlns:v="urn:schemas-microsoft-com:vml" xmlns:wp14="http://schemas.microsoft.com/office/word/2010/wordprocessingDrawing" xmlns:w10="urn:schemas-microsoft-com:office:word" xmlns:w="http://schemas.openxmlformats.org/wordprocessingml/2006/main" xmlns:w14="http://schemas.microsoft.com/office/word/2010/wordml" xmlns:w15="http://schemas.microsoft.com/office/word/2012/wordml" xmlns:w16cex="http://schemas.microsoft.com/office/word/2018/wordml/cex" xmlns:w16cid="http://schemas.microsoft.com/office/word/2016/wordml/cid" xmlns:w16="http://schemas.microsoft.com/office/word/2018/wordml" xmlns:w16du="http://schemas.microsoft.com/office/word/2023/wordml/word16du" xmlns:w16sdtdh="http://schemas.microsoft.com/office/word/2020/wordml/sdtdatahash" xmlns:w16se="http://schemas.microsoft.com/office/word/2015/wordml/symex" xmlns:wpg="http://schemas.microsoft.com/office/word/2010/wordprocessingGroup" xmlns:wpi="http://schemas.microsoft.com/office/word/2010/wordprocessingInk" xmlns:wps="http://schemas.microsoft.com/office/word/2010/wordprocessingShape" xmlns:a14="http://schemas.microsoft.com/office/drawing/2010/main"/>
+                        <a14:shadowObscured xmlns:a14="http://schemas.microsoft.com/office/drawing/2010/main" xmlns:wps="http://schemas.microsoft.com/office/word/2010/wordprocessingShape" xmlns:wpi="http://schemas.microsoft.com/office/word/2010/wordprocessingInk" xmlns:wpg="http://schemas.microsoft.com/office/word/2010/wordprocessingGroup" xmlns:w16se="http://schemas.microsoft.com/office/word/2015/wordml/symex" xmlns:w16sdtdh="http://schemas.microsoft.com/office/word/2020/wordml/sdtdatahash" xmlns:w16du="http://schemas.microsoft.com/office/word/2023/wordml/word16du" xmlns:w16="http://schemas.microsoft.com/office/word/2018/wordml" xmlns:w16cid="http://schemas.microsoft.com/office/word/2016/wordml/cid" xmlns:w16cex="http://schemas.microsoft.com/office/word/2018/wordml/cex" xmlns:w15="http://schemas.microsoft.com/office/word/2012/wordml" xmlns:w14="http://schemas.microsoft.com/office/word/2010/wordml" xmlns:w="http://schemas.openxmlformats.org/wordprocessingml/2006/main" xmlns:w10="urn:schemas-microsoft-com:office:word" xmlns:wp14="http://schemas.microsoft.com/office/word/2010/wordprocessingDrawing" xmlns:v="urn:schemas-microsoft-com:vml" xmlns:oel="http://schemas.microsoft.com/office/2019/extlst" xmlns:o="urn:schemas-microsoft-com:office:office" xmlns:am3d="http://schemas.microsoft.com/office/drawing/2017/model3d" xmlns:aink="http://schemas.microsoft.com/office/drawing/2016/ink" xmlns:mc="http://schemas.openxmlformats.org/markup-compatibility/2006" xmlns:cx8="http://schemas.microsoft.com/office/drawing/2016/5/14/chartex" xmlns:cx7="http://schemas.microsoft.com/office/drawing/2016/5/13/chartex" xmlns:cx6="http://schemas.microsoft.com/office/drawing/2016/5/12/chartex" xmlns:cx5="http://schemas.microsoft.com/office/drawing/2016/5/11/chartex" xmlns:cx4="http://schemas.microsoft.com/office/drawing/2016/5/10/chartex" xmlns:cx3="http://schemas.microsoft.com/office/drawing/2016/5/9/chartex" xmlns:cx2="http://schemas.microsoft.com/office/drawing/2015/10/21/chartex" xmlns:cx1="http://schemas.microsoft.com/office/drawing/2015/9/8/chartex" xmlns:cx="http://schemas.microsoft.com/office/drawing/2014/chartex" xmlns:wpc="http://schemas.microsoft.com/office/word/2010/wordprocessingCanvas" xmlns=""/>
                       </a:ext>
                     </a:extLst>
                   </pic:spPr>
@@ -19686,10 +19902,10 @@
                     </pic:cNvPicPr>
                   </pic:nvPicPr>
                   <pic:blipFill rotWithShape="1">
-                    <a:blip r:embed="rId25">
+                    <a:blip r:embed="rId28">
                       <a:extLst>
                         <a:ext uri="{28A0092B-C50C-407E-A947-70E740481C1C}">
-                          <a14:useLocalDpi xmlns="" xmlns:wpc="http://schemas.microsoft.com/office/word/2010/wordprocessingCanvas" xmlns:cx="http://schemas.microsoft.com/office/drawing/2014/chartex" xmlns:cx1="http://schemas.microsoft.com/office/drawing/2015/9/8/chartex" xmlns:cx2="http://schemas.microsoft.com/office/drawing/2015/10/21/chartex" xmlns:cx3="http://schemas.microsoft.com/office/drawing/2016/5/9/chartex" xmlns:cx4="http://schemas.microsoft.com/office/drawing/2016/5/10/chartex" xmlns:cx5="http://schemas.microsoft.com/office/drawing/2016/5/11/chartex" xmlns:cx6="http://schemas.microsoft.com/office/drawing/2016/5/12/chartex" xmlns:cx7="http://schemas.microsoft.com/office/drawing/2016/5/13/chartex" xmlns:cx8="http://schemas.microsoft.com/office/drawing/2016/5/14/chartex" xmlns:mc="http://schemas.openxmlformats.org/markup-compatibility/2006" xmlns:aink="http://schemas.microsoft.com/office/drawing/2016/ink" xmlns:am3d="http://schemas.microsoft.com/office/drawing/2017/model3d" xmlns:o="urn:schemas-microsoft-com:office:office" xmlns:oel="http://schemas.microsoft.com/office/2019/extlst" xmlns:v="urn:schemas-microsoft-com:vml" xmlns:wp14="http://schemas.microsoft.com/office/word/2010/wordprocessingDrawing" xmlns:w10="urn:schemas-microsoft-com:office:word" xmlns:w="http://schemas.openxmlformats.org/wordprocessingml/2006/main" xmlns:w14="http://schemas.microsoft.com/office/word/2010/wordml" xmlns:w15="http://schemas.microsoft.com/office/word/2012/wordml" xmlns:w16cex="http://schemas.microsoft.com/office/word/2018/wordml/cex" xmlns:w16cid="http://schemas.microsoft.com/office/word/2016/wordml/cid" xmlns:w16="http://schemas.microsoft.com/office/word/2018/wordml" xmlns:w16du="http://schemas.microsoft.com/office/word/2023/wordml/word16du" xmlns:w16sdtdh="http://schemas.microsoft.com/office/word/2020/wordml/sdtdatahash" xmlns:w16se="http://schemas.microsoft.com/office/word/2015/wordml/symex" xmlns:wpg="http://schemas.microsoft.com/office/word/2010/wordprocessingGroup" xmlns:wpi="http://schemas.microsoft.com/office/word/2010/wordprocessingInk" xmlns:wps="http://schemas.microsoft.com/office/word/2010/wordprocessingShape" xmlns:a14="http://schemas.microsoft.com/office/drawing/2010/main" val="0"/>
+                          <a14:useLocalDpi xmlns:a14="http://schemas.microsoft.com/office/drawing/2010/main" xmlns:wps="http://schemas.microsoft.com/office/word/2010/wordprocessingShape" xmlns:wpi="http://schemas.microsoft.com/office/word/2010/wordprocessingInk" xmlns:wpg="http://schemas.microsoft.com/office/word/2010/wordprocessingGroup" xmlns:w16se="http://schemas.microsoft.com/office/word/2015/wordml/symex" xmlns:w16sdtdh="http://schemas.microsoft.com/office/word/2020/wordml/sdtdatahash" xmlns:w16du="http://schemas.microsoft.com/office/word/2023/wordml/word16du" xmlns:w16="http://schemas.microsoft.com/office/word/2018/wordml" xmlns:w16cid="http://schemas.microsoft.com/office/word/2016/wordml/cid" xmlns:w16cex="http://schemas.microsoft.com/office/word/2018/wordml/cex" xmlns:w15="http://schemas.microsoft.com/office/word/2012/wordml" xmlns:w14="http://schemas.microsoft.com/office/word/2010/wordml" xmlns:w="http://schemas.openxmlformats.org/wordprocessingml/2006/main" xmlns:w10="urn:schemas-microsoft-com:office:word" xmlns:wp14="http://schemas.microsoft.com/office/word/2010/wordprocessingDrawing" xmlns:v="urn:schemas-microsoft-com:vml" xmlns:oel="http://schemas.microsoft.com/office/2019/extlst" xmlns:o="urn:schemas-microsoft-com:office:office" xmlns:am3d="http://schemas.microsoft.com/office/drawing/2017/model3d" xmlns:aink="http://schemas.microsoft.com/office/drawing/2016/ink" xmlns:mc="http://schemas.openxmlformats.org/markup-compatibility/2006" xmlns:cx8="http://schemas.microsoft.com/office/drawing/2016/5/14/chartex" xmlns:cx7="http://schemas.microsoft.com/office/drawing/2016/5/13/chartex" xmlns:cx6="http://schemas.microsoft.com/office/drawing/2016/5/12/chartex" xmlns:cx5="http://schemas.microsoft.com/office/drawing/2016/5/11/chartex" xmlns:cx4="http://schemas.microsoft.com/office/drawing/2016/5/10/chartex" xmlns:cx3="http://schemas.microsoft.com/office/drawing/2016/5/9/chartex" xmlns:cx2="http://schemas.microsoft.com/office/drawing/2015/10/21/chartex" xmlns:cx1="http://schemas.microsoft.com/office/drawing/2015/9/8/chartex" xmlns:cx="http://schemas.microsoft.com/office/drawing/2014/chartex" xmlns:wpc="http://schemas.microsoft.com/office/word/2010/wordprocessingCanvas" xmlns="" val="0"/>
                         </a:ext>
                       </a:extLst>
                     </a:blip>
@@ -19710,7 +19926,7 @@
                     </a:ln>
                     <a:extLst>
                       <a:ext uri="{53640926-AAD7-44D8-BBD7-CCE9431645EC}">
-                        <a14:shadowObscured xmlns="" xmlns:wpc="http://schemas.microsoft.com/office/word/2010/wordprocessingCanvas" xmlns:cx="http://schemas.microsoft.com/office/drawing/2014/chartex" xmlns:cx1="http://schemas.microsoft.com/office/drawing/2015/9/8/chartex" xmlns:cx2="http://schemas.microsoft.com/office/drawing/2015/10/21/chartex" xmlns:cx3="http://schemas.microsoft.com/office/drawing/2016/5/9/chartex" xmlns:cx4="http://schemas.microsoft.com/office/drawing/2016/5/10/chartex" xmlns:cx5="http://schemas.microsoft.com/office/drawing/2016/5/11/chartex" xmlns:cx6="http://schemas.microsoft.com/office/drawing/2016/5/12/chartex" xmlns:cx7="http://schemas.microsoft.com/office/drawing/2016/5/13/chartex" xmlns:cx8="http://schemas.microsoft.com/office/drawing/2016/5/14/chartex" xmlns:mc="http://schemas.openxmlformats.org/markup-compatibility/2006" xmlns:aink="http://schemas.microsoft.com/office/drawing/2016/ink" xmlns:am3d="http://schemas.microsoft.com/office/drawing/2017/model3d" xmlns:o="urn:schemas-microsoft-com:office:office" xmlns:oel="http://schemas.microsoft.com/office/2019/extlst" xmlns:v="urn:schemas-microsoft-com:vml" xmlns:wp14="http://schemas.microsoft.com/office/word/2010/wordprocessingDrawing" xmlns:w10="urn:schemas-microsoft-com:office:word" xmlns:w="http://schemas.openxmlformats.org/wordprocessingml/2006/main" xmlns:w14="http://schemas.microsoft.com/office/word/2010/wordml" xmlns:w15="http://schemas.microsoft.com/office/word/2012/wordml" xmlns:w16cex="http://schemas.microsoft.com/office/word/2018/wordml/cex" xmlns:w16cid="http://schemas.microsoft.com/office/word/2016/wordml/cid" xmlns:w16="http://schemas.microsoft.com/office/word/2018/wordml" xmlns:w16du="http://schemas.microsoft.com/office/word/2023/wordml/word16du" xmlns:w16sdtdh="http://schemas.microsoft.com/office/word/2020/wordml/sdtdatahash" xmlns:w16se="http://schemas.microsoft.com/office/word/2015/wordml/symex" xmlns:wpg="http://schemas.microsoft.com/office/word/2010/wordprocessingGroup" xmlns:wpi="http://schemas.microsoft.com/office/word/2010/wordprocessingInk" xmlns:wps="http://schemas.microsoft.com/office/word/2010/wordprocessingShape" xmlns:a14="http://schemas.microsoft.com/office/drawing/2010/main"/>
+                        <a14:shadowObscured xmlns:a14="http://schemas.microsoft.com/office/drawing/2010/main" xmlns:wps="http://schemas.microsoft.com/office/word/2010/wordprocessingShape" xmlns:wpi="http://schemas.microsoft.com/office/word/2010/wordprocessingInk" xmlns:wpg="http://schemas.microsoft.com/office/word/2010/wordprocessingGroup" xmlns:w16se="http://schemas.microsoft.com/office/word/2015/wordml/symex" xmlns:w16sdtdh="http://schemas.microsoft.com/office/word/2020/wordml/sdtdatahash" xmlns:w16du="http://schemas.microsoft.com/office/word/2023/wordml/word16du" xmlns:w16="http://schemas.microsoft.com/office/word/2018/wordml" xmlns:w16cid="http://schemas.microsoft.com/office/word/2016/wordml/cid" xmlns:w16cex="http://schemas.microsoft.com/office/word/2018/wordml/cex" xmlns:w15="http://schemas.microsoft.com/office/word/2012/wordml" xmlns:w14="http://schemas.microsoft.com/office/word/2010/wordml" xmlns:w="http://schemas.openxmlformats.org/wordprocessingml/2006/main" xmlns:w10="urn:schemas-microsoft-com:office:word" xmlns:wp14="http://schemas.microsoft.com/office/word/2010/wordprocessingDrawing" xmlns:v="urn:schemas-microsoft-com:vml" xmlns:oel="http://schemas.microsoft.com/office/2019/extlst" xmlns:o="urn:schemas-microsoft-com:office:office" xmlns:am3d="http://schemas.microsoft.com/office/drawing/2017/model3d" xmlns:aink="http://schemas.microsoft.com/office/drawing/2016/ink" xmlns:mc="http://schemas.openxmlformats.org/markup-compatibility/2006" xmlns:cx8="http://schemas.microsoft.com/office/drawing/2016/5/14/chartex" xmlns:cx7="http://schemas.microsoft.com/office/drawing/2016/5/13/chartex" xmlns:cx6="http://schemas.microsoft.com/office/drawing/2016/5/12/chartex" xmlns:cx5="http://schemas.microsoft.com/office/drawing/2016/5/11/chartex" xmlns:cx4="http://schemas.microsoft.com/office/drawing/2016/5/10/chartex" xmlns:cx3="http://schemas.microsoft.com/office/drawing/2016/5/9/chartex" xmlns:cx2="http://schemas.microsoft.com/office/drawing/2015/10/21/chartex" xmlns:cx1="http://schemas.microsoft.com/office/drawing/2015/9/8/chartex" xmlns:cx="http://schemas.microsoft.com/office/drawing/2014/chartex" xmlns:wpc="http://schemas.microsoft.com/office/word/2010/wordprocessingCanvas" xmlns=""/>
                       </a:ext>
                     </a:extLst>
                   </pic:spPr>
@@ -19885,6 +20101,7 @@
                 <w:rFonts w:ascii="Times New Roman" w:hAnsi="Times New Roman" w:cs="Times New Roman"/>
                 <w:color w:val="000000" w:themeColor="text1"/>
               </w:rPr>
+              <w:lastRenderedPageBreak/>
               <w:t>AND</w:t>
             </w:r>
           </w:p>
@@ -20017,7 +20234,6 @@
                 <w:rFonts w:ascii="Times New Roman" w:hAnsi="Times New Roman" w:cs="Times New Roman"/>
                 <w:color w:val="000000" w:themeColor="text1"/>
               </w:rPr>
-              <w:lastRenderedPageBreak/>
               <w:t>Negasi/kebalikan</w:t>
             </w:r>
           </w:p>
@@ -21257,12 +21473,11 @@
           <w:szCs w:val="24"/>
           <w:lang w:val="id-ID" w:eastAsia="id-ID"/>
         </w:rPr>
-        <w:lastRenderedPageBreak/>
         <w:drawing>
           <wp:inline distT="0" distB="0" distL="0" distR="0">
-            <wp:extent cx="1819275" cy="1345565"/>
-            <wp:effectExtent l="0" t="0" r="0" b="6985"/>
-            <wp:docPr id="72" name="Picture 72" descr="Operator bitwise di PHP"/>
+            <wp:extent cx="5732145" cy="2783944"/>
+            <wp:effectExtent l="19050" t="0" r="1905" b="0"/>
+            <wp:docPr id="6" name="Picture 19"/>
             <wp:cNvGraphicFramePr>
               <a:graphicFrameLocks xmlns:a="http://schemas.openxmlformats.org/drawingml/2006/main" noChangeAspect="1"/>
             </wp:cNvGraphicFramePr>
@@ -21270,39 +21485,33 @@
               <a:graphicData uri="http://schemas.openxmlformats.org/drawingml/2006/picture">
                 <pic:pic xmlns:pic="http://schemas.openxmlformats.org/drawingml/2006/picture">
                   <pic:nvPicPr>
-                    <pic:cNvPr id="0" name="Picture 233" descr="Operator bitwise di PHP"/>
+                    <pic:cNvPr id="0" name="Picture 19"/>
                     <pic:cNvPicPr>
                       <a:picLocks noChangeAspect="1" noChangeArrowheads="1"/>
                     </pic:cNvPicPr>
                   </pic:nvPicPr>
-                  <pic:blipFill rotWithShape="1">
-                    <a:blip r:embed="rId26">
-                      <a:extLst>
-                        <a:ext uri="{28A0092B-C50C-407E-A947-70E740481C1C}">
-                          <a14:useLocalDpi xmlns="" xmlns:wpc="http://schemas.microsoft.com/office/word/2010/wordprocessingCanvas" xmlns:cx="http://schemas.microsoft.com/office/drawing/2014/chartex" xmlns:cx1="http://schemas.microsoft.com/office/drawing/2015/9/8/chartex" xmlns:cx2="http://schemas.microsoft.com/office/drawing/2015/10/21/chartex" xmlns:cx3="http://schemas.microsoft.com/office/drawing/2016/5/9/chartex" xmlns:cx4="http://schemas.microsoft.com/office/drawing/2016/5/10/chartex" xmlns:cx5="http://schemas.microsoft.com/office/drawing/2016/5/11/chartex" xmlns:cx6="http://schemas.microsoft.com/office/drawing/2016/5/12/chartex" xmlns:cx7="http://schemas.microsoft.com/office/drawing/2016/5/13/chartex" xmlns:cx8="http://schemas.microsoft.com/office/drawing/2016/5/14/chartex" xmlns:mc="http://schemas.openxmlformats.org/markup-compatibility/2006" xmlns:aink="http://schemas.microsoft.com/office/drawing/2016/ink" xmlns:am3d="http://schemas.microsoft.com/office/drawing/2017/model3d" xmlns:o="urn:schemas-microsoft-com:office:office" xmlns:oel="http://schemas.microsoft.com/office/2019/extlst" xmlns:v="urn:schemas-microsoft-com:vml" xmlns:wp14="http://schemas.microsoft.com/office/word/2010/wordprocessingDrawing" xmlns:w10="urn:schemas-microsoft-com:office:word" xmlns:w="http://schemas.openxmlformats.org/wordprocessingml/2006/main" xmlns:w14="http://schemas.microsoft.com/office/word/2010/wordml" xmlns:w15="http://schemas.microsoft.com/office/word/2012/wordml" xmlns:w16cex="http://schemas.microsoft.com/office/word/2018/wordml/cex" xmlns:w16cid="http://schemas.microsoft.com/office/word/2016/wordml/cid" xmlns:w16="http://schemas.microsoft.com/office/word/2018/wordml" xmlns:w16du="http://schemas.microsoft.com/office/word/2023/wordml/word16du" xmlns:w16sdtdh="http://schemas.microsoft.com/office/word/2020/wordml/sdtdatahash" xmlns:w16se="http://schemas.microsoft.com/office/word/2015/wordml/symex" xmlns:wpg="http://schemas.microsoft.com/office/word/2010/wordprocessingGroup" xmlns:wpi="http://schemas.microsoft.com/office/word/2010/wordprocessingInk" xmlns:wps="http://schemas.microsoft.com/office/word/2010/wordprocessingShape" xmlns:a14="http://schemas.microsoft.com/office/drawing/2010/main" val="0"/>
-                        </a:ext>
-                      </a:extLst>
-                    </a:blip>
-                    <a:srcRect t="9851" r="63919" b="34483"/>
-                    <a:stretch/>
+                  <pic:blipFill>
+                    <a:blip r:embed="rId29"/>
+                    <a:srcRect/>
+                    <a:stretch>
+                      <a:fillRect/>
+                    </a:stretch>
                   </pic:blipFill>
                   <pic:spPr bwMode="auto">
                     <a:xfrm>
                       <a:off x="0" y="0"/>
-                      <a:ext cx="1822883" cy="1348234"/>
+                      <a:ext cx="5732145" cy="2783944"/>
                     </a:xfrm>
                     <a:prstGeom prst="rect">
                       <a:avLst/>
                     </a:prstGeom>
                     <a:noFill/>
-                    <a:ln>
+                    <a:ln w="9525">
                       <a:noFill/>
+                      <a:miter lim="800000"/>
+                      <a:headEnd/>
+                      <a:tailEnd/>
                     </a:ln>
-                    <a:extLst>
-                      <a:ext uri="{53640926-AAD7-44D8-BBD7-CCE9431645EC}">
-                        <a14:shadowObscured xmlns="" xmlns:wpc="http://schemas.microsoft.com/office/word/2010/wordprocessingCanvas" xmlns:cx="http://schemas.microsoft.com/office/drawing/2014/chartex" xmlns:cx1="http://schemas.microsoft.com/office/drawing/2015/9/8/chartex" xmlns:cx2="http://schemas.microsoft.com/office/drawing/2015/10/21/chartex" xmlns:cx3="http://schemas.microsoft.com/office/drawing/2016/5/9/chartex" xmlns:cx4="http://schemas.microsoft.com/office/drawing/2016/5/10/chartex" xmlns:cx5="http://schemas.microsoft.com/office/drawing/2016/5/11/chartex" xmlns:cx6="http://schemas.microsoft.com/office/drawing/2016/5/12/chartex" xmlns:cx7="http://schemas.microsoft.com/office/drawing/2016/5/13/chartex" xmlns:cx8="http://schemas.microsoft.com/office/drawing/2016/5/14/chartex" xmlns:mc="http://schemas.openxmlformats.org/markup-compatibility/2006" xmlns:aink="http://schemas.microsoft.com/office/drawing/2016/ink" xmlns:am3d="http://schemas.microsoft.com/office/drawing/2017/model3d" xmlns:o="urn:schemas-microsoft-com:office:office" xmlns:oel="http://schemas.microsoft.com/office/2019/extlst" xmlns:v="urn:schemas-microsoft-com:vml" xmlns:wp14="http://schemas.microsoft.com/office/word/2010/wordprocessingDrawing" xmlns:w10="urn:schemas-microsoft-com:office:word" xmlns:w="http://schemas.openxmlformats.org/wordprocessingml/2006/main" xmlns:w14="http://schemas.microsoft.com/office/word/2010/wordml" xmlns:w15="http://schemas.microsoft.com/office/word/2012/wordml" xmlns:w16cex="http://schemas.microsoft.com/office/word/2018/wordml/cex" xmlns:w16cid="http://schemas.microsoft.com/office/word/2016/wordml/cid" xmlns:w16="http://schemas.microsoft.com/office/word/2018/wordml" xmlns:w16du="http://schemas.microsoft.com/office/word/2023/wordml/word16du" xmlns:w16sdtdh="http://schemas.microsoft.com/office/word/2020/wordml/sdtdatahash" xmlns:w16se="http://schemas.microsoft.com/office/word/2015/wordml/symex" xmlns:wpg="http://schemas.microsoft.com/office/word/2010/wordprocessingGroup" xmlns:wpi="http://schemas.microsoft.com/office/word/2010/wordprocessingInk" xmlns:wps="http://schemas.microsoft.com/office/word/2010/wordprocessingShape" xmlns:a14="http://schemas.microsoft.com/office/drawing/2010/main"/>
-                      </a:ext>
-                    </a:extLst>
                   </pic:spPr>
                 </pic:pic>
               </a:graphicData>
@@ -21433,10 +21642,10 @@
                     </pic:cNvPicPr>
                   </pic:nvPicPr>
                   <pic:blipFill>
-                    <a:blip r:embed="rId27" cstate="print">
+                    <a:blip r:embed="rId30" cstate="print">
                       <a:extLst>
                         <a:ext uri="{28A0092B-C50C-407E-A947-70E740481C1C}">
-                          <a14:useLocalDpi xmlns="" xmlns:wpc="http://schemas.microsoft.com/office/word/2010/wordprocessingCanvas" xmlns:cx="http://schemas.microsoft.com/office/drawing/2014/chartex" xmlns:cx1="http://schemas.microsoft.com/office/drawing/2015/9/8/chartex" xmlns:cx2="http://schemas.microsoft.com/office/drawing/2015/10/21/chartex" xmlns:cx3="http://schemas.microsoft.com/office/drawing/2016/5/9/chartex" xmlns:cx4="http://schemas.microsoft.com/office/drawing/2016/5/10/chartex" xmlns:cx5="http://schemas.microsoft.com/office/drawing/2016/5/11/chartex" xmlns:cx6="http://schemas.microsoft.com/office/drawing/2016/5/12/chartex" xmlns:cx7="http://schemas.microsoft.com/office/drawing/2016/5/13/chartex" xmlns:cx8="http://schemas.microsoft.com/office/drawing/2016/5/14/chartex" xmlns:mc="http://schemas.openxmlformats.org/markup-compatibility/2006" xmlns:aink="http://schemas.microsoft.com/office/drawing/2016/ink" xmlns:am3d="http://schemas.microsoft.com/office/drawing/2017/model3d" xmlns:o="urn:schemas-microsoft-com:office:office" xmlns:oel="http://schemas.microsoft.com/office/2019/extlst" xmlns:v="urn:schemas-microsoft-com:vml" xmlns:wp14="http://schemas.microsoft.com/office/word/2010/wordprocessingDrawing" xmlns:w10="urn:schemas-microsoft-com:office:word" xmlns:w="http://schemas.openxmlformats.org/wordprocessingml/2006/main" xmlns:w14="http://schemas.microsoft.com/office/word/2010/wordml" xmlns:w15="http://schemas.microsoft.com/office/word/2012/wordml" xmlns:w16cex="http://schemas.microsoft.com/office/word/2018/wordml/cex" xmlns:w16cid="http://schemas.microsoft.com/office/word/2016/wordml/cid" xmlns:w16="http://schemas.microsoft.com/office/word/2018/wordml" xmlns:w16du="http://schemas.microsoft.com/office/word/2023/wordml/word16du" xmlns:w16sdtdh="http://schemas.microsoft.com/office/word/2020/wordml/sdtdatahash" xmlns:w16se="http://schemas.microsoft.com/office/word/2015/wordml/symex" xmlns:wpg="http://schemas.microsoft.com/office/word/2010/wordprocessingGroup" xmlns:wpi="http://schemas.microsoft.com/office/word/2010/wordprocessingInk" xmlns:wps="http://schemas.microsoft.com/office/word/2010/wordprocessingShape" xmlns:a14="http://schemas.microsoft.com/office/drawing/2010/main" val="0"/>
+                          <a14:useLocalDpi xmlns:a14="http://schemas.microsoft.com/office/drawing/2010/main" xmlns:wps="http://schemas.microsoft.com/office/word/2010/wordprocessingShape" xmlns:wpi="http://schemas.microsoft.com/office/word/2010/wordprocessingInk" xmlns:wpg="http://schemas.microsoft.com/office/word/2010/wordprocessingGroup" xmlns:w16se="http://schemas.microsoft.com/office/word/2015/wordml/symex" xmlns:w16sdtdh="http://schemas.microsoft.com/office/word/2020/wordml/sdtdatahash" xmlns:w16du="http://schemas.microsoft.com/office/word/2023/wordml/word16du" xmlns:w16="http://schemas.microsoft.com/office/word/2018/wordml" xmlns:w16cid="http://schemas.microsoft.com/office/word/2016/wordml/cid" xmlns:w16cex="http://schemas.microsoft.com/office/word/2018/wordml/cex" xmlns:w15="http://schemas.microsoft.com/office/word/2012/wordml" xmlns:w14="http://schemas.microsoft.com/office/word/2010/wordml" xmlns:w="http://schemas.openxmlformats.org/wordprocessingml/2006/main" xmlns:w10="urn:schemas-microsoft-com:office:word" xmlns:wp14="http://schemas.microsoft.com/office/word/2010/wordprocessingDrawing" xmlns:v="urn:schemas-microsoft-com:vml" xmlns:oel="http://schemas.microsoft.com/office/2019/extlst" xmlns:o="urn:schemas-microsoft-com:office:office" xmlns:am3d="http://schemas.microsoft.com/office/drawing/2017/model3d" xmlns:aink="http://schemas.microsoft.com/office/drawing/2016/ink" xmlns:mc="http://schemas.openxmlformats.org/markup-compatibility/2006" xmlns:cx8="http://schemas.microsoft.com/office/drawing/2016/5/14/chartex" xmlns:cx7="http://schemas.microsoft.com/office/drawing/2016/5/13/chartex" xmlns:cx6="http://schemas.microsoft.com/office/drawing/2016/5/12/chartex" xmlns:cx5="http://schemas.microsoft.com/office/drawing/2016/5/11/chartex" xmlns:cx4="http://schemas.microsoft.com/office/drawing/2016/5/10/chartex" xmlns:cx3="http://schemas.microsoft.com/office/drawing/2016/5/9/chartex" xmlns:cx2="http://schemas.microsoft.com/office/drawing/2015/10/21/chartex" xmlns:cx1="http://schemas.microsoft.com/office/drawing/2015/9/8/chartex" xmlns:cx="http://schemas.microsoft.com/office/drawing/2014/chartex" xmlns:wpc="http://schemas.microsoft.com/office/word/2010/wordprocessingCanvas" xmlns="" val="0"/>
                         </a:ext>
                       </a:extLst>
                     </a:blip>
@@ -21691,11 +21900,12 @@
           <w:szCs w:val="24"/>
           <w:lang w:val="id-ID" w:eastAsia="id-ID"/>
         </w:rPr>
+        <w:lastRenderedPageBreak/>
         <w:drawing>
           <wp:inline distT="0" distB="0" distL="0" distR="0">
-            <wp:extent cx="3209925" cy="952445"/>
-            <wp:effectExtent l="0" t="0" r="0" b="635"/>
-            <wp:docPr id="70" name="Picture 70" descr="Operator ternary di PHP"/>
+            <wp:extent cx="5732145" cy="2441965"/>
+            <wp:effectExtent l="19050" t="0" r="1905" b="0"/>
+            <wp:docPr id="8" name="Picture 22"/>
             <wp:cNvGraphicFramePr>
               <a:graphicFrameLocks xmlns:a="http://schemas.openxmlformats.org/drawingml/2006/main" noChangeAspect="1"/>
             </wp:cNvGraphicFramePr>
@@ -21703,39 +21913,33 @@
               <a:graphicData uri="http://schemas.openxmlformats.org/drawingml/2006/picture">
                 <pic:pic xmlns:pic="http://schemas.openxmlformats.org/drawingml/2006/picture">
                   <pic:nvPicPr>
-                    <pic:cNvPr id="0" name="Picture 235" descr="Operator ternary di PHP"/>
+                    <pic:cNvPr id="0" name="Picture 22"/>
                     <pic:cNvPicPr>
                       <a:picLocks noChangeAspect="1" noChangeArrowheads="1"/>
                     </pic:cNvPicPr>
                   </pic:nvPicPr>
-                  <pic:blipFill rotWithShape="1">
-                    <a:blip r:embed="rId28">
-                      <a:extLst>
-                        <a:ext uri="{28A0092B-C50C-407E-A947-70E740481C1C}">
-                          <a14:useLocalDpi xmlns="" xmlns:wpc="http://schemas.microsoft.com/office/word/2010/wordprocessingCanvas" xmlns:cx="http://schemas.microsoft.com/office/drawing/2014/chartex" xmlns:cx1="http://schemas.microsoft.com/office/drawing/2015/9/8/chartex" xmlns:cx2="http://schemas.microsoft.com/office/drawing/2015/10/21/chartex" xmlns:cx3="http://schemas.microsoft.com/office/drawing/2016/5/9/chartex" xmlns:cx4="http://schemas.microsoft.com/office/drawing/2016/5/10/chartex" xmlns:cx5="http://schemas.microsoft.com/office/drawing/2016/5/11/chartex" xmlns:cx6="http://schemas.microsoft.com/office/drawing/2016/5/12/chartex" xmlns:cx7="http://schemas.microsoft.com/office/drawing/2016/5/13/chartex" xmlns:cx8="http://schemas.microsoft.com/office/drawing/2016/5/14/chartex" xmlns:mc="http://schemas.openxmlformats.org/markup-compatibility/2006" xmlns:aink="http://schemas.microsoft.com/office/drawing/2016/ink" xmlns:am3d="http://schemas.microsoft.com/office/drawing/2017/model3d" xmlns:o="urn:schemas-microsoft-com:office:office" xmlns:oel="http://schemas.microsoft.com/office/2019/extlst" xmlns:v="urn:schemas-microsoft-com:vml" xmlns:wp14="http://schemas.microsoft.com/office/word/2010/wordprocessingDrawing" xmlns:w10="urn:schemas-microsoft-com:office:word" xmlns:w="http://schemas.openxmlformats.org/wordprocessingml/2006/main" xmlns:w14="http://schemas.microsoft.com/office/word/2010/wordml" xmlns:w15="http://schemas.microsoft.com/office/word/2012/wordml" xmlns:w16cex="http://schemas.microsoft.com/office/word/2018/wordml/cex" xmlns:w16cid="http://schemas.microsoft.com/office/word/2016/wordml/cid" xmlns:w16="http://schemas.microsoft.com/office/word/2018/wordml" xmlns:w16du="http://schemas.microsoft.com/office/word/2023/wordml/word16du" xmlns:w16sdtdh="http://schemas.microsoft.com/office/word/2020/wordml/sdtdatahash" xmlns:w16se="http://schemas.microsoft.com/office/word/2015/wordml/symex" xmlns:wpg="http://schemas.microsoft.com/office/word/2010/wordprocessingGroup" xmlns:wpi="http://schemas.microsoft.com/office/word/2010/wordprocessingInk" xmlns:wps="http://schemas.microsoft.com/office/word/2010/wordprocessingShape" xmlns:a14="http://schemas.microsoft.com/office/drawing/2010/main" val="0"/>
-                        </a:ext>
-                      </a:extLst>
-                    </a:blip>
-                    <a:srcRect t="2792" r="35548" b="57315"/>
-                    <a:stretch/>
+                  <pic:blipFill>
+                    <a:blip r:embed="rId31"/>
+                    <a:srcRect/>
+                    <a:stretch>
+                      <a:fillRect/>
+                    </a:stretch>
                   </pic:blipFill>
                   <pic:spPr bwMode="auto">
                     <a:xfrm>
                       <a:off x="0" y="0"/>
-                      <a:ext cx="3238504" cy="960925"/>
+                      <a:ext cx="5732145" cy="2441965"/>
                     </a:xfrm>
                     <a:prstGeom prst="rect">
                       <a:avLst/>
                     </a:prstGeom>
                     <a:noFill/>
-                    <a:ln>
+                    <a:ln w="9525">
                       <a:noFill/>
+                      <a:miter lim="800000"/>
+                      <a:headEnd/>
+                      <a:tailEnd/>
                     </a:ln>
-                    <a:extLst>
-                      <a:ext uri="{53640926-AAD7-44D8-BBD7-CCE9431645EC}">
-                        <a14:shadowObscured xmlns="" xmlns:wpc="http://schemas.microsoft.com/office/word/2010/wordprocessingCanvas" xmlns:cx="http://schemas.microsoft.com/office/drawing/2014/chartex" xmlns:cx1="http://schemas.microsoft.com/office/drawing/2015/9/8/chartex" xmlns:cx2="http://schemas.microsoft.com/office/drawing/2015/10/21/chartex" xmlns:cx3="http://schemas.microsoft.com/office/drawing/2016/5/9/chartex" xmlns:cx4="http://schemas.microsoft.com/office/drawing/2016/5/10/chartex" xmlns:cx5="http://schemas.microsoft.com/office/drawing/2016/5/11/chartex" xmlns:cx6="http://schemas.microsoft.com/office/drawing/2016/5/12/chartex" xmlns:cx7="http://schemas.microsoft.com/office/drawing/2016/5/13/chartex" xmlns:cx8="http://schemas.microsoft.com/office/drawing/2016/5/14/chartex" xmlns:mc="http://schemas.openxmlformats.org/markup-compatibility/2006" xmlns:aink="http://schemas.microsoft.com/office/drawing/2016/ink" xmlns:am3d="http://schemas.microsoft.com/office/drawing/2017/model3d" xmlns:o="urn:schemas-microsoft-com:office:office" xmlns:oel="http://schemas.microsoft.com/office/2019/extlst" xmlns:v="urn:schemas-microsoft-com:vml" xmlns:wp14="http://schemas.microsoft.com/office/word/2010/wordprocessingDrawing" xmlns:w10="urn:schemas-microsoft-com:office:word" xmlns:w="http://schemas.openxmlformats.org/wordprocessingml/2006/main" xmlns:w14="http://schemas.microsoft.com/office/word/2010/wordml" xmlns:w15="http://schemas.microsoft.com/office/word/2012/wordml" xmlns:w16cex="http://schemas.microsoft.com/office/word/2018/wordml/cex" xmlns:w16cid="http://schemas.microsoft.com/office/word/2016/wordml/cid" xmlns:w16="http://schemas.microsoft.com/office/word/2018/wordml" xmlns:w16du="http://schemas.microsoft.com/office/word/2023/wordml/word16du" xmlns:w16sdtdh="http://schemas.microsoft.com/office/word/2020/wordml/sdtdatahash" xmlns:w16se="http://schemas.microsoft.com/office/word/2015/wordml/symex" xmlns:wpg="http://schemas.microsoft.com/office/word/2010/wordprocessingGroup" xmlns:wpi="http://schemas.microsoft.com/office/word/2010/wordprocessingInk" xmlns:wps="http://schemas.microsoft.com/office/word/2010/wordprocessingShape" xmlns:a14="http://schemas.microsoft.com/office/drawing/2010/main"/>
-                      </a:ext>
-                    </a:extLst>
                   </pic:spPr>
                 </pic:pic>
               </a:graphicData>
@@ -21986,6 +22190,7 @@
           <w:color w:val="000000" w:themeColor="text1"/>
           <w:sz w:val="18"/>
           <w:szCs w:val="18"/>
+          <w:lang w:val="id-ID"/>
         </w:rPr>
       </w:pPr>
       <w:r>
@@ -21996,6 +22201,89 @@
           <w:szCs w:val="18"/>
         </w:rPr>
         <w:t>echo strlen($text); // Outputs: 12</w:t>
+      </w:r>
+    </w:p>
+    <w:p>
+      <w:pPr>
+        <w:pStyle w:val="NormalWeb"/>
+        <w:shd w:val="clear" w:color="auto" w:fill="FBE4D5" w:themeFill="accent2" w:themeFillTint="33"/>
+        <w:spacing w:before="0" w:beforeAutospacing="0" w:after="0" w:afterAutospacing="0"/>
+        <w:rPr>
+          <w:rFonts w:ascii="Consolas" w:hAnsi="Consolas"/>
+          <w:color w:val="000000" w:themeColor="text1"/>
+          <w:sz w:val="18"/>
+          <w:szCs w:val="18"/>
+          <w:lang w:val="id-ID"/>
+        </w:rPr>
+      </w:pPr>
+    </w:p>
+    <w:p>
+      <w:pPr>
+        <w:pStyle w:val="NormalWeb"/>
+        <w:shd w:val="clear" w:color="auto" w:fill="FBE4D5" w:themeFill="accent2" w:themeFillTint="33"/>
+        <w:spacing w:before="0" w:beforeAutospacing="0" w:after="0" w:afterAutospacing="0"/>
+        <w:rPr>
+          <w:rFonts w:ascii="Consolas" w:hAnsi="Consolas"/>
+          <w:color w:val="000000" w:themeColor="text1"/>
+          <w:sz w:val="18"/>
+          <w:szCs w:val="18"/>
+          <w:lang w:val="id-ID"/>
+        </w:rPr>
+      </w:pPr>
+      <w:r>
+        <w:rPr>
+          <w:rFonts w:ascii="Consolas" w:hAnsi="Consolas"/>
+          <w:noProof/>
+          <w:color w:val="000000" w:themeColor="text1"/>
+          <w:sz w:val="18"/>
+          <w:szCs w:val="18"/>
+          <w:lang w:val="id-ID" w:eastAsia="id-ID"/>
+        </w:rPr>
+        <w:drawing>
+          <wp:inline distT="0" distB="0" distL="0" distR="0">
+            <wp:extent cx="5732145" cy="2255822"/>
+            <wp:effectExtent l="19050" t="0" r="1905" b="0"/>
+            <wp:docPr id="9" name="Picture 25"/>
+            <wp:cNvGraphicFramePr>
+              <a:graphicFrameLocks xmlns:a="http://schemas.openxmlformats.org/drawingml/2006/main" noChangeAspect="1"/>
+            </wp:cNvGraphicFramePr>
+            <a:graphic xmlns:a="http://schemas.openxmlformats.org/drawingml/2006/main">
+              <a:graphicData uri="http://schemas.openxmlformats.org/drawingml/2006/picture">
+                <pic:pic xmlns:pic="http://schemas.openxmlformats.org/drawingml/2006/picture">
+                  <pic:nvPicPr>
+                    <pic:cNvPr id="0" name="Picture 25"/>
+                    <pic:cNvPicPr>
+                      <a:picLocks noChangeAspect="1" noChangeArrowheads="1"/>
+                    </pic:cNvPicPr>
+                  </pic:nvPicPr>
+                  <pic:blipFill>
+                    <a:blip r:embed="rId32"/>
+                    <a:srcRect/>
+                    <a:stretch>
+                      <a:fillRect/>
+                    </a:stretch>
+                  </pic:blipFill>
+                  <pic:spPr bwMode="auto">
+                    <a:xfrm>
+                      <a:off x="0" y="0"/>
+                      <a:ext cx="5732145" cy="2255822"/>
+                    </a:xfrm>
+                    <a:prstGeom prst="rect">
+                      <a:avLst/>
+                    </a:prstGeom>
+                    <a:noFill/>
+                    <a:ln w="9525">
+                      <a:noFill/>
+                      <a:miter lim="800000"/>
+                      <a:headEnd/>
+                      <a:tailEnd/>
+                    </a:ln>
+                  </pic:spPr>
+                </pic:pic>
+              </a:graphicData>
+            </a:graphic>
+          </wp:inline>
+        </w:drawing>
       </w:r>
     </w:p>
     <w:p>
@@ -22075,6 +22363,7 @@
           <w:color w:val="000000" w:themeColor="text1"/>
           <w:sz w:val="18"/>
           <w:szCs w:val="18"/>
+          <w:lang w:val="id-ID"/>
         </w:rPr>
       </w:pPr>
       <w:r>
@@ -22085,6 +22374,76 @@
           <w:szCs w:val="18"/>
         </w:rPr>
         <w:t>echo str_word_count($text); // Outputs: 2</w:t>
+      </w:r>
+    </w:p>
+    <w:p>
+      <w:pPr>
+        <w:pStyle w:val="NormalWeb"/>
+        <w:shd w:val="clear" w:color="auto" w:fill="FBE4D5" w:themeFill="accent2" w:themeFillTint="33"/>
+        <w:spacing w:before="0" w:beforeAutospacing="0" w:after="0" w:afterAutospacing="0"/>
+        <w:rPr>
+          <w:rFonts w:ascii="Consolas" w:hAnsi="Consolas"/>
+          <w:color w:val="000000" w:themeColor="text1"/>
+          <w:sz w:val="18"/>
+          <w:szCs w:val="18"/>
+          <w:lang w:val="id-ID"/>
+        </w:rPr>
+      </w:pPr>
+      <w:r>
+        <w:rPr>
+          <w:rFonts w:ascii="Consolas" w:hAnsi="Consolas"/>
+          <w:noProof/>
+          <w:color w:val="000000" w:themeColor="text1"/>
+          <w:sz w:val="18"/>
+          <w:szCs w:val="18"/>
+          <w:lang w:val="id-ID" w:eastAsia="id-ID"/>
+        </w:rPr>
+        <w:lastRenderedPageBreak/>
+        <w:drawing>
+          <wp:inline distT="0" distB="0" distL="0" distR="0">
+            <wp:extent cx="5732145" cy="1861686"/>
+            <wp:effectExtent l="19050" t="0" r="1905" b="0"/>
+            <wp:docPr id="11" name="Picture 28"/>
+            <wp:cNvGraphicFramePr>
+              <a:graphicFrameLocks xmlns:a="http://schemas.openxmlformats.org/drawingml/2006/main" noChangeAspect="1"/>
+            </wp:cNvGraphicFramePr>
+            <a:graphic xmlns:a="http://schemas.openxmlformats.org/drawingml/2006/main">
+              <a:graphicData uri="http://schemas.openxmlformats.org/drawingml/2006/picture">
+                <pic:pic xmlns:pic="http://schemas.openxmlformats.org/drawingml/2006/picture">
+                  <pic:nvPicPr>
+                    <pic:cNvPr id="0" name="Picture 28"/>
+                    <pic:cNvPicPr>
+                      <a:picLocks noChangeAspect="1" noChangeArrowheads="1"/>
+                    </pic:cNvPicPr>
+                  </pic:nvPicPr>
+                  <pic:blipFill>
+                    <a:blip r:embed="rId33"/>
+                    <a:srcRect/>
+                    <a:stretch>
+                      <a:fillRect/>
+                    </a:stretch>
+                  </pic:blipFill>
+                  <pic:spPr bwMode="auto">
+                    <a:xfrm>
+                      <a:off x="0" y="0"/>
+                      <a:ext cx="5732145" cy="1861686"/>
+                    </a:xfrm>
+                    <a:prstGeom prst="rect">
+                      <a:avLst/>
+                    </a:prstGeom>
+                    <a:noFill/>
+                    <a:ln w="9525">
+                      <a:noFill/>
+                      <a:miter lim="800000"/>
+                      <a:headEnd/>
+                      <a:tailEnd/>
+                    </a:ln>
+                  </pic:spPr>
+                </pic:pic>
+              </a:graphicData>
+            </a:graphic>
+          </wp:inline>
+        </w:drawing>
       </w:r>
     </w:p>
     <w:p>
@@ -22164,6 +22523,7 @@
           <w:color w:val="000000" w:themeColor="text1"/>
           <w:sz w:val="18"/>
           <w:szCs w:val="18"/>
+          <w:lang w:val="id-ID"/>
         </w:rPr>
       </w:pPr>
       <w:r>
@@ -22174,6 +22534,75 @@
           <w:szCs w:val="18"/>
         </w:rPr>
         <w:t>echo strrev($text); // Outputs: "!dlroW olleH"</w:t>
+      </w:r>
+    </w:p>
+    <w:p>
+      <w:pPr>
+        <w:pStyle w:val="NormalWeb"/>
+        <w:shd w:val="clear" w:color="auto" w:fill="FBE4D5" w:themeFill="accent2" w:themeFillTint="33"/>
+        <w:spacing w:before="0" w:beforeAutospacing="0" w:after="0" w:afterAutospacing="0"/>
+        <w:rPr>
+          <w:rFonts w:ascii="Consolas" w:hAnsi="Consolas"/>
+          <w:color w:val="000000" w:themeColor="text1"/>
+          <w:sz w:val="18"/>
+          <w:szCs w:val="18"/>
+          <w:lang w:val="id-ID"/>
+        </w:rPr>
+      </w:pPr>
+      <w:r>
+        <w:rPr>
+          <w:rFonts w:ascii="Consolas" w:hAnsi="Consolas"/>
+          <w:noProof/>
+          <w:color w:val="000000" w:themeColor="text1"/>
+          <w:sz w:val="18"/>
+          <w:szCs w:val="18"/>
+          <w:lang w:val="id-ID" w:eastAsia="id-ID"/>
+        </w:rPr>
+        <w:drawing>
+          <wp:inline distT="0" distB="0" distL="0" distR="0">
+            <wp:extent cx="5732145" cy="1909316"/>
+            <wp:effectExtent l="19050" t="0" r="1905" b="0"/>
+            <wp:docPr id="12" name="Picture 31"/>
+            <wp:cNvGraphicFramePr>
+              <a:graphicFrameLocks xmlns:a="http://schemas.openxmlformats.org/drawingml/2006/main" noChangeAspect="1"/>
+            </wp:cNvGraphicFramePr>
+            <a:graphic xmlns:a="http://schemas.openxmlformats.org/drawingml/2006/main">
+              <a:graphicData uri="http://schemas.openxmlformats.org/drawingml/2006/picture">
+                <pic:pic xmlns:pic="http://schemas.openxmlformats.org/drawingml/2006/picture">
+                  <pic:nvPicPr>
+                    <pic:cNvPr id="0" name="Picture 31"/>
+                    <pic:cNvPicPr>
+                      <a:picLocks noChangeAspect="1" noChangeArrowheads="1"/>
+                    </pic:cNvPicPr>
+                  </pic:nvPicPr>
+                  <pic:blipFill>
+                    <a:blip r:embed="rId34"/>
+                    <a:srcRect/>
+                    <a:stretch>
+                      <a:fillRect/>
+                    </a:stretch>
+                  </pic:blipFill>
+                  <pic:spPr bwMode="auto">
+                    <a:xfrm>
+                      <a:off x="0" y="0"/>
+                      <a:ext cx="5732145" cy="1909316"/>
+                    </a:xfrm>
+                    <a:prstGeom prst="rect">
+                      <a:avLst/>
+                    </a:prstGeom>
+                    <a:noFill/>
+                    <a:ln w="9525">
+                      <a:noFill/>
+                      <a:miter lim="800000"/>
+                      <a:headEnd/>
+                      <a:tailEnd/>
+                    </a:ln>
+                  </pic:spPr>
+                </pic:pic>
+              </a:graphicData>
+            </a:graphic>
+          </wp:inline>
+        </w:drawing>
       </w:r>
     </w:p>
     <w:p>
@@ -22342,6 +22771,7 @@
           <w:color w:val="000000" w:themeColor="text1"/>
           <w:sz w:val="18"/>
           <w:szCs w:val="18"/>
+          <w:lang w:val="id-ID"/>
         </w:rPr>
       </w:pPr>
       <w:r>
@@ -22352,6 +22782,75 @@
           <w:szCs w:val="18"/>
         </w:rPr>
         <w:t>echo lcfirst("Hello"); // Outputs: "hello"</w:t>
+      </w:r>
+    </w:p>
+    <w:p>
+      <w:pPr>
+        <w:pStyle w:val="NormalWeb"/>
+        <w:shd w:val="clear" w:color="auto" w:fill="FBE4D5" w:themeFill="accent2" w:themeFillTint="33"/>
+        <w:spacing w:before="0" w:beforeAutospacing="0" w:after="0" w:afterAutospacing="0"/>
+        <w:rPr>
+          <w:rFonts w:ascii="Consolas" w:hAnsi="Consolas"/>
+          <w:color w:val="000000" w:themeColor="text1"/>
+          <w:sz w:val="18"/>
+          <w:szCs w:val="18"/>
+          <w:lang w:val="id-ID"/>
+        </w:rPr>
+      </w:pPr>
+      <w:r>
+        <w:rPr>
+          <w:rFonts w:ascii="Consolas" w:hAnsi="Consolas"/>
+          <w:noProof/>
+          <w:color w:val="000000" w:themeColor="text1"/>
+          <w:sz w:val="18"/>
+          <w:szCs w:val="18"/>
+          <w:lang w:val="id-ID" w:eastAsia="id-ID"/>
+        </w:rPr>
+        <w:drawing>
+          <wp:inline distT="0" distB="0" distL="0" distR="0">
+            <wp:extent cx="5732145" cy="2069824"/>
+            <wp:effectExtent l="19050" t="0" r="1905" b="0"/>
+            <wp:docPr id="14" name="Picture 34"/>
+            <wp:cNvGraphicFramePr>
+              <a:graphicFrameLocks xmlns:a="http://schemas.openxmlformats.org/drawingml/2006/main" noChangeAspect="1"/>
+            </wp:cNvGraphicFramePr>
+            <a:graphic xmlns:a="http://schemas.openxmlformats.org/drawingml/2006/main">
+              <a:graphicData uri="http://schemas.openxmlformats.org/drawingml/2006/picture">
+                <pic:pic xmlns:pic="http://schemas.openxmlformats.org/drawingml/2006/picture">
+                  <pic:nvPicPr>
+                    <pic:cNvPr id="0" name="Picture 34"/>
+                    <pic:cNvPicPr>
+                      <a:picLocks noChangeAspect="1" noChangeArrowheads="1"/>
+                    </pic:cNvPicPr>
+                  </pic:nvPicPr>
+                  <pic:blipFill>
+                    <a:blip r:embed="rId35"/>
+                    <a:srcRect/>
+                    <a:stretch>
+                      <a:fillRect/>
+                    </a:stretch>
+                  </pic:blipFill>
+                  <pic:spPr bwMode="auto">
+                    <a:xfrm>
+                      <a:off x="0" y="0"/>
+                      <a:ext cx="5732145" cy="2069824"/>
+                    </a:xfrm>
+                    <a:prstGeom prst="rect">
+                      <a:avLst/>
+                    </a:prstGeom>
+                    <a:noFill/>
+                    <a:ln w="9525">
+                      <a:noFill/>
+                      <a:miter lim="800000"/>
+                      <a:headEnd/>
+                      <a:tailEnd/>
+                    </a:ln>
+                  </pic:spPr>
+                </pic:pic>
+              </a:graphicData>
+            </a:graphic>
+          </wp:inline>
+        </w:drawing>
       </w:r>
     </w:p>
     <w:p>
@@ -22418,6 +22917,7 @@
           <w:sz w:val="18"/>
           <w:szCs w:val="18"/>
         </w:rPr>
+        <w:lastRenderedPageBreak/>
         <w:t>$text = " Hello World! ";</w:t>
       </w:r>
     </w:p>
@@ -22586,6 +23086,7 @@
           <w:color w:val="000000" w:themeColor="text1"/>
           <w:sz w:val="18"/>
           <w:szCs w:val="18"/>
+          <w:lang w:val="id-ID"/>
         </w:rPr>
       </w:pPr>
       <w:r>
@@ -22596,6 +23097,89 @@
           <w:szCs w:val="18"/>
         </w:rPr>
         <w:t>echo strrpos($text, "o"); // Outputs: 7</w:t>
+      </w:r>
+    </w:p>
+    <w:p>
+      <w:pPr>
+        <w:pStyle w:val="NormalWeb"/>
+        <w:shd w:val="clear" w:color="auto" w:fill="FBE4D5" w:themeFill="accent2" w:themeFillTint="33"/>
+        <w:spacing w:before="0" w:beforeAutospacing="0" w:after="0" w:afterAutospacing="0"/>
+        <w:rPr>
+          <w:rFonts w:ascii="Consolas" w:hAnsi="Consolas"/>
+          <w:color w:val="000000" w:themeColor="text1"/>
+          <w:sz w:val="18"/>
+          <w:szCs w:val="18"/>
+          <w:lang w:val="id-ID"/>
+        </w:rPr>
+      </w:pPr>
+    </w:p>
+    <w:p>
+      <w:pPr>
+        <w:pStyle w:val="NormalWeb"/>
+        <w:shd w:val="clear" w:color="auto" w:fill="FBE4D5" w:themeFill="accent2" w:themeFillTint="33"/>
+        <w:spacing w:before="0" w:beforeAutospacing="0" w:after="0" w:afterAutospacing="0"/>
+        <w:rPr>
+          <w:rFonts w:ascii="Consolas" w:hAnsi="Consolas"/>
+          <w:color w:val="000000" w:themeColor="text1"/>
+          <w:sz w:val="18"/>
+          <w:szCs w:val="18"/>
+          <w:lang w:val="id-ID"/>
+        </w:rPr>
+      </w:pPr>
+      <w:r>
+        <w:rPr>
+          <w:rFonts w:ascii="Consolas" w:hAnsi="Consolas"/>
+          <w:noProof/>
+          <w:color w:val="000000" w:themeColor="text1"/>
+          <w:sz w:val="18"/>
+          <w:szCs w:val="18"/>
+          <w:lang w:val="id-ID" w:eastAsia="id-ID"/>
+        </w:rPr>
+        <w:drawing>
+          <wp:inline distT="0" distB="0" distL="0" distR="0">
+            <wp:extent cx="5732145" cy="1456116"/>
+            <wp:effectExtent l="19050" t="0" r="1905" b="0"/>
+            <wp:docPr id="37" name="Picture 37"/>
+            <wp:cNvGraphicFramePr>
+              <a:graphicFrameLocks xmlns:a="http://schemas.openxmlformats.org/drawingml/2006/main" noChangeAspect="1"/>
+            </wp:cNvGraphicFramePr>
+            <a:graphic xmlns:a="http://schemas.openxmlformats.org/drawingml/2006/main">
+              <a:graphicData uri="http://schemas.openxmlformats.org/drawingml/2006/picture">
+                <pic:pic xmlns:pic="http://schemas.openxmlformats.org/drawingml/2006/picture">
+                  <pic:nvPicPr>
+                    <pic:cNvPr id="0" name="Picture 37"/>
+                    <pic:cNvPicPr>
+                      <a:picLocks noChangeAspect="1" noChangeArrowheads="1"/>
+                    </pic:cNvPicPr>
+                  </pic:nvPicPr>
+                  <pic:blipFill>
+                    <a:blip r:embed="rId36"/>
+                    <a:srcRect/>
+                    <a:stretch>
+                      <a:fillRect/>
+                    </a:stretch>
+                  </pic:blipFill>
+                  <pic:spPr bwMode="auto">
+                    <a:xfrm>
+                      <a:off x="0" y="0"/>
+                      <a:ext cx="5732145" cy="1456116"/>
+                    </a:xfrm>
+                    <a:prstGeom prst="rect">
+                      <a:avLst/>
+                    </a:prstGeom>
+                    <a:noFill/>
+                    <a:ln w="9525">
+                      <a:noFill/>
+                      <a:miter lim="800000"/>
+                      <a:headEnd/>
+                      <a:tailEnd/>
+                    </a:ln>
+                  </pic:spPr>
+                </pic:pic>
+              </a:graphicData>
+            </a:graphic>
+          </wp:inline>
+        </w:drawing>
       </w:r>
     </w:p>
     <w:p>
@@ -22937,7 +23521,6 @@
           <w:bCs/>
           <w:color w:val="000000" w:themeColor="text1"/>
         </w:rPr>
-        <w:lastRenderedPageBreak/>
         <w:t>str_split</w:t>
       </w:r>
     </w:p>
@@ -23140,7 +23723,19 @@
           <w:sz w:val="24"/>
           <w:szCs w:val="24"/>
         </w:rPr>
-        <w:t>Manipulasi angka adalah salah satu aspek penting dalam pemrograman. Di PHP, kamu bisa menggunakan berbagai fungsi bawaan untuk memanipulasi angka untuk berbagai kebutuhan seperti perhitungan matematika, pembulatan, dan format angka. Berikut adalah beberapa metode yang dapat kamu gunakan untuk bekerja dengan angka di PHP.</w:t>
+        <w:t xml:space="preserve">Manipulasi angka adalah salah satu aspek penting dalam pemrograman. Di PHP, kamu bisa menggunakan berbagai fungsi bawaan untuk memanipulasi angka untuk berbagai kebutuhan </w:t>
+      </w:r>
+      <w:r>
+        <w:rPr>
+          <w:rFonts w:ascii="Times New Roman" w:eastAsia="Times New Roman" w:hAnsi="Times New Roman" w:cs="Times New Roman"/>
+          <w:color w:val="000000" w:themeColor="text1"/>
+          <w:spacing w:val="-6"/>
+          <w:kern w:val="36"/>
+          <w:sz w:val="24"/>
+          <w:szCs w:val="24"/>
+        </w:rPr>
+        <w:lastRenderedPageBreak/>
+        <w:t>seperti perhitungan matematika, pembulatan, dan format angka. Berikut adalah beberapa metode yang dapat kamu gunakan untuk bekerja dengan angka di PHP.</w:t>
       </w:r>
     </w:p>
     <w:p>
@@ -23934,7 +24529,6 @@
           <w:sz w:val="18"/>
           <w:szCs w:val="18"/>
         </w:rPr>
-        <w:lastRenderedPageBreak/>
         <w:t>// Penambahan</w:t>
       </w:r>
     </w:p>
@@ -24372,6 +24966,7 @@
           <w:sz w:val="24"/>
           <w:szCs w:val="24"/>
         </w:rPr>
+        <w:lastRenderedPageBreak/>
         <w:t>Menghitung nilai pangkat dari angka.</w:t>
       </w:r>
     </w:p>
@@ -24746,7 +25341,7 @@
                     <a:blip r:embed="rId8" cstate="print">
                       <a:extLst>
                         <a:ext uri="{28A0092B-C50C-407E-A947-70E740481C1C}">
-                          <a14:useLocalDpi xmlns="" xmlns:wpc="http://schemas.microsoft.com/office/word/2010/wordprocessingCanvas" xmlns:cx="http://schemas.microsoft.com/office/drawing/2014/chartex" xmlns:cx1="http://schemas.microsoft.com/office/drawing/2015/9/8/chartex" xmlns:cx2="http://schemas.microsoft.com/office/drawing/2015/10/21/chartex" xmlns:cx3="http://schemas.microsoft.com/office/drawing/2016/5/9/chartex" xmlns:cx4="http://schemas.microsoft.com/office/drawing/2016/5/10/chartex" xmlns:cx5="http://schemas.microsoft.com/office/drawing/2016/5/11/chartex" xmlns:cx6="http://schemas.microsoft.com/office/drawing/2016/5/12/chartex" xmlns:cx7="http://schemas.microsoft.com/office/drawing/2016/5/13/chartex" xmlns:cx8="http://schemas.microsoft.com/office/drawing/2016/5/14/chartex" xmlns:mc="http://schemas.openxmlformats.org/markup-compatibility/2006" xmlns:aink="http://schemas.microsoft.com/office/drawing/2016/ink" xmlns:am3d="http://schemas.microsoft.com/office/drawing/2017/model3d" xmlns:o="urn:schemas-microsoft-com:office:office" xmlns:oel="http://schemas.microsoft.com/office/2019/extlst" xmlns:v="urn:schemas-microsoft-com:vml" xmlns:wp14="http://schemas.microsoft.com/office/word/2010/wordprocessingDrawing" xmlns:w10="urn:schemas-microsoft-com:office:word" xmlns:w="http://schemas.openxmlformats.org/wordprocessingml/2006/main" xmlns:w14="http://schemas.microsoft.com/office/word/2010/wordml" xmlns:w15="http://schemas.microsoft.com/office/word/2012/wordml" xmlns:w16cex="http://schemas.microsoft.com/office/word/2018/wordml/cex" xmlns:w16cid="http://schemas.microsoft.com/office/word/2016/wordml/cid" xmlns:w16="http://schemas.microsoft.com/office/word/2018/wordml" xmlns:w16du="http://schemas.microsoft.com/office/word/2023/wordml/word16du" xmlns:w16sdtdh="http://schemas.microsoft.com/office/word/2020/wordml/sdtdatahash" xmlns:w16se="http://schemas.microsoft.com/office/word/2015/wordml/symex" xmlns:wpg="http://schemas.microsoft.com/office/word/2010/wordprocessingGroup" xmlns:wpi="http://schemas.microsoft.com/office/word/2010/wordprocessingInk" xmlns:wps="http://schemas.microsoft.com/office/word/2010/wordprocessingShape" xmlns:a14="http://schemas.microsoft.com/office/drawing/2010/main" val="0"/>
+                          <a14:useLocalDpi xmlns:a14="http://schemas.microsoft.com/office/drawing/2010/main" xmlns:wps="http://schemas.microsoft.com/office/word/2010/wordprocessingShape" xmlns:wpi="http://schemas.microsoft.com/office/word/2010/wordprocessingInk" xmlns:wpg="http://schemas.microsoft.com/office/word/2010/wordprocessingGroup" xmlns:w16se="http://schemas.microsoft.com/office/word/2015/wordml/symex" xmlns:w16sdtdh="http://schemas.microsoft.com/office/word/2020/wordml/sdtdatahash" xmlns:w16du="http://schemas.microsoft.com/office/word/2023/wordml/word16du" xmlns:w16="http://schemas.microsoft.com/office/word/2018/wordml" xmlns:w16cid="http://schemas.microsoft.com/office/word/2016/wordml/cid" xmlns:w16cex="http://schemas.microsoft.com/office/word/2018/wordml/cex" xmlns:w15="http://schemas.microsoft.com/office/word/2012/wordml" xmlns:w14="http://schemas.microsoft.com/office/word/2010/wordml" xmlns:w="http://schemas.openxmlformats.org/wordprocessingml/2006/main" xmlns:w10="urn:schemas-microsoft-com:office:word" xmlns:wp14="http://schemas.microsoft.com/office/word/2010/wordprocessingDrawing" xmlns:v="urn:schemas-microsoft-com:vml" xmlns:oel="http://schemas.microsoft.com/office/2019/extlst" xmlns:o="urn:schemas-microsoft-com:office:office" xmlns:am3d="http://schemas.microsoft.com/office/drawing/2017/model3d" xmlns:aink="http://schemas.microsoft.com/office/drawing/2016/ink" xmlns:mc="http://schemas.openxmlformats.org/markup-compatibility/2006" xmlns:cx8="http://schemas.microsoft.com/office/drawing/2016/5/14/chartex" xmlns:cx7="http://schemas.microsoft.com/office/drawing/2016/5/13/chartex" xmlns:cx6="http://schemas.microsoft.com/office/drawing/2016/5/12/chartex" xmlns:cx5="http://schemas.microsoft.com/office/drawing/2016/5/11/chartex" xmlns:cx4="http://schemas.microsoft.com/office/drawing/2016/5/10/chartex" xmlns:cx3="http://schemas.microsoft.com/office/drawing/2016/5/9/chartex" xmlns:cx2="http://schemas.microsoft.com/office/drawing/2015/10/21/chartex" xmlns:cx1="http://schemas.microsoft.com/office/drawing/2015/9/8/chartex" xmlns:cx="http://schemas.microsoft.com/office/drawing/2014/chartex" xmlns:wpc="http://schemas.microsoft.com/office/word/2010/wordprocessingCanvas" xmlns="" val="0"/>
                         </a:ext>
                       </a:extLst>
                     </a:blip>
@@ -25149,10 +25744,10 @@
                     </pic:cNvPicPr>
                   </pic:nvPicPr>
                   <pic:blipFill>
-                    <a:blip r:embed="rId29" cstate="print">
+                    <a:blip r:embed="rId37" cstate="print">
                       <a:extLst>
                         <a:ext uri="{28A0092B-C50C-407E-A947-70E740481C1C}">
-                          <a14:useLocalDpi xmlns="" xmlns:wpc="http://schemas.microsoft.com/office/word/2010/wordprocessingCanvas" xmlns:cx="http://schemas.microsoft.com/office/drawing/2014/chartex" xmlns:cx1="http://schemas.microsoft.com/office/drawing/2015/9/8/chartex" xmlns:cx2="http://schemas.microsoft.com/office/drawing/2015/10/21/chartex" xmlns:cx3="http://schemas.microsoft.com/office/drawing/2016/5/9/chartex" xmlns:cx4="http://schemas.microsoft.com/office/drawing/2016/5/10/chartex" xmlns:cx5="http://schemas.microsoft.com/office/drawing/2016/5/11/chartex" xmlns:cx6="http://schemas.microsoft.com/office/drawing/2016/5/12/chartex" xmlns:cx7="http://schemas.microsoft.com/office/drawing/2016/5/13/chartex" xmlns:cx8="http://schemas.microsoft.com/office/drawing/2016/5/14/chartex" xmlns:mc="http://schemas.openxmlformats.org/markup-compatibility/2006" xmlns:aink="http://schemas.microsoft.com/office/drawing/2016/ink" xmlns:am3d="http://schemas.microsoft.com/office/drawing/2017/model3d" xmlns:o="urn:schemas-microsoft-com:office:office" xmlns:oel="http://schemas.microsoft.com/office/2019/extlst" xmlns:v="urn:schemas-microsoft-com:vml" xmlns:wp14="http://schemas.microsoft.com/office/word/2010/wordprocessingDrawing" xmlns:w10="urn:schemas-microsoft-com:office:word" xmlns:w="http://schemas.openxmlformats.org/wordprocessingml/2006/main" xmlns:w14="http://schemas.microsoft.com/office/word/2010/wordml" xmlns:w15="http://schemas.microsoft.com/office/word/2012/wordml" xmlns:w16cex="http://schemas.microsoft.com/office/word/2018/wordml/cex" xmlns:w16cid="http://schemas.microsoft.com/office/word/2016/wordml/cid" xmlns:w16="http://schemas.microsoft.com/office/word/2018/wordml" xmlns:w16du="http://schemas.microsoft.com/office/word/2023/wordml/word16du" xmlns:w16sdtdh="http://schemas.microsoft.com/office/word/2020/wordml/sdtdatahash" xmlns:w16se="http://schemas.microsoft.com/office/word/2015/wordml/symex" xmlns:wpg="http://schemas.microsoft.com/office/word/2010/wordprocessingGroup" xmlns:wpi="http://schemas.microsoft.com/office/word/2010/wordprocessingInk" xmlns:wps="http://schemas.microsoft.com/office/word/2010/wordprocessingShape" xmlns:a14="http://schemas.microsoft.com/office/drawing/2010/main" val="0"/>
+                          <a14:useLocalDpi xmlns:a14="http://schemas.microsoft.com/office/drawing/2010/main" xmlns:wps="http://schemas.microsoft.com/office/word/2010/wordprocessingShape" xmlns:wpi="http://schemas.microsoft.com/office/word/2010/wordprocessingInk" xmlns:wpg="http://schemas.microsoft.com/office/word/2010/wordprocessingGroup" xmlns:w16se="http://schemas.microsoft.com/office/word/2015/wordml/symex" xmlns:w16sdtdh="http://schemas.microsoft.com/office/word/2020/wordml/sdtdatahash" xmlns:w16du="http://schemas.microsoft.com/office/word/2023/wordml/word16du" xmlns:w16="http://schemas.microsoft.com/office/word/2018/wordml" xmlns:w16cid="http://schemas.microsoft.com/office/word/2016/wordml/cid" xmlns:w16cex="http://schemas.microsoft.com/office/word/2018/wordml/cex" xmlns:w15="http://schemas.microsoft.com/office/word/2012/wordml" xmlns:w14="http://schemas.microsoft.com/office/word/2010/wordml" xmlns:w="http://schemas.openxmlformats.org/wordprocessingml/2006/main" xmlns:w10="urn:schemas-microsoft-com:office:word" xmlns:wp14="http://schemas.microsoft.com/office/word/2010/wordprocessingDrawing" xmlns:v="urn:schemas-microsoft-com:vml" xmlns:oel="http://schemas.microsoft.com/office/2019/extlst" xmlns:o="urn:schemas-microsoft-com:office:office" xmlns:am3d="http://schemas.microsoft.com/office/drawing/2017/model3d" xmlns:aink="http://schemas.microsoft.com/office/drawing/2016/ink" xmlns:mc="http://schemas.openxmlformats.org/markup-compatibility/2006" xmlns:cx8="http://schemas.microsoft.com/office/drawing/2016/5/14/chartex" xmlns:cx7="http://schemas.microsoft.com/office/drawing/2016/5/13/chartex" xmlns:cx6="http://schemas.microsoft.com/office/drawing/2016/5/12/chartex" xmlns:cx5="http://schemas.microsoft.com/office/drawing/2016/5/11/chartex" xmlns:cx4="http://schemas.microsoft.com/office/drawing/2016/5/10/chartex" xmlns:cx3="http://schemas.microsoft.com/office/drawing/2016/5/9/chartex" xmlns:cx2="http://schemas.microsoft.com/office/drawing/2015/10/21/chartex" xmlns:cx1="http://schemas.microsoft.com/office/drawing/2015/9/8/chartex" xmlns:cx="http://schemas.microsoft.com/office/drawing/2014/chartex" xmlns:wpc="http://schemas.microsoft.com/office/word/2010/wordprocessingCanvas" xmlns="" val="0"/>
                         </a:ext>
                       </a:extLst>
                     </a:blip>
@@ -25387,11 +25982,11 @@
                     </pic:cNvPicPr>
                   </pic:nvPicPr>
                   <pic:blipFill rotWithShape="1">
-                    <a:blip r:embed="rId30">
+                    <a:blip r:embed="rId38">
                       <a:extLst>
                         <a:ext uri="{BEBA8EAE-BF5A-486C-A8C5-ECC9F3942E4B}">
-                          <a14:imgProps xmlns="" xmlns:wpc="http://schemas.microsoft.com/office/word/2010/wordprocessingCanvas" xmlns:cx="http://schemas.microsoft.com/office/drawing/2014/chartex" xmlns:cx1="http://schemas.microsoft.com/office/drawing/2015/9/8/chartex" xmlns:cx2="http://schemas.microsoft.com/office/drawing/2015/10/21/chartex" xmlns:cx3="http://schemas.microsoft.com/office/drawing/2016/5/9/chartex" xmlns:cx4="http://schemas.microsoft.com/office/drawing/2016/5/10/chartex" xmlns:cx5="http://schemas.microsoft.com/office/drawing/2016/5/11/chartex" xmlns:cx6="http://schemas.microsoft.com/office/drawing/2016/5/12/chartex" xmlns:cx7="http://schemas.microsoft.com/office/drawing/2016/5/13/chartex" xmlns:cx8="http://schemas.microsoft.com/office/drawing/2016/5/14/chartex" xmlns:mc="http://schemas.openxmlformats.org/markup-compatibility/2006" xmlns:aink="http://schemas.microsoft.com/office/drawing/2016/ink" xmlns:am3d="http://schemas.microsoft.com/office/drawing/2017/model3d" xmlns:o="urn:schemas-microsoft-com:office:office" xmlns:oel="http://schemas.microsoft.com/office/2019/extlst" xmlns:v="urn:schemas-microsoft-com:vml" xmlns:wp14="http://schemas.microsoft.com/office/word/2010/wordprocessingDrawing" xmlns:w10="urn:schemas-microsoft-com:office:word" xmlns:w="http://schemas.openxmlformats.org/wordprocessingml/2006/main" xmlns:w14="http://schemas.microsoft.com/office/word/2010/wordml" xmlns:w15="http://schemas.microsoft.com/office/word/2012/wordml" xmlns:w16cex="http://schemas.microsoft.com/office/word/2018/wordml/cex" xmlns:w16cid="http://schemas.microsoft.com/office/word/2016/wordml/cid" xmlns:w16="http://schemas.microsoft.com/office/word/2018/wordml" xmlns:w16du="http://schemas.microsoft.com/office/word/2023/wordml/word16du" xmlns:w16sdtdh="http://schemas.microsoft.com/office/word/2020/wordml/sdtdatahash" xmlns:w16se="http://schemas.microsoft.com/office/word/2015/wordml/symex" xmlns:wpg="http://schemas.microsoft.com/office/word/2010/wordprocessingGroup" xmlns:wpi="http://schemas.microsoft.com/office/word/2010/wordprocessingInk" xmlns:wps="http://schemas.microsoft.com/office/word/2010/wordprocessingShape" xmlns:a14="http://schemas.microsoft.com/office/drawing/2010/main">
-                            <a14:imgLayer r:embed="rId31">
+                          <a14:imgProps xmlns:a14="http://schemas.microsoft.com/office/drawing/2010/main" xmlns:wps="http://schemas.microsoft.com/office/word/2010/wordprocessingShape" xmlns:wpi="http://schemas.microsoft.com/office/word/2010/wordprocessingInk" xmlns:wpg="http://schemas.microsoft.com/office/word/2010/wordprocessingGroup" xmlns:w16se="http://schemas.microsoft.com/office/word/2015/wordml/symex" xmlns:w16sdtdh="http://schemas.microsoft.com/office/word/2020/wordml/sdtdatahash" xmlns:w16du="http://schemas.microsoft.com/office/word/2023/wordml/word16du" xmlns:w16="http://schemas.microsoft.com/office/word/2018/wordml" xmlns:w16cid="http://schemas.microsoft.com/office/word/2016/wordml/cid" xmlns:w16cex="http://schemas.microsoft.com/office/word/2018/wordml/cex" xmlns:w15="http://schemas.microsoft.com/office/word/2012/wordml" xmlns:w14="http://schemas.microsoft.com/office/word/2010/wordml" xmlns:w="http://schemas.openxmlformats.org/wordprocessingml/2006/main" xmlns:w10="urn:schemas-microsoft-com:office:word" xmlns:wp14="http://schemas.microsoft.com/office/word/2010/wordprocessingDrawing" xmlns:v="urn:schemas-microsoft-com:vml" xmlns:oel="http://schemas.microsoft.com/office/2019/extlst" xmlns:o="urn:schemas-microsoft-com:office:office" xmlns:am3d="http://schemas.microsoft.com/office/drawing/2017/model3d" xmlns:aink="http://schemas.microsoft.com/office/drawing/2016/ink" xmlns:mc="http://schemas.openxmlformats.org/markup-compatibility/2006" xmlns:cx8="http://schemas.microsoft.com/office/drawing/2016/5/14/chartex" xmlns:cx7="http://schemas.microsoft.com/office/drawing/2016/5/13/chartex" xmlns:cx6="http://schemas.microsoft.com/office/drawing/2016/5/12/chartex" xmlns:cx5="http://schemas.microsoft.com/office/drawing/2016/5/11/chartex" xmlns:cx4="http://schemas.microsoft.com/office/drawing/2016/5/10/chartex" xmlns:cx3="http://schemas.microsoft.com/office/drawing/2016/5/9/chartex" xmlns:cx2="http://schemas.microsoft.com/office/drawing/2015/10/21/chartex" xmlns:cx1="http://schemas.microsoft.com/office/drawing/2015/9/8/chartex" xmlns:cx="http://schemas.microsoft.com/office/drawing/2014/chartex" xmlns:wpc="http://schemas.microsoft.com/office/word/2010/wordprocessingCanvas" xmlns="">
+                            <a14:imgLayer r:embed="rId39">
                               <a14:imgEffect>
                                 <a14:brightnessContrast bright="20000" contrast="-40000"/>
                               </a14:imgEffect>
@@ -25399,7 +25994,7 @@
                           </a14:imgProps>
                         </a:ext>
                         <a:ext uri="{28A0092B-C50C-407E-A947-70E740481C1C}">
-                          <a14:useLocalDpi xmlns="" xmlns:wpc="http://schemas.microsoft.com/office/word/2010/wordprocessingCanvas" xmlns:cx="http://schemas.microsoft.com/office/drawing/2014/chartex" xmlns:cx1="http://schemas.microsoft.com/office/drawing/2015/9/8/chartex" xmlns:cx2="http://schemas.microsoft.com/office/drawing/2015/10/21/chartex" xmlns:cx3="http://schemas.microsoft.com/office/drawing/2016/5/9/chartex" xmlns:cx4="http://schemas.microsoft.com/office/drawing/2016/5/10/chartex" xmlns:cx5="http://schemas.microsoft.com/office/drawing/2016/5/11/chartex" xmlns:cx6="http://schemas.microsoft.com/office/drawing/2016/5/12/chartex" xmlns:cx7="http://schemas.microsoft.com/office/drawing/2016/5/13/chartex" xmlns:cx8="http://schemas.microsoft.com/office/drawing/2016/5/14/chartex" xmlns:mc="http://schemas.openxmlformats.org/markup-compatibility/2006" xmlns:aink="http://schemas.microsoft.com/office/drawing/2016/ink" xmlns:am3d="http://schemas.microsoft.com/office/drawing/2017/model3d" xmlns:o="urn:schemas-microsoft-com:office:office" xmlns:oel="http://schemas.microsoft.com/office/2019/extlst" xmlns:v="urn:schemas-microsoft-com:vml" xmlns:wp14="http://schemas.microsoft.com/office/word/2010/wordprocessingDrawing" xmlns:w10="urn:schemas-microsoft-com:office:word" xmlns:w="http://schemas.openxmlformats.org/wordprocessingml/2006/main" xmlns:w14="http://schemas.microsoft.com/office/word/2010/wordml" xmlns:w15="http://schemas.microsoft.com/office/word/2012/wordml" xmlns:w16cex="http://schemas.microsoft.com/office/word/2018/wordml/cex" xmlns:w16cid="http://schemas.microsoft.com/office/word/2016/wordml/cid" xmlns:w16="http://schemas.microsoft.com/office/word/2018/wordml" xmlns:w16du="http://schemas.microsoft.com/office/word/2023/wordml/word16du" xmlns:w16sdtdh="http://schemas.microsoft.com/office/word/2020/wordml/sdtdatahash" xmlns:w16se="http://schemas.microsoft.com/office/word/2015/wordml/symex" xmlns:wpg="http://schemas.microsoft.com/office/word/2010/wordprocessingGroup" xmlns:wpi="http://schemas.microsoft.com/office/word/2010/wordprocessingInk" xmlns:wps="http://schemas.microsoft.com/office/word/2010/wordprocessingShape" xmlns:a14="http://schemas.microsoft.com/office/drawing/2010/main" val="0"/>
+                          <a14:useLocalDpi xmlns:a14="http://schemas.microsoft.com/office/drawing/2010/main" xmlns:wps="http://schemas.microsoft.com/office/word/2010/wordprocessingShape" xmlns:wpi="http://schemas.microsoft.com/office/word/2010/wordprocessingInk" xmlns:wpg="http://schemas.microsoft.com/office/word/2010/wordprocessingGroup" xmlns:w16se="http://schemas.microsoft.com/office/word/2015/wordml/symex" xmlns:w16sdtdh="http://schemas.microsoft.com/office/word/2020/wordml/sdtdatahash" xmlns:w16du="http://schemas.microsoft.com/office/word/2023/wordml/word16du" xmlns:w16="http://schemas.microsoft.com/office/word/2018/wordml" xmlns:w16cid="http://schemas.microsoft.com/office/word/2016/wordml/cid" xmlns:w16cex="http://schemas.microsoft.com/office/word/2018/wordml/cex" xmlns:w15="http://schemas.microsoft.com/office/word/2012/wordml" xmlns:w14="http://schemas.microsoft.com/office/word/2010/wordml" xmlns:w="http://schemas.openxmlformats.org/wordprocessingml/2006/main" xmlns:w10="urn:schemas-microsoft-com:office:word" xmlns:wp14="http://schemas.microsoft.com/office/word/2010/wordprocessingDrawing" xmlns:v="urn:schemas-microsoft-com:vml" xmlns:oel="http://schemas.microsoft.com/office/2019/extlst" xmlns:o="urn:schemas-microsoft-com:office:office" xmlns:am3d="http://schemas.microsoft.com/office/drawing/2017/model3d" xmlns:aink="http://schemas.microsoft.com/office/drawing/2016/ink" xmlns:mc="http://schemas.openxmlformats.org/markup-compatibility/2006" xmlns:cx8="http://schemas.microsoft.com/office/drawing/2016/5/14/chartex" xmlns:cx7="http://schemas.microsoft.com/office/drawing/2016/5/13/chartex" xmlns:cx6="http://schemas.microsoft.com/office/drawing/2016/5/12/chartex" xmlns:cx5="http://schemas.microsoft.com/office/drawing/2016/5/11/chartex" xmlns:cx4="http://schemas.microsoft.com/office/drawing/2016/5/10/chartex" xmlns:cx3="http://schemas.microsoft.com/office/drawing/2016/5/9/chartex" xmlns:cx2="http://schemas.microsoft.com/office/drawing/2015/10/21/chartex" xmlns:cx1="http://schemas.microsoft.com/office/drawing/2015/9/8/chartex" xmlns:cx="http://schemas.microsoft.com/office/drawing/2014/chartex" xmlns:wpc="http://schemas.microsoft.com/office/word/2010/wordprocessingCanvas" xmlns="" val="0"/>
                         </a:ext>
                       </a:extLst>
                     </a:blip>
@@ -25420,7 +26015,7 @@
                     </a:ln>
                     <a:extLst>
                       <a:ext uri="{53640926-AAD7-44D8-BBD7-CCE9431645EC}">
-                        <a14:shadowObscured xmlns="" xmlns:wpc="http://schemas.microsoft.com/office/word/2010/wordprocessingCanvas" xmlns:cx="http://schemas.microsoft.com/office/drawing/2014/chartex" xmlns:cx1="http://schemas.microsoft.com/office/drawing/2015/9/8/chartex" xmlns:cx2="http://schemas.microsoft.com/office/drawing/2015/10/21/chartex" xmlns:cx3="http://schemas.microsoft.com/office/drawing/2016/5/9/chartex" xmlns:cx4="http://schemas.microsoft.com/office/drawing/2016/5/10/chartex" xmlns:cx5="http://schemas.microsoft.com/office/drawing/2016/5/11/chartex" xmlns:cx6="http://schemas.microsoft.com/office/drawing/2016/5/12/chartex" xmlns:cx7="http://schemas.microsoft.com/office/drawing/2016/5/13/chartex" xmlns:cx8="http://schemas.microsoft.com/office/drawing/2016/5/14/chartex" xmlns:mc="http://schemas.openxmlformats.org/markup-compatibility/2006" xmlns:aink="http://schemas.microsoft.com/office/drawing/2016/ink" xmlns:am3d="http://schemas.microsoft.com/office/drawing/2017/model3d" xmlns:o="urn:schemas-microsoft-com:office:office" xmlns:oel="http://schemas.microsoft.com/office/2019/extlst" xmlns:v="urn:schemas-microsoft-com:vml" xmlns:wp14="http://schemas.microsoft.com/office/word/2010/wordprocessingDrawing" xmlns:w10="urn:schemas-microsoft-com:office:word" xmlns:w="http://schemas.openxmlformats.org/wordprocessingml/2006/main" xmlns:w14="http://schemas.microsoft.com/office/word/2010/wordml" xmlns:w15="http://schemas.microsoft.com/office/word/2012/wordml" xmlns:w16cex="http://schemas.microsoft.com/office/word/2018/wordml/cex" xmlns:w16cid="http://schemas.microsoft.com/office/word/2016/wordml/cid" xmlns:w16="http://schemas.microsoft.com/office/word/2018/wordml" xmlns:w16du="http://schemas.microsoft.com/office/word/2023/wordml/word16du" xmlns:w16sdtdh="http://schemas.microsoft.com/office/word/2020/wordml/sdtdatahash" xmlns:w16se="http://schemas.microsoft.com/office/word/2015/wordml/symex" xmlns:wpg="http://schemas.microsoft.com/office/word/2010/wordprocessingGroup" xmlns:wpi="http://schemas.microsoft.com/office/word/2010/wordprocessingInk" xmlns:wps="http://schemas.microsoft.com/office/word/2010/wordprocessingShape" xmlns:a14="http://schemas.microsoft.com/office/drawing/2010/main"/>
+                        <a14:shadowObscured xmlns:a14="http://schemas.microsoft.com/office/drawing/2010/main" xmlns:wps="http://schemas.microsoft.com/office/word/2010/wordprocessingShape" xmlns:wpi="http://schemas.microsoft.com/office/word/2010/wordprocessingInk" xmlns:wpg="http://schemas.microsoft.com/office/word/2010/wordprocessingGroup" xmlns:w16se="http://schemas.microsoft.com/office/word/2015/wordml/symex" xmlns:w16sdtdh="http://schemas.microsoft.com/office/word/2020/wordml/sdtdatahash" xmlns:w16du="http://schemas.microsoft.com/office/word/2023/wordml/word16du" xmlns:w16="http://schemas.microsoft.com/office/word/2018/wordml" xmlns:w16cid="http://schemas.microsoft.com/office/word/2016/wordml/cid" xmlns:w16cex="http://schemas.microsoft.com/office/word/2018/wordml/cex" xmlns:w15="http://schemas.microsoft.com/office/word/2012/wordml" xmlns:w14="http://schemas.microsoft.com/office/word/2010/wordml" xmlns:w="http://schemas.openxmlformats.org/wordprocessingml/2006/main" xmlns:w10="urn:schemas-microsoft-com:office:word" xmlns:wp14="http://schemas.microsoft.com/office/word/2010/wordprocessingDrawing" xmlns:v="urn:schemas-microsoft-com:vml" xmlns:oel="http://schemas.microsoft.com/office/2019/extlst" xmlns:o="urn:schemas-microsoft-com:office:office" xmlns:am3d="http://schemas.microsoft.com/office/drawing/2017/model3d" xmlns:aink="http://schemas.microsoft.com/office/drawing/2016/ink" xmlns:mc="http://schemas.openxmlformats.org/markup-compatibility/2006" xmlns:cx8="http://schemas.microsoft.com/office/drawing/2016/5/14/chartex" xmlns:cx7="http://schemas.microsoft.com/office/drawing/2016/5/13/chartex" xmlns:cx6="http://schemas.microsoft.com/office/drawing/2016/5/12/chartex" xmlns:cx5="http://schemas.microsoft.com/office/drawing/2016/5/11/chartex" xmlns:cx4="http://schemas.microsoft.com/office/drawing/2016/5/10/chartex" xmlns:cx3="http://schemas.microsoft.com/office/drawing/2016/5/9/chartex" xmlns:cx2="http://schemas.microsoft.com/office/drawing/2015/10/21/chartex" xmlns:cx1="http://schemas.microsoft.com/office/drawing/2015/9/8/chartex" xmlns:cx="http://schemas.microsoft.com/office/drawing/2014/chartex" xmlns:wpc="http://schemas.microsoft.com/office/word/2010/wordprocessingCanvas" xmlns=""/>
                       </a:ext>
                     </a:extLst>
                   </pic:spPr>
@@ -25488,11 +26083,11 @@
                     </pic:cNvPicPr>
                   </pic:nvPicPr>
                   <pic:blipFill rotWithShape="1">
-                    <a:blip r:embed="rId32">
+                    <a:blip r:embed="rId40">
                       <a:extLst>
                         <a:ext uri="{BEBA8EAE-BF5A-486C-A8C5-ECC9F3942E4B}">
-                          <a14:imgProps xmlns="" xmlns:wpc="http://schemas.microsoft.com/office/word/2010/wordprocessingCanvas" xmlns:cx="http://schemas.microsoft.com/office/drawing/2014/chartex" xmlns:cx1="http://schemas.microsoft.com/office/drawing/2015/9/8/chartex" xmlns:cx2="http://schemas.microsoft.com/office/drawing/2015/10/21/chartex" xmlns:cx3="http://schemas.microsoft.com/office/drawing/2016/5/9/chartex" xmlns:cx4="http://schemas.microsoft.com/office/drawing/2016/5/10/chartex" xmlns:cx5="http://schemas.microsoft.com/office/drawing/2016/5/11/chartex" xmlns:cx6="http://schemas.microsoft.com/office/drawing/2016/5/12/chartex" xmlns:cx7="http://schemas.microsoft.com/office/drawing/2016/5/13/chartex" xmlns:cx8="http://schemas.microsoft.com/office/drawing/2016/5/14/chartex" xmlns:mc="http://schemas.openxmlformats.org/markup-compatibility/2006" xmlns:aink="http://schemas.microsoft.com/office/drawing/2016/ink" xmlns:am3d="http://schemas.microsoft.com/office/drawing/2017/model3d" xmlns:o="urn:schemas-microsoft-com:office:office" xmlns:oel="http://schemas.microsoft.com/office/2019/extlst" xmlns:v="urn:schemas-microsoft-com:vml" xmlns:wp14="http://schemas.microsoft.com/office/word/2010/wordprocessingDrawing" xmlns:w10="urn:schemas-microsoft-com:office:word" xmlns:w="http://schemas.openxmlformats.org/wordprocessingml/2006/main" xmlns:w14="http://schemas.microsoft.com/office/word/2010/wordml" xmlns:w15="http://schemas.microsoft.com/office/word/2012/wordml" xmlns:w16cex="http://schemas.microsoft.com/office/word/2018/wordml/cex" xmlns:w16cid="http://schemas.microsoft.com/office/word/2016/wordml/cid" xmlns:w16="http://schemas.microsoft.com/office/word/2018/wordml" xmlns:w16du="http://schemas.microsoft.com/office/word/2023/wordml/word16du" xmlns:w16sdtdh="http://schemas.microsoft.com/office/word/2020/wordml/sdtdatahash" xmlns:w16se="http://schemas.microsoft.com/office/word/2015/wordml/symex" xmlns:wpg="http://schemas.microsoft.com/office/word/2010/wordprocessingGroup" xmlns:wpi="http://schemas.microsoft.com/office/word/2010/wordprocessingInk" xmlns:wps="http://schemas.microsoft.com/office/word/2010/wordprocessingShape" xmlns:a14="http://schemas.microsoft.com/office/drawing/2010/main">
-                            <a14:imgLayer r:embed="rId33">
+                          <a14:imgProps xmlns:a14="http://schemas.microsoft.com/office/drawing/2010/main" xmlns:wps="http://schemas.microsoft.com/office/word/2010/wordprocessingShape" xmlns:wpi="http://schemas.microsoft.com/office/word/2010/wordprocessingInk" xmlns:wpg="http://schemas.microsoft.com/office/word/2010/wordprocessingGroup" xmlns:w16se="http://schemas.microsoft.com/office/word/2015/wordml/symex" xmlns:w16sdtdh="http://schemas.microsoft.com/office/word/2020/wordml/sdtdatahash" xmlns:w16du="http://schemas.microsoft.com/office/word/2023/wordml/word16du" xmlns:w16="http://schemas.microsoft.com/office/word/2018/wordml" xmlns:w16cid="http://schemas.microsoft.com/office/word/2016/wordml/cid" xmlns:w16cex="http://schemas.microsoft.com/office/word/2018/wordml/cex" xmlns:w15="http://schemas.microsoft.com/office/word/2012/wordml" xmlns:w14="http://schemas.microsoft.com/office/word/2010/wordml" xmlns:w="http://schemas.openxmlformats.org/wordprocessingml/2006/main" xmlns:w10="urn:schemas-microsoft-com:office:word" xmlns:wp14="http://schemas.microsoft.com/office/word/2010/wordprocessingDrawing" xmlns:v="urn:schemas-microsoft-com:vml" xmlns:oel="http://schemas.microsoft.com/office/2019/extlst" xmlns:o="urn:schemas-microsoft-com:office:office" xmlns:am3d="http://schemas.microsoft.com/office/drawing/2017/model3d" xmlns:aink="http://schemas.microsoft.com/office/drawing/2016/ink" xmlns:mc="http://schemas.openxmlformats.org/markup-compatibility/2006" xmlns:cx8="http://schemas.microsoft.com/office/drawing/2016/5/14/chartex" xmlns:cx7="http://schemas.microsoft.com/office/drawing/2016/5/13/chartex" xmlns:cx6="http://schemas.microsoft.com/office/drawing/2016/5/12/chartex" xmlns:cx5="http://schemas.microsoft.com/office/drawing/2016/5/11/chartex" xmlns:cx4="http://schemas.microsoft.com/office/drawing/2016/5/10/chartex" xmlns:cx3="http://schemas.microsoft.com/office/drawing/2016/5/9/chartex" xmlns:cx2="http://schemas.microsoft.com/office/drawing/2015/10/21/chartex" xmlns:cx1="http://schemas.microsoft.com/office/drawing/2015/9/8/chartex" xmlns:cx="http://schemas.microsoft.com/office/drawing/2014/chartex" xmlns:wpc="http://schemas.microsoft.com/office/word/2010/wordprocessingCanvas" xmlns="">
+                            <a14:imgLayer r:embed="rId41">
                               <a14:imgEffect>
                                 <a14:brightnessContrast bright="20000" contrast="-40000"/>
                               </a14:imgEffect>
@@ -25500,7 +26095,7 @@
                           </a14:imgProps>
                         </a:ext>
                         <a:ext uri="{28A0092B-C50C-407E-A947-70E740481C1C}">
-                          <a14:useLocalDpi xmlns="" xmlns:wpc="http://schemas.microsoft.com/office/word/2010/wordprocessingCanvas" xmlns:cx="http://schemas.microsoft.com/office/drawing/2014/chartex" xmlns:cx1="http://schemas.microsoft.com/office/drawing/2015/9/8/chartex" xmlns:cx2="http://schemas.microsoft.com/office/drawing/2015/10/21/chartex" xmlns:cx3="http://schemas.microsoft.com/office/drawing/2016/5/9/chartex" xmlns:cx4="http://schemas.microsoft.com/office/drawing/2016/5/10/chartex" xmlns:cx5="http://schemas.microsoft.com/office/drawing/2016/5/11/chartex" xmlns:cx6="http://schemas.microsoft.com/office/drawing/2016/5/12/chartex" xmlns:cx7="http://schemas.microsoft.com/office/drawing/2016/5/13/chartex" xmlns:cx8="http://schemas.microsoft.com/office/drawing/2016/5/14/chartex" xmlns:mc="http://schemas.openxmlformats.org/markup-compatibility/2006" xmlns:aink="http://schemas.microsoft.com/office/drawing/2016/ink" xmlns:am3d="http://schemas.microsoft.com/office/drawing/2017/model3d" xmlns:o="urn:schemas-microsoft-com:office:office" xmlns:oel="http://schemas.microsoft.com/office/2019/extlst" xmlns:v="urn:schemas-microsoft-com:vml" xmlns:wp14="http://schemas.microsoft.com/office/word/2010/wordprocessingDrawing" xmlns:w10="urn:schemas-microsoft-com:office:word" xmlns:w="http://schemas.openxmlformats.org/wordprocessingml/2006/main" xmlns:w14="http://schemas.microsoft.com/office/word/2010/wordml" xmlns:w15="http://schemas.microsoft.com/office/word/2012/wordml" xmlns:w16cex="http://schemas.microsoft.com/office/word/2018/wordml/cex" xmlns:w16cid="http://schemas.microsoft.com/office/word/2016/wordml/cid" xmlns:w16="http://schemas.microsoft.com/office/word/2018/wordml" xmlns:w16du="http://schemas.microsoft.com/office/word/2023/wordml/word16du" xmlns:w16sdtdh="http://schemas.microsoft.com/office/word/2020/wordml/sdtdatahash" xmlns:w16se="http://schemas.microsoft.com/office/word/2015/wordml/symex" xmlns:wpg="http://schemas.microsoft.com/office/word/2010/wordprocessingGroup" xmlns:wpi="http://schemas.microsoft.com/office/word/2010/wordprocessingInk" xmlns:wps="http://schemas.microsoft.com/office/word/2010/wordprocessingShape" xmlns:a14="http://schemas.microsoft.com/office/drawing/2010/main" val="0"/>
+                          <a14:useLocalDpi xmlns:a14="http://schemas.microsoft.com/office/drawing/2010/main" xmlns:wps="http://schemas.microsoft.com/office/word/2010/wordprocessingShape" xmlns:wpi="http://schemas.microsoft.com/office/word/2010/wordprocessingInk" xmlns:wpg="http://schemas.microsoft.com/office/word/2010/wordprocessingGroup" xmlns:w16se="http://schemas.microsoft.com/office/word/2015/wordml/symex" xmlns:w16sdtdh="http://schemas.microsoft.com/office/word/2020/wordml/sdtdatahash" xmlns:w16du="http://schemas.microsoft.com/office/word/2023/wordml/word16du" xmlns:w16="http://schemas.microsoft.com/office/word/2018/wordml" xmlns:w16cid="http://schemas.microsoft.com/office/word/2016/wordml/cid" xmlns:w16cex="http://schemas.microsoft.com/office/word/2018/wordml/cex" xmlns:w15="http://schemas.microsoft.com/office/word/2012/wordml" xmlns:w14="http://schemas.microsoft.com/office/word/2010/wordml" xmlns:w="http://schemas.openxmlformats.org/wordprocessingml/2006/main" xmlns:w10="urn:schemas-microsoft-com:office:word" xmlns:wp14="http://schemas.microsoft.com/office/word/2010/wordprocessingDrawing" xmlns:v="urn:schemas-microsoft-com:vml" xmlns:oel="http://schemas.microsoft.com/office/2019/extlst" xmlns:o="urn:schemas-microsoft-com:office:office" xmlns:am3d="http://schemas.microsoft.com/office/drawing/2017/model3d" xmlns:aink="http://schemas.microsoft.com/office/drawing/2016/ink" xmlns:mc="http://schemas.openxmlformats.org/markup-compatibility/2006" xmlns:cx8="http://schemas.microsoft.com/office/drawing/2016/5/14/chartex" xmlns:cx7="http://schemas.microsoft.com/office/drawing/2016/5/13/chartex" xmlns:cx6="http://schemas.microsoft.com/office/drawing/2016/5/12/chartex" xmlns:cx5="http://schemas.microsoft.com/office/drawing/2016/5/11/chartex" xmlns:cx4="http://schemas.microsoft.com/office/drawing/2016/5/10/chartex" xmlns:cx3="http://schemas.microsoft.com/office/drawing/2016/5/9/chartex" xmlns:cx2="http://schemas.microsoft.com/office/drawing/2015/10/21/chartex" xmlns:cx1="http://schemas.microsoft.com/office/drawing/2015/9/8/chartex" xmlns:cx="http://schemas.microsoft.com/office/drawing/2014/chartex" xmlns:wpc="http://schemas.microsoft.com/office/word/2010/wordprocessingCanvas" xmlns="" val="0"/>
                         </a:ext>
                       </a:extLst>
                     </a:blip>
@@ -25521,7 +26116,7 @@
                     </a:ln>
                     <a:extLst>
                       <a:ext uri="{53640926-AAD7-44D8-BBD7-CCE9431645EC}">
-                        <a14:shadowObscured xmlns="" xmlns:wpc="http://schemas.microsoft.com/office/word/2010/wordprocessingCanvas" xmlns:cx="http://schemas.microsoft.com/office/drawing/2014/chartex" xmlns:cx1="http://schemas.microsoft.com/office/drawing/2015/9/8/chartex" xmlns:cx2="http://schemas.microsoft.com/office/drawing/2015/10/21/chartex" xmlns:cx3="http://schemas.microsoft.com/office/drawing/2016/5/9/chartex" xmlns:cx4="http://schemas.microsoft.com/office/drawing/2016/5/10/chartex" xmlns:cx5="http://schemas.microsoft.com/office/drawing/2016/5/11/chartex" xmlns:cx6="http://schemas.microsoft.com/office/drawing/2016/5/12/chartex" xmlns:cx7="http://schemas.microsoft.com/office/drawing/2016/5/13/chartex" xmlns:cx8="http://schemas.microsoft.com/office/drawing/2016/5/14/chartex" xmlns:mc="http://schemas.openxmlformats.org/markup-compatibility/2006" xmlns:aink="http://schemas.microsoft.com/office/drawing/2016/ink" xmlns:am3d="http://schemas.microsoft.com/office/drawing/2017/model3d" xmlns:o="urn:schemas-microsoft-com:office:office" xmlns:oel="http://schemas.microsoft.com/office/2019/extlst" xmlns:v="urn:schemas-microsoft-com:vml" xmlns:wp14="http://schemas.microsoft.com/office/word/2010/wordprocessingDrawing" xmlns:w10="urn:schemas-microsoft-com:office:word" xmlns:w="http://schemas.openxmlformats.org/wordprocessingml/2006/main" xmlns:w14="http://schemas.microsoft.com/office/word/2010/wordml" xmlns:w15="http://schemas.microsoft.com/office/word/2012/wordml" xmlns:w16cex="http://schemas.microsoft.com/office/word/2018/wordml/cex" xmlns:w16cid="http://schemas.microsoft.com/office/word/2016/wordml/cid" xmlns:w16="http://schemas.microsoft.com/office/word/2018/wordml" xmlns:w16du="http://schemas.microsoft.com/office/word/2023/wordml/word16du" xmlns:w16sdtdh="http://schemas.microsoft.com/office/word/2020/wordml/sdtdatahash" xmlns:w16se="http://schemas.microsoft.com/office/word/2015/wordml/symex" xmlns:wpg="http://schemas.microsoft.com/office/word/2010/wordprocessingGroup" xmlns:wpi="http://schemas.microsoft.com/office/word/2010/wordprocessingInk" xmlns:wps="http://schemas.microsoft.com/office/word/2010/wordprocessingShape" xmlns:a14="http://schemas.microsoft.com/office/drawing/2010/main"/>
+                        <a14:shadowObscured xmlns:a14="http://schemas.microsoft.com/office/drawing/2010/main" xmlns:wps="http://schemas.microsoft.com/office/word/2010/wordprocessingShape" xmlns:wpi="http://schemas.microsoft.com/office/word/2010/wordprocessingInk" xmlns:wpg="http://schemas.microsoft.com/office/word/2010/wordprocessingGroup" xmlns:w16se="http://schemas.microsoft.com/office/word/2015/wordml/symex" xmlns:w16sdtdh="http://schemas.microsoft.com/office/word/2020/wordml/sdtdatahash" xmlns:w16du="http://schemas.microsoft.com/office/word/2023/wordml/word16du" xmlns:w16="http://schemas.microsoft.com/office/word/2018/wordml" xmlns:w16cid="http://schemas.microsoft.com/office/word/2016/wordml/cid" xmlns:w16cex="http://schemas.microsoft.com/office/word/2018/wordml/cex" xmlns:w15="http://schemas.microsoft.com/office/word/2012/wordml" xmlns:w14="http://schemas.microsoft.com/office/word/2010/wordml" xmlns:w="http://schemas.openxmlformats.org/wordprocessingml/2006/main" xmlns:w10="urn:schemas-microsoft-com:office:word" xmlns:wp14="http://schemas.microsoft.com/office/word/2010/wordprocessingDrawing" xmlns:v="urn:schemas-microsoft-com:vml" xmlns:oel="http://schemas.microsoft.com/office/2019/extlst" xmlns:o="urn:schemas-microsoft-com:office:office" xmlns:am3d="http://schemas.microsoft.com/office/drawing/2017/model3d" xmlns:aink="http://schemas.microsoft.com/office/drawing/2016/ink" xmlns:mc="http://schemas.openxmlformats.org/markup-compatibility/2006" xmlns:cx8="http://schemas.microsoft.com/office/drawing/2016/5/14/chartex" xmlns:cx7="http://schemas.microsoft.com/office/drawing/2016/5/13/chartex" xmlns:cx6="http://schemas.microsoft.com/office/drawing/2016/5/12/chartex" xmlns:cx5="http://schemas.microsoft.com/office/drawing/2016/5/11/chartex" xmlns:cx4="http://schemas.microsoft.com/office/drawing/2016/5/10/chartex" xmlns:cx3="http://schemas.microsoft.com/office/drawing/2016/5/9/chartex" xmlns:cx2="http://schemas.microsoft.com/office/drawing/2015/10/21/chartex" xmlns:cx1="http://schemas.microsoft.com/office/drawing/2015/9/8/chartex" xmlns:cx="http://schemas.microsoft.com/office/drawing/2014/chartex" xmlns:wpc="http://schemas.microsoft.com/office/word/2010/wordprocessingCanvas" xmlns=""/>
                       </a:ext>
                     </a:extLst>
                   </pic:spPr>
@@ -26068,10 +26663,10 @@
                     </pic:cNvPicPr>
                   </pic:nvPicPr>
                   <pic:blipFill rotWithShape="1">
-                    <a:blip r:embed="rId34">
+                    <a:blip r:embed="rId42">
                       <a:extLst>
                         <a:ext uri="{28A0092B-C50C-407E-A947-70E740481C1C}">
-                          <a14:useLocalDpi xmlns="" xmlns:wpc="http://schemas.microsoft.com/office/word/2010/wordprocessingCanvas" xmlns:cx="http://schemas.microsoft.com/office/drawing/2014/chartex" xmlns:cx1="http://schemas.microsoft.com/office/drawing/2015/9/8/chartex" xmlns:cx2="http://schemas.microsoft.com/office/drawing/2015/10/21/chartex" xmlns:cx3="http://schemas.microsoft.com/office/drawing/2016/5/9/chartex" xmlns:cx4="http://schemas.microsoft.com/office/drawing/2016/5/10/chartex" xmlns:cx5="http://schemas.microsoft.com/office/drawing/2016/5/11/chartex" xmlns:cx6="http://schemas.microsoft.com/office/drawing/2016/5/12/chartex" xmlns:cx7="http://schemas.microsoft.com/office/drawing/2016/5/13/chartex" xmlns:cx8="http://schemas.microsoft.com/office/drawing/2016/5/14/chartex" xmlns:mc="http://schemas.openxmlformats.org/markup-compatibility/2006" xmlns:aink="http://schemas.microsoft.com/office/drawing/2016/ink" xmlns:am3d="http://schemas.microsoft.com/office/drawing/2017/model3d" xmlns:o="urn:schemas-microsoft-com:office:office" xmlns:oel="http://schemas.microsoft.com/office/2019/extlst" xmlns:v="urn:schemas-microsoft-com:vml" xmlns:wp14="http://schemas.microsoft.com/office/word/2010/wordprocessingDrawing" xmlns:w10="urn:schemas-microsoft-com:office:word" xmlns:w="http://schemas.openxmlformats.org/wordprocessingml/2006/main" xmlns:w14="http://schemas.microsoft.com/office/word/2010/wordml" xmlns:w15="http://schemas.microsoft.com/office/word/2012/wordml" xmlns:w16cex="http://schemas.microsoft.com/office/word/2018/wordml/cex" xmlns:w16cid="http://schemas.microsoft.com/office/word/2016/wordml/cid" xmlns:w16="http://schemas.microsoft.com/office/word/2018/wordml" xmlns:w16du="http://schemas.microsoft.com/office/word/2023/wordml/word16du" xmlns:w16sdtdh="http://schemas.microsoft.com/office/word/2020/wordml/sdtdatahash" xmlns:w16se="http://schemas.microsoft.com/office/word/2015/wordml/symex" xmlns:wpg="http://schemas.microsoft.com/office/word/2010/wordprocessingGroup" xmlns:wpi="http://schemas.microsoft.com/office/word/2010/wordprocessingInk" xmlns:wps="http://schemas.microsoft.com/office/word/2010/wordprocessingShape" xmlns:a14="http://schemas.microsoft.com/office/drawing/2010/main" val="0"/>
+                          <a14:useLocalDpi xmlns:a14="http://schemas.microsoft.com/office/drawing/2010/main" xmlns:wps="http://schemas.microsoft.com/office/word/2010/wordprocessingShape" xmlns:wpi="http://schemas.microsoft.com/office/word/2010/wordprocessingInk" xmlns:wpg="http://schemas.microsoft.com/office/word/2010/wordprocessingGroup" xmlns:w16se="http://schemas.microsoft.com/office/word/2015/wordml/symex" xmlns:w16sdtdh="http://schemas.microsoft.com/office/word/2020/wordml/sdtdatahash" xmlns:w16du="http://schemas.microsoft.com/office/word/2023/wordml/word16du" xmlns:w16="http://schemas.microsoft.com/office/word/2018/wordml" xmlns:w16cid="http://schemas.microsoft.com/office/word/2016/wordml/cid" xmlns:w16cex="http://schemas.microsoft.com/office/word/2018/wordml/cex" xmlns:w15="http://schemas.microsoft.com/office/word/2012/wordml" xmlns:w14="http://schemas.microsoft.com/office/word/2010/wordml" xmlns:w="http://schemas.openxmlformats.org/wordprocessingml/2006/main" xmlns:w10="urn:schemas-microsoft-com:office:word" xmlns:wp14="http://schemas.microsoft.com/office/word/2010/wordprocessingDrawing" xmlns:v="urn:schemas-microsoft-com:vml" xmlns:oel="http://schemas.microsoft.com/office/2019/extlst" xmlns:o="urn:schemas-microsoft-com:office:office" xmlns:am3d="http://schemas.microsoft.com/office/drawing/2017/model3d" xmlns:aink="http://schemas.microsoft.com/office/drawing/2016/ink" xmlns:mc="http://schemas.openxmlformats.org/markup-compatibility/2006" xmlns:cx8="http://schemas.microsoft.com/office/drawing/2016/5/14/chartex" xmlns:cx7="http://schemas.microsoft.com/office/drawing/2016/5/13/chartex" xmlns:cx6="http://schemas.microsoft.com/office/drawing/2016/5/12/chartex" xmlns:cx5="http://schemas.microsoft.com/office/drawing/2016/5/11/chartex" xmlns:cx4="http://schemas.microsoft.com/office/drawing/2016/5/10/chartex" xmlns:cx3="http://schemas.microsoft.com/office/drawing/2016/5/9/chartex" xmlns:cx2="http://schemas.microsoft.com/office/drawing/2015/10/21/chartex" xmlns:cx1="http://schemas.microsoft.com/office/drawing/2015/9/8/chartex" xmlns:cx="http://schemas.microsoft.com/office/drawing/2014/chartex" xmlns:wpc="http://schemas.microsoft.com/office/word/2010/wordprocessingCanvas" xmlns="" val="0"/>
                         </a:ext>
                       </a:extLst>
                     </a:blip>
@@ -26092,7 +26687,7 @@
                     </a:ln>
                     <a:extLst>
                       <a:ext uri="{53640926-AAD7-44D8-BBD7-CCE9431645EC}">
-                        <a14:shadowObscured xmlns="" xmlns:wpc="http://schemas.microsoft.com/office/word/2010/wordprocessingCanvas" xmlns:cx="http://schemas.microsoft.com/office/drawing/2014/chartex" xmlns:cx1="http://schemas.microsoft.com/office/drawing/2015/9/8/chartex" xmlns:cx2="http://schemas.microsoft.com/office/drawing/2015/10/21/chartex" xmlns:cx3="http://schemas.microsoft.com/office/drawing/2016/5/9/chartex" xmlns:cx4="http://schemas.microsoft.com/office/drawing/2016/5/10/chartex" xmlns:cx5="http://schemas.microsoft.com/office/drawing/2016/5/11/chartex" xmlns:cx6="http://schemas.microsoft.com/office/drawing/2016/5/12/chartex" xmlns:cx7="http://schemas.microsoft.com/office/drawing/2016/5/13/chartex" xmlns:cx8="http://schemas.microsoft.com/office/drawing/2016/5/14/chartex" xmlns:mc="http://schemas.openxmlformats.org/markup-compatibility/2006" xmlns:aink="http://schemas.microsoft.com/office/drawing/2016/ink" xmlns:am3d="http://schemas.microsoft.com/office/drawing/2017/model3d" xmlns:o="urn:schemas-microsoft-com:office:office" xmlns:oel="http://schemas.microsoft.com/office/2019/extlst" xmlns:v="urn:schemas-microsoft-com:vml" xmlns:wp14="http://schemas.microsoft.com/office/word/2010/wordprocessingDrawing" xmlns:w10="urn:schemas-microsoft-com:office:word" xmlns:w="http://schemas.openxmlformats.org/wordprocessingml/2006/main" xmlns:w14="http://schemas.microsoft.com/office/word/2010/wordml" xmlns:w15="http://schemas.microsoft.com/office/word/2012/wordml" xmlns:w16cex="http://schemas.microsoft.com/office/word/2018/wordml/cex" xmlns:w16cid="http://schemas.microsoft.com/office/word/2016/wordml/cid" xmlns:w16="http://schemas.microsoft.com/office/word/2018/wordml" xmlns:w16du="http://schemas.microsoft.com/office/word/2023/wordml/word16du" xmlns:w16sdtdh="http://schemas.microsoft.com/office/word/2020/wordml/sdtdatahash" xmlns:w16se="http://schemas.microsoft.com/office/word/2015/wordml/symex" xmlns:wpg="http://schemas.microsoft.com/office/word/2010/wordprocessingGroup" xmlns:wpi="http://schemas.microsoft.com/office/word/2010/wordprocessingInk" xmlns:wps="http://schemas.microsoft.com/office/word/2010/wordprocessingShape" xmlns:a14="http://schemas.microsoft.com/office/drawing/2010/main"/>
+                        <a14:shadowObscured xmlns:a14="http://schemas.microsoft.com/office/drawing/2010/main" xmlns:wps="http://schemas.microsoft.com/office/word/2010/wordprocessingShape" xmlns:wpi="http://schemas.microsoft.com/office/word/2010/wordprocessingInk" xmlns:wpg="http://schemas.microsoft.com/office/word/2010/wordprocessingGroup" xmlns:w16se="http://schemas.microsoft.com/office/word/2015/wordml/symex" xmlns:w16sdtdh="http://schemas.microsoft.com/office/word/2020/wordml/sdtdatahash" xmlns:w16du="http://schemas.microsoft.com/office/word/2023/wordml/word16du" xmlns:w16="http://schemas.microsoft.com/office/word/2018/wordml" xmlns:w16cid="http://schemas.microsoft.com/office/word/2016/wordml/cid" xmlns:w16cex="http://schemas.microsoft.com/office/word/2018/wordml/cex" xmlns:w15="http://schemas.microsoft.com/office/word/2012/wordml" xmlns:w14="http://schemas.microsoft.com/office/word/2010/wordml" xmlns:w="http://schemas.openxmlformats.org/wordprocessingml/2006/main" xmlns:w10="urn:schemas-microsoft-com:office:word" xmlns:wp14="http://schemas.microsoft.com/office/word/2010/wordprocessingDrawing" xmlns:v="urn:schemas-microsoft-com:vml" xmlns:oel="http://schemas.microsoft.com/office/2019/extlst" xmlns:o="urn:schemas-microsoft-com:office:office" xmlns:am3d="http://schemas.microsoft.com/office/drawing/2017/model3d" xmlns:aink="http://schemas.microsoft.com/office/drawing/2016/ink" xmlns:mc="http://schemas.openxmlformats.org/markup-compatibility/2006" xmlns:cx8="http://schemas.microsoft.com/office/drawing/2016/5/14/chartex" xmlns:cx7="http://schemas.microsoft.com/office/drawing/2016/5/13/chartex" xmlns:cx6="http://schemas.microsoft.com/office/drawing/2016/5/12/chartex" xmlns:cx5="http://schemas.microsoft.com/office/drawing/2016/5/11/chartex" xmlns:cx4="http://schemas.microsoft.com/office/drawing/2016/5/10/chartex" xmlns:cx3="http://schemas.microsoft.com/office/drawing/2016/5/9/chartex" xmlns:cx2="http://schemas.microsoft.com/office/drawing/2015/10/21/chartex" xmlns:cx1="http://schemas.microsoft.com/office/drawing/2015/9/8/chartex" xmlns:cx="http://schemas.microsoft.com/office/drawing/2014/chartex" xmlns:wpc="http://schemas.microsoft.com/office/word/2010/wordprocessingCanvas" xmlns=""/>
                       </a:ext>
                     </a:extLst>
                   </pic:spPr>
@@ -26750,10 +27345,10 @@
                     </pic:cNvPicPr>
                   </pic:nvPicPr>
                   <pic:blipFill rotWithShape="1">
-                    <a:blip r:embed="rId35">
+                    <a:blip r:embed="rId43">
                       <a:extLst>
                         <a:ext uri="{28A0092B-C50C-407E-A947-70E740481C1C}">
-                          <a14:useLocalDpi xmlns="" xmlns:wpc="http://schemas.microsoft.com/office/word/2010/wordprocessingCanvas" xmlns:cx="http://schemas.microsoft.com/office/drawing/2014/chartex" xmlns:cx1="http://schemas.microsoft.com/office/drawing/2015/9/8/chartex" xmlns:cx2="http://schemas.microsoft.com/office/drawing/2015/10/21/chartex" xmlns:cx3="http://schemas.microsoft.com/office/drawing/2016/5/9/chartex" xmlns:cx4="http://schemas.microsoft.com/office/drawing/2016/5/10/chartex" xmlns:cx5="http://schemas.microsoft.com/office/drawing/2016/5/11/chartex" xmlns:cx6="http://schemas.microsoft.com/office/drawing/2016/5/12/chartex" xmlns:cx7="http://schemas.microsoft.com/office/drawing/2016/5/13/chartex" xmlns:cx8="http://schemas.microsoft.com/office/drawing/2016/5/14/chartex" xmlns:mc="http://schemas.openxmlformats.org/markup-compatibility/2006" xmlns:aink="http://schemas.microsoft.com/office/drawing/2016/ink" xmlns:am3d="http://schemas.microsoft.com/office/drawing/2017/model3d" xmlns:o="urn:schemas-microsoft-com:office:office" xmlns:oel="http://schemas.microsoft.com/office/2019/extlst" xmlns:v="urn:schemas-microsoft-com:vml" xmlns:wp14="http://schemas.microsoft.com/office/word/2010/wordprocessingDrawing" xmlns:w10="urn:schemas-microsoft-com:office:word" xmlns:w="http://schemas.openxmlformats.org/wordprocessingml/2006/main" xmlns:w14="http://schemas.microsoft.com/office/word/2010/wordml" xmlns:w15="http://schemas.microsoft.com/office/word/2012/wordml" xmlns:w16cex="http://schemas.microsoft.com/office/word/2018/wordml/cex" xmlns:w16cid="http://schemas.microsoft.com/office/word/2016/wordml/cid" xmlns:w16="http://schemas.microsoft.com/office/word/2018/wordml" xmlns:w16du="http://schemas.microsoft.com/office/word/2023/wordml/word16du" xmlns:w16sdtdh="http://schemas.microsoft.com/office/word/2020/wordml/sdtdatahash" xmlns:w16se="http://schemas.microsoft.com/office/word/2015/wordml/symex" xmlns:wpg="http://schemas.microsoft.com/office/word/2010/wordprocessingGroup" xmlns:wpi="http://schemas.microsoft.com/office/word/2010/wordprocessingInk" xmlns:wps="http://schemas.microsoft.com/office/word/2010/wordprocessingShape" xmlns:a14="http://schemas.microsoft.com/office/drawing/2010/main" val="0"/>
+                          <a14:useLocalDpi xmlns:a14="http://schemas.microsoft.com/office/drawing/2010/main" xmlns:wps="http://schemas.microsoft.com/office/word/2010/wordprocessingShape" xmlns:wpi="http://schemas.microsoft.com/office/word/2010/wordprocessingInk" xmlns:wpg="http://schemas.microsoft.com/office/word/2010/wordprocessingGroup" xmlns:w16se="http://schemas.microsoft.com/office/word/2015/wordml/symex" xmlns:w16sdtdh="http://schemas.microsoft.com/office/word/2020/wordml/sdtdatahash" xmlns:w16du="http://schemas.microsoft.com/office/word/2023/wordml/word16du" xmlns:w16="http://schemas.microsoft.com/office/word/2018/wordml" xmlns:w16cid="http://schemas.microsoft.com/office/word/2016/wordml/cid" xmlns:w16cex="http://schemas.microsoft.com/office/word/2018/wordml/cex" xmlns:w15="http://schemas.microsoft.com/office/word/2012/wordml" xmlns:w14="http://schemas.microsoft.com/office/word/2010/wordml" xmlns:w="http://schemas.openxmlformats.org/wordprocessingml/2006/main" xmlns:w10="urn:schemas-microsoft-com:office:word" xmlns:wp14="http://schemas.microsoft.com/office/word/2010/wordprocessingDrawing" xmlns:v="urn:schemas-microsoft-com:vml" xmlns:oel="http://schemas.microsoft.com/office/2019/extlst" xmlns:o="urn:schemas-microsoft-com:office:office" xmlns:am3d="http://schemas.microsoft.com/office/drawing/2017/model3d" xmlns:aink="http://schemas.microsoft.com/office/drawing/2016/ink" xmlns:mc="http://schemas.openxmlformats.org/markup-compatibility/2006" xmlns:cx8="http://schemas.microsoft.com/office/drawing/2016/5/14/chartex" xmlns:cx7="http://schemas.microsoft.com/office/drawing/2016/5/13/chartex" xmlns:cx6="http://schemas.microsoft.com/office/drawing/2016/5/12/chartex" xmlns:cx5="http://schemas.microsoft.com/office/drawing/2016/5/11/chartex" xmlns:cx4="http://schemas.microsoft.com/office/drawing/2016/5/10/chartex" xmlns:cx3="http://schemas.microsoft.com/office/drawing/2016/5/9/chartex" xmlns:cx2="http://schemas.microsoft.com/office/drawing/2015/10/21/chartex" xmlns:cx1="http://schemas.microsoft.com/office/drawing/2015/9/8/chartex" xmlns:cx="http://schemas.microsoft.com/office/drawing/2014/chartex" xmlns:wpc="http://schemas.microsoft.com/office/word/2010/wordprocessingCanvas" xmlns="" val="0"/>
                         </a:ext>
                       </a:extLst>
                     </a:blip>
@@ -26774,7 +27369,7 @@
                     </a:ln>
                     <a:extLst>
                       <a:ext uri="{53640926-AAD7-44D8-BBD7-CCE9431645EC}">
-                        <a14:shadowObscured xmlns="" xmlns:wpc="http://schemas.microsoft.com/office/word/2010/wordprocessingCanvas" xmlns:cx="http://schemas.microsoft.com/office/drawing/2014/chartex" xmlns:cx1="http://schemas.microsoft.com/office/drawing/2015/9/8/chartex" xmlns:cx2="http://schemas.microsoft.com/office/drawing/2015/10/21/chartex" xmlns:cx3="http://schemas.microsoft.com/office/drawing/2016/5/9/chartex" xmlns:cx4="http://schemas.microsoft.com/office/drawing/2016/5/10/chartex" xmlns:cx5="http://schemas.microsoft.com/office/drawing/2016/5/11/chartex" xmlns:cx6="http://schemas.microsoft.com/office/drawing/2016/5/12/chartex" xmlns:cx7="http://schemas.microsoft.com/office/drawing/2016/5/13/chartex" xmlns:cx8="http://schemas.microsoft.com/office/drawing/2016/5/14/chartex" xmlns:mc="http://schemas.openxmlformats.org/markup-compatibility/2006" xmlns:aink="http://schemas.microsoft.com/office/drawing/2016/ink" xmlns:am3d="http://schemas.microsoft.com/office/drawing/2017/model3d" xmlns:o="urn:schemas-microsoft-com:office:office" xmlns:oel="http://schemas.microsoft.com/office/2019/extlst" xmlns:v="urn:schemas-microsoft-com:vml" xmlns:wp14="http://schemas.microsoft.com/office/word/2010/wordprocessingDrawing" xmlns:w10="urn:schemas-microsoft-com:office:word" xmlns:w="http://schemas.openxmlformats.org/wordprocessingml/2006/main" xmlns:w14="http://schemas.microsoft.com/office/word/2010/wordml" xmlns:w15="http://schemas.microsoft.com/office/word/2012/wordml" xmlns:w16cex="http://schemas.microsoft.com/office/word/2018/wordml/cex" xmlns:w16cid="http://schemas.microsoft.com/office/word/2016/wordml/cid" xmlns:w16="http://schemas.microsoft.com/office/word/2018/wordml" xmlns:w16du="http://schemas.microsoft.com/office/word/2023/wordml/word16du" xmlns:w16sdtdh="http://schemas.microsoft.com/office/word/2020/wordml/sdtdatahash" xmlns:w16se="http://schemas.microsoft.com/office/word/2015/wordml/symex" xmlns:wpg="http://schemas.microsoft.com/office/word/2010/wordprocessingGroup" xmlns:wpi="http://schemas.microsoft.com/office/word/2010/wordprocessingInk" xmlns:wps="http://schemas.microsoft.com/office/word/2010/wordprocessingShape" xmlns:a14="http://schemas.microsoft.com/office/drawing/2010/main"/>
+                        <a14:shadowObscured xmlns:a14="http://schemas.microsoft.com/office/drawing/2010/main" xmlns:wps="http://schemas.microsoft.com/office/word/2010/wordprocessingShape" xmlns:wpi="http://schemas.microsoft.com/office/word/2010/wordprocessingInk" xmlns:wpg="http://schemas.microsoft.com/office/word/2010/wordprocessingGroup" xmlns:w16se="http://schemas.microsoft.com/office/word/2015/wordml/symex" xmlns:w16sdtdh="http://schemas.microsoft.com/office/word/2020/wordml/sdtdatahash" xmlns:w16du="http://schemas.microsoft.com/office/word/2023/wordml/word16du" xmlns:w16="http://schemas.microsoft.com/office/word/2018/wordml" xmlns:w16cid="http://schemas.microsoft.com/office/word/2016/wordml/cid" xmlns:w16cex="http://schemas.microsoft.com/office/word/2018/wordml/cex" xmlns:w15="http://schemas.microsoft.com/office/word/2012/wordml" xmlns:w14="http://schemas.microsoft.com/office/word/2010/wordml" xmlns:w="http://schemas.openxmlformats.org/wordprocessingml/2006/main" xmlns:w10="urn:schemas-microsoft-com:office:word" xmlns:wp14="http://schemas.microsoft.com/office/word/2010/wordprocessingDrawing" xmlns:v="urn:schemas-microsoft-com:vml" xmlns:oel="http://schemas.microsoft.com/office/2019/extlst" xmlns:o="urn:schemas-microsoft-com:office:office" xmlns:am3d="http://schemas.microsoft.com/office/drawing/2017/model3d" xmlns:aink="http://schemas.microsoft.com/office/drawing/2016/ink" xmlns:mc="http://schemas.openxmlformats.org/markup-compatibility/2006" xmlns:cx8="http://schemas.microsoft.com/office/drawing/2016/5/14/chartex" xmlns:cx7="http://schemas.microsoft.com/office/drawing/2016/5/13/chartex" xmlns:cx6="http://schemas.microsoft.com/office/drawing/2016/5/12/chartex" xmlns:cx5="http://schemas.microsoft.com/office/drawing/2016/5/11/chartex" xmlns:cx4="http://schemas.microsoft.com/office/drawing/2016/5/10/chartex" xmlns:cx3="http://schemas.microsoft.com/office/drawing/2016/5/9/chartex" xmlns:cx2="http://schemas.microsoft.com/office/drawing/2015/10/21/chartex" xmlns:cx1="http://schemas.microsoft.com/office/drawing/2015/9/8/chartex" xmlns:cx="http://schemas.microsoft.com/office/drawing/2014/chartex" xmlns:wpc="http://schemas.microsoft.com/office/word/2010/wordprocessingCanvas" xmlns=""/>
                       </a:ext>
                     </a:extLst>
                   </pic:spPr>
@@ -27097,10 +27692,10 @@
                     </pic:cNvPicPr>
                   </pic:nvPicPr>
                   <pic:blipFill rotWithShape="1">
-                    <a:blip r:embed="rId36">
+                    <a:blip r:embed="rId44">
                       <a:extLst>
                         <a:ext uri="{28A0092B-C50C-407E-A947-70E740481C1C}">
-                          <a14:useLocalDpi xmlns="" xmlns:wpc="http://schemas.microsoft.com/office/word/2010/wordprocessingCanvas" xmlns:cx="http://schemas.microsoft.com/office/drawing/2014/chartex" xmlns:cx1="http://schemas.microsoft.com/office/drawing/2015/9/8/chartex" xmlns:cx2="http://schemas.microsoft.com/office/drawing/2015/10/21/chartex" xmlns:cx3="http://schemas.microsoft.com/office/drawing/2016/5/9/chartex" xmlns:cx4="http://schemas.microsoft.com/office/drawing/2016/5/10/chartex" xmlns:cx5="http://schemas.microsoft.com/office/drawing/2016/5/11/chartex" xmlns:cx6="http://schemas.microsoft.com/office/drawing/2016/5/12/chartex" xmlns:cx7="http://schemas.microsoft.com/office/drawing/2016/5/13/chartex" xmlns:cx8="http://schemas.microsoft.com/office/drawing/2016/5/14/chartex" xmlns:mc="http://schemas.openxmlformats.org/markup-compatibility/2006" xmlns:aink="http://schemas.microsoft.com/office/drawing/2016/ink" xmlns:am3d="http://schemas.microsoft.com/office/drawing/2017/model3d" xmlns:o="urn:schemas-microsoft-com:office:office" xmlns:oel="http://schemas.microsoft.com/office/2019/extlst" xmlns:v="urn:schemas-microsoft-com:vml" xmlns:wp14="http://schemas.microsoft.com/office/word/2010/wordprocessingDrawing" xmlns:w10="urn:schemas-microsoft-com:office:word" xmlns:w="http://schemas.openxmlformats.org/wordprocessingml/2006/main" xmlns:w14="http://schemas.microsoft.com/office/word/2010/wordml" xmlns:w15="http://schemas.microsoft.com/office/word/2012/wordml" xmlns:w16cex="http://schemas.microsoft.com/office/word/2018/wordml/cex" xmlns:w16cid="http://schemas.microsoft.com/office/word/2016/wordml/cid" xmlns:w16="http://schemas.microsoft.com/office/word/2018/wordml" xmlns:w16du="http://schemas.microsoft.com/office/word/2023/wordml/word16du" xmlns:w16sdtdh="http://schemas.microsoft.com/office/word/2020/wordml/sdtdatahash" xmlns:w16se="http://schemas.microsoft.com/office/word/2015/wordml/symex" xmlns:wpg="http://schemas.microsoft.com/office/word/2010/wordprocessingGroup" xmlns:wpi="http://schemas.microsoft.com/office/word/2010/wordprocessingInk" xmlns:wps="http://schemas.microsoft.com/office/word/2010/wordprocessingShape" xmlns:a14="http://schemas.microsoft.com/office/drawing/2010/main" val="0"/>
+                          <a14:useLocalDpi xmlns:a14="http://schemas.microsoft.com/office/drawing/2010/main" xmlns:wps="http://schemas.microsoft.com/office/word/2010/wordprocessingShape" xmlns:wpi="http://schemas.microsoft.com/office/word/2010/wordprocessingInk" xmlns:wpg="http://schemas.microsoft.com/office/word/2010/wordprocessingGroup" xmlns:w16se="http://schemas.microsoft.com/office/word/2015/wordml/symex" xmlns:w16sdtdh="http://schemas.microsoft.com/office/word/2020/wordml/sdtdatahash" xmlns:w16du="http://schemas.microsoft.com/office/word/2023/wordml/word16du" xmlns:w16="http://schemas.microsoft.com/office/word/2018/wordml" xmlns:w16cid="http://schemas.microsoft.com/office/word/2016/wordml/cid" xmlns:w16cex="http://schemas.microsoft.com/office/word/2018/wordml/cex" xmlns:w15="http://schemas.microsoft.com/office/word/2012/wordml" xmlns:w14="http://schemas.microsoft.com/office/word/2010/wordml" xmlns:w="http://schemas.openxmlformats.org/wordprocessingml/2006/main" xmlns:w10="urn:schemas-microsoft-com:office:word" xmlns:wp14="http://schemas.microsoft.com/office/word/2010/wordprocessingDrawing" xmlns:v="urn:schemas-microsoft-com:vml" xmlns:oel="http://schemas.microsoft.com/office/2019/extlst" xmlns:o="urn:schemas-microsoft-com:office:office" xmlns:am3d="http://schemas.microsoft.com/office/drawing/2017/model3d" xmlns:aink="http://schemas.microsoft.com/office/drawing/2016/ink" xmlns:mc="http://schemas.openxmlformats.org/markup-compatibility/2006" xmlns:cx8="http://schemas.microsoft.com/office/drawing/2016/5/14/chartex" xmlns:cx7="http://schemas.microsoft.com/office/drawing/2016/5/13/chartex" xmlns:cx6="http://schemas.microsoft.com/office/drawing/2016/5/12/chartex" xmlns:cx5="http://schemas.microsoft.com/office/drawing/2016/5/11/chartex" xmlns:cx4="http://schemas.microsoft.com/office/drawing/2016/5/10/chartex" xmlns:cx3="http://schemas.microsoft.com/office/drawing/2016/5/9/chartex" xmlns:cx2="http://schemas.microsoft.com/office/drawing/2015/10/21/chartex" xmlns:cx1="http://schemas.microsoft.com/office/drawing/2015/9/8/chartex" xmlns:cx="http://schemas.microsoft.com/office/drawing/2014/chartex" xmlns:wpc="http://schemas.microsoft.com/office/word/2010/wordprocessingCanvas" xmlns="" val="0"/>
                         </a:ext>
                       </a:extLst>
                     </a:blip>
@@ -27121,7 +27716,7 @@
                     </a:ln>
                     <a:extLst>
                       <a:ext uri="{53640926-AAD7-44D8-BBD7-CCE9431645EC}">
-                        <a14:shadowObscured xmlns="" xmlns:wpc="http://schemas.microsoft.com/office/word/2010/wordprocessingCanvas" xmlns:cx="http://schemas.microsoft.com/office/drawing/2014/chartex" xmlns:cx1="http://schemas.microsoft.com/office/drawing/2015/9/8/chartex" xmlns:cx2="http://schemas.microsoft.com/office/drawing/2015/10/21/chartex" xmlns:cx3="http://schemas.microsoft.com/office/drawing/2016/5/9/chartex" xmlns:cx4="http://schemas.microsoft.com/office/drawing/2016/5/10/chartex" xmlns:cx5="http://schemas.microsoft.com/office/drawing/2016/5/11/chartex" xmlns:cx6="http://schemas.microsoft.com/office/drawing/2016/5/12/chartex" xmlns:cx7="http://schemas.microsoft.com/office/drawing/2016/5/13/chartex" xmlns:cx8="http://schemas.microsoft.com/office/drawing/2016/5/14/chartex" xmlns:mc="http://schemas.openxmlformats.org/markup-compatibility/2006" xmlns:aink="http://schemas.microsoft.com/office/drawing/2016/ink" xmlns:am3d="http://schemas.microsoft.com/office/drawing/2017/model3d" xmlns:o="urn:schemas-microsoft-com:office:office" xmlns:oel="http://schemas.microsoft.com/office/2019/extlst" xmlns:v="urn:schemas-microsoft-com:vml" xmlns:wp14="http://schemas.microsoft.com/office/word/2010/wordprocessingDrawing" xmlns:w10="urn:schemas-microsoft-com:office:word" xmlns:w="http://schemas.openxmlformats.org/wordprocessingml/2006/main" xmlns:w14="http://schemas.microsoft.com/office/word/2010/wordml" xmlns:w15="http://schemas.microsoft.com/office/word/2012/wordml" xmlns:w16cex="http://schemas.microsoft.com/office/word/2018/wordml/cex" xmlns:w16cid="http://schemas.microsoft.com/office/word/2016/wordml/cid" xmlns:w16="http://schemas.microsoft.com/office/word/2018/wordml" xmlns:w16du="http://schemas.microsoft.com/office/word/2023/wordml/word16du" xmlns:w16sdtdh="http://schemas.microsoft.com/office/word/2020/wordml/sdtdatahash" xmlns:w16se="http://schemas.microsoft.com/office/word/2015/wordml/symex" xmlns:wpg="http://schemas.microsoft.com/office/word/2010/wordprocessingGroup" xmlns:wpi="http://schemas.microsoft.com/office/word/2010/wordprocessingInk" xmlns:wps="http://schemas.microsoft.com/office/word/2010/wordprocessingShape" xmlns:a14="http://schemas.microsoft.com/office/drawing/2010/main"/>
+                        <a14:shadowObscured xmlns:a14="http://schemas.microsoft.com/office/drawing/2010/main" xmlns:wps="http://schemas.microsoft.com/office/word/2010/wordprocessingShape" xmlns:wpi="http://schemas.microsoft.com/office/word/2010/wordprocessingInk" xmlns:wpg="http://schemas.microsoft.com/office/word/2010/wordprocessingGroup" xmlns:w16se="http://schemas.microsoft.com/office/word/2015/wordml/symex" xmlns:w16sdtdh="http://schemas.microsoft.com/office/word/2020/wordml/sdtdatahash" xmlns:w16du="http://schemas.microsoft.com/office/word/2023/wordml/word16du" xmlns:w16="http://schemas.microsoft.com/office/word/2018/wordml" xmlns:w16cid="http://schemas.microsoft.com/office/word/2016/wordml/cid" xmlns:w16cex="http://schemas.microsoft.com/office/word/2018/wordml/cex" xmlns:w15="http://schemas.microsoft.com/office/word/2012/wordml" xmlns:w14="http://schemas.microsoft.com/office/word/2010/wordml" xmlns:w="http://schemas.openxmlformats.org/wordprocessingml/2006/main" xmlns:w10="urn:schemas-microsoft-com:office:word" xmlns:wp14="http://schemas.microsoft.com/office/word/2010/wordprocessingDrawing" xmlns:v="urn:schemas-microsoft-com:vml" xmlns:oel="http://schemas.microsoft.com/office/2019/extlst" xmlns:o="urn:schemas-microsoft-com:office:office" xmlns:am3d="http://schemas.microsoft.com/office/drawing/2017/model3d" xmlns:aink="http://schemas.microsoft.com/office/drawing/2016/ink" xmlns:mc="http://schemas.openxmlformats.org/markup-compatibility/2006" xmlns:cx8="http://schemas.microsoft.com/office/drawing/2016/5/14/chartex" xmlns:cx7="http://schemas.microsoft.com/office/drawing/2016/5/13/chartex" xmlns:cx6="http://schemas.microsoft.com/office/drawing/2016/5/12/chartex" xmlns:cx5="http://schemas.microsoft.com/office/drawing/2016/5/11/chartex" xmlns:cx4="http://schemas.microsoft.com/office/drawing/2016/5/10/chartex" xmlns:cx3="http://schemas.microsoft.com/office/drawing/2016/5/9/chartex" xmlns:cx2="http://schemas.microsoft.com/office/drawing/2015/10/21/chartex" xmlns:cx1="http://schemas.microsoft.com/office/drawing/2015/9/8/chartex" xmlns:cx="http://schemas.microsoft.com/office/drawing/2014/chartex" xmlns:wpc="http://schemas.microsoft.com/office/word/2010/wordprocessingCanvas" xmlns=""/>
                       </a:ext>
                     </a:extLst>
                   </pic:spPr>
@@ -27777,10 +28372,10 @@
                     </pic:cNvPicPr>
                   </pic:nvPicPr>
                   <pic:blipFill rotWithShape="1">
-                    <a:blip r:embed="rId37">
+                    <a:blip r:embed="rId45">
                       <a:extLst>
                         <a:ext uri="{28A0092B-C50C-407E-A947-70E740481C1C}">
-                          <a14:useLocalDpi xmlns="" xmlns:wpc="http://schemas.microsoft.com/office/word/2010/wordprocessingCanvas" xmlns:cx="http://schemas.microsoft.com/office/drawing/2014/chartex" xmlns:cx1="http://schemas.microsoft.com/office/drawing/2015/9/8/chartex" xmlns:cx2="http://schemas.microsoft.com/office/drawing/2015/10/21/chartex" xmlns:cx3="http://schemas.microsoft.com/office/drawing/2016/5/9/chartex" xmlns:cx4="http://schemas.microsoft.com/office/drawing/2016/5/10/chartex" xmlns:cx5="http://schemas.microsoft.com/office/drawing/2016/5/11/chartex" xmlns:cx6="http://schemas.microsoft.com/office/drawing/2016/5/12/chartex" xmlns:cx7="http://schemas.microsoft.com/office/drawing/2016/5/13/chartex" xmlns:cx8="http://schemas.microsoft.com/office/drawing/2016/5/14/chartex" xmlns:mc="http://schemas.openxmlformats.org/markup-compatibility/2006" xmlns:aink="http://schemas.microsoft.com/office/drawing/2016/ink" xmlns:am3d="http://schemas.microsoft.com/office/drawing/2017/model3d" xmlns:o="urn:schemas-microsoft-com:office:office" xmlns:oel="http://schemas.microsoft.com/office/2019/extlst" xmlns:v="urn:schemas-microsoft-com:vml" xmlns:wp14="http://schemas.microsoft.com/office/word/2010/wordprocessingDrawing" xmlns:w10="urn:schemas-microsoft-com:office:word" xmlns:w="http://schemas.openxmlformats.org/wordprocessingml/2006/main" xmlns:w14="http://schemas.microsoft.com/office/word/2010/wordml" xmlns:w15="http://schemas.microsoft.com/office/word/2012/wordml" xmlns:w16cex="http://schemas.microsoft.com/office/word/2018/wordml/cex" xmlns:w16cid="http://schemas.microsoft.com/office/word/2016/wordml/cid" xmlns:w16="http://schemas.microsoft.com/office/word/2018/wordml" xmlns:w16du="http://schemas.microsoft.com/office/word/2023/wordml/word16du" xmlns:w16sdtdh="http://schemas.microsoft.com/office/word/2020/wordml/sdtdatahash" xmlns:w16se="http://schemas.microsoft.com/office/word/2015/wordml/symex" xmlns:wpg="http://schemas.microsoft.com/office/word/2010/wordprocessingGroup" xmlns:wpi="http://schemas.microsoft.com/office/word/2010/wordprocessingInk" xmlns:wps="http://schemas.microsoft.com/office/word/2010/wordprocessingShape" xmlns:a14="http://schemas.microsoft.com/office/drawing/2010/main" val="0"/>
+                          <a14:useLocalDpi xmlns:a14="http://schemas.microsoft.com/office/drawing/2010/main" xmlns:wps="http://schemas.microsoft.com/office/word/2010/wordprocessingShape" xmlns:wpi="http://schemas.microsoft.com/office/word/2010/wordprocessingInk" xmlns:wpg="http://schemas.microsoft.com/office/word/2010/wordprocessingGroup" xmlns:w16se="http://schemas.microsoft.com/office/word/2015/wordml/symex" xmlns:w16sdtdh="http://schemas.microsoft.com/office/word/2020/wordml/sdtdatahash" xmlns:w16du="http://schemas.microsoft.com/office/word/2023/wordml/word16du" xmlns:w16="http://schemas.microsoft.com/office/word/2018/wordml" xmlns:w16cid="http://schemas.microsoft.com/office/word/2016/wordml/cid" xmlns:w16cex="http://schemas.microsoft.com/office/word/2018/wordml/cex" xmlns:w15="http://schemas.microsoft.com/office/word/2012/wordml" xmlns:w14="http://schemas.microsoft.com/office/word/2010/wordml" xmlns:w="http://schemas.openxmlformats.org/wordprocessingml/2006/main" xmlns:w10="urn:schemas-microsoft-com:office:word" xmlns:wp14="http://schemas.microsoft.com/office/word/2010/wordprocessingDrawing" xmlns:v="urn:schemas-microsoft-com:vml" xmlns:oel="http://schemas.microsoft.com/office/2019/extlst" xmlns:o="urn:schemas-microsoft-com:office:office" xmlns:am3d="http://schemas.microsoft.com/office/drawing/2017/model3d" xmlns:aink="http://schemas.microsoft.com/office/drawing/2016/ink" xmlns:mc="http://schemas.openxmlformats.org/markup-compatibility/2006" xmlns:cx8="http://schemas.microsoft.com/office/drawing/2016/5/14/chartex" xmlns:cx7="http://schemas.microsoft.com/office/drawing/2016/5/13/chartex" xmlns:cx6="http://schemas.microsoft.com/office/drawing/2016/5/12/chartex" xmlns:cx5="http://schemas.microsoft.com/office/drawing/2016/5/11/chartex" xmlns:cx4="http://schemas.microsoft.com/office/drawing/2016/5/10/chartex" xmlns:cx3="http://schemas.microsoft.com/office/drawing/2016/5/9/chartex" xmlns:cx2="http://schemas.microsoft.com/office/drawing/2015/10/21/chartex" xmlns:cx1="http://schemas.microsoft.com/office/drawing/2015/9/8/chartex" xmlns:cx="http://schemas.microsoft.com/office/drawing/2014/chartex" xmlns:wpc="http://schemas.microsoft.com/office/word/2010/wordprocessingCanvas" xmlns="" val="0"/>
                         </a:ext>
                       </a:extLst>
                     </a:blip>
@@ -27801,7 +28396,7 @@
                     </a:ln>
                     <a:extLst>
                       <a:ext uri="{53640926-AAD7-44D8-BBD7-CCE9431645EC}">
-                        <a14:shadowObscured xmlns="" xmlns:wpc="http://schemas.microsoft.com/office/word/2010/wordprocessingCanvas" xmlns:cx="http://schemas.microsoft.com/office/drawing/2014/chartex" xmlns:cx1="http://schemas.microsoft.com/office/drawing/2015/9/8/chartex" xmlns:cx2="http://schemas.microsoft.com/office/drawing/2015/10/21/chartex" xmlns:cx3="http://schemas.microsoft.com/office/drawing/2016/5/9/chartex" xmlns:cx4="http://schemas.microsoft.com/office/drawing/2016/5/10/chartex" xmlns:cx5="http://schemas.microsoft.com/office/drawing/2016/5/11/chartex" xmlns:cx6="http://schemas.microsoft.com/office/drawing/2016/5/12/chartex" xmlns:cx7="http://schemas.microsoft.com/office/drawing/2016/5/13/chartex" xmlns:cx8="http://schemas.microsoft.com/office/drawing/2016/5/14/chartex" xmlns:mc="http://schemas.openxmlformats.org/markup-compatibility/2006" xmlns:aink="http://schemas.microsoft.com/office/drawing/2016/ink" xmlns:am3d="http://schemas.microsoft.com/office/drawing/2017/model3d" xmlns:o="urn:schemas-microsoft-com:office:office" xmlns:oel="http://schemas.microsoft.com/office/2019/extlst" xmlns:v="urn:schemas-microsoft-com:vml" xmlns:wp14="http://schemas.microsoft.com/office/word/2010/wordprocessingDrawing" xmlns:w10="urn:schemas-microsoft-com:office:word" xmlns:w="http://schemas.openxmlformats.org/wordprocessingml/2006/main" xmlns:w14="http://schemas.microsoft.com/office/word/2010/wordml" xmlns:w15="http://schemas.microsoft.com/office/word/2012/wordml" xmlns:w16cex="http://schemas.microsoft.com/office/word/2018/wordml/cex" xmlns:w16cid="http://schemas.microsoft.com/office/word/2016/wordml/cid" xmlns:w16="http://schemas.microsoft.com/office/word/2018/wordml" xmlns:w16du="http://schemas.microsoft.com/office/word/2023/wordml/word16du" xmlns:w16sdtdh="http://schemas.microsoft.com/office/word/2020/wordml/sdtdatahash" xmlns:w16se="http://schemas.microsoft.com/office/word/2015/wordml/symex" xmlns:wpg="http://schemas.microsoft.com/office/word/2010/wordprocessingGroup" xmlns:wpi="http://schemas.microsoft.com/office/word/2010/wordprocessingInk" xmlns:wps="http://schemas.microsoft.com/office/word/2010/wordprocessingShape" xmlns:a14="http://schemas.microsoft.com/office/drawing/2010/main"/>
+                        <a14:shadowObscured xmlns:a14="http://schemas.microsoft.com/office/drawing/2010/main" xmlns:wps="http://schemas.microsoft.com/office/word/2010/wordprocessingShape" xmlns:wpi="http://schemas.microsoft.com/office/word/2010/wordprocessingInk" xmlns:wpg="http://schemas.microsoft.com/office/word/2010/wordprocessingGroup" xmlns:w16se="http://schemas.microsoft.com/office/word/2015/wordml/symex" xmlns:w16sdtdh="http://schemas.microsoft.com/office/word/2020/wordml/sdtdatahash" xmlns:w16du="http://schemas.microsoft.com/office/word/2023/wordml/word16du" xmlns:w16="http://schemas.microsoft.com/office/word/2018/wordml" xmlns:w16cid="http://schemas.microsoft.com/office/word/2016/wordml/cid" xmlns:w16cex="http://schemas.microsoft.com/office/word/2018/wordml/cex" xmlns:w15="http://schemas.microsoft.com/office/word/2012/wordml" xmlns:w14="http://schemas.microsoft.com/office/word/2010/wordml" xmlns:w="http://schemas.openxmlformats.org/wordprocessingml/2006/main" xmlns:w10="urn:schemas-microsoft-com:office:word" xmlns:wp14="http://schemas.microsoft.com/office/word/2010/wordprocessingDrawing" xmlns:v="urn:schemas-microsoft-com:vml" xmlns:oel="http://schemas.microsoft.com/office/2019/extlst" xmlns:o="urn:schemas-microsoft-com:office:office" xmlns:am3d="http://schemas.microsoft.com/office/drawing/2017/model3d" xmlns:aink="http://schemas.microsoft.com/office/drawing/2016/ink" xmlns:mc="http://schemas.openxmlformats.org/markup-compatibility/2006" xmlns:cx8="http://schemas.microsoft.com/office/drawing/2016/5/14/chartex" xmlns:cx7="http://schemas.microsoft.com/office/drawing/2016/5/13/chartex" xmlns:cx6="http://schemas.microsoft.com/office/drawing/2016/5/12/chartex" xmlns:cx5="http://schemas.microsoft.com/office/drawing/2016/5/11/chartex" xmlns:cx4="http://schemas.microsoft.com/office/drawing/2016/5/10/chartex" xmlns:cx3="http://schemas.microsoft.com/office/drawing/2016/5/9/chartex" xmlns:cx2="http://schemas.microsoft.com/office/drawing/2015/10/21/chartex" xmlns:cx1="http://schemas.microsoft.com/office/drawing/2015/9/8/chartex" xmlns:cx="http://schemas.microsoft.com/office/drawing/2014/chartex" xmlns:wpc="http://schemas.microsoft.com/office/word/2010/wordprocessingCanvas" xmlns=""/>
                       </a:ext>
                     </a:extLst>
                   </pic:spPr>
@@ -28789,10 +29384,10 @@
                     </pic:cNvPicPr>
                   </pic:nvPicPr>
                   <pic:blipFill rotWithShape="1">
-                    <a:blip r:embed="rId38">
+                    <a:blip r:embed="rId46">
                       <a:extLst>
                         <a:ext uri="{28A0092B-C50C-407E-A947-70E740481C1C}">
-                          <a14:useLocalDpi xmlns="" xmlns:wpc="http://schemas.microsoft.com/office/word/2010/wordprocessingCanvas" xmlns:cx="http://schemas.microsoft.com/office/drawing/2014/chartex" xmlns:cx1="http://schemas.microsoft.com/office/drawing/2015/9/8/chartex" xmlns:cx2="http://schemas.microsoft.com/office/drawing/2015/10/21/chartex" xmlns:cx3="http://schemas.microsoft.com/office/drawing/2016/5/9/chartex" xmlns:cx4="http://schemas.microsoft.com/office/drawing/2016/5/10/chartex" xmlns:cx5="http://schemas.microsoft.com/office/drawing/2016/5/11/chartex" xmlns:cx6="http://schemas.microsoft.com/office/drawing/2016/5/12/chartex" xmlns:cx7="http://schemas.microsoft.com/office/drawing/2016/5/13/chartex" xmlns:cx8="http://schemas.microsoft.com/office/drawing/2016/5/14/chartex" xmlns:mc="http://schemas.openxmlformats.org/markup-compatibility/2006" xmlns:aink="http://schemas.microsoft.com/office/drawing/2016/ink" xmlns:am3d="http://schemas.microsoft.com/office/drawing/2017/model3d" xmlns:o="urn:schemas-microsoft-com:office:office" xmlns:oel="http://schemas.microsoft.com/office/2019/extlst" xmlns:v="urn:schemas-microsoft-com:vml" xmlns:wp14="http://schemas.microsoft.com/office/word/2010/wordprocessingDrawing" xmlns:w10="urn:schemas-microsoft-com:office:word" xmlns:w="http://schemas.openxmlformats.org/wordprocessingml/2006/main" xmlns:w14="http://schemas.microsoft.com/office/word/2010/wordml" xmlns:w15="http://schemas.microsoft.com/office/word/2012/wordml" xmlns:w16cex="http://schemas.microsoft.com/office/word/2018/wordml/cex" xmlns:w16cid="http://schemas.microsoft.com/office/word/2016/wordml/cid" xmlns:w16="http://schemas.microsoft.com/office/word/2018/wordml" xmlns:w16du="http://schemas.microsoft.com/office/word/2023/wordml/word16du" xmlns:w16sdtdh="http://schemas.microsoft.com/office/word/2020/wordml/sdtdatahash" xmlns:w16se="http://schemas.microsoft.com/office/word/2015/wordml/symex" xmlns:wpg="http://schemas.microsoft.com/office/word/2010/wordprocessingGroup" xmlns:wpi="http://schemas.microsoft.com/office/word/2010/wordprocessingInk" xmlns:wps="http://schemas.microsoft.com/office/word/2010/wordprocessingShape" xmlns:a14="http://schemas.microsoft.com/office/drawing/2010/main" val="0"/>
+                          <a14:useLocalDpi xmlns:a14="http://schemas.microsoft.com/office/drawing/2010/main" xmlns:wps="http://schemas.microsoft.com/office/word/2010/wordprocessingShape" xmlns:wpi="http://schemas.microsoft.com/office/word/2010/wordprocessingInk" xmlns:wpg="http://schemas.microsoft.com/office/word/2010/wordprocessingGroup" xmlns:w16se="http://schemas.microsoft.com/office/word/2015/wordml/symex" xmlns:w16sdtdh="http://schemas.microsoft.com/office/word/2020/wordml/sdtdatahash" xmlns:w16du="http://schemas.microsoft.com/office/word/2023/wordml/word16du" xmlns:w16="http://schemas.microsoft.com/office/word/2018/wordml" xmlns:w16cid="http://schemas.microsoft.com/office/word/2016/wordml/cid" xmlns:w16cex="http://schemas.microsoft.com/office/word/2018/wordml/cex" xmlns:w15="http://schemas.microsoft.com/office/word/2012/wordml" xmlns:w14="http://schemas.microsoft.com/office/word/2010/wordml" xmlns:w="http://schemas.openxmlformats.org/wordprocessingml/2006/main" xmlns:w10="urn:schemas-microsoft-com:office:word" xmlns:wp14="http://schemas.microsoft.com/office/word/2010/wordprocessingDrawing" xmlns:v="urn:schemas-microsoft-com:vml" xmlns:oel="http://schemas.microsoft.com/office/2019/extlst" xmlns:o="urn:schemas-microsoft-com:office:office" xmlns:am3d="http://schemas.microsoft.com/office/drawing/2017/model3d" xmlns:aink="http://schemas.microsoft.com/office/drawing/2016/ink" xmlns:mc="http://schemas.openxmlformats.org/markup-compatibility/2006" xmlns:cx8="http://schemas.microsoft.com/office/drawing/2016/5/14/chartex" xmlns:cx7="http://schemas.microsoft.com/office/drawing/2016/5/13/chartex" xmlns:cx6="http://schemas.microsoft.com/office/drawing/2016/5/12/chartex" xmlns:cx5="http://schemas.microsoft.com/office/drawing/2016/5/11/chartex" xmlns:cx4="http://schemas.microsoft.com/office/drawing/2016/5/10/chartex" xmlns:cx3="http://schemas.microsoft.com/office/drawing/2016/5/9/chartex" xmlns:cx2="http://schemas.microsoft.com/office/drawing/2015/10/21/chartex" xmlns:cx1="http://schemas.microsoft.com/office/drawing/2015/9/8/chartex" xmlns:cx="http://schemas.microsoft.com/office/drawing/2014/chartex" xmlns:wpc="http://schemas.microsoft.com/office/word/2010/wordprocessingCanvas" xmlns="" val="0"/>
                         </a:ext>
                       </a:extLst>
                     </a:blip>
@@ -28813,7 +29408,7 @@
                     </a:ln>
                     <a:extLst>
                       <a:ext uri="{53640926-AAD7-44D8-BBD7-CCE9431645EC}">
-                        <a14:shadowObscured xmlns="" xmlns:wpc="http://schemas.microsoft.com/office/word/2010/wordprocessingCanvas" xmlns:cx="http://schemas.microsoft.com/office/drawing/2014/chartex" xmlns:cx1="http://schemas.microsoft.com/office/drawing/2015/9/8/chartex" xmlns:cx2="http://schemas.microsoft.com/office/drawing/2015/10/21/chartex" xmlns:cx3="http://schemas.microsoft.com/office/drawing/2016/5/9/chartex" xmlns:cx4="http://schemas.microsoft.com/office/drawing/2016/5/10/chartex" xmlns:cx5="http://schemas.microsoft.com/office/drawing/2016/5/11/chartex" xmlns:cx6="http://schemas.microsoft.com/office/drawing/2016/5/12/chartex" xmlns:cx7="http://schemas.microsoft.com/office/drawing/2016/5/13/chartex" xmlns:cx8="http://schemas.microsoft.com/office/drawing/2016/5/14/chartex" xmlns:mc="http://schemas.openxmlformats.org/markup-compatibility/2006" xmlns:aink="http://schemas.microsoft.com/office/drawing/2016/ink" xmlns:am3d="http://schemas.microsoft.com/office/drawing/2017/model3d" xmlns:o="urn:schemas-microsoft-com:office:office" xmlns:oel="http://schemas.microsoft.com/office/2019/extlst" xmlns:v="urn:schemas-microsoft-com:vml" xmlns:wp14="http://schemas.microsoft.com/office/word/2010/wordprocessingDrawing" xmlns:w10="urn:schemas-microsoft-com:office:word" xmlns:w="http://schemas.openxmlformats.org/wordprocessingml/2006/main" xmlns:w14="http://schemas.microsoft.com/office/word/2010/wordml" xmlns:w15="http://schemas.microsoft.com/office/word/2012/wordml" xmlns:w16cex="http://schemas.microsoft.com/office/word/2018/wordml/cex" xmlns:w16cid="http://schemas.microsoft.com/office/word/2016/wordml/cid" xmlns:w16="http://schemas.microsoft.com/office/word/2018/wordml" xmlns:w16du="http://schemas.microsoft.com/office/word/2023/wordml/word16du" xmlns:w16sdtdh="http://schemas.microsoft.com/office/word/2020/wordml/sdtdatahash" xmlns:w16se="http://schemas.microsoft.com/office/word/2015/wordml/symex" xmlns:wpg="http://schemas.microsoft.com/office/word/2010/wordprocessingGroup" xmlns:wpi="http://schemas.microsoft.com/office/word/2010/wordprocessingInk" xmlns:wps="http://schemas.microsoft.com/office/word/2010/wordprocessingShape" xmlns:a14="http://schemas.microsoft.com/office/drawing/2010/main"/>
+                        <a14:shadowObscured xmlns:a14="http://schemas.microsoft.com/office/drawing/2010/main" xmlns:wps="http://schemas.microsoft.com/office/word/2010/wordprocessingShape" xmlns:wpi="http://schemas.microsoft.com/office/word/2010/wordprocessingInk" xmlns:wpg="http://schemas.microsoft.com/office/word/2010/wordprocessingGroup" xmlns:w16se="http://schemas.microsoft.com/office/word/2015/wordml/symex" xmlns:w16sdtdh="http://schemas.microsoft.com/office/word/2020/wordml/sdtdatahash" xmlns:w16du="http://schemas.microsoft.com/office/word/2023/wordml/word16du" xmlns:w16="http://schemas.microsoft.com/office/word/2018/wordml" xmlns:w16cid="http://schemas.microsoft.com/office/word/2016/wordml/cid" xmlns:w16cex="http://schemas.microsoft.com/office/word/2018/wordml/cex" xmlns:w15="http://schemas.microsoft.com/office/word/2012/wordml" xmlns:w14="http://schemas.microsoft.com/office/word/2010/wordml" xmlns:w="http://schemas.openxmlformats.org/wordprocessingml/2006/main" xmlns:w10="urn:schemas-microsoft-com:office:word" xmlns:wp14="http://schemas.microsoft.com/office/word/2010/wordprocessingDrawing" xmlns:v="urn:schemas-microsoft-com:vml" xmlns:oel="http://schemas.microsoft.com/office/2019/extlst" xmlns:o="urn:schemas-microsoft-com:office:office" xmlns:am3d="http://schemas.microsoft.com/office/drawing/2017/model3d" xmlns:aink="http://schemas.microsoft.com/office/drawing/2016/ink" xmlns:mc="http://schemas.openxmlformats.org/markup-compatibility/2006" xmlns:cx8="http://schemas.microsoft.com/office/drawing/2016/5/14/chartex" xmlns:cx7="http://schemas.microsoft.com/office/drawing/2016/5/13/chartex" xmlns:cx6="http://schemas.microsoft.com/office/drawing/2016/5/12/chartex" xmlns:cx5="http://schemas.microsoft.com/office/drawing/2016/5/11/chartex" xmlns:cx4="http://schemas.microsoft.com/office/drawing/2016/5/10/chartex" xmlns:cx3="http://schemas.microsoft.com/office/drawing/2016/5/9/chartex" xmlns:cx2="http://schemas.microsoft.com/office/drawing/2015/10/21/chartex" xmlns:cx1="http://schemas.microsoft.com/office/drawing/2015/9/8/chartex" xmlns:cx="http://schemas.microsoft.com/office/drawing/2014/chartex" xmlns:wpc="http://schemas.microsoft.com/office/word/2010/wordprocessingCanvas" xmlns=""/>
                       </a:ext>
                     </a:extLst>
                   </pic:spPr>
@@ -29478,10 +30073,10 @@
                     </pic:cNvPicPr>
                   </pic:nvPicPr>
                   <pic:blipFill rotWithShape="1">
-                    <a:blip r:embed="rId39">
+                    <a:blip r:embed="rId47">
                       <a:extLst>
                         <a:ext uri="{28A0092B-C50C-407E-A947-70E740481C1C}">
-                          <a14:useLocalDpi xmlns="" xmlns:wpc="http://schemas.microsoft.com/office/word/2010/wordprocessingCanvas" xmlns:cx="http://schemas.microsoft.com/office/drawing/2014/chartex" xmlns:cx1="http://schemas.microsoft.com/office/drawing/2015/9/8/chartex" xmlns:cx2="http://schemas.microsoft.com/office/drawing/2015/10/21/chartex" xmlns:cx3="http://schemas.microsoft.com/office/drawing/2016/5/9/chartex" xmlns:cx4="http://schemas.microsoft.com/office/drawing/2016/5/10/chartex" xmlns:cx5="http://schemas.microsoft.com/office/drawing/2016/5/11/chartex" xmlns:cx6="http://schemas.microsoft.com/office/drawing/2016/5/12/chartex" xmlns:cx7="http://schemas.microsoft.com/office/drawing/2016/5/13/chartex" xmlns:cx8="http://schemas.microsoft.com/office/drawing/2016/5/14/chartex" xmlns:mc="http://schemas.openxmlformats.org/markup-compatibility/2006" xmlns:aink="http://schemas.microsoft.com/office/drawing/2016/ink" xmlns:am3d="http://schemas.microsoft.com/office/drawing/2017/model3d" xmlns:o="urn:schemas-microsoft-com:office:office" xmlns:oel="http://schemas.microsoft.com/office/2019/extlst" xmlns:v="urn:schemas-microsoft-com:vml" xmlns:wp14="http://schemas.microsoft.com/office/word/2010/wordprocessingDrawing" xmlns:w10="urn:schemas-microsoft-com:office:word" xmlns:w="http://schemas.openxmlformats.org/wordprocessingml/2006/main" xmlns:w14="http://schemas.microsoft.com/office/word/2010/wordml" xmlns:w15="http://schemas.microsoft.com/office/word/2012/wordml" xmlns:w16cex="http://schemas.microsoft.com/office/word/2018/wordml/cex" xmlns:w16cid="http://schemas.microsoft.com/office/word/2016/wordml/cid" xmlns:w16="http://schemas.microsoft.com/office/word/2018/wordml" xmlns:w16du="http://schemas.microsoft.com/office/word/2023/wordml/word16du" xmlns:w16sdtdh="http://schemas.microsoft.com/office/word/2020/wordml/sdtdatahash" xmlns:w16se="http://schemas.microsoft.com/office/word/2015/wordml/symex" xmlns:wpg="http://schemas.microsoft.com/office/word/2010/wordprocessingGroup" xmlns:wpi="http://schemas.microsoft.com/office/word/2010/wordprocessingInk" xmlns:wps="http://schemas.microsoft.com/office/word/2010/wordprocessingShape" xmlns:a14="http://schemas.microsoft.com/office/drawing/2010/main" val="0"/>
+                          <a14:useLocalDpi xmlns:a14="http://schemas.microsoft.com/office/drawing/2010/main" xmlns:wps="http://schemas.microsoft.com/office/word/2010/wordprocessingShape" xmlns:wpi="http://schemas.microsoft.com/office/word/2010/wordprocessingInk" xmlns:wpg="http://schemas.microsoft.com/office/word/2010/wordprocessingGroup" xmlns:w16se="http://schemas.microsoft.com/office/word/2015/wordml/symex" xmlns:w16sdtdh="http://schemas.microsoft.com/office/word/2020/wordml/sdtdatahash" xmlns:w16du="http://schemas.microsoft.com/office/word/2023/wordml/word16du" xmlns:w16="http://schemas.microsoft.com/office/word/2018/wordml" xmlns:w16cid="http://schemas.microsoft.com/office/word/2016/wordml/cid" xmlns:w16cex="http://schemas.microsoft.com/office/word/2018/wordml/cex" xmlns:w15="http://schemas.microsoft.com/office/word/2012/wordml" xmlns:w14="http://schemas.microsoft.com/office/word/2010/wordml" xmlns:w="http://schemas.openxmlformats.org/wordprocessingml/2006/main" xmlns:w10="urn:schemas-microsoft-com:office:word" xmlns:wp14="http://schemas.microsoft.com/office/word/2010/wordprocessingDrawing" xmlns:v="urn:schemas-microsoft-com:vml" xmlns:oel="http://schemas.microsoft.com/office/2019/extlst" xmlns:o="urn:schemas-microsoft-com:office:office" xmlns:am3d="http://schemas.microsoft.com/office/drawing/2017/model3d" xmlns:aink="http://schemas.microsoft.com/office/drawing/2016/ink" xmlns:mc="http://schemas.openxmlformats.org/markup-compatibility/2006" xmlns:cx8="http://schemas.microsoft.com/office/drawing/2016/5/14/chartex" xmlns:cx7="http://schemas.microsoft.com/office/drawing/2016/5/13/chartex" xmlns:cx6="http://schemas.microsoft.com/office/drawing/2016/5/12/chartex" xmlns:cx5="http://schemas.microsoft.com/office/drawing/2016/5/11/chartex" xmlns:cx4="http://schemas.microsoft.com/office/drawing/2016/5/10/chartex" xmlns:cx3="http://schemas.microsoft.com/office/drawing/2016/5/9/chartex" xmlns:cx2="http://schemas.microsoft.com/office/drawing/2015/10/21/chartex" xmlns:cx1="http://schemas.microsoft.com/office/drawing/2015/9/8/chartex" xmlns:cx="http://schemas.microsoft.com/office/drawing/2014/chartex" xmlns:wpc="http://schemas.microsoft.com/office/word/2010/wordprocessingCanvas" xmlns="" val="0"/>
                         </a:ext>
                       </a:extLst>
                     </a:blip>
@@ -29502,7 +30097,7 @@
                     </a:ln>
                     <a:extLst>
                       <a:ext uri="{53640926-AAD7-44D8-BBD7-CCE9431645EC}">
-                        <a14:shadowObscured xmlns="" xmlns:wpc="http://schemas.microsoft.com/office/word/2010/wordprocessingCanvas" xmlns:cx="http://schemas.microsoft.com/office/drawing/2014/chartex" xmlns:cx1="http://schemas.microsoft.com/office/drawing/2015/9/8/chartex" xmlns:cx2="http://schemas.microsoft.com/office/drawing/2015/10/21/chartex" xmlns:cx3="http://schemas.microsoft.com/office/drawing/2016/5/9/chartex" xmlns:cx4="http://schemas.microsoft.com/office/drawing/2016/5/10/chartex" xmlns:cx5="http://schemas.microsoft.com/office/drawing/2016/5/11/chartex" xmlns:cx6="http://schemas.microsoft.com/office/drawing/2016/5/12/chartex" xmlns:cx7="http://schemas.microsoft.com/office/drawing/2016/5/13/chartex" xmlns:cx8="http://schemas.microsoft.com/office/drawing/2016/5/14/chartex" xmlns:mc="http://schemas.openxmlformats.org/markup-compatibility/2006" xmlns:aink="http://schemas.microsoft.com/office/drawing/2016/ink" xmlns:am3d="http://schemas.microsoft.com/office/drawing/2017/model3d" xmlns:o="urn:schemas-microsoft-com:office:office" xmlns:oel="http://schemas.microsoft.com/office/2019/extlst" xmlns:v="urn:schemas-microsoft-com:vml" xmlns:wp14="http://schemas.microsoft.com/office/word/2010/wordprocessingDrawing" xmlns:w10="urn:schemas-microsoft-com:office:word" xmlns:w="http://schemas.openxmlformats.org/wordprocessingml/2006/main" xmlns:w14="http://schemas.microsoft.com/office/word/2010/wordml" xmlns:w15="http://schemas.microsoft.com/office/word/2012/wordml" xmlns:w16cex="http://schemas.microsoft.com/office/word/2018/wordml/cex" xmlns:w16cid="http://schemas.microsoft.com/office/word/2016/wordml/cid" xmlns:w16="http://schemas.microsoft.com/office/word/2018/wordml" xmlns:w16du="http://schemas.microsoft.com/office/word/2023/wordml/word16du" xmlns:w16sdtdh="http://schemas.microsoft.com/office/word/2020/wordml/sdtdatahash" xmlns:w16se="http://schemas.microsoft.com/office/word/2015/wordml/symex" xmlns:wpg="http://schemas.microsoft.com/office/word/2010/wordprocessingGroup" xmlns:wpi="http://schemas.microsoft.com/office/word/2010/wordprocessingInk" xmlns:wps="http://schemas.microsoft.com/office/word/2010/wordprocessingShape" xmlns:a14="http://schemas.microsoft.com/office/drawing/2010/main"/>
+                        <a14:shadowObscured xmlns:a14="http://schemas.microsoft.com/office/drawing/2010/main" xmlns:wps="http://schemas.microsoft.com/office/word/2010/wordprocessingShape" xmlns:wpi="http://schemas.microsoft.com/office/word/2010/wordprocessingInk" xmlns:wpg="http://schemas.microsoft.com/office/word/2010/wordprocessingGroup" xmlns:w16se="http://schemas.microsoft.com/office/word/2015/wordml/symex" xmlns:w16sdtdh="http://schemas.microsoft.com/office/word/2020/wordml/sdtdatahash" xmlns:w16du="http://schemas.microsoft.com/office/word/2023/wordml/word16du" xmlns:w16="http://schemas.microsoft.com/office/word/2018/wordml" xmlns:w16cid="http://schemas.microsoft.com/office/word/2016/wordml/cid" xmlns:w16cex="http://schemas.microsoft.com/office/word/2018/wordml/cex" xmlns:w15="http://schemas.microsoft.com/office/word/2012/wordml" xmlns:w14="http://schemas.microsoft.com/office/word/2010/wordml" xmlns:w="http://schemas.openxmlformats.org/wordprocessingml/2006/main" xmlns:w10="urn:schemas-microsoft-com:office:word" xmlns:wp14="http://schemas.microsoft.com/office/word/2010/wordprocessingDrawing" xmlns:v="urn:schemas-microsoft-com:vml" xmlns:oel="http://schemas.microsoft.com/office/2019/extlst" xmlns:o="urn:schemas-microsoft-com:office:office" xmlns:am3d="http://schemas.microsoft.com/office/drawing/2017/model3d" xmlns:aink="http://schemas.microsoft.com/office/drawing/2016/ink" xmlns:mc="http://schemas.openxmlformats.org/markup-compatibility/2006" xmlns:cx8="http://schemas.microsoft.com/office/drawing/2016/5/14/chartex" xmlns:cx7="http://schemas.microsoft.com/office/drawing/2016/5/13/chartex" xmlns:cx6="http://schemas.microsoft.com/office/drawing/2016/5/12/chartex" xmlns:cx5="http://schemas.microsoft.com/office/drawing/2016/5/11/chartex" xmlns:cx4="http://schemas.microsoft.com/office/drawing/2016/5/10/chartex" xmlns:cx3="http://schemas.microsoft.com/office/drawing/2016/5/9/chartex" xmlns:cx2="http://schemas.microsoft.com/office/drawing/2015/10/21/chartex" xmlns:cx1="http://schemas.microsoft.com/office/drawing/2015/9/8/chartex" xmlns:cx="http://schemas.microsoft.com/office/drawing/2014/chartex" xmlns:wpc="http://schemas.microsoft.com/office/word/2010/wordprocessingCanvas" xmlns=""/>
                       </a:ext>
                     </a:extLst>
                   </pic:spPr>
@@ -29940,10 +30535,10 @@
                     </pic:cNvPicPr>
                   </pic:nvPicPr>
                   <pic:blipFill rotWithShape="1">
-                    <a:blip r:embed="rId40">
+                    <a:blip r:embed="rId48">
                       <a:extLst>
                         <a:ext uri="{28A0092B-C50C-407E-A947-70E740481C1C}">
-                          <a14:useLocalDpi xmlns="" xmlns:wpc="http://schemas.microsoft.com/office/word/2010/wordprocessingCanvas" xmlns:cx="http://schemas.microsoft.com/office/drawing/2014/chartex" xmlns:cx1="http://schemas.microsoft.com/office/drawing/2015/9/8/chartex" xmlns:cx2="http://schemas.microsoft.com/office/drawing/2015/10/21/chartex" xmlns:cx3="http://schemas.microsoft.com/office/drawing/2016/5/9/chartex" xmlns:cx4="http://schemas.microsoft.com/office/drawing/2016/5/10/chartex" xmlns:cx5="http://schemas.microsoft.com/office/drawing/2016/5/11/chartex" xmlns:cx6="http://schemas.microsoft.com/office/drawing/2016/5/12/chartex" xmlns:cx7="http://schemas.microsoft.com/office/drawing/2016/5/13/chartex" xmlns:cx8="http://schemas.microsoft.com/office/drawing/2016/5/14/chartex" xmlns:mc="http://schemas.openxmlformats.org/markup-compatibility/2006" xmlns:aink="http://schemas.microsoft.com/office/drawing/2016/ink" xmlns:am3d="http://schemas.microsoft.com/office/drawing/2017/model3d" xmlns:o="urn:schemas-microsoft-com:office:office" xmlns:oel="http://schemas.microsoft.com/office/2019/extlst" xmlns:v="urn:schemas-microsoft-com:vml" xmlns:wp14="http://schemas.microsoft.com/office/word/2010/wordprocessingDrawing" xmlns:w10="urn:schemas-microsoft-com:office:word" xmlns:w="http://schemas.openxmlformats.org/wordprocessingml/2006/main" xmlns:w14="http://schemas.microsoft.com/office/word/2010/wordml" xmlns:w15="http://schemas.microsoft.com/office/word/2012/wordml" xmlns:w16cex="http://schemas.microsoft.com/office/word/2018/wordml/cex" xmlns:w16cid="http://schemas.microsoft.com/office/word/2016/wordml/cid" xmlns:w16="http://schemas.microsoft.com/office/word/2018/wordml" xmlns:w16du="http://schemas.microsoft.com/office/word/2023/wordml/word16du" xmlns:w16sdtdh="http://schemas.microsoft.com/office/word/2020/wordml/sdtdatahash" xmlns:w16se="http://schemas.microsoft.com/office/word/2015/wordml/symex" xmlns:wpg="http://schemas.microsoft.com/office/word/2010/wordprocessingGroup" xmlns:wpi="http://schemas.microsoft.com/office/word/2010/wordprocessingInk" xmlns:wps="http://schemas.microsoft.com/office/word/2010/wordprocessingShape" xmlns:a14="http://schemas.microsoft.com/office/drawing/2010/main" val="0"/>
+                          <a14:useLocalDpi xmlns:a14="http://schemas.microsoft.com/office/drawing/2010/main" xmlns:wps="http://schemas.microsoft.com/office/word/2010/wordprocessingShape" xmlns:wpi="http://schemas.microsoft.com/office/word/2010/wordprocessingInk" xmlns:wpg="http://schemas.microsoft.com/office/word/2010/wordprocessingGroup" xmlns:w16se="http://schemas.microsoft.com/office/word/2015/wordml/symex" xmlns:w16sdtdh="http://schemas.microsoft.com/office/word/2020/wordml/sdtdatahash" xmlns:w16du="http://schemas.microsoft.com/office/word/2023/wordml/word16du" xmlns:w16="http://schemas.microsoft.com/office/word/2018/wordml" xmlns:w16cid="http://schemas.microsoft.com/office/word/2016/wordml/cid" xmlns:w16cex="http://schemas.microsoft.com/office/word/2018/wordml/cex" xmlns:w15="http://schemas.microsoft.com/office/word/2012/wordml" xmlns:w14="http://schemas.microsoft.com/office/word/2010/wordml" xmlns:w="http://schemas.openxmlformats.org/wordprocessingml/2006/main" xmlns:w10="urn:schemas-microsoft-com:office:word" xmlns:wp14="http://schemas.microsoft.com/office/word/2010/wordprocessingDrawing" xmlns:v="urn:schemas-microsoft-com:vml" xmlns:oel="http://schemas.microsoft.com/office/2019/extlst" xmlns:o="urn:schemas-microsoft-com:office:office" xmlns:am3d="http://schemas.microsoft.com/office/drawing/2017/model3d" xmlns:aink="http://schemas.microsoft.com/office/drawing/2016/ink" xmlns:mc="http://schemas.openxmlformats.org/markup-compatibility/2006" xmlns:cx8="http://schemas.microsoft.com/office/drawing/2016/5/14/chartex" xmlns:cx7="http://schemas.microsoft.com/office/drawing/2016/5/13/chartex" xmlns:cx6="http://schemas.microsoft.com/office/drawing/2016/5/12/chartex" xmlns:cx5="http://schemas.microsoft.com/office/drawing/2016/5/11/chartex" xmlns:cx4="http://schemas.microsoft.com/office/drawing/2016/5/10/chartex" xmlns:cx3="http://schemas.microsoft.com/office/drawing/2016/5/9/chartex" xmlns:cx2="http://schemas.microsoft.com/office/drawing/2015/10/21/chartex" xmlns:cx1="http://schemas.microsoft.com/office/drawing/2015/9/8/chartex" xmlns:cx="http://schemas.microsoft.com/office/drawing/2014/chartex" xmlns:wpc="http://schemas.microsoft.com/office/word/2010/wordprocessingCanvas" xmlns="" val="0"/>
                         </a:ext>
                       </a:extLst>
                     </a:blip>
@@ -29964,7 +30559,7 @@
                     </a:ln>
                     <a:extLst>
                       <a:ext uri="{53640926-AAD7-44D8-BBD7-CCE9431645EC}">
-                        <a14:shadowObscured xmlns="" xmlns:wpc="http://schemas.microsoft.com/office/word/2010/wordprocessingCanvas" xmlns:cx="http://schemas.microsoft.com/office/drawing/2014/chartex" xmlns:cx1="http://schemas.microsoft.com/office/drawing/2015/9/8/chartex" xmlns:cx2="http://schemas.microsoft.com/office/drawing/2015/10/21/chartex" xmlns:cx3="http://schemas.microsoft.com/office/drawing/2016/5/9/chartex" xmlns:cx4="http://schemas.microsoft.com/office/drawing/2016/5/10/chartex" xmlns:cx5="http://schemas.microsoft.com/office/drawing/2016/5/11/chartex" xmlns:cx6="http://schemas.microsoft.com/office/drawing/2016/5/12/chartex" xmlns:cx7="http://schemas.microsoft.com/office/drawing/2016/5/13/chartex" xmlns:cx8="http://schemas.microsoft.com/office/drawing/2016/5/14/chartex" xmlns:mc="http://schemas.openxmlformats.org/markup-compatibility/2006" xmlns:aink="http://schemas.microsoft.com/office/drawing/2016/ink" xmlns:am3d="http://schemas.microsoft.com/office/drawing/2017/model3d" xmlns:o="urn:schemas-microsoft-com:office:office" xmlns:oel="http://schemas.microsoft.com/office/2019/extlst" xmlns:v="urn:schemas-microsoft-com:vml" xmlns:wp14="http://schemas.microsoft.com/office/word/2010/wordprocessingDrawing" xmlns:w10="urn:schemas-microsoft-com:office:word" xmlns:w="http://schemas.openxmlformats.org/wordprocessingml/2006/main" xmlns:w14="http://schemas.microsoft.com/office/word/2010/wordml" xmlns:w15="http://schemas.microsoft.com/office/word/2012/wordml" xmlns:w16cex="http://schemas.microsoft.com/office/word/2018/wordml/cex" xmlns:w16cid="http://schemas.microsoft.com/office/word/2016/wordml/cid" xmlns:w16="http://schemas.microsoft.com/office/word/2018/wordml" xmlns:w16du="http://schemas.microsoft.com/office/word/2023/wordml/word16du" xmlns:w16sdtdh="http://schemas.microsoft.com/office/word/2020/wordml/sdtdatahash" xmlns:w16se="http://schemas.microsoft.com/office/word/2015/wordml/symex" xmlns:wpg="http://schemas.microsoft.com/office/word/2010/wordprocessingGroup" xmlns:wpi="http://schemas.microsoft.com/office/word/2010/wordprocessingInk" xmlns:wps="http://schemas.microsoft.com/office/word/2010/wordprocessingShape" xmlns:a14="http://schemas.microsoft.com/office/drawing/2010/main"/>
+                        <a14:shadowObscured xmlns:a14="http://schemas.microsoft.com/office/drawing/2010/main" xmlns:wps="http://schemas.microsoft.com/office/word/2010/wordprocessingShape" xmlns:wpi="http://schemas.microsoft.com/office/word/2010/wordprocessingInk" xmlns:wpg="http://schemas.microsoft.com/office/word/2010/wordprocessingGroup" xmlns:w16se="http://schemas.microsoft.com/office/word/2015/wordml/symex" xmlns:w16sdtdh="http://schemas.microsoft.com/office/word/2020/wordml/sdtdatahash" xmlns:w16du="http://schemas.microsoft.com/office/word/2023/wordml/word16du" xmlns:w16="http://schemas.microsoft.com/office/word/2018/wordml" xmlns:w16cid="http://schemas.microsoft.com/office/word/2016/wordml/cid" xmlns:w16cex="http://schemas.microsoft.com/office/word/2018/wordml/cex" xmlns:w15="http://schemas.microsoft.com/office/word/2012/wordml" xmlns:w14="http://schemas.microsoft.com/office/word/2010/wordml" xmlns:w="http://schemas.openxmlformats.org/wordprocessingml/2006/main" xmlns:w10="urn:schemas-microsoft-com:office:word" xmlns:wp14="http://schemas.microsoft.com/office/word/2010/wordprocessingDrawing" xmlns:v="urn:schemas-microsoft-com:vml" xmlns:oel="http://schemas.microsoft.com/office/2019/extlst" xmlns:o="urn:schemas-microsoft-com:office:office" xmlns:am3d="http://schemas.microsoft.com/office/drawing/2017/model3d" xmlns:aink="http://schemas.microsoft.com/office/drawing/2016/ink" xmlns:mc="http://schemas.openxmlformats.org/markup-compatibility/2006" xmlns:cx8="http://schemas.microsoft.com/office/drawing/2016/5/14/chartex" xmlns:cx7="http://schemas.microsoft.com/office/drawing/2016/5/13/chartex" xmlns:cx6="http://schemas.microsoft.com/office/drawing/2016/5/12/chartex" xmlns:cx5="http://schemas.microsoft.com/office/drawing/2016/5/11/chartex" xmlns:cx4="http://schemas.microsoft.com/office/drawing/2016/5/10/chartex" xmlns:cx3="http://schemas.microsoft.com/office/drawing/2016/5/9/chartex" xmlns:cx2="http://schemas.microsoft.com/office/drawing/2015/10/21/chartex" xmlns:cx1="http://schemas.microsoft.com/office/drawing/2015/9/8/chartex" xmlns:cx="http://schemas.microsoft.com/office/drawing/2014/chartex" xmlns:wpc="http://schemas.microsoft.com/office/word/2010/wordprocessingCanvas" xmlns=""/>
                       </a:ext>
                     </a:extLst>
                   </pic:spPr>
@@ -35683,10 +36278,10 @@
       </w:r>
     </w:p>
     <w:sectPr>
-      <w:headerReference w:type="even" r:id="rId41"/>
-      <w:headerReference w:type="default" r:id="rId42"/>
-      <w:footerReference w:type="even" r:id="rId43"/>
-      <w:footerReference w:type="default" r:id="rId44"/>
+      <w:headerReference w:type="even" r:id="rId49"/>
+      <w:headerReference w:type="default" r:id="rId50"/>
+      <w:footerReference w:type="even" r:id="rId51"/>
+      <w:footerReference w:type="default" r:id="rId52"/>
       <w:pgSz w:w="11907" w:h="16839" w:code="9"/>
       <w:pgMar w:top="1134" w:right="1440" w:bottom="993" w:left="1440" w:header="720" w:footer="720" w:gutter="0"/>
       <w:cols w:space="720"/>
@@ -51254,7 +51849,7 @@
   <a:extraClrSchemeLst/>
   <a:extLst>
     <a:ext uri="{05A4C25C-085E-4340-85A3-A5531E510DB2}">
-      <thm15:themeFamily xmlns="" xmlns:thm15="http://schemas.microsoft.com/office/thememl/2012/main" name="Office Theme" id="{62F939B6-93AF-4DB8-9C6B-D6C7DFDC589F}" vid="{4A3C46E8-61CC-4603-A589-7422A47A8E4A}"/>
+      <thm15:themeFamily xmlns:thm15="http://schemas.microsoft.com/office/thememl/2012/main" xmlns="" name="Office Theme" id="{62F939B6-93AF-4DB8-9C6B-D6C7DFDC589F}" vid="{4A3C46E8-61CC-4603-A589-7422A47A8E4A}"/>
     </a:ext>
   </a:extLst>
 </a:theme>

</xml_diff>